<commit_message>
转码内核xml设置总结修订 urgent check in emailto: <yiqian@pptv.com>, <guanjunzhang@pptv.com>, <donglu@pptv.com>
git-svn-id: http://svn01/repositories/r02/Cloud/codecs/transcli@152614 653f6834-aab9-c84e-bf21-5865e8c89758
</commit_message>
<xml_diff>
--- a/doc/转码内核xml设置总结.docx
+++ b/doc/转码内核xml设置总结.docx
@@ -28,21 +28,7 @@
         <w:rPr>
           <w:rFonts w:hint="eastAsia"/>
         </w:rPr>
-        <w:t xml:space="preserve"> &lt;jianfengzheng@pptv.</w:t>
-      </w:r>
-      <w:proofErr w:type="gramStart"/>
-      <w:r>
-        <w:rPr>
-          <w:rFonts w:hint="eastAsia"/>
-        </w:rPr>
-        <w:t>com</w:t>
-      </w:r>
-      <w:proofErr w:type="gramEnd"/>
-      <w:r>
-        <w:rPr>
-          <w:rFonts w:hint="eastAsia"/>
-        </w:rPr>
-        <w:t>&gt;</w:t>
+        <w:t xml:space="preserve"> &lt;jianfengzheng@pptv.com&gt;</w:t>
       </w:r>
     </w:p>
     <w:p>
@@ -862,23 +848,13 @@
                 <w:szCs w:val="21"/>
               </w:rPr>
             </w:pPr>
-            <w:proofErr w:type="gramStart"/>
             <w:r>
               <w:rPr>
                 <w:rFonts w:eastAsia="宋体" w:cs="Consolas" w:hint="eastAsia"/>
                 <w:kern w:val="0"/>
                 <w:szCs w:val="21"/>
               </w:rPr>
-              <w:t>external</w:t>
-            </w:r>
-            <w:proofErr w:type="gramEnd"/>
-            <w:r>
-              <w:rPr>
-                <w:rFonts w:eastAsia="宋体" w:cs="Consolas" w:hint="eastAsia"/>
-                <w:kern w:val="0"/>
-                <w:szCs w:val="21"/>
-              </w:rPr>
-              <w:t>?</w:t>
+              <w:t>external?</w:t>
             </w:r>
           </w:p>
         </w:tc>
@@ -1436,55 +1412,18 @@
           </w:p>
         </w:tc>
       </w:tr>
-      <w:tr>
-        <w:tc>
-          <w:tcPr>
-            <w:tcW w:w="2459" w:type="dxa"/>
-          </w:tcPr>
-          <w:p>
-            <w:r>
-              <w:rPr>
-                <w:rFonts w:hint="eastAsia"/>
-              </w:rPr>
-              <w:t>lowerbitrate</w:t>
-            </w:r>
-          </w:p>
-        </w:tc>
-        <w:tc>
-          <w:tcPr>
-            <w:tcW w:w="4027" w:type="dxa"/>
-          </w:tcPr>
-          <w:p>
-            <w:r>
-              <w:rPr>
-                <w:rFonts w:hint="eastAsia"/>
-              </w:rPr>
-              <w:t>codecs/x264-mod:init_pass2()</w:t>
-            </w:r>
-          </w:p>
-        </w:tc>
-      </w:tr>
     </w:tbl>
-    <w:p/>
     <w:p>
       <w:pPr>
         <w:pStyle w:val="2"/>
         <w:ind w:left="663" w:hanging="663"/>
       </w:pPr>
-      <w:proofErr w:type="gramStart"/>
       <w:r>
         <w:rPr>
           <w:rFonts w:hint="eastAsia"/>
         </w:rPr>
         <w:lastRenderedPageBreak/>
-        <w:t>ffmpeg</w:t>
-      </w:r>
-      <w:proofErr w:type="gramEnd"/>
-      <w:r>
-        <w:rPr>
-          <w:rFonts w:hint="eastAsia"/>
-        </w:rPr>
-        <w:t xml:space="preserve"> </w:t>
+        <w:t xml:space="preserve">ffmpeg </w:t>
       </w:r>
       <w:r>
         <w:rPr>
@@ -1497,17 +1436,14 @@
       <w:pPr>
         <w:pStyle w:val="3"/>
       </w:pPr>
-      <w:proofErr w:type="gramStart"/>
       <w:r>
         <w:rPr>
           <w:rFonts w:hint="eastAsia"/>
         </w:rPr>
         <w:t>decoding</w:t>
       </w:r>
-      <w:proofErr w:type="gramEnd"/>
     </w:p>
     <w:p>
-      <w:proofErr w:type="gramStart"/>
       <w:r>
         <w:t>GetCmdString</w:t>
       </w:r>
@@ -1517,7 +1453,6 @@
         </w:rPr>
         <w:t>()</w:t>
       </w:r>
-      <w:proofErr w:type="gramEnd"/>
     </w:p>
     <w:p>
       <w:pPr>
@@ -1534,7 +1469,6 @@
       </w:r>
     </w:p>
     <w:p>
-      <w:proofErr w:type="gramStart"/>
       <w:r>
         <w:t>GenAudioFilterOptions</w:t>
       </w:r>
@@ -1544,7 +1478,6 @@
         </w:rPr>
         <w:t>()</w:t>
       </w:r>
-      <w:proofErr w:type="gramEnd"/>
     </w:p>
     <w:p/>
     <w:tbl>
@@ -1653,28 +1586,13 @@
         <w:rPr>
           <w:rFonts w:hint="eastAsia"/>
         </w:rPr>
-        <w:t xml:space="preserve"> (ffmpeg -</w:t>
-      </w:r>
-      <w:proofErr w:type="gramStart"/>
-      <w:r>
-        <w:rPr>
-          <w:rFonts w:hint="eastAsia"/>
-        </w:rPr>
-        <w:t>af</w:t>
-      </w:r>
-      <w:proofErr w:type="gramEnd"/>
-      <w:r>
-        <w:rPr>
-          <w:rFonts w:hint="eastAsia"/>
-        </w:rPr>
-        <w:t xml:space="preserve"> pan)</w:t>
+        <w:t xml:space="preserve"> (ffmpeg -af pan)</w:t>
       </w:r>
     </w:p>
     <w:p>
       <w:pPr>
         <w:pStyle w:val="4"/>
       </w:pPr>
-      <w:proofErr w:type="gramStart"/>
       <w:r>
         <w:t>vol</w:t>
       </w:r>
@@ -1682,14 +1600,7 @@
         <w:rPr>
           <w:rFonts w:hint="eastAsia"/>
         </w:rPr>
-        <w:t>Gain</w:t>
-      </w:r>
-      <w:proofErr w:type="gramEnd"/>
-      <w:r>
-        <w:rPr>
-          <w:rFonts w:hint="eastAsia"/>
-        </w:rPr>
-        <w:t xml:space="preserve"> (ffmpeg -af volumn)</w:t>
+        <w:t>Gain (ffmpeg -af volumn)</w:t>
       </w:r>
     </w:p>
     <w:p>
@@ -1703,7 +1614,6 @@
     <w:p>
       <w:bookmarkStart w:id="6" w:name="OLE_LINK23"/>
       <w:bookmarkStart w:id="7" w:name="OLE_LINK24"/>
-      <w:proofErr w:type="gramStart"/>
       <w:r>
         <w:t>GenVideoFilterOptions</w:t>
       </w:r>
@@ -1715,7 +1625,6 @@
         </w:rPr>
         <w:t>()</w:t>
       </w:r>
-      <w:proofErr w:type="gramEnd"/>
     </w:p>
     <w:p/>
     <w:tbl>
@@ -2137,12 +2046,6 @@
         </w:rPr>
         <w:t>扩展</w:t>
       </w:r>
-      <w:r>
-        <w:rPr>
-          <w:rFonts w:hint="eastAsia"/>
-        </w:rPr>
-        <w:t>（</w:t>
-      </w:r>
     </w:p>
     <w:p>
       <w:pPr>
@@ -2185,21 +2088,7 @@
         <w:rPr>
           <w:rFonts w:hint="eastAsia"/>
         </w:rPr>
-        <w:t>-</w:t>
-      </w:r>
-      <w:proofErr w:type="gramStart"/>
-      <w:r>
-        <w:rPr>
-          <w:rFonts w:hint="eastAsia"/>
-        </w:rPr>
-        <w:t>vf</w:t>
-      </w:r>
-      <w:proofErr w:type="gramEnd"/>
-      <w:r>
-        <w:rPr>
-          <w:rFonts w:hint="eastAsia"/>
-        </w:rPr>
-        <w:t xml:space="preserve"> </w:t>
+        <w:t xml:space="preserve">-vf </w:t>
       </w:r>
       <w:r>
         <w:rPr>
@@ -2243,21 +2132,7 @@
           <w:rFonts w:hint="eastAsia"/>
         </w:rPr>
         <w:lastRenderedPageBreak/>
-        <w:t>-</w:t>
-      </w:r>
-      <w:proofErr w:type="gramStart"/>
-      <w:r>
-        <w:rPr>
-          <w:rFonts w:hint="eastAsia"/>
-        </w:rPr>
-        <w:t>vf</w:t>
-      </w:r>
-      <w:proofErr w:type="gramEnd"/>
-      <w:r>
-        <w:rPr>
-          <w:rFonts w:hint="eastAsia"/>
-        </w:rPr>
-        <w:t xml:space="preserve"> </w:t>
+        <w:t xml:space="preserve">-vf </w:t>
       </w:r>
       <w:r>
         <w:rPr>
@@ -2301,16 +2176,820 @@
         <w:rPr>
           <w:rFonts w:hint="eastAsia"/>
         </w:rPr>
-        <w:t>}/codecs/fonts/fonts.</w:t>
-      </w:r>
-      <w:proofErr w:type="gramStart"/>
-      <w:r>
+        <w:t>}/codecs/fonts/fonts.conf</w:t>
+      </w:r>
+    </w:p>
+    <w:p>
+      <w:pPr>
+        <w:pStyle w:val="3"/>
         <w:rPr>
           <w:rFonts w:hint="eastAsia"/>
         </w:rPr>
-        <w:t>conf</w:t>
-      </w:r>
-      <w:proofErr w:type="gramEnd"/>
+      </w:pPr>
+      <w:r>
+        <w:rPr>
+          <w:rFonts w:hint="eastAsia"/>
+        </w:rPr>
+        <w:t>-vf sclae</w:t>
+      </w:r>
+    </w:p>
+    <w:p>
+      <w:pPr>
+        <w:rPr>
+          <w:rFonts w:hint="eastAsia"/>
+        </w:rPr>
+      </w:pPr>
+      <w:r>
+        <w:rPr>
+          <w:rFonts w:hint="eastAsia"/>
+        </w:rPr>
+        <w:t>这里的扩展选项应该不会用到</w:t>
+      </w:r>
+    </w:p>
+    <w:p>
+      <w:pPr>
+        <w:pStyle w:val="3"/>
+        <w:rPr>
+          <w:rFonts w:hint="eastAsia"/>
+        </w:rPr>
+      </w:pPr>
+      <w:r>
+        <w:rPr>
+          <w:sz w:val="18"/>
+        </w:rPr>
+        <w:t>timestamp</w:t>
+      </w:r>
+      <w:r>
+        <w:rPr>
+          <w:rFonts w:hint="eastAsia"/>
+          <w:sz w:val="18"/>
+        </w:rPr>
+        <w:t xml:space="preserve"> work around</w:t>
+      </w:r>
+      <w:bookmarkStart w:id="11" w:name="_GoBack"/>
+      <w:bookmarkEnd w:id="11"/>
+    </w:p>
+    <w:tbl>
+      <w:tblPr>
+        <w:tblStyle w:val="a3"/>
+        <w:tblW w:w="0" w:type="auto"/>
+        <w:tblLook w:val="04A0" w:firstRow="1" w:lastRow="0" w:firstColumn="1" w:lastColumn="0" w:noHBand="0" w:noVBand="1"/>
+      </w:tblPr>
+      <w:tblGrid>
+        <w:gridCol w:w="8522"/>
+      </w:tblGrid>
+      <w:tr>
+        <w:tc>
+          <w:tcPr>
+            <w:tcW w:w="8522" w:type="dxa"/>
+          </w:tcPr>
+          <w:p>
+            <w:pPr>
+              <w:spacing w:line="240" w:lineRule="exact"/>
+              <w:rPr>
+                <w:sz w:val="18"/>
+              </w:rPr>
+            </w:pPr>
+            <w:r>
+              <w:rPr>
+                <w:sz w:val="18"/>
+              </w:rPr>
+              <w:t>Index: libavfilter/vf_fps.c</w:t>
+            </w:r>
+          </w:p>
+          <w:p>
+            <w:pPr>
+              <w:spacing w:line="240" w:lineRule="exact"/>
+              <w:rPr>
+                <w:sz w:val="18"/>
+              </w:rPr>
+            </w:pPr>
+            <w:r>
+              <w:rPr>
+                <w:sz w:val="18"/>
+              </w:rPr>
+              <w:t>===================================================================</w:t>
+            </w:r>
+          </w:p>
+          <w:p>
+            <w:pPr>
+              <w:spacing w:line="240" w:lineRule="exact"/>
+              <w:rPr>
+                <w:sz w:val="18"/>
+              </w:rPr>
+            </w:pPr>
+            <w:r>
+              <w:rPr>
+                <w:sz w:val="18"/>
+              </w:rPr>
+              <w:t>--- libavfilter/vf_fps.c</w:t>
+            </w:r>
+            <w:r>
+              <w:rPr>
+                <w:sz w:val="18"/>
+              </w:rPr>
+              <w:tab/>
+              <w:t>(revision 152520)</w:t>
+            </w:r>
+          </w:p>
+          <w:p>
+            <w:pPr>
+              <w:spacing w:line="240" w:lineRule="exact"/>
+              <w:rPr>
+                <w:sz w:val="18"/>
+              </w:rPr>
+            </w:pPr>
+            <w:r>
+              <w:rPr>
+                <w:sz w:val="18"/>
+              </w:rPr>
+              <w:t>+++ libavfilter/vf_fps.c</w:t>
+            </w:r>
+            <w:r>
+              <w:rPr>
+                <w:sz w:val="18"/>
+              </w:rPr>
+              <w:tab/>
+              <w:t>(working copy)</w:t>
+            </w:r>
+          </w:p>
+          <w:p>
+            <w:pPr>
+              <w:spacing w:line="240" w:lineRule="exact"/>
+              <w:rPr>
+                <w:sz w:val="18"/>
+              </w:rPr>
+            </w:pPr>
+            <w:r>
+              <w:rPr>
+                <w:sz w:val="18"/>
+              </w:rPr>
+              <w:t>@@ -225,6 +225,12 @@</w:t>
+            </w:r>
+          </w:p>
+          <w:p>
+            <w:pPr>
+              <w:spacing w:line="240" w:lineRule="exact"/>
+              <w:rPr>
+                <w:sz w:val="18"/>
+              </w:rPr>
+            </w:pPr>
+            <w:r>
+              <w:rPr>
+                <w:sz w:val="18"/>
+              </w:rPr>
+              <w:t xml:space="preserve">         return ret;</w:t>
+            </w:r>
+          </w:p>
+          <w:p>
+            <w:pPr>
+              <w:spacing w:line="240" w:lineRule="exact"/>
+              <w:rPr>
+                <w:sz w:val="18"/>
+              </w:rPr>
+            </w:pPr>
+            <w:r>
+              <w:rPr>
+                <w:sz w:val="18"/>
+              </w:rPr>
+              <w:t xml:space="preserve">     }</w:t>
+            </w:r>
+          </w:p>
+          <w:p>
+            <w:pPr>
+              <w:spacing w:line="240" w:lineRule="exact"/>
+              <w:rPr>
+                <w:sz w:val="18"/>
+              </w:rPr>
+            </w:pPr>
+            <w:r>
+              <w:rPr>
+                <w:sz w:val="18"/>
+              </w:rPr>
+              <w:t xml:space="preserve"> </w:t>
+            </w:r>
+          </w:p>
+          <w:p>
+            <w:pPr>
+              <w:spacing w:line="240" w:lineRule="exact"/>
+              <w:rPr>
+                <w:sz w:val="18"/>
+              </w:rPr>
+            </w:pPr>
+            <w:r>
+              <w:rPr>
+                <w:sz w:val="18"/>
+              </w:rPr>
+              <w:t>+    // Work around for timestamp sudden change(prevent dup much more frames which result in</w:t>
+            </w:r>
+          </w:p>
+          <w:p>
+            <w:pPr>
+              <w:spacing w:line="240" w:lineRule="exact"/>
+              <w:rPr>
+                <w:sz w:val="18"/>
+              </w:rPr>
+            </w:pPr>
+            <w:r>
+              <w:rPr>
+                <w:sz w:val="18"/>
+              </w:rPr>
+              <w:t>+    // out of memory error), limit to 6 seconds</w:t>
+            </w:r>
+          </w:p>
+          <w:p>
+            <w:pPr>
+              <w:spacing w:line="240" w:lineRule="exact"/>
+              <w:rPr>
+                <w:sz w:val="18"/>
+              </w:rPr>
+            </w:pPr>
+            <w:r>
+              <w:rPr>
+                <w:sz w:val="18"/>
+              </w:rPr>
+              <w:t>+    if(delta &gt; av_q2d(s-&gt;framerate)*CONPENSATE_TS_SUDDEN_CHANGE_MAX_DURATION) {</w:t>
+            </w:r>
+            <w:r>
+              <w:rPr>
+                <w:sz w:val="18"/>
+              </w:rPr>
+              <w:tab/>
+            </w:r>
+          </w:p>
+          <w:p>
+            <w:pPr>
+              <w:spacing w:line="240" w:lineRule="exact"/>
+              <w:rPr>
+                <w:sz w:val="18"/>
+              </w:rPr>
+            </w:pPr>
+            <w:r>
+              <w:rPr>
+                <w:sz w:val="18"/>
+              </w:rPr>
+              <w:t>+        delta = 1;</w:t>
+            </w:r>
+          </w:p>
+          <w:p>
+            <w:pPr>
+              <w:spacing w:line="240" w:lineRule="exact"/>
+              <w:rPr>
+                <w:sz w:val="18"/>
+              </w:rPr>
+            </w:pPr>
+            <w:r>
+              <w:rPr>
+                <w:sz w:val="18"/>
+              </w:rPr>
+              <w:t>+    }</w:t>
+            </w:r>
+          </w:p>
+          <w:p>
+            <w:pPr>
+              <w:spacing w:line="240" w:lineRule="exact"/>
+              <w:rPr>
+                <w:sz w:val="18"/>
+              </w:rPr>
+            </w:pPr>
+            <w:r>
+              <w:rPr>
+                <w:sz w:val="18"/>
+              </w:rPr>
+              <w:t>+</w:t>
+            </w:r>
+          </w:p>
+          <w:p>
+            <w:pPr>
+              <w:spacing w:line="240" w:lineRule="exact"/>
+              <w:rPr>
+                <w:sz w:val="18"/>
+              </w:rPr>
+            </w:pPr>
+            <w:r>
+              <w:rPr>
+                <w:sz w:val="18"/>
+              </w:rPr>
+              <w:t xml:space="preserve">     /* can output &gt;= 1 frames */</w:t>
+            </w:r>
+          </w:p>
+          <w:p>
+            <w:pPr>
+              <w:spacing w:line="240" w:lineRule="exact"/>
+              <w:rPr>
+                <w:sz w:val="18"/>
+              </w:rPr>
+            </w:pPr>
+            <w:r>
+              <w:rPr>
+                <w:sz w:val="18"/>
+              </w:rPr>
+              <w:t xml:space="preserve">     for (i = 0; i &lt; delta; i++) {</w:t>
+            </w:r>
+          </w:p>
+          <w:p>
+            <w:pPr>
+              <w:spacing w:line="240" w:lineRule="exact"/>
+              <w:rPr>
+                <w:sz w:val="18"/>
+              </w:rPr>
+            </w:pPr>
+            <w:r>
+              <w:rPr>
+                <w:sz w:val="18"/>
+              </w:rPr>
+              <w:t xml:space="preserve">         AVFrame *buf_out;</w:t>
+            </w:r>
+          </w:p>
+          <w:p>
+            <w:pPr>
+              <w:spacing w:line="240" w:lineRule="exact"/>
+              <w:rPr>
+                <w:sz w:val="18"/>
+              </w:rPr>
+            </w:pPr>
+            <w:r>
+              <w:rPr>
+                <w:sz w:val="18"/>
+              </w:rPr>
+              <w:t>Index: libavutil/opt.h</w:t>
+            </w:r>
+          </w:p>
+          <w:p>
+            <w:pPr>
+              <w:spacing w:line="240" w:lineRule="exact"/>
+              <w:rPr>
+                <w:sz w:val="18"/>
+              </w:rPr>
+            </w:pPr>
+            <w:r>
+              <w:rPr>
+                <w:sz w:val="18"/>
+              </w:rPr>
+              <w:t>===================================================================</w:t>
+            </w:r>
+          </w:p>
+          <w:p>
+            <w:pPr>
+              <w:spacing w:line="240" w:lineRule="exact"/>
+              <w:rPr>
+                <w:sz w:val="18"/>
+              </w:rPr>
+            </w:pPr>
+            <w:r>
+              <w:rPr>
+                <w:sz w:val="18"/>
+              </w:rPr>
+              <w:t>--- libavutil/opt.h</w:t>
+            </w:r>
+            <w:r>
+              <w:rPr>
+                <w:sz w:val="18"/>
+              </w:rPr>
+              <w:tab/>
+              <w:t>(revision 152520)</w:t>
+            </w:r>
+          </w:p>
+          <w:p>
+            <w:pPr>
+              <w:spacing w:line="240" w:lineRule="exact"/>
+              <w:rPr>
+                <w:sz w:val="18"/>
+              </w:rPr>
+            </w:pPr>
+            <w:r>
+              <w:rPr>
+                <w:sz w:val="18"/>
+              </w:rPr>
+              <w:t>+++ libavutil/opt.h</w:t>
+            </w:r>
+            <w:r>
+              <w:rPr>
+                <w:sz w:val="18"/>
+              </w:rPr>
+              <w:tab/>
+              <w:t>(working copy)</w:t>
+            </w:r>
+          </w:p>
+          <w:p>
+            <w:pPr>
+              <w:spacing w:line="240" w:lineRule="exact"/>
+              <w:rPr>
+                <w:sz w:val="18"/>
+              </w:rPr>
+            </w:pPr>
+            <w:r>
+              <w:rPr>
+                <w:sz w:val="18"/>
+              </w:rPr>
+              <w:t>@@ -907,4 +907,7 @@</w:t>
+            </w:r>
+          </w:p>
+          <w:p>
+            <w:pPr>
+              <w:spacing w:line="240" w:lineRule="exact"/>
+              <w:rPr>
+                <w:sz w:val="18"/>
+              </w:rPr>
+            </w:pPr>
+            <w:r>
+              <w:rPr>
+                <w:sz w:val="18"/>
+              </w:rPr>
+              <w:t xml:space="preserve">  * @}</w:t>
+            </w:r>
+          </w:p>
+          <w:p>
+            <w:pPr>
+              <w:spacing w:line="240" w:lineRule="exact"/>
+              <w:rPr>
+                <w:sz w:val="18"/>
+              </w:rPr>
+            </w:pPr>
+            <w:r>
+              <w:rPr>
+                <w:sz w:val="18"/>
+              </w:rPr>
+              <w:t xml:space="preserve">  */</w:t>
+            </w:r>
+          </w:p>
+          <w:p>
+            <w:pPr>
+              <w:spacing w:line="240" w:lineRule="exact"/>
+              <w:rPr>
+                <w:sz w:val="18"/>
+              </w:rPr>
+            </w:pPr>
+            <w:r>
+              <w:rPr>
+                <w:sz w:val="18"/>
+              </w:rPr>
+              <w:t xml:space="preserve"> </w:t>
+            </w:r>
+          </w:p>
+          <w:p>
+            <w:pPr>
+              <w:spacing w:line="240" w:lineRule="exact"/>
+              <w:rPr>
+                <w:sz w:val="18"/>
+              </w:rPr>
+            </w:pPr>
+            <w:r>
+              <w:rPr>
+                <w:sz w:val="18"/>
+              </w:rPr>
+              <w:t>+// Max conpensate timestamp sudden change duration is 8 seconds</w:t>
+            </w:r>
+          </w:p>
+          <w:p>
+            <w:pPr>
+              <w:spacing w:line="240" w:lineRule="exact"/>
+              <w:rPr>
+                <w:sz w:val="18"/>
+              </w:rPr>
+            </w:pPr>
+            <w:r>
+              <w:rPr>
+                <w:sz w:val="18"/>
+              </w:rPr>
+              <w:t>+#define CONPENSATE_TS_SUDDEN_CHANGE_MAX_DURATION 8</w:t>
+            </w:r>
+          </w:p>
+          <w:p>
+            <w:pPr>
+              <w:spacing w:line="240" w:lineRule="exact"/>
+              <w:rPr>
+                <w:sz w:val="18"/>
+              </w:rPr>
+            </w:pPr>
+            <w:r>
+              <w:rPr>
+                <w:sz w:val="18"/>
+              </w:rPr>
+              <w:t>+</w:t>
+            </w:r>
+          </w:p>
+          <w:p>
+            <w:pPr>
+              <w:spacing w:line="240" w:lineRule="exact"/>
+              <w:rPr>
+                <w:sz w:val="18"/>
+              </w:rPr>
+            </w:pPr>
+            <w:r>
+              <w:rPr>
+                <w:sz w:val="18"/>
+              </w:rPr>
+              <w:t xml:space="preserve"> #endif /* AVUTIL_OPT_H */</w:t>
+            </w:r>
+          </w:p>
+          <w:p>
+            <w:pPr>
+              <w:spacing w:line="240" w:lineRule="exact"/>
+              <w:rPr>
+                <w:sz w:val="18"/>
+              </w:rPr>
+            </w:pPr>
+            <w:r>
+              <w:rPr>
+                <w:sz w:val="18"/>
+              </w:rPr>
+              <w:t>Index: libswresample/swresample.c</w:t>
+            </w:r>
+          </w:p>
+          <w:p>
+            <w:pPr>
+              <w:spacing w:line="240" w:lineRule="exact"/>
+              <w:rPr>
+                <w:sz w:val="18"/>
+              </w:rPr>
+            </w:pPr>
+            <w:r>
+              <w:rPr>
+                <w:sz w:val="18"/>
+              </w:rPr>
+              <w:t>===================================================================</w:t>
+            </w:r>
+          </w:p>
+          <w:p>
+            <w:pPr>
+              <w:spacing w:line="240" w:lineRule="exact"/>
+              <w:rPr>
+                <w:sz w:val="18"/>
+              </w:rPr>
+            </w:pPr>
+            <w:r>
+              <w:rPr>
+                <w:sz w:val="18"/>
+              </w:rPr>
+              <w:t>--- libswresample/swresample.c</w:t>
+            </w:r>
+            <w:r>
+              <w:rPr>
+                <w:sz w:val="18"/>
+              </w:rPr>
+              <w:tab/>
+              <w:t>(revision 152520)</w:t>
+            </w:r>
+          </w:p>
+          <w:p>
+            <w:pPr>
+              <w:spacing w:line="240" w:lineRule="exact"/>
+              <w:rPr>
+                <w:sz w:val="18"/>
+              </w:rPr>
+            </w:pPr>
+            <w:r>
+              <w:rPr>
+                <w:sz w:val="18"/>
+              </w:rPr>
+              <w:t>+++ libswresample/swresample.c</w:t>
+            </w:r>
+            <w:r>
+              <w:rPr>
+                <w:sz w:val="18"/>
+              </w:rPr>
+              <w:tab/>
+              <w:t>(working copy)</w:t>
+            </w:r>
+          </w:p>
+          <w:p>
+            <w:pPr>
+              <w:spacing w:line="240" w:lineRule="exact"/>
+              <w:rPr>
+                <w:sz w:val="18"/>
+              </w:rPr>
+            </w:pPr>
+            <w:r>
+              <w:rPr>
+                <w:sz w:val="18"/>
+              </w:rPr>
+              <w:t>@@ -908,7 +908,8 @@</w:t>
+            </w:r>
+          </w:p>
+          <w:p>
+            <w:pPr>
+              <w:spacing w:line="240" w:lineRule="exact"/>
+              <w:rPr>
+                <w:sz w:val="18"/>
+              </w:rPr>
+            </w:pPr>
+            <w:r>
+              <w:rPr>
+                <w:sz w:val="18"/>
+              </w:rPr>
+              <w:t xml:space="preserve">         int64_t delta = pts - swr_get_delay(s, s-&gt;in_sample_rate * (int64_t)s-&gt;out_sample_rate) - s-&gt;outpts + s-&gt;drop_output*(int64_t)s-&gt;in_sample_rate;</w:t>
+            </w:r>
+          </w:p>
+          <w:p>
+            <w:pPr>
+              <w:spacing w:line="240" w:lineRule="exact"/>
+              <w:rPr>
+                <w:sz w:val="18"/>
+              </w:rPr>
+            </w:pPr>
+            <w:r>
+              <w:rPr>
+                <w:sz w:val="18"/>
+              </w:rPr>
+              <w:t xml:space="preserve">         double fdelta = delta /(double)(s-&gt;in_sample_rate * (int64_t)s-&gt;out_sample_rate);</w:t>
+            </w:r>
+          </w:p>
+          <w:p>
+            <w:pPr>
+              <w:spacing w:line="240" w:lineRule="exact"/>
+              <w:rPr>
+                <w:sz w:val="18"/>
+              </w:rPr>
+            </w:pPr>
+            <w:r>
+              <w:rPr>
+                <w:sz w:val="18"/>
+              </w:rPr>
+              <w:t xml:space="preserve"> </w:t>
+            </w:r>
+          </w:p>
+          <w:p>
+            <w:pPr>
+              <w:spacing w:line="240" w:lineRule="exact"/>
+              <w:rPr>
+                <w:sz w:val="18"/>
+              </w:rPr>
+            </w:pPr>
+            <w:r>
+              <w:rPr>
+                <w:sz w:val="18"/>
+              </w:rPr>
+              <w:t>-        if(fabs(fdelta) &gt; s-&gt;min_compensation) {</w:t>
+            </w:r>
+          </w:p>
+          <w:p>
+            <w:pPr>
+              <w:spacing w:line="240" w:lineRule="exact"/>
+              <w:rPr>
+                <w:sz w:val="18"/>
+              </w:rPr>
+            </w:pPr>
+            <w:r>
+              <w:rPr>
+                <w:sz w:val="18"/>
+              </w:rPr>
+              <w:t>+</w:t>
+            </w:r>
+            <w:r>
+              <w:rPr>
+                <w:sz w:val="18"/>
+              </w:rPr>
+              <w:tab/>
+            </w:r>
+            <w:r>
+              <w:rPr>
+                <w:sz w:val="18"/>
+              </w:rPr>
+              <w:tab/>
+              <w:t>// Hack for preventing insert many empty audio(if delta is bigger than 6 seconds, no compensation)</w:t>
+            </w:r>
+          </w:p>
+          <w:p>
+            <w:pPr>
+              <w:spacing w:line="240" w:lineRule="exact"/>
+              <w:rPr>
+                <w:sz w:val="18"/>
+              </w:rPr>
+            </w:pPr>
+            <w:r>
+              <w:rPr>
+                <w:sz w:val="18"/>
+              </w:rPr>
+              <w:t>+        if(fabs(fdelta) &gt; s-&gt;min_compensation &amp;&amp; fabs(fdelta) &lt; CONPENSATE_TS_SUDDEN_CHANGE_MAX_DURATION) {</w:t>
+            </w:r>
+          </w:p>
+          <w:p>
+            <w:pPr>
+              <w:spacing w:line="240" w:lineRule="exact"/>
+              <w:rPr>
+                <w:sz w:val="18"/>
+              </w:rPr>
+            </w:pPr>
+            <w:r>
+              <w:rPr>
+                <w:sz w:val="18"/>
+              </w:rPr>
+              <w:t xml:space="preserve">             if(s-&gt;outpts == s-&gt;firstpts || fabs(fdelta) &gt; s-&gt;min_hard_compensation){</w:t>
+            </w:r>
+          </w:p>
+          <w:p>
+            <w:pPr>
+              <w:spacing w:line="240" w:lineRule="exact"/>
+              <w:rPr>
+                <w:sz w:val="18"/>
+              </w:rPr>
+            </w:pPr>
+            <w:r>
+              <w:rPr>
+                <w:sz w:val="18"/>
+              </w:rPr>
+              <w:lastRenderedPageBreak/>
+              <w:t xml:space="preserve">                 int ret;</w:t>
+            </w:r>
+          </w:p>
+          <w:p>
+            <w:pPr>
+              <w:spacing w:line="240" w:lineRule="exact"/>
+              <w:rPr>
+                <w:sz w:val="18"/>
+              </w:rPr>
+            </w:pPr>
+            <w:r>
+              <w:rPr>
+                <w:sz w:val="18"/>
+              </w:rPr>
+              <w:t xml:space="preserve">                 if(delta &gt; 0) ret = swr_inject_silence(s,  delta / s-&gt;out_sample_rate);</w:t>
+            </w:r>
+          </w:p>
+        </w:tc>
+      </w:tr>
+    </w:tbl>
+    <w:p/>
+    <w:p>
+      <w:pPr>
+        <w:pStyle w:val="2"/>
+        <w:ind w:left="663" w:hanging="663"/>
+      </w:pPr>
+      <w:r>
+        <w:rPr>
+          <w:rFonts w:hint="eastAsia"/>
+        </w:rPr>
+        <w:t>x264</w:t>
+      </w:r>
+      <w:r>
+        <w:rPr>
+          <w:rFonts w:hint="eastAsia"/>
+        </w:rPr>
+        <w:t xml:space="preserve"> </w:t>
+      </w:r>
+      <w:r>
+        <w:rPr>
+          <w:rFonts w:hint="eastAsia"/>
+        </w:rPr>
+        <w:t>集成</w:t>
+      </w:r>
+    </w:p>
+    <w:p>
+      <w:r>
+        <w:rPr>
+          <w:rFonts w:hint="eastAsia"/>
+        </w:rPr>
+        <w:t>以</w:t>
+      </w:r>
+      <w:r>
+        <w:rPr>
+          <w:rFonts w:hint="eastAsia"/>
+        </w:rPr>
+        <w:t>lib</w:t>
+      </w:r>
+      <w:r>
+        <w:rPr>
+          <w:rFonts w:hint="eastAsia"/>
+        </w:rPr>
+        <w:t>的方式集成到</w:t>
+      </w:r>
+      <w:r>
+        <w:rPr>
+          <w:rFonts w:hint="eastAsia"/>
+        </w:rPr>
+        <w:t>transcli</w:t>
+      </w:r>
+    </w:p>
+    <w:p>
+      <w:pPr>
+        <w:pStyle w:val="3"/>
+        <w:rPr>
+          <w:rFonts w:hint="eastAsia"/>
+        </w:rPr>
+      </w:pPr>
+      <w:r>
+        <w:rPr>
+          <w:rFonts w:hint="eastAsia"/>
+        </w:rPr>
+        <w:t>初始化</w:t>
+      </w:r>
+    </w:p>
+    <w:p>
+      <w:pPr>
+        <w:rPr>
+          <w:rFonts w:hint="eastAsia"/>
+        </w:rPr>
+      </w:pPr>
+      <w:r>
+        <w:rPr>
+          <w:rFonts w:hint="eastAsia"/>
+        </w:rPr>
+        <w:t>设置参数：</w:t>
+      </w:r>
+      <w:r>
+        <w:t>bool CX264Encode::Initialize()</w:t>
+      </w:r>
     </w:p>
     <w:p>
       <w:pPr>
@@ -2320,171 +2999,185 @@
         <w:rPr>
           <w:rFonts w:hint="eastAsia"/>
         </w:rPr>
-        <w:t>-</w:t>
-      </w:r>
-      <w:proofErr w:type="gramStart"/>
+        <w:t>帧编码</w:t>
+      </w:r>
+    </w:p>
+    <w:p>
+      <w:r>
+        <w:t>CTransWorkerSeperate::transcodeSingleVideo()</w:t>
+      </w:r>
+    </w:p>
+    <w:p>
+      <w:r>
+        <w:t>CTransWorkerSeperate::transcodeSingleVideoComplex()</w:t>
+      </w:r>
+    </w:p>
+    <w:p>
+      <w:r>
+        <w:t>CTransWorkerSeperate::encodeVideo(size_t videoIdx)</w:t>
+      </w:r>
+    </w:p>
+    <w:p>
       <w:r>
         <w:rPr>
           <w:rFonts w:hint="eastAsia"/>
         </w:rPr>
-        <w:t>vf</w:t>
-      </w:r>
-      <w:proofErr w:type="gramEnd"/>
+        <w:t>{</w:t>
+      </w:r>
+    </w:p>
+    <w:p>
       <w:r>
         <w:rPr>
           <w:rFonts w:hint="eastAsia"/>
         </w:rPr>
-        <w:t xml:space="preserve"> sclae</w:t>
+        <w:tab/>
+      </w:r>
+      <w:r>
+        <w:t xml:space="preserve">--&gt; </w:t>
+      </w:r>
+      <w:r>
+        <w:t>pVideoEncode-&gt;EncodeFrame(pFrameBuf, -1 /*TODO:BufSize*/);</w:t>
+      </w:r>
+    </w:p>
+    <w:p>
+      <w:r>
+        <w:rPr>
+          <w:rFonts w:hint="eastAsia"/>
+        </w:rPr>
+        <w:t>}</w:t>
       </w:r>
     </w:p>
     <w:p>
       <w:pPr>
-        <w:pStyle w:val="2"/>
-        <w:ind w:left="663" w:hanging="663"/>
+        <w:pStyle w:val="3"/>
+        <w:rPr>
+          <w:rFonts w:hint="eastAsia"/>
+        </w:rPr>
       </w:pPr>
       <w:r>
         <w:rPr>
           <w:rFonts w:hint="eastAsia"/>
         </w:rPr>
-        <w:t>x264</w:t>
+        <w:t>降码率（</w:t>
       </w:r>
       <w:r>
         <w:rPr>
           <w:rFonts w:hint="eastAsia"/>
         </w:rPr>
-        <w:t xml:space="preserve"> </w:t>
+        <w:t>lowerbitrate</w:t>
       </w:r>
       <w:r>
         <w:rPr>
           <w:rFonts w:hint="eastAsia"/>
         </w:rPr>
-        <w:t>集成</w:t>
+        <w:t>）</w:t>
       </w:r>
     </w:p>
     <w:p>
-      <w:r>
+      <w:pPr>
         <w:rPr>
           <w:rFonts w:hint="eastAsia"/>
         </w:rPr>
-        <w:t>以</w:t>
-      </w:r>
+      </w:pPr>
       <w:r>
         <w:rPr>
           <w:rFonts w:hint="eastAsia"/>
         </w:rPr>
-        <w:t>lib</w:t>
+        <w:t>降码率算法是在</w:t>
       </w:r>
       <w:r>
         <w:rPr>
           <w:rFonts w:hint="eastAsia"/>
         </w:rPr>
-        <w:t>的方式集成到</w:t>
+        <w:t>x264</w:t>
       </w:r>
       <w:r>
         <w:rPr>
           <w:rFonts w:hint="eastAsia"/>
         </w:rPr>
-        <w:t>transcli</w:t>
+        <w:t>中实现的一个额外功能</w:t>
+      </w:r>
+      <w:r>
+        <w:rPr>
+          <w:rFonts w:hint="eastAsia"/>
+        </w:rPr>
+        <w:t>，由转码内核决定是否开启。</w:t>
+      </w:r>
+      <w:r>
+        <w:rPr>
+          <w:rFonts w:hint="eastAsia"/>
+        </w:rPr>
+        <w:t>其实现位于</w:t>
       </w:r>
     </w:p>
     <w:p>
-      <w:r>
-        <w:rPr>
-          <w:rFonts w:hint="eastAsia"/>
-        </w:rPr>
-        <w:t>设置参数：</w:t>
-      </w:r>
-      <w:proofErr w:type="gramStart"/>
-      <w:r>
-        <w:t>bool</w:t>
-      </w:r>
-      <w:proofErr w:type="gramEnd"/>
-      <w:r>
-        <w:t xml:space="preserve"> CX264Encode::Initialize()</w:t>
-      </w:r>
+      <w:pPr>
+        <w:rPr>
+          <w:rFonts w:ascii="Lucida Console" w:hAnsi="Lucida Console" w:cs="Lucida Console" w:hint="eastAsia"/>
+          <w:kern w:val="0"/>
+          <w:sz w:val="20"/>
+          <w:szCs w:val="20"/>
+        </w:rPr>
+      </w:pPr>
+      <w:hyperlink r:id="rId9" w:history="1">
+        <w:r>
+          <w:rPr>
+            <w:rStyle w:val="a7"/>
+            <w:rFonts w:ascii="Lucida Console" w:hAnsi="Lucida Console" w:cs="Lucida Console"/>
+            <w:kern w:val="0"/>
+            <w:sz w:val="20"/>
+            <w:szCs w:val="20"/>
+          </w:rPr>
+          <w:t>http://svn01/repositories/r02/Cloud/codecs/x264-mod</w:t>
+        </w:r>
+        <w:r>
+          <w:rPr>
+            <w:rStyle w:val="a7"/>
+            <w:rFonts w:ascii="Lucida Console" w:hAnsi="Lucida Console" w:cs="Lucida Console" w:hint="eastAsia"/>
+            <w:kern w:val="0"/>
+            <w:sz w:val="20"/>
+            <w:szCs w:val="20"/>
+          </w:rPr>
+          <w:t>/ratecontroll.c</w:t>
+        </w:r>
+      </w:hyperlink>
     </w:p>
     <w:p>
-      <w:proofErr w:type="gramStart"/>
-      <w:r>
-        <w:rPr>
-          <w:rFonts w:hint="eastAsia"/>
-        </w:rPr>
-        <w:t>帧</w:t>
-      </w:r>
-      <w:proofErr w:type="gramEnd"/>
-      <w:r>
-        <w:rPr>
-          <w:rFonts w:hint="eastAsia"/>
-        </w:rPr>
-        <w:t>编码：</w:t>
-      </w:r>
-    </w:p>
-    <w:p>
-      <w:r>
-        <w:t>CTransWorkerSeperate::</w:t>
-      </w:r>
-      <w:proofErr w:type="gramStart"/>
-      <w:r>
-        <w:t>transcodeSingleVideo()</w:t>
-      </w:r>
-      <w:proofErr w:type="gramEnd"/>
-    </w:p>
-    <w:p>
-      <w:r>
-        <w:t>CTransWorkerSeperate::</w:t>
-      </w:r>
-      <w:proofErr w:type="gramStart"/>
-      <w:r>
-        <w:t>transcodeSingleVideoComplex()</w:t>
-      </w:r>
-      <w:proofErr w:type="gramEnd"/>
-    </w:p>
-    <w:p>
-      <w:r>
-        <w:t>CTransWorkerSeperate::</w:t>
-      </w:r>
-      <w:proofErr w:type="gramStart"/>
-      <w:r>
-        <w:t>encodeVideo(</w:t>
-      </w:r>
-      <w:proofErr w:type="gramEnd"/>
-      <w:r>
-        <w:t>size_t videoIdx)</w:t>
-      </w:r>
-    </w:p>
-    <w:p>
-      <w:r>
-        <w:rPr>
-          <w:rFonts w:hint="eastAsia"/>
-        </w:rPr>
-        <w:t>{</w:t>
-      </w:r>
-    </w:p>
-    <w:p>
-      <w:r>
-        <w:rPr>
-          <w:rFonts w:hint="eastAsia"/>
-        </w:rPr>
-        <w:tab/>
-      </w:r>
-      <w:r>
-        <w:t xml:space="preserve">--&gt; </w:t>
-      </w:r>
-      <w:proofErr w:type="gramStart"/>
-      <w:r>
-        <w:t>pVideoEncode</w:t>
-      </w:r>
-      <w:proofErr w:type="gramEnd"/>
-      <w:r>
-        <w:t>-&gt;EncodeFrame(pFrameBuf, -1 /*TODO:BufSize*/);</w:t>
-      </w:r>
-    </w:p>
-    <w:p>
-      <w:r>
-        <w:rPr>
-          <w:rFonts w:hint="eastAsia"/>
-        </w:rPr>
-        <w:t>}</w:t>
+      <w:r>
+        <w:rPr>
+          <w:rFonts w:ascii="Lucida Console" w:hAnsi="Lucida Console" w:cs="Lucida Console" w:hint="eastAsia"/>
+          <w:kern w:val="0"/>
+          <w:sz w:val="20"/>
+          <w:szCs w:val="20"/>
+        </w:rPr>
+        <w:t>的</w:t>
+      </w:r>
+      <w:r>
+        <w:rPr>
+          <w:rFonts w:ascii="Lucida Console" w:hAnsi="Lucida Console" w:cs="Lucida Console" w:hint="eastAsia"/>
+          <w:kern w:val="0"/>
+          <w:sz w:val="20"/>
+          <w:szCs w:val="20"/>
+        </w:rPr>
+        <w:t>init_pass2()</w:t>
+      </w:r>
+      <w:r>
+        <w:rPr>
+          <w:rFonts w:ascii="Lucida Console" w:hAnsi="Lucida Console" w:cs="Lucida Console" w:hint="eastAsia"/>
+          <w:kern w:val="0"/>
+          <w:sz w:val="20"/>
+          <w:szCs w:val="20"/>
+        </w:rPr>
+        <w:t>函数中</w:t>
+      </w:r>
+      <w:r>
+        <w:rPr>
+          <w:rFonts w:ascii="Lucida Console" w:hAnsi="Lucida Console" w:cs="Lucida Console" w:hint="eastAsia"/>
+          <w:kern w:val="0"/>
+          <w:sz w:val="20"/>
+          <w:szCs w:val="20"/>
+        </w:rPr>
+        <w:t>。</w:t>
       </w:r>
     </w:p>
     <w:p>
@@ -2922,6 +3615,7 @@
               <w:rPr>
                 <w:sz w:val="16"/>
               </w:rPr>
+              <w:lastRenderedPageBreak/>
               <w:tab/>
               <w:t>}</w:t>
             </w:r>
@@ -2933,16 +3627,17 @@
       <w:pPr>
         <w:pStyle w:val="3"/>
       </w:pPr>
-      <w:bookmarkStart w:id="11" w:name="_Demuxer_(deprecated)"/>
-      <w:bookmarkStart w:id="12" w:name="_Ref433211114"/>
-      <w:bookmarkEnd w:id="11"/>
+      <w:bookmarkStart w:id="12" w:name="_Demuxer_(deprecated)"/>
+      <w:bookmarkStart w:id="13" w:name="_Ref433211114"/>
+      <w:bookmarkEnd w:id="12"/>
       <w:r>
         <w:rPr>
           <w:rFonts w:hint="eastAsia"/>
         </w:rPr>
+        <w:lastRenderedPageBreak/>
         <w:t>Demuxer</w:t>
       </w:r>
-      <w:bookmarkEnd w:id="12"/>
+      <w:bookmarkEnd w:id="13"/>
     </w:p>
     <w:tbl>
       <w:tblPr>
@@ -3116,13 +3811,12 @@
       <w:pPr>
         <w:pStyle w:val="3"/>
       </w:pPr>
-      <w:bookmarkStart w:id="13" w:name="_Audio"/>
-      <w:bookmarkEnd w:id="13"/>
+      <w:bookmarkStart w:id="14" w:name="_Audio"/>
+      <w:bookmarkEnd w:id="14"/>
       <w:r>
         <w:rPr>
           <w:rFonts w:hint="eastAsia"/>
         </w:rPr>
-        <w:lastRenderedPageBreak/>
         <w:t>Audio</w:t>
       </w:r>
     </w:p>
@@ -3213,21 +3907,7 @@
         <w:rPr>
           <w:rFonts w:hint="eastAsia"/>
         </w:rPr>
-        <w:t>表示把</w:t>
-      </w:r>
-      <w:proofErr w:type="gramStart"/>
-      <w:r>
-        <w:rPr>
-          <w:rFonts w:hint="eastAsia"/>
-        </w:rPr>
-        <w:t>一条源轨</w:t>
-      </w:r>
-      <w:proofErr w:type="gramEnd"/>
-      <w:r>
-        <w:rPr>
-          <w:rFonts w:hint="eastAsia"/>
-        </w:rPr>
-        <w:t>的左右</w:t>
+        <w:t>表示把一条源轨的左右</w:t>
       </w:r>
       <w:r>
         <w:rPr>
@@ -3335,7 +4015,6 @@
               </w:rPr>
               <w:t>0</w:t>
             </w:r>
-            <w:proofErr w:type="gramStart"/>
             <w:r>
               <w:rPr>
                 <w:sz w:val="16"/>
@@ -3343,7 +4022,6 @@
               </w:rPr>
               <w:t>:single</w:t>
             </w:r>
-            <w:proofErr w:type="gramEnd"/>
             <w:r>
               <w:rPr>
                 <w:rFonts w:hint="eastAsia"/>
@@ -3480,8 +4158,8 @@
               </w:rPr>
               <w:t>&lt;!</w:t>
             </w:r>
-            <w:bookmarkStart w:id="14" w:name="OLE_LINK11"/>
-            <w:bookmarkStart w:id="15" w:name="OLE_LINK12"/>
+            <w:bookmarkStart w:id="15" w:name="OLE_LINK11"/>
+            <w:bookmarkStart w:id="16" w:name="OLE_LINK12"/>
             <w:r>
               <w:rPr>
                 <w:sz w:val="16"/>
@@ -3489,8 +4167,8 @@
               </w:rPr>
               <w:t>--</w:t>
             </w:r>
-            <w:bookmarkEnd w:id="14"/>
             <w:bookmarkEnd w:id="15"/>
+            <w:bookmarkEnd w:id="16"/>
             <w:r>
               <w:rPr>
                 <w:rFonts w:hint="eastAsia"/>
@@ -3943,8 +4621,8 @@
                 <w:szCs w:val="16"/>
               </w:rPr>
             </w:pPr>
-            <w:bookmarkStart w:id="16" w:name="OLE_LINK27"/>
-            <w:bookmarkStart w:id="17" w:name="OLE_LINK28"/>
+            <w:bookmarkStart w:id="17" w:name="OLE_LINK27"/>
+            <w:bookmarkStart w:id="18" w:name="OLE_LINK28"/>
             <w:r>
               <w:rPr>
                 <w:rFonts w:hint="eastAsia"/>
@@ -4061,17 +4739,17 @@
                 <w:szCs w:val="16"/>
               </w:rPr>
             </w:pPr>
-            <w:bookmarkStart w:id="18" w:name="OLE_LINK25"/>
-            <w:bookmarkStart w:id="19" w:name="OLE_LINK26"/>
-            <w:r>
-              <w:rPr>
-                <w:sz w:val="16"/>
-                <w:szCs w:val="16"/>
-              </w:rPr>
-              <w:tab/>
-            </w:r>
-            <w:bookmarkEnd w:id="18"/>
+            <w:bookmarkStart w:id="19" w:name="OLE_LINK25"/>
+            <w:bookmarkStart w:id="20" w:name="OLE_LINK26"/>
+            <w:r>
+              <w:rPr>
+                <w:sz w:val="16"/>
+                <w:szCs w:val="16"/>
+              </w:rPr>
+              <w:tab/>
+            </w:r>
             <w:bookmarkEnd w:id="19"/>
+            <w:bookmarkEnd w:id="20"/>
             <w:r>
               <w:rPr>
                 <w:sz w:val="16"/>
@@ -4713,6 +5391,7 @@
               <w:rPr>
                 <w:sz w:val="16"/>
               </w:rPr>
+              <w:lastRenderedPageBreak/>
               <w:t xml:space="preserve">    startDecoder()-&gt;Start()-&gt;GetCmdString(</w:t>
             </w:r>
           </w:p>
@@ -4865,7 +5544,6 @@
               <w:rPr>
                 <w:sz w:val="16"/>
               </w:rPr>
-              <w:lastRenderedPageBreak/>
               <w:t xml:space="preserve">            "expand")                   ffmpeg -vf pad;</w:t>
             </w:r>
           </w:p>
@@ -4922,23 +5600,21 @@
           <w:szCs w:val="20"/>
         </w:rPr>
       </w:pPr>
-      <w:bookmarkStart w:id="20" w:name="_decoder_1"/>
-      <w:bookmarkEnd w:id="16"/>
+      <w:bookmarkStart w:id="21" w:name="_decoder_1"/>
       <w:bookmarkEnd w:id="17"/>
-      <w:bookmarkEnd w:id="20"/>
+      <w:bookmarkEnd w:id="18"/>
+      <w:bookmarkEnd w:id="21"/>
     </w:p>
     <w:p>
       <w:pPr>
         <w:pStyle w:val="4"/>
       </w:pPr>
-      <w:proofErr w:type="gramStart"/>
       <w:r>
         <w:rPr>
           <w:rFonts w:hint="eastAsia"/>
         </w:rPr>
         <w:t>calc</w:t>
       </w:r>
-      <w:proofErr w:type="gramEnd"/>
       <w:r>
         <w:rPr>
           <w:rFonts w:hint="eastAsia"/>
@@ -4987,7 +5663,7 @@
           <w:szCs w:val="20"/>
         </w:rPr>
       </w:pPr>
-      <w:hyperlink r:id="rId9" w:history="1">
+      <w:hyperlink r:id="rId10" w:history="1">
         <w:r>
           <w:rPr>
             <w:rStyle w:val="a7"/>
@@ -5007,7 +5683,7 @@
           <w:szCs w:val="20"/>
         </w:rPr>
       </w:pPr>
-      <w:hyperlink r:id="rId10" w:history="1">
+      <w:hyperlink r:id="rId11" w:history="1">
         <w:r>
           <w:rPr>
             <w:rStyle w:val="a7"/>
@@ -5023,21 +5699,13 @@
       <w:pPr>
         <w:pStyle w:val="4"/>
       </w:pPr>
-      <w:bookmarkStart w:id="21" w:name="_expand_after_scale"/>
-      <w:bookmarkEnd w:id="21"/>
-      <w:proofErr w:type="gramStart"/>
+      <w:bookmarkStart w:id="22" w:name="_expand_after_scale"/>
+      <w:bookmarkEnd w:id="22"/>
       <w:r>
         <w:rPr>
           <w:rFonts w:hint="eastAsia"/>
         </w:rPr>
-        <w:t>expand</w:t>
-      </w:r>
-      <w:proofErr w:type="gramEnd"/>
-      <w:r>
-        <w:rPr>
-          <w:rFonts w:hint="eastAsia"/>
-        </w:rPr>
-        <w:t xml:space="preserve"> after scale</w:t>
+        <w:t>expand after scale</w:t>
       </w:r>
       <w:r>
         <w:rPr>
@@ -5103,14 +5771,12 @@
       <w:pPr>
         <w:pStyle w:val="4"/>
       </w:pPr>
-      <w:proofErr w:type="gramStart"/>
       <w:r>
         <w:rPr>
           <w:rFonts w:hint="eastAsia"/>
         </w:rPr>
         <w:t>autocrop</w:t>
       </w:r>
-      <w:proofErr w:type="gramEnd"/>
       <w:r>
         <w:t xml:space="preserve"> </w:t>
       </w:r>
@@ -5134,19 +5800,11 @@
       </w:r>
     </w:p>
     <w:p>
-      <w:proofErr w:type="gramStart"/>
       <w:r>
         <w:rPr>
           <w:rFonts w:hint="eastAsia"/>
         </w:rPr>
-        <w:t>use</w:t>
-      </w:r>
-      <w:proofErr w:type="gramEnd"/>
-      <w:r>
-        <w:rPr>
-          <w:rFonts w:hint="eastAsia"/>
-        </w:rPr>
-        <w:t xml:space="preserve"> </w:t>
+        <w:t xml:space="preserve">use </w:t>
       </w:r>
       <w:r>
         <w:t>threshold</w:t>
@@ -5638,6 +6296,7 @@
                 <w:sz w:val="16"/>
                 <w:szCs w:val="16"/>
               </w:rPr>
+              <w:lastRenderedPageBreak/>
               <w:t>overall.clips.</w:t>
             </w:r>
             <w:r>
@@ -5679,6 +6338,7 @@
                 <w:sz w:val="16"/>
                 <w:szCs w:val="16"/>
               </w:rPr>
+              <w:lastRenderedPageBreak/>
               <w:t>Class</w:t>
             </w:r>
           </w:p>
@@ -5948,16 +6608,14 @@
       <w:pPr>
         <w:pStyle w:val="3"/>
       </w:pPr>
-      <w:bookmarkStart w:id="22" w:name="_delogo_1"/>
-      <w:bookmarkEnd w:id="22"/>
-      <w:proofErr w:type="gramStart"/>
+      <w:bookmarkStart w:id="23" w:name="_delogo_1"/>
+      <w:bookmarkEnd w:id="23"/>
       <w:r>
         <w:rPr>
           <w:rFonts w:hint="eastAsia"/>
         </w:rPr>
         <w:t>delogo</w:t>
       </w:r>
-      <w:proofErr w:type="gramEnd"/>
     </w:p>
     <w:p>
       <w:r>
@@ -5972,52 +6630,35 @@
         </w:rPr>
         <w:t>使用了</w:t>
       </w:r>
-      <w:proofErr w:type="gramStart"/>
       <w:r>
         <w:t>”</w:t>
       </w:r>
-      <w:proofErr w:type="gramEnd"/>
-      <w:r>
-        <w:fldChar w:fldCharType="begin"/>
-      </w:r>
-      <w:r>
-        <w:instrText xml:space="preserve"> HYPERLINK \l "_delogo_(ffmpeg_-vf" </w:instrText>
-      </w:r>
-      <w:r>
-        <w:fldChar w:fldCharType="separate"/>
-      </w:r>
-      <w:r>
-        <w:rPr>
-          <w:rStyle w:val="a7"/>
-          <w:rFonts w:hint="eastAsia"/>
-        </w:rPr>
-        <w:t>ffmpeg</w:t>
-      </w:r>
-      <w:r>
-        <w:rPr>
-          <w:rStyle w:val="a7"/>
-          <w:rFonts w:hint="eastAsia"/>
-        </w:rPr>
-        <w:t xml:space="preserve"> </w:t>
-      </w:r>
-      <w:r>
-        <w:rPr>
-          <w:rStyle w:val="a7"/>
-          <w:rFonts w:hint="eastAsia"/>
-        </w:rPr>
-        <w:t>-vf delogo</w:t>
-      </w:r>
-      <w:r>
-        <w:rPr>
-          <w:rStyle w:val="a7"/>
-        </w:rPr>
-        <w:fldChar w:fldCharType="end"/>
-      </w:r>
-      <w:proofErr w:type="gramStart"/>
+      <w:hyperlink w:anchor="_delogo_(ffmpeg_-vf" w:history="1">
+        <w:r>
+          <w:rPr>
+            <w:rStyle w:val="a7"/>
+            <w:rFonts w:hint="eastAsia"/>
+          </w:rPr>
+          <w:t>ffmpeg</w:t>
+        </w:r>
+        <w:r>
+          <w:rPr>
+            <w:rStyle w:val="a7"/>
+            <w:rFonts w:hint="eastAsia"/>
+          </w:rPr>
+          <w:t xml:space="preserve"> </w:t>
+        </w:r>
+        <w:r>
+          <w:rPr>
+            <w:rStyle w:val="a7"/>
+            <w:rFonts w:hint="eastAsia"/>
+          </w:rPr>
+          <w:t>-vf delogo</w:t>
+        </w:r>
+      </w:hyperlink>
       <w:r>
         <w:t>”</w:t>
       </w:r>
-      <w:proofErr w:type="gramEnd"/>
       <w:r>
         <w:rPr>
           <w:rFonts w:hint="eastAsia"/>
@@ -6202,21 +6843,12 @@
                 <w:szCs w:val="16"/>
               </w:rPr>
             </w:pPr>
-            <w:proofErr w:type="gramStart"/>
-            <w:r>
-              <w:rPr>
-                <w:sz w:val="16"/>
-                <w:szCs w:val="16"/>
-              </w:rPr>
-              <w:t>config</w:t>
-            </w:r>
-            <w:proofErr w:type="gramEnd"/>
-            <w:r>
-              <w:rPr>
-                <w:sz w:val="16"/>
-                <w:szCs w:val="16"/>
-              </w:rPr>
-              <w:t>-&gt;source.delogo_pos</w:t>
+            <w:r>
+              <w:rPr>
+                <w:sz w:val="16"/>
+                <w:szCs w:val="16"/>
+              </w:rPr>
+              <w:t>config-&gt;source.delogo_pos</w:t>
             </w:r>
             <w:r>
               <w:rPr>
@@ -6485,19 +7117,11 @@
         <w:pStyle w:val="2"/>
         <w:ind w:left="663" w:hanging="663"/>
       </w:pPr>
-      <w:proofErr w:type="gramStart"/>
       <w:r>
         <w:rPr>
           <w:rFonts w:hint="eastAsia"/>
         </w:rPr>
-        <w:t>target</w:t>
-      </w:r>
-      <w:proofErr w:type="gramEnd"/>
-      <w:r>
-        <w:rPr>
-          <w:rFonts w:hint="eastAsia"/>
-        </w:rPr>
-        <w:t xml:space="preserve"> </w:t>
+        <w:t xml:space="preserve">target </w:t>
       </w:r>
       <w:r>
         <w:rPr>
@@ -6978,6 +7602,7 @@
               <w:rPr>
                 <w:sz w:val="16"/>
               </w:rPr>
+              <w:lastRenderedPageBreak/>
               <w:t xml:space="preserve">    pTaskPref-&gt;SetInt("videoenc.x265.threads", threasNum);</w:t>
             </w:r>
           </w:p>
@@ -7003,19 +7628,12 @@
         <w:pStyle w:val="2"/>
         <w:ind w:left="663" w:hanging="663"/>
       </w:pPr>
-      <w:proofErr w:type="gramStart"/>
       <w:r>
         <w:rPr>
           <w:rFonts w:hint="eastAsia"/>
         </w:rPr>
-        <w:t>target</w:t>
-      </w:r>
-      <w:proofErr w:type="gramEnd"/>
-      <w:r>
-        <w:rPr>
-          <w:rFonts w:hint="eastAsia"/>
-        </w:rPr>
-        <w:t xml:space="preserve"> </w:t>
+        <w:lastRenderedPageBreak/>
+        <w:t xml:space="preserve">target </w:t>
       </w:r>
       <w:r>
         <w:rPr>
@@ -7110,7 +7728,6 @@
                 <w:sz w:val="16"/>
                 <w:szCs w:val="16"/>
               </w:rPr>
-              <w:lastRenderedPageBreak/>
               <w:t>timeshift="1.5s" brdown="true"/&gt;</w:t>
             </w:r>
           </w:p>
@@ -7175,7 +7792,6 @@
                 <w:sz w:val="16"/>
                 <w:szCs w:val="16"/>
               </w:rPr>
-              <w:lastRenderedPageBreak/>
               <w:t>config</w:t>
             </w:r>
           </w:p>
@@ -7372,14 +7988,12 @@
       <w:pPr>
         <w:pStyle w:val="3"/>
       </w:pPr>
-      <w:proofErr w:type="gramStart"/>
       <w:r>
         <w:rPr>
           <w:rFonts w:hint="eastAsia"/>
         </w:rPr>
         <w:t>codec</w:t>
       </w:r>
-      <w:proofErr w:type="gramEnd"/>
     </w:p>
     <w:tbl>
       <w:tblPr>
@@ -7554,28 +8168,20 @@
       <w:pPr>
         <w:pStyle w:val="4"/>
       </w:pPr>
-      <w:proofErr w:type="gramStart"/>
       <w:r>
         <w:rPr>
           <w:rFonts w:hint="eastAsia"/>
         </w:rPr>
-        <w:t>format</w:t>
-      </w:r>
-      <w:proofErr w:type="gramEnd"/>
+        <w:t>format (codec-</w:t>
+      </w:r>
+      <w:bookmarkStart w:id="24" w:name="OLE_LINK29"/>
       <w:r>
         <w:rPr>
           <w:rFonts w:hint="eastAsia"/>
         </w:rPr>
-        <w:t xml:space="preserve"> (codec-</w:t>
-      </w:r>
-      <w:bookmarkStart w:id="23" w:name="OLE_LINK29"/>
-      <w:r>
-        <w:rPr>
-          <w:rFonts w:hint="eastAsia"/>
-        </w:rPr>
         <w:t>type</w:t>
       </w:r>
-      <w:bookmarkEnd w:id="23"/>
+      <w:bookmarkEnd w:id="24"/>
       <w:r>
         <w:rPr>
           <w:rFonts w:hint="eastAsia"/>
@@ -8458,6 +9064,7 @@
               <w:rPr>
                 <w:sz w:val="16"/>
               </w:rPr>
+              <w:lastRenderedPageBreak/>
               <w:t>if(strcmp(conf.target.acodec.name, "disable") == 0) {   // disable audio</w:t>
             </w:r>
           </w:p>
@@ -8579,7 +9186,6 @@
               <w:rPr>
                 <w:sz w:val="16"/>
               </w:rPr>
-              <w:lastRenderedPageBreak/>
               <w:t>prefs.SetStreamPref("overall.audio.format", audio_map[idx].psz_fmt, STAUDIO);</w:t>
             </w:r>
           </w:p>
@@ -8758,15 +9364,12 @@
       <w:pPr>
         <w:pStyle w:val="4"/>
       </w:pPr>
-      <w:proofErr w:type="gramStart"/>
       <w:r>
         <w:rPr>
           <w:rFonts w:hint="eastAsia"/>
         </w:rPr>
-        <w:lastRenderedPageBreak/>
         <w:t>bitrate</w:t>
       </w:r>
-      <w:proofErr w:type="gramEnd"/>
     </w:p>
     <w:tbl>
       <w:tblPr>
@@ -9155,16 +9758,8 @@
               <w:rPr>
                 <w:sz w:val="16"/>
               </w:rPr>
-              <w:t xml:space="preserve">    </w:t>
-            </w:r>
-            <w:proofErr w:type="gramStart"/>
-            <w:r>
-              <w:rPr>
-                <w:sz w:val="16"/>
-              </w:rPr>
-              <w:t>if</w:t>
-            </w:r>
-            <w:proofErr w:type="gramEnd"/>
+              <w:t xml:space="preserve">    if</w:t>
+            </w:r>
             <w:r>
               <w:rPr>
                 <w:rFonts w:hint="eastAsia"/>
@@ -9296,14 +9891,12 @@
       <w:pPr>
         <w:pStyle w:val="4"/>
       </w:pPr>
-      <w:proofErr w:type="gramStart"/>
       <w:r>
         <w:rPr>
           <w:rFonts w:hint="eastAsia"/>
         </w:rPr>
         <w:t>samplerate</w:t>
       </w:r>
-      <w:proofErr w:type="gramEnd"/>
     </w:p>
     <w:tbl>
       <w:tblPr>
@@ -9521,14 +10114,13 @@
       <w:pPr>
         <w:pStyle w:val="4"/>
       </w:pPr>
-      <w:proofErr w:type="gramStart"/>
       <w:r>
         <w:rPr>
           <w:rFonts w:hint="eastAsia"/>
         </w:rPr>
+        <w:lastRenderedPageBreak/>
         <w:t>timeshift</w:t>
       </w:r>
-      <w:proofErr w:type="gramEnd"/>
     </w:p>
     <w:tbl>
       <w:tblPr>
@@ -9725,12 +10317,9 @@
       <w:pPr>
         <w:pStyle w:val="4"/>
       </w:pPr>
-      <w:proofErr w:type="gramStart"/>
-      <w:r>
-        <w:lastRenderedPageBreak/>
+      <w:r>
         <w:t>brdown</w:t>
       </w:r>
-      <w:proofErr w:type="gramEnd"/>
     </w:p>
     <w:tbl>
       <w:tblPr>
@@ -10390,14 +10979,12 @@
       <w:pPr>
         <w:pStyle w:val="3"/>
       </w:pPr>
-      <w:proofErr w:type="gramStart"/>
       <w:r>
         <w:rPr>
           <w:rFonts w:hint="eastAsia"/>
         </w:rPr>
         <w:t>volgain</w:t>
       </w:r>
-      <w:proofErr w:type="gramEnd"/>
     </w:p>
     <w:tbl>
       <w:tblPr>
@@ -10542,23 +11129,7 @@
                 <w:sz w:val="16"/>
                 <w:szCs w:val="16"/>
               </w:rPr>
-              <w:t>&lt;!--mode</w:t>
-            </w:r>
-            <w:proofErr w:type="gramStart"/>
-            <w:r>
-              <w:rPr>
-                <w:sz w:val="16"/>
-                <w:szCs w:val="16"/>
-              </w:rPr>
-              <w:t>:auto</w:t>
-            </w:r>
-            <w:proofErr w:type="gramEnd"/>
-            <w:r>
-              <w:rPr>
-                <w:sz w:val="16"/>
-                <w:szCs w:val="16"/>
-              </w:rPr>
-              <w:t>/manual,default is auto. value range:-200~60--&gt;</w:t>
+              <w:t>&lt;!--mode:auto/manual,default is auto. value range:-200~60--&gt;</w:t>
             </w:r>
           </w:p>
         </w:tc>
@@ -10755,25 +11326,16 @@
       <w:pPr>
         <w:pStyle w:val="4"/>
       </w:pPr>
-      <w:bookmarkStart w:id="24" w:name="_delogo"/>
-      <w:bookmarkEnd w:id="24"/>
-      <w:proofErr w:type="gramStart"/>
+      <w:bookmarkStart w:id="25" w:name="_delogo"/>
+      <w:bookmarkEnd w:id="25"/>
       <w:r>
         <w:rPr>
           <w:rFonts w:hint="eastAsia"/>
         </w:rPr>
-        <w:t>autoGain</w:t>
-      </w:r>
-      <w:proofErr w:type="gramEnd"/>
-      <w:r>
-        <w:rPr>
-          <w:rFonts w:hint="eastAsia"/>
-        </w:rPr>
-        <w:t xml:space="preserve"> (common/zml_gain_analysis.c)</w:t>
+        <w:t>autoGain (common/zml_gain_analysis.c)</w:t>
       </w:r>
     </w:p>
     <w:p>
-      <w:proofErr w:type="gramStart"/>
       <w:r>
         <w:t>analyseMainAudioTrack</w:t>
       </w:r>
@@ -10783,10 +11345,8 @@
         </w:rPr>
         <w:t>()</w:t>
       </w:r>
-      <w:proofErr w:type="gramEnd"/>
     </w:p>
     <w:p>
-      <w:proofErr w:type="gramStart"/>
       <w:r>
         <w:t>auxAudioAnalyseEntry</w:t>
       </w:r>
@@ -10796,36 +11356,25 @@
         </w:rPr>
         <w:t>()</w:t>
       </w:r>
-      <w:proofErr w:type="gramEnd"/>
     </w:p>
     <w:p>
-      <w:proofErr w:type="gramStart"/>
       <w:r>
         <w:rPr>
           <w:rFonts w:hint="eastAsia"/>
         </w:rPr>
         <w:t>common/zml_gain_analysis.c</w:t>
       </w:r>
-      <w:proofErr w:type="gramEnd"/>
     </w:p>
     <w:p>
       <w:pPr>
         <w:pStyle w:val="2"/>
         <w:ind w:left="663" w:hanging="663"/>
       </w:pPr>
-      <w:proofErr w:type="gramStart"/>
       <w:r>
         <w:rPr>
           <w:rFonts w:hint="eastAsia"/>
         </w:rPr>
-        <w:t>target</w:t>
-      </w:r>
-      <w:proofErr w:type="gramEnd"/>
-      <w:r>
-        <w:rPr>
-          <w:rFonts w:hint="eastAsia"/>
-        </w:rPr>
-        <w:t xml:space="preserve"> </w:t>
+        <w:t xml:space="preserve">target </w:t>
       </w:r>
       <w:r>
         <w:rPr>
@@ -10925,6 +11474,7 @@
                 <w:sz w:val="16"/>
                 <w:szCs w:val="16"/>
               </w:rPr>
+              <w:lastRenderedPageBreak/>
               <w:t>default</w:t>
             </w:r>
           </w:p>
@@ -11150,7 +11700,6 @@
                 <w:sz w:val="16"/>
                 <w:szCs w:val="16"/>
               </w:rPr>
-              <w:lastRenderedPageBreak/>
               <w:t xml:space="preserve">    &lt;profile&gt;high&lt;/profile&gt; &lt;!--H.264:auto/baseline/main/high | HEVC:main--&gt;</w:t>
             </w:r>
           </w:p>
@@ -11359,23 +11908,7 @@
                 <w:sz w:val="16"/>
                 <w:szCs w:val="16"/>
               </w:rPr>
-              <w:t xml:space="preserve">    &lt;!--nobigger</w:t>
-            </w:r>
-            <w:proofErr w:type="gramStart"/>
-            <w:r>
-              <w:rPr>
-                <w:sz w:val="16"/>
-                <w:szCs w:val="16"/>
-              </w:rPr>
-              <w:t>:true</w:t>
-            </w:r>
-            <w:proofErr w:type="gramEnd"/>
-            <w:r>
-              <w:rPr>
-                <w:sz w:val="16"/>
-                <w:szCs w:val="16"/>
-              </w:rPr>
-              <w:t>(?), false(?)--&gt;</w:t>
+              <w:t xml:space="preserve">    &lt;!--nobigger:true(?), false(?)--&gt;</w:t>
             </w:r>
           </w:p>
           <w:p>
@@ -11487,23 +12020,7 @@
                 <w:sz w:val="16"/>
                 <w:szCs w:val="16"/>
               </w:rPr>
-              <w:t xml:space="preserve">    &lt;!--B frames num. Range</w:t>
-            </w:r>
-            <w:proofErr w:type="gramStart"/>
-            <w:r>
-              <w:rPr>
-                <w:sz w:val="16"/>
-                <w:szCs w:val="16"/>
-              </w:rPr>
-              <w:t>:[</w:t>
-            </w:r>
-            <w:proofErr w:type="gramEnd"/>
-            <w:r>
-              <w:rPr>
-                <w:sz w:val="16"/>
-                <w:szCs w:val="16"/>
-              </w:rPr>
-              <w:t>0,16], default is 4.--&gt;</w:t>
+              <w:t xml:space="preserve">    &lt;!--B frames num. Range:[0,16], default is 4.--&gt;</w:t>
             </w:r>
           </w:p>
           <w:p>
@@ -11544,7 +12061,6 @@
                 <w:sz w:val="16"/>
                 <w:szCs w:val="16"/>
               </w:rPr>
-              <w:lastRenderedPageBreak/>
               <w:t>config</w:t>
             </w:r>
           </w:p>
@@ -11739,14 +12255,12 @@
       <w:pPr>
         <w:pStyle w:val="3"/>
       </w:pPr>
-      <w:proofErr w:type="gramStart"/>
       <w:r>
         <w:rPr>
           <w:rFonts w:hint="eastAsia"/>
         </w:rPr>
         <w:t>codec</w:t>
       </w:r>
-      <w:proofErr w:type="gramEnd"/>
     </w:p>
     <w:tbl>
       <w:tblPr>
@@ -11845,19 +12359,11 @@
       <w:pPr>
         <w:pStyle w:val="4"/>
       </w:pPr>
-      <w:proofErr w:type="gramStart"/>
       <w:r>
         <w:rPr>
           <w:rFonts w:hint="eastAsia"/>
         </w:rPr>
-        <w:t>format</w:t>
-      </w:r>
-      <w:proofErr w:type="gramEnd"/>
-      <w:r>
-        <w:rPr>
-          <w:rFonts w:hint="eastAsia"/>
-        </w:rPr>
-        <w:t xml:space="preserve"> (codec-type)</w:t>
+        <w:t>format (codec-type)</w:t>
       </w:r>
     </w:p>
     <w:tbl>
@@ -11885,8 +12391,8 @@
                 <w:szCs w:val="16"/>
               </w:rPr>
             </w:pPr>
-            <w:bookmarkStart w:id="25" w:name="OLE_LINK30"/>
-            <w:bookmarkStart w:id="26" w:name="OLE_LINK31"/>
+            <w:bookmarkStart w:id="26" w:name="OLE_LINK30"/>
+            <w:bookmarkStart w:id="27" w:name="OLE_LINK31"/>
             <w:r>
               <w:rPr>
                 <w:rFonts w:hint="eastAsia"/>
@@ -12060,7 +12566,6 @@
               </w:rPr>
               <w:t>”</w:t>
             </w:r>
-            <w:proofErr w:type="gramStart"/>
             <w:r>
               <w:rPr>
                 <w:rFonts w:hint="eastAsia"/>
@@ -12069,7 +12574,6 @@
               </w:rPr>
               <w:t>,...</w:t>
             </w:r>
-            <w:proofErr w:type="gramEnd"/>
             <w:r>
               <w:rPr>
                 <w:sz w:val="16"/>
@@ -12109,8 +12613,8 @@
                 <w:szCs w:val="16"/>
               </w:rPr>
             </w:pPr>
-            <w:bookmarkStart w:id="27" w:name="OLE_LINK13"/>
-            <w:bookmarkStart w:id="28" w:name="OLE_LINK16"/>
+            <w:bookmarkStart w:id="28" w:name="OLE_LINK13"/>
+            <w:bookmarkStart w:id="29" w:name="OLE_LINK16"/>
             <w:r>
               <w:rPr>
                 <w:sz w:val="16"/>
@@ -12253,6 +12757,7 @@
                 <w:sz w:val="16"/>
                 <w:szCs w:val="16"/>
               </w:rPr>
+              <w:lastRenderedPageBreak/>
               <w:tab/>
               <w:t>} video_map[] = {</w:t>
             </w:r>
@@ -12438,7 +12943,6 @@
                 <w:sz w:val="16"/>
                 <w:szCs w:val="16"/>
               </w:rPr>
-              <w:lastRenderedPageBreak/>
               <w:tab/>
             </w:r>
             <w:r>
@@ -12521,8 +13025,8 @@
               <w:tab/>
               <w:t>};</w:t>
             </w:r>
-            <w:bookmarkEnd w:id="27"/>
             <w:bookmarkEnd w:id="28"/>
+            <w:bookmarkEnd w:id="29"/>
           </w:p>
         </w:tc>
       </w:tr>
@@ -12890,20 +13394,18 @@
         </w:tc>
       </w:tr>
     </w:tbl>
-    <w:bookmarkEnd w:id="25"/>
     <w:bookmarkEnd w:id="26"/>
+    <w:bookmarkEnd w:id="27"/>
     <w:p>
       <w:pPr>
         <w:pStyle w:val="4"/>
       </w:pPr>
-      <w:proofErr w:type="gramStart"/>
       <w:r>
         <w:rPr>
           <w:rFonts w:hint="eastAsia"/>
         </w:rPr>
         <w:t>bitrate</w:t>
       </w:r>
-      <w:proofErr w:type="gramEnd"/>
     </w:p>
     <w:tbl>
       <w:tblPr>
@@ -13235,14 +13737,12 @@
       <w:pPr>
         <w:pStyle w:val="5"/>
       </w:pPr>
-      <w:proofErr w:type="gramStart"/>
       <w:r>
         <w:rPr>
           <w:rFonts w:hint="eastAsia"/>
         </w:rPr>
         <w:t>presetLevel</w:t>
       </w:r>
-      <w:proofErr w:type="gramEnd"/>
     </w:p>
     <w:tbl>
       <w:tblPr>
@@ -13756,6 +14256,7 @@
               <w:rPr>
                 <w:sz w:val="16"/>
               </w:rPr>
+              <w:lastRenderedPageBreak/>
               <w:tab/>
             </w:r>
             <w:r>
@@ -13997,7 +14498,6 @@
                 <w:rFonts w:hint="eastAsia"/>
                 <w:sz w:val="16"/>
               </w:rPr>
-              <w:lastRenderedPageBreak/>
               <w:t>}</w:t>
             </w:r>
           </w:p>
@@ -14009,28 +14509,26 @@
       <w:pPr>
         <w:pStyle w:val="4"/>
       </w:pPr>
-      <w:bookmarkStart w:id="29" w:name="OLE_LINK68"/>
-      <w:bookmarkStart w:id="30" w:name="OLE_LINK69"/>
-      <w:bookmarkStart w:id="31" w:name="OLE_LINK21"/>
-      <w:bookmarkStart w:id="32" w:name="OLE_LINK22"/>
-      <w:proofErr w:type="gramStart"/>
+      <w:bookmarkStart w:id="30" w:name="OLE_LINK68"/>
+      <w:bookmarkStart w:id="31" w:name="OLE_LINK69"/>
+      <w:bookmarkStart w:id="32" w:name="OLE_LINK21"/>
+      <w:bookmarkStart w:id="33" w:name="OLE_LINK22"/>
       <w:r>
         <w:rPr>
           <w:rFonts w:hint="eastAsia"/>
         </w:rPr>
         <w:t>rectangle</w:t>
       </w:r>
-      <w:bookmarkEnd w:id="29"/>
       <w:bookmarkEnd w:id="30"/>
-      <w:proofErr w:type="gramEnd"/>
+      <w:bookmarkEnd w:id="31"/>
       <w:r>
         <w:rPr>
           <w:rFonts w:hint="eastAsia"/>
         </w:rPr>
         <w:t xml:space="preserve"> </w:t>
       </w:r>
-      <w:bookmarkEnd w:id="31"/>
       <w:bookmarkEnd w:id="32"/>
+      <w:bookmarkEnd w:id="33"/>
       <w:r>
         <w:rPr>
           <w:rFonts w:hint="eastAsia"/>
@@ -14353,7 +14851,7 @@
         </w:numPr>
         <w:ind w:firstLineChars="0"/>
       </w:pPr>
-      <w:bookmarkStart w:id="33" w:name="OLE_LINK67"/>
+      <w:bookmarkStart w:id="34" w:name="OLE_LINK67"/>
       <w:r>
         <w:rPr>
           <w:rFonts w:asciiTheme="minorEastAsia" w:hAnsiTheme="minorEastAsia" w:hint="eastAsia"/>
@@ -14362,7 +14860,7 @@
         </w:rPr>
         <w:t>position</w:t>
       </w:r>
-      <w:bookmarkEnd w:id="33"/>
+      <w:bookmarkEnd w:id="34"/>
       <w:r>
         <w:rPr>
           <w:rFonts w:asciiTheme="minorEastAsia" w:hAnsiTheme="minorEastAsia" w:hint="eastAsia"/>
@@ -14448,8 +14946,8 @@
                 <w:szCs w:val="16"/>
               </w:rPr>
             </w:pPr>
-            <w:bookmarkStart w:id="34" w:name="OLE_LINK50"/>
-            <w:bookmarkStart w:id="35" w:name="OLE_LINK51"/>
+            <w:bookmarkStart w:id="35" w:name="OLE_LINK50"/>
+            <w:bookmarkStart w:id="36" w:name="OLE_LINK51"/>
             <w:r>
               <w:rPr>
                 <w:rFonts w:hint="eastAsia"/>
@@ -14693,16 +15191,16 @@
               </w:rPr>
               <w:t>"</w:t>
             </w:r>
-            <w:bookmarkStart w:id="36" w:name="OLE_LINK40"/>
-            <w:bookmarkStart w:id="37" w:name="OLE_LINK41"/>
+            <w:bookmarkStart w:id="37" w:name="OLE_LINK40"/>
+            <w:bookmarkStart w:id="38" w:name="OLE_LINK41"/>
             <w:r>
               <w:rPr>
                 <w:sz w:val="16"/>
               </w:rPr>
               <w:t>videofilter.scale.width</w:t>
             </w:r>
-            <w:bookmarkEnd w:id="36"/>
             <w:bookmarkEnd w:id="37"/>
+            <w:bookmarkEnd w:id="38"/>
             <w:r>
               <w:rPr>
                 <w:sz w:val="16"/>
@@ -15051,20 +15549,19 @@
         </w:tc>
       </w:tr>
     </w:tbl>
-    <w:bookmarkEnd w:id="34"/>
     <w:bookmarkEnd w:id="35"/>
+    <w:bookmarkEnd w:id="36"/>
     <w:p>
       <w:pPr>
         <w:pStyle w:val="4"/>
       </w:pPr>
-      <w:proofErr w:type="gramStart"/>
       <w:r>
         <w:rPr>
           <w:rFonts w:hint="eastAsia"/>
         </w:rPr>
+        <w:lastRenderedPageBreak/>
         <w:t>nobigger</w:t>
       </w:r>
-      <w:proofErr w:type="gramEnd"/>
     </w:p>
     <w:tbl>
       <w:tblPr>
@@ -15091,8 +15588,8 @@
                 <w:szCs w:val="16"/>
               </w:rPr>
             </w:pPr>
-            <w:bookmarkStart w:id="38" w:name="OLE_LINK9"/>
-            <w:bookmarkStart w:id="39" w:name="OLE_LINK10"/>
+            <w:bookmarkStart w:id="39" w:name="OLE_LINK9"/>
+            <w:bookmarkStart w:id="40" w:name="OLE_LINK10"/>
             <w:r>
               <w:rPr>
                 <w:rFonts w:hint="eastAsia"/>
@@ -15371,7 +15868,6 @@
                 <w:rFonts w:hint="eastAsia"/>
                 <w:sz w:val="16"/>
               </w:rPr>
-              <w:lastRenderedPageBreak/>
               <w:t>{</w:t>
             </w:r>
           </w:p>
@@ -15723,22 +16219,20 @@
           </w:p>
         </w:tc>
       </w:tr>
-      <w:bookmarkEnd w:id="38"/>
       <w:bookmarkEnd w:id="39"/>
+      <w:bookmarkEnd w:id="40"/>
     </w:tbl>
     <w:p/>
     <w:p>
       <w:pPr>
         <w:pStyle w:val="4"/>
       </w:pPr>
-      <w:proofErr w:type="gramStart"/>
       <w:r>
         <w:rPr>
           <w:rFonts w:hint="eastAsia"/>
         </w:rPr>
         <w:t>brdown</w:t>
       </w:r>
-      <w:proofErr w:type="gramEnd"/>
     </w:p>
     <w:p>
       <w:r>
@@ -16315,6 +16809,7 @@
               <w:rPr>
                 <w:sz w:val="16"/>
               </w:rPr>
+              <w:lastRenderedPageBreak/>
               <w:tab/>
             </w:r>
             <w:r>
@@ -16526,7 +17021,6 @@
               <w:rPr>
                 <w:sz w:val="16"/>
               </w:rPr>
-              <w:lastRenderedPageBreak/>
               <w:tab/>
             </w:r>
             <w:r>
@@ -17108,7 +17602,6 @@
       <w:pPr>
         <w:pStyle w:val="4"/>
       </w:pPr>
-      <w:proofErr w:type="gramStart"/>
       <w:r>
         <w:rPr>
           <w:rFonts w:hint="eastAsia"/>
@@ -17116,7 +17609,6 @@
         <w:lastRenderedPageBreak/>
         <w:t>encode</w:t>
       </w:r>
-      <w:proofErr w:type="gramEnd"/>
     </w:p>
     <w:p>
       <w:r>
@@ -17188,8 +17680,8 @@
                 <w:szCs w:val="16"/>
               </w:rPr>
             </w:pPr>
-            <w:bookmarkStart w:id="40" w:name="OLE_LINK52"/>
-            <w:bookmarkStart w:id="41" w:name="OLE_LINK53"/>
+            <w:bookmarkStart w:id="41" w:name="OLE_LINK52"/>
+            <w:bookmarkStart w:id="42" w:name="OLE_LINK53"/>
             <w:r>
               <w:rPr>
                 <w:rFonts w:cs="Consolas"/>
@@ -17557,20 +18049,18 @@
         </w:tc>
       </w:tr>
     </w:tbl>
-    <w:bookmarkEnd w:id="40"/>
     <w:bookmarkEnd w:id="41"/>
+    <w:bookmarkEnd w:id="42"/>
     <w:p>
       <w:pPr>
         <w:pStyle w:val="3"/>
       </w:pPr>
-      <w:proofErr w:type="gramStart"/>
       <w:r>
         <w:rPr>
           <w:rFonts w:hint="eastAsia"/>
         </w:rPr>
         <w:t>profile</w:t>
       </w:r>
-      <w:proofErr w:type="gramEnd"/>
     </w:p>
     <w:tbl>
       <w:tblPr>
@@ -17596,8 +18086,8 @@
                 <w:szCs w:val="16"/>
               </w:rPr>
             </w:pPr>
-            <w:bookmarkStart w:id="42" w:name="OLE_LINK42"/>
-            <w:bookmarkStart w:id="43" w:name="OLE_LINK43"/>
+            <w:bookmarkStart w:id="43" w:name="OLE_LINK42"/>
+            <w:bookmarkStart w:id="44" w:name="OLE_LINK43"/>
             <w:r>
               <w:rPr>
                 <w:rFonts w:hint="eastAsia"/>
@@ -17787,24 +18277,23 @@
           </w:p>
         </w:tc>
       </w:tr>
-      <w:bookmarkEnd w:id="42"/>
       <w:bookmarkEnd w:id="43"/>
+      <w:bookmarkEnd w:id="44"/>
     </w:tbl>
     <w:p/>
     <w:p>
       <w:pPr>
         <w:pStyle w:val="3"/>
       </w:pPr>
-      <w:bookmarkStart w:id="44" w:name="OLE_LINK44"/>
-      <w:bookmarkStart w:id="45" w:name="OLE_LINK45"/>
-      <w:proofErr w:type="gramStart"/>
+      <w:bookmarkStart w:id="45" w:name="OLE_LINK44"/>
+      <w:bookmarkStart w:id="46" w:name="OLE_LINK45"/>
       <w:r>
         <w:rPr>
           <w:rFonts w:hint="eastAsia"/>
         </w:rPr>
+        <w:lastRenderedPageBreak/>
         <w:t>lowerbitrate</w:t>
       </w:r>
-      <w:proofErr w:type="gramEnd"/>
       <w:r>
         <w:rPr>
           <w:rFonts w:hint="eastAsia"/>
@@ -17872,28 +18361,18 @@
         </w:rPr>
         <w:t>起作用，具体如何参见</w:t>
       </w:r>
-      <w:proofErr w:type="gramStart"/>
       <w:r>
         <w:rPr>
           <w:rFonts w:hint="eastAsia"/>
         </w:rPr>
         <w:t>见</w:t>
       </w:r>
-      <w:proofErr w:type="gramEnd"/>
       <w:r>
         <w:rPr>
           <w:rFonts w:hint="eastAsia"/>
         </w:rPr>
-        <w:t xml:space="preserve"> x264_mod:init_</w:t>
-      </w:r>
-      <w:proofErr w:type="gramStart"/>
-      <w:r>
-        <w:rPr>
-          <w:rFonts w:hint="eastAsia"/>
-        </w:rPr>
-        <w:t>pass2()</w:t>
-      </w:r>
-      <w:proofErr w:type="gramEnd"/>
+        <w:t xml:space="preserve"> x264_mod:init_pass2()</w:t>
+      </w:r>
     </w:p>
     <w:p>
       <w:r>
@@ -18013,7 +18492,6 @@
                 <w:sz w:val="16"/>
                 <w:szCs w:val="16"/>
               </w:rPr>
-              <w:lastRenderedPageBreak/>
               <w:t>User</w:t>
             </w:r>
           </w:p>
@@ -18425,10 +18903,10 @@
       <w:pPr>
         <w:pStyle w:val="3"/>
       </w:pPr>
-      <w:bookmarkStart w:id="46" w:name="OLE_LINK46"/>
-      <w:bookmarkStart w:id="47" w:name="OLE_LINK47"/>
-      <w:bookmarkEnd w:id="44"/>
+      <w:bookmarkStart w:id="47" w:name="OLE_LINK46"/>
+      <w:bookmarkStart w:id="48" w:name="OLE_LINK47"/>
       <w:bookmarkEnd w:id="45"/>
+      <w:bookmarkEnd w:id="46"/>
       <w:r>
         <w:rPr>
           <w:rFonts w:hint="eastAsia"/>
@@ -19184,6 +19662,7 @@
               <w:rPr>
                 <w:sz w:val="16"/>
               </w:rPr>
+              <w:lastRenderedPageBreak/>
               <w:tab/>
             </w:r>
             <w:r>
@@ -19356,6 +19835,7 @@
               <w:rPr>
                 <w:sz w:val="16"/>
               </w:rPr>
+              <w:lastRenderedPageBreak/>
               <w:t>uint8_t* CVideoEncoder::FilterFrame(uint8_t* pOrigBuf, int origBufSize)</w:t>
             </w:r>
           </w:p>
@@ -19370,7 +19850,6 @@
               <w:rPr>
                 <w:sz w:val="16"/>
               </w:rPr>
-              <w:lastRenderedPageBreak/>
               <w:t>{</w:t>
             </w:r>
           </w:p>
@@ -19442,18 +19921,15 @@
         </w:tc>
       </w:tr>
     </w:tbl>
-    <w:bookmarkEnd w:id="46"/>
     <w:bookmarkEnd w:id="47"/>
+    <w:bookmarkEnd w:id="48"/>
     <w:p>
       <w:pPr>
         <w:pStyle w:val="3"/>
       </w:pPr>
-      <w:proofErr w:type="gramStart"/>
-      <w:r>
-        <w:lastRenderedPageBreak/>
+      <w:r>
         <w:t>rcmode</w:t>
       </w:r>
-      <w:proofErr w:type="gramEnd"/>
       <w:r>
         <w:rPr>
           <w:rFonts w:hint="eastAsia"/>
@@ -19559,7 +20035,7 @@
                 <w:szCs w:val="16"/>
               </w:rPr>
             </w:pPr>
-            <w:bookmarkStart w:id="48" w:name="OLE_LINK37"/>
+            <w:bookmarkStart w:id="49" w:name="OLE_LINK37"/>
             <w:r>
               <w:rPr>
                 <w:rFonts w:hint="eastAsia"/>
@@ -19596,7 +20072,7 @@
               </w:rPr>
               <w:t>"</w:t>
             </w:r>
-            <w:bookmarkStart w:id="49" w:name="OLE_LINK73"/>
+            <w:bookmarkStart w:id="50" w:name="OLE_LINK73"/>
             <w:r>
               <w:rPr>
                 <w:sz w:val="16"/>
@@ -19611,7 +20087,7 @@
               </w:rPr>
               <w:t>verall.video.mode</w:t>
             </w:r>
-            <w:bookmarkEnd w:id="49"/>
+            <w:bookmarkEnd w:id="50"/>
             <w:r>
               <w:rPr>
                 <w:sz w:val="16"/>
@@ -20089,19 +20565,17 @@
         </w:tc>
       </w:tr>
     </w:tbl>
-    <w:bookmarkEnd w:id="48"/>
+    <w:bookmarkEnd w:id="49"/>
     <w:p>
       <w:pPr>
         <w:pStyle w:val="4"/>
       </w:pPr>
-      <w:proofErr w:type="gramStart"/>
       <w:r>
         <w:rPr>
           <w:rFonts w:hint="eastAsia"/>
         </w:rPr>
         <w:t>x264</w:t>
       </w:r>
-      <w:proofErr w:type="gramEnd"/>
       <w:r>
         <w:rPr>
           <w:rFonts w:hint="eastAsia"/>
@@ -20142,8 +20616,8 @@
               </w:rPr>
               <w:t>bool CX264Encode::</w:t>
             </w:r>
-            <w:bookmarkStart w:id="50" w:name="OLE_LINK3"/>
-            <w:bookmarkStart w:id="51" w:name="OLE_LINK7"/>
+            <w:bookmarkStart w:id="51" w:name="OLE_LINK3"/>
+            <w:bookmarkStart w:id="52" w:name="OLE_LINK7"/>
             <w:r>
               <w:rPr>
                 <w:sz w:val="16"/>
@@ -20151,8 +20625,8 @@
               </w:rPr>
               <w:t>Initialize</w:t>
             </w:r>
-            <w:bookmarkEnd w:id="50"/>
             <w:bookmarkEnd w:id="51"/>
+            <w:bookmarkEnd w:id="52"/>
             <w:r>
               <w:rPr>
                 <w:sz w:val="16"/>
@@ -20203,19 +20677,11 @@
       <w:pPr>
         <w:pStyle w:val="4"/>
       </w:pPr>
-      <w:proofErr w:type="gramStart"/>
       <w:r>
         <w:rPr>
           <w:rFonts w:hint="eastAsia"/>
         </w:rPr>
-        <w:t>x264</w:t>
-      </w:r>
-      <w:proofErr w:type="gramEnd"/>
-      <w:r>
-        <w:rPr>
-          <w:rFonts w:hint="eastAsia"/>
-        </w:rPr>
-        <w:t xml:space="preserve"> mbtree</w:t>
+        <w:t>x264 mbtree</w:t>
       </w:r>
     </w:p>
     <w:p>
@@ -20239,19 +20705,11 @@
           <w:sz w:val="16"/>
         </w:rPr>
       </w:pPr>
-      <w:proofErr w:type="gramStart"/>
       <w:r>
         <w:rPr>
           <w:sz w:val="16"/>
         </w:rPr>
-        <w:t>if(</w:t>
-      </w:r>
-      <w:proofErr w:type="gramEnd"/>
-      <w:r>
-        <w:rPr>
-          <w:sz w:val="16"/>
-        </w:rPr>
-        <w:t>m_encoderPass &gt; 1 &amp;&amp; !pVideoEnc-&gt;GetIsMultiPass()) {</w:t>
+        <w:t>if(m_encoderPass &gt; 1 &amp;&amp; !pVideoEnc-&gt;GetIsMultiPass()) {</w:t>
       </w:r>
     </w:p>
     <w:p>
@@ -20265,21 +20723,7 @@
         <w:rPr>
           <w:sz w:val="16"/>
         </w:rPr>
-        <w:t xml:space="preserve">    </w:t>
-      </w:r>
-      <w:proofErr w:type="gramStart"/>
-      <w:r>
-        <w:rPr>
-          <w:sz w:val="16"/>
-        </w:rPr>
-        <w:t>pVideoEnc</w:t>
-      </w:r>
-      <w:proofErr w:type="gramEnd"/>
-      <w:r>
-        <w:rPr>
-          <w:sz w:val="16"/>
-        </w:rPr>
-        <w:t>-&gt;SetEncodePass(m_encoderPass);</w:t>
+        <w:t xml:space="preserve">    pVideoEnc-&gt;SetEncodePass(m_encoderPass);</w:t>
       </w:r>
     </w:p>
     <w:p>
@@ -20293,21 +20737,7 @@
         <w:rPr>
           <w:sz w:val="16"/>
         </w:rPr>
-        <w:t xml:space="preserve">    </w:t>
-      </w:r>
-      <w:proofErr w:type="gramStart"/>
-      <w:r>
-        <w:rPr>
-          <w:sz w:val="16"/>
-        </w:rPr>
-        <w:t>pVideoEnc</w:t>
-      </w:r>
-      <w:proofErr w:type="gramEnd"/>
-      <w:r>
-        <w:rPr>
-          <w:sz w:val="16"/>
-        </w:rPr>
-        <w:t>-&gt;SetPassLogFile(m_streamFiles.GetEncoderStatFile(i));</w:t>
+        <w:t xml:space="preserve">    pVideoEnc-&gt;SetPassLogFile(m_streamFiles.GetEncoderStatFile(i));</w:t>
       </w:r>
     </w:p>
     <w:p>
@@ -20345,7 +20775,6 @@
         </w:rPr>
         <w:t>std::string CFileQueue::</w:t>
       </w:r>
-      <w:proofErr w:type="gramStart"/>
       <w:r>
         <w:rPr>
           <w:sz w:val="16"/>
@@ -20357,14 +20786,7 @@
         <w:rPr>
           <w:sz w:val="16"/>
         </w:rPr>
-        <w:t>(</w:t>
-      </w:r>
-      <w:proofErr w:type="gramEnd"/>
-      <w:r>
-        <w:rPr>
-          <w:sz w:val="16"/>
-        </w:rPr>
-        <w:t>int videoStreamId)</w:t>
+        <w:t>(int videoStreamId)</w:t>
       </w:r>
     </w:p>
     <w:p>
@@ -20393,21 +20815,7 @@
           <w:sz w:val="16"/>
         </w:rPr>
         <w:tab/>
-        <w:t xml:space="preserve">__int64 curTime = </w:t>
-      </w:r>
-      <w:proofErr w:type="gramStart"/>
-      <w:r>
-        <w:rPr>
-          <w:sz w:val="16"/>
-        </w:rPr>
-        <w:t>GetTickCount(</w:t>
-      </w:r>
-      <w:proofErr w:type="gramEnd"/>
-      <w:r>
-        <w:rPr>
-          <w:sz w:val="16"/>
-        </w:rPr>
-        <w:t>);</w:t>
+        <w:t>__int64 curTime = GetTickCount();</w:t>
       </w:r>
     </w:p>
     <w:p>
@@ -20422,20 +20830,7 @@
           <w:sz w:val="16"/>
         </w:rPr>
         <w:tab/>
-      </w:r>
-      <w:proofErr w:type="gramStart"/>
-      <w:r>
-        <w:rPr>
-          <w:sz w:val="16"/>
-        </w:rPr>
-        <w:t>std::stringstream</w:t>
-      </w:r>
-      <w:proofErr w:type="gramEnd"/>
-      <w:r>
-        <w:rPr>
-          <w:sz w:val="16"/>
-        </w:rPr>
-        <w:t xml:space="preserve"> tmpStr;</w:t>
+        <w:t>std::stringstream tmpStr;</w:t>
       </w:r>
     </w:p>
     <w:p>
@@ -20449,21 +20844,9 @@
         <w:rPr>
           <w:sz w:val="16"/>
         </w:rPr>
+        <w:lastRenderedPageBreak/>
         <w:tab/>
-      </w:r>
-      <w:proofErr w:type="gramStart"/>
-      <w:r>
-        <w:rPr>
-          <w:sz w:val="16"/>
-        </w:rPr>
-        <w:t>tmpStr</w:t>
-      </w:r>
-      <w:proofErr w:type="gramEnd"/>
-      <w:r>
-        <w:rPr>
-          <w:sz w:val="16"/>
-        </w:rPr>
-        <w:t>&lt;&lt;m_tempDir&lt;&lt;"x264stat_"&lt;&lt;m_curProcessId&lt;&lt;"_"&lt;&lt;curTime&lt;&lt;"_"&lt;&lt;m_workerId&lt;&lt;"_"&lt;&lt;videoStreamId&lt;&lt;".log";</w:t>
+        <w:t>tmpStr&lt;&lt;m_tempDir&lt;&lt;"x264stat_"&lt;&lt;m_curProcessId&lt;&lt;"_"&lt;&lt;curTime&lt;&lt;"_"&lt;&lt;m_workerId&lt;&lt;"_"&lt;&lt;videoStreamId&lt;&lt;".log";</w:t>
       </w:r>
     </w:p>
     <w:p>
@@ -20478,20 +20861,7 @@
           <w:sz w:val="16"/>
         </w:rPr>
         <w:tab/>
-      </w:r>
-      <w:proofErr w:type="gramStart"/>
-      <w:r>
-        <w:rPr>
-          <w:sz w:val="16"/>
-        </w:rPr>
-        <w:t>std::string</w:t>
-      </w:r>
-      <w:proofErr w:type="gramEnd"/>
-      <w:r>
-        <w:rPr>
-          <w:sz w:val="16"/>
-        </w:rPr>
-        <w:t xml:space="preserve"> retStr = tmpStr.str();</w:t>
+        <w:t>std::string retStr = tmpStr.str();</w:t>
       </w:r>
     </w:p>
     <w:p>
@@ -20506,21 +20876,7 @@
           <w:sz w:val="16"/>
         </w:rPr>
         <w:tab/>
-        <w:t>m_encoderStatFiles.push_</w:t>
-      </w:r>
-      <w:proofErr w:type="gramStart"/>
-      <w:r>
-        <w:rPr>
-          <w:sz w:val="16"/>
-        </w:rPr>
-        <w:t>back(</w:t>
-      </w:r>
-      <w:proofErr w:type="gramEnd"/>
-      <w:r>
-        <w:rPr>
-          <w:sz w:val="16"/>
-        </w:rPr>
-        <w:t>retStr);</w:t>
+        <w:t>m_encoderStatFiles.push_back(retStr);</w:t>
       </w:r>
     </w:p>
     <w:p>
@@ -20535,21 +20891,7 @@
           <w:sz w:val="16"/>
         </w:rPr>
         <w:tab/>
-        <w:t>m_encoderStatFiles.push_</w:t>
-      </w:r>
-      <w:proofErr w:type="gramStart"/>
-      <w:r>
-        <w:rPr>
-          <w:sz w:val="16"/>
-        </w:rPr>
-        <w:t>back(</w:t>
-      </w:r>
-      <w:proofErr w:type="gramEnd"/>
-      <w:r>
-        <w:rPr>
-          <w:sz w:val="16"/>
-        </w:rPr>
-        <w:t>retStr+".mbtree");</w:t>
+        <w:t>m_encoderStatFiles.push_back(retStr+".mbtree");</w:t>
       </w:r>
     </w:p>
     <w:p>
@@ -20564,20 +20906,7 @@
           <w:sz w:val="16"/>
         </w:rPr>
         <w:tab/>
-      </w:r>
-      <w:proofErr w:type="gramStart"/>
-      <w:r>
-        <w:rPr>
-          <w:sz w:val="16"/>
-        </w:rPr>
-        <w:t>return</w:t>
-      </w:r>
-      <w:proofErr w:type="gramEnd"/>
-      <w:r>
-        <w:rPr>
-          <w:sz w:val="16"/>
-        </w:rPr>
-        <w:t xml:space="preserve"> retStr;</w:t>
+        <w:t>return retStr;</w:t>
       </w:r>
     </w:p>
     <w:p>
@@ -20602,16 +20931,7 @@
     </w:p>
     <w:p>
       <w:r>
-        <w:lastRenderedPageBreak/>
-        <w:t xml:space="preserve">$ </w:t>
-      </w:r>
-      <w:proofErr w:type="gramStart"/>
-      <w:r>
-        <w:t>ls</w:t>
-      </w:r>
-      <w:proofErr w:type="gramEnd"/>
-      <w:r>
-        <w:t xml:space="preserve"> -1</w:t>
+        <w:t>$ ls -1</w:t>
       </w:r>
       <w:r>
         <w:rPr>
@@ -20637,14 +20957,12 @@
       <w:pPr>
         <w:pStyle w:val="3"/>
       </w:pPr>
-      <w:proofErr w:type="gramStart"/>
       <w:r>
         <w:rPr>
           <w:rFonts w:hint="eastAsia"/>
         </w:rPr>
         <w:t>fps</w:t>
       </w:r>
-      <w:proofErr w:type="gramEnd"/>
       <w:r>
         <w:rPr>
           <w:rFonts w:hint="eastAsia"/>
@@ -20676,8 +20994,8 @@
                 <w:szCs w:val="16"/>
               </w:rPr>
             </w:pPr>
-            <w:bookmarkStart w:id="52" w:name="OLE_LINK54"/>
-            <w:bookmarkStart w:id="53" w:name="OLE_LINK55"/>
+            <w:bookmarkStart w:id="53" w:name="OLE_LINK54"/>
+            <w:bookmarkStart w:id="54" w:name="OLE_LINK55"/>
             <w:r>
               <w:rPr>
                 <w:rFonts w:hint="eastAsia"/>
@@ -21307,20 +21625,18 @@
         </w:tc>
       </w:tr>
     </w:tbl>
-    <w:bookmarkEnd w:id="52"/>
     <w:bookmarkEnd w:id="53"/>
+    <w:bookmarkEnd w:id="54"/>
     <w:p>
       <w:pPr>
         <w:pStyle w:val="3"/>
       </w:pPr>
-      <w:proofErr w:type="gramStart"/>
       <w:r>
         <w:rPr>
           <w:rFonts w:hint="eastAsia"/>
         </w:rPr>
         <w:t>dar</w:t>
       </w:r>
-      <w:proofErr w:type="gramEnd"/>
     </w:p>
     <w:p>
       <w:r>
@@ -21355,8 +21671,8 @@
                 <w:szCs w:val="16"/>
               </w:rPr>
             </w:pPr>
-            <w:bookmarkStart w:id="54" w:name="OLE_LINK56"/>
-            <w:bookmarkStart w:id="55" w:name="OLE_LINK57"/>
+            <w:bookmarkStart w:id="55" w:name="OLE_LINK56"/>
+            <w:bookmarkStart w:id="56" w:name="OLE_LINK57"/>
             <w:r>
               <w:rPr>
                 <w:rFonts w:hint="eastAsia"/>
@@ -21567,9 +21883,9 @@
               </w:rPr>
               <w:t xml:space="preserve">    prefs.SetStreamPref("</w:t>
             </w:r>
-            <w:bookmarkStart w:id="56" w:name="OLE_LINK77"/>
-            <w:bookmarkStart w:id="57" w:name="OLE_LINK78"/>
-            <w:bookmarkStart w:id="58" w:name="OLE_LINK81"/>
+            <w:bookmarkStart w:id="57" w:name="OLE_LINK77"/>
+            <w:bookmarkStart w:id="58" w:name="OLE_LINK78"/>
+            <w:bookmarkStart w:id="59" w:name="OLE_LINK81"/>
             <w:r>
               <w:rPr>
                 <w:sz w:val="16"/>
@@ -21577,9 +21893,9 @@
               </w:rPr>
               <w:t>overall.video.ar</w:t>
             </w:r>
-            <w:bookmarkEnd w:id="56"/>
             <w:bookmarkEnd w:id="57"/>
             <w:bookmarkEnd w:id="58"/>
+            <w:bookmarkEnd w:id="59"/>
             <w:r>
               <w:rPr>
                 <w:sz w:val="16"/>
@@ -21616,6 +21932,7 @@
                 <w:sz w:val="16"/>
                 <w:szCs w:val="16"/>
               </w:rPr>
+              <w:lastRenderedPageBreak/>
               <w:t xml:space="preserve">    prefs.SetStreamPref("overall.video.arNum", conf.target.vcodec.darNum, STVIDEO);</w:t>
             </w:r>
           </w:p>
@@ -21753,7 +22070,6 @@
                 <w:sz w:val="16"/>
                 <w:szCs w:val="16"/>
               </w:rPr>
-              <w:lastRenderedPageBreak/>
               <w:t xml:space="preserve">    outPar.den = prefs-&gt;GetInt("overall.video.arDen");</w:t>
             </w:r>
           </w:p>
@@ -22045,19 +22361,17 @@
           </w:p>
         </w:tc>
       </w:tr>
-      <w:bookmarkEnd w:id="54"/>
       <w:bookmarkEnd w:id="55"/>
+      <w:bookmarkEnd w:id="56"/>
     </w:tbl>
     <w:p/>
     <w:p>
       <w:pPr>
         <w:pStyle w:val="3"/>
       </w:pPr>
-      <w:proofErr w:type="gramStart"/>
       <w:r>
         <w:t>ref</w:t>
       </w:r>
-      <w:proofErr w:type="gramEnd"/>
     </w:p>
     <w:tbl>
       <w:tblPr>
@@ -22083,8 +22397,8 @@
                 <w:szCs w:val="16"/>
               </w:rPr>
             </w:pPr>
-            <w:bookmarkStart w:id="59" w:name="OLE_LINK48"/>
-            <w:bookmarkStart w:id="60" w:name="OLE_LINK49"/>
+            <w:bookmarkStart w:id="60" w:name="OLE_LINK48"/>
+            <w:bookmarkStart w:id="61" w:name="OLE_LINK49"/>
             <w:r>
               <w:rPr>
                 <w:rFonts w:hint="eastAsia"/>
@@ -22305,20 +22619,18 @@
         </w:tc>
       </w:tr>
     </w:tbl>
-    <w:bookmarkEnd w:id="59"/>
     <w:bookmarkEnd w:id="60"/>
+    <w:bookmarkEnd w:id="61"/>
     <w:p>
       <w:pPr>
         <w:pStyle w:val="3"/>
       </w:pPr>
-      <w:proofErr w:type="gramStart"/>
       <w:r>
         <w:rPr>
           <w:rFonts w:hint="eastAsia"/>
         </w:rPr>
         <w:t>keyint</w:t>
       </w:r>
-      <w:proofErr w:type="gramEnd"/>
     </w:p>
     <w:tbl>
       <w:tblPr>
@@ -22344,8 +22656,8 @@
                 <w:szCs w:val="16"/>
               </w:rPr>
             </w:pPr>
-            <w:bookmarkStart w:id="61" w:name="OLE_LINK58"/>
-            <w:bookmarkStart w:id="62" w:name="OLE_LINK59"/>
+            <w:bookmarkStart w:id="62" w:name="OLE_LINK58"/>
+            <w:bookmarkStart w:id="63" w:name="OLE_LINK59"/>
             <w:r>
               <w:rPr>
                 <w:rFonts w:hint="eastAsia"/>
@@ -22534,22 +22846,20 @@
           </w:p>
         </w:tc>
       </w:tr>
-      <w:bookmarkEnd w:id="61"/>
       <w:bookmarkEnd w:id="62"/>
+      <w:bookmarkEnd w:id="63"/>
     </w:tbl>
     <w:p/>
     <w:p>
       <w:pPr>
         <w:pStyle w:val="3"/>
       </w:pPr>
-      <w:proofErr w:type="gramStart"/>
       <w:r>
         <w:rPr>
           <w:rFonts w:hint="eastAsia"/>
         </w:rPr>
         <w:t>bframes</w:t>
       </w:r>
-      <w:proofErr w:type="gramEnd"/>
     </w:p>
     <w:tbl>
       <w:tblPr>
@@ -22575,8 +22885,8 @@
                 <w:szCs w:val="16"/>
               </w:rPr>
             </w:pPr>
-            <w:bookmarkStart w:id="63" w:name="OLE_LINK60"/>
-            <w:bookmarkStart w:id="64" w:name="OLE_LINK61"/>
+            <w:bookmarkStart w:id="64" w:name="OLE_LINK60"/>
+            <w:bookmarkStart w:id="65" w:name="OLE_LINK61"/>
             <w:r>
               <w:rPr>
                 <w:rFonts w:hint="eastAsia"/>
@@ -22667,23 +22977,7 @@
                 <w:sz w:val="16"/>
                 <w:szCs w:val="16"/>
               </w:rPr>
-              <w:t>&lt;!--B frames num. Range</w:t>
-            </w:r>
-            <w:proofErr w:type="gramStart"/>
-            <w:r>
-              <w:rPr>
-                <w:sz w:val="16"/>
-                <w:szCs w:val="16"/>
-              </w:rPr>
-              <w:t>:[</w:t>
-            </w:r>
-            <w:proofErr w:type="gramEnd"/>
-            <w:r>
-              <w:rPr>
-                <w:sz w:val="16"/>
-                <w:szCs w:val="16"/>
-              </w:rPr>
-              <w:t>0,16], default is 4.--&gt;</w:t>
+              <w:t>&lt;!--B frames num. Range:[0,16], default is 4.--&gt;</w:t>
             </w:r>
           </w:p>
         </w:tc>
@@ -22797,8 +23091,8 @@
           </w:p>
         </w:tc>
       </w:tr>
-      <w:bookmarkEnd w:id="63"/>
       <w:bookmarkEnd w:id="64"/>
+      <w:bookmarkEnd w:id="65"/>
     </w:tbl>
     <w:p/>
     <w:p>
@@ -22806,14 +23100,13 @@
         <w:pStyle w:val="2"/>
         <w:ind w:left="663" w:hanging="663"/>
       </w:pPr>
-      <w:proofErr w:type="gramStart"/>
       <w:r>
         <w:rPr>
           <w:rFonts w:hint="eastAsia"/>
         </w:rPr>
+        <w:lastRenderedPageBreak/>
         <w:t>delogo</w:t>
       </w:r>
-      <w:proofErr w:type="gramEnd"/>
       <w:r>
         <w:rPr>
           <w:rFonts w:hint="eastAsia"/>
@@ -22969,15 +23262,7 @@
                 <w:sz w:val="16"/>
                 <w:szCs w:val="16"/>
               </w:rPr>
-              <w:t xml:space="preserve">        &lt;pos position="{0,0.126,1,0.92}" start="00:00:00.0" end="23:00:00" /&gt; </w:t>
-            </w:r>
-            <w:r>
-              <w:rPr>
-                <w:sz w:val="16"/>
-                <w:szCs w:val="16"/>
-              </w:rPr>
-              <w:lastRenderedPageBreak/>
-              <w:t>&lt;!--Relative coordinate--&gt;</w:t>
+              <w:t xml:space="preserve">        &lt;pos position="{0,0.126,1,0.92}" start="00:00:00.0" end="23:00:00" /&gt; &lt;!--Relative coordinate--&gt;</w:t>
             </w:r>
           </w:p>
           <w:p>
@@ -23018,7 +23303,6 @@
                 <w:sz w:val="16"/>
                 <w:szCs w:val="16"/>
               </w:rPr>
-              <w:lastRenderedPageBreak/>
               <w:t>config</w:t>
             </w:r>
           </w:p>
@@ -23035,8 +23319,8 @@
                 <w:szCs w:val="16"/>
               </w:rPr>
             </w:pPr>
-            <w:bookmarkStart w:id="65" w:name="OLE_LINK14"/>
-            <w:bookmarkStart w:id="66" w:name="OLE_LINK15"/>
+            <w:bookmarkStart w:id="66" w:name="OLE_LINK14"/>
+            <w:bookmarkStart w:id="67" w:name="OLE_LINK15"/>
             <w:r>
               <w:rPr>
                 <w:sz w:val="16"/>
@@ -23052,8 +23336,8 @@
               </w:rPr>
               <w:t>.rect</w:t>
             </w:r>
-            <w:bookmarkEnd w:id="65"/>
             <w:bookmarkEnd w:id="66"/>
+            <w:bookmarkEnd w:id="67"/>
           </w:p>
           <w:p>
             <w:pPr>
@@ -24511,6 +24795,7 @@
               <w:rPr>
                 <w:sz w:val="16"/>
               </w:rPr>
+              <w:lastRenderedPageBreak/>
               <w:tab/>
             </w:r>
             <w:r>
@@ -24584,15 +24869,12 @@
         <w:pStyle w:val="2"/>
         <w:ind w:left="663" w:hanging="663"/>
       </w:pPr>
-      <w:proofErr w:type="gramStart"/>
       <w:r>
         <w:rPr>
           <w:rFonts w:hint="eastAsia"/>
         </w:rPr>
-        <w:lastRenderedPageBreak/>
         <w:t>logo</w:t>
       </w:r>
-      <w:proofErr w:type="gramEnd"/>
       <w:r>
         <w:rPr>
           <w:rFonts w:hint="eastAsia"/>
@@ -24613,7 +24895,6 @@
       </w:r>
     </w:p>
     <w:p>
-      <w:proofErr w:type="gramStart"/>
       <w:r>
         <w:t>InitWaterMark</w:t>
       </w:r>
@@ -24621,14 +24902,7 @@
         <w:rPr>
           <w:rFonts w:hint="eastAsia"/>
         </w:rPr>
-        <w:t>(</w:t>
-      </w:r>
-      <w:proofErr w:type="gramEnd"/>
-      <w:r>
-        <w:rPr>
-          <w:rFonts w:hint="eastAsia"/>
-        </w:rPr>
-        <w:t>)-&gt;</w:t>
+        <w:t>()-&gt;</w:t>
       </w:r>
       <w:r>
         <w:t>parseWaterMarkInfo</w:t>
@@ -24682,7 +24956,6 @@
         </w:rPr>
         <w:t>file=</w:t>
       </w:r>
-      <w:proofErr w:type="gramStart"/>
       <w:r>
         <w:t>”</w:t>
       </w:r>
@@ -24690,14 +24963,7 @@
         <w:rPr>
           <w:rFonts w:hint="eastAsia"/>
         </w:rPr>
-        <w:t>{</w:t>
-      </w:r>
-      <w:proofErr w:type="gramEnd"/>
-      <w:r>
-        <w:rPr>
-          <w:rFonts w:hint="eastAsia"/>
-        </w:rPr>
-        <w:t>logo1_path},{logo2_path},...</w:t>
+        <w:t>{logo1_path},{logo2_path},...</w:t>
       </w:r>
       <w:r>
         <w:t>”</w:t>
@@ -25074,22 +25340,18 @@
         </w:rPr>
         <w:t>可以任意组合，用逗号</w:t>
       </w:r>
-      <w:proofErr w:type="gramStart"/>
       <w:r>
         <w:t>’</w:t>
       </w:r>
-      <w:proofErr w:type="gramEnd"/>
       <w:r>
         <w:rPr>
           <w:rFonts w:hint="eastAsia"/>
         </w:rPr>
         <w:t>,</w:t>
       </w:r>
-      <w:proofErr w:type="gramStart"/>
       <w:r>
         <w:t>’</w:t>
       </w:r>
-      <w:proofErr w:type="gramEnd"/>
       <w:r>
         <w:rPr>
           <w:rFonts w:hint="eastAsia"/>
@@ -25657,14 +25919,12 @@
       <w:pPr>
         <w:pStyle w:val="3"/>
       </w:pPr>
-      <w:proofErr w:type="gramStart"/>
       <w:r>
         <w:rPr>
           <w:rFonts w:hint="eastAsia"/>
         </w:rPr>
         <w:t>relativepos</w:t>
       </w:r>
-      <w:proofErr w:type="gramEnd"/>
     </w:p>
     <w:tbl>
       <w:tblPr>
@@ -25843,8 +26103,8 @@
               </w:rPr>
               <w:t>config-&gt;target.logo.</w:t>
             </w:r>
-            <w:bookmarkStart w:id="67" w:name="OLE_LINK75"/>
-            <w:bookmarkStart w:id="68" w:name="OLE_LINK76"/>
+            <w:bookmarkStart w:id="68" w:name="OLE_LINK75"/>
+            <w:bookmarkStart w:id="69" w:name="OLE_LINK76"/>
             <w:r>
               <w:rPr>
                 <w:sz w:val="16"/>
@@ -25852,8 +26112,8 @@
               </w:rPr>
               <w:t>logo_pos_num</w:t>
             </w:r>
-            <w:bookmarkEnd w:id="67"/>
             <w:bookmarkEnd w:id="68"/>
+            <w:bookmarkEnd w:id="69"/>
             <w:r>
               <w:rPr>
                 <w:sz w:val="16"/>
@@ -25979,6 +26239,7 @@
                 <w:sz w:val="16"/>
                 <w:szCs w:val="16"/>
               </w:rPr>
+              <w:lastRenderedPageBreak/>
               <w:t>config-&gt;target.logo.speed</w:t>
             </w:r>
           </w:p>
@@ -26045,6 +26306,7 @@
                 <w:sz w:val="16"/>
                 <w:szCs w:val="16"/>
               </w:rPr>
+              <w:lastRenderedPageBreak/>
               <w:t>Internal</w:t>
             </w:r>
           </w:p>
@@ -26098,7 +26360,6 @@
                 <w:sz w:val="16"/>
                 <w:szCs w:val="16"/>
               </w:rPr>
-              <w:lastRenderedPageBreak/>
               <w:t>"videofilter.overlay.offsetY"</w:t>
             </w:r>
           </w:p>
@@ -26234,7 +26495,6 @@
                 <w:sz w:val="16"/>
                 <w:szCs w:val="16"/>
               </w:rPr>
-              <w:lastRenderedPageBreak/>
               <w:t>Class</w:t>
             </w:r>
           </w:p>
@@ -26356,14 +26616,12 @@
       <w:pPr>
         <w:pStyle w:val="3"/>
       </w:pPr>
-      <w:proofErr w:type="gramStart"/>
       <w:r>
         <w:rPr>
           <w:rFonts w:hint="eastAsia"/>
         </w:rPr>
         <w:t>pos</w:t>
       </w:r>
-      <w:proofErr w:type="gramEnd"/>
     </w:p>
     <w:tbl>
       <w:tblPr>
@@ -26759,27 +27017,23 @@
         <w:pStyle w:val="2"/>
         <w:ind w:left="663" w:hanging="663"/>
       </w:pPr>
-      <w:proofErr w:type="gramStart"/>
       <w:r>
         <w:rPr>
           <w:rFonts w:hint="eastAsia"/>
         </w:rPr>
         <w:t>filter</w:t>
       </w:r>
-      <w:proofErr w:type="gramEnd"/>
     </w:p>
     <w:p>
       <w:pPr>
         <w:pStyle w:val="3"/>
       </w:pPr>
-      <w:proofErr w:type="gramStart"/>
       <w:r>
         <w:rPr>
           <w:rFonts w:hint="eastAsia"/>
         </w:rPr>
         <w:t>denoise</w:t>
       </w:r>
-      <w:proofErr w:type="gramEnd"/>
       <w:r>
         <w:rPr>
           <w:rFonts w:hint="eastAsia"/>
@@ -26788,11 +27042,9 @@
       </w:r>
     </w:p>
     <w:p>
-      <w:proofErr w:type="gramStart"/>
       <w:r>
         <w:t>denoise.temporal</w:t>
       </w:r>
-      <w:proofErr w:type="gramEnd"/>
       <w:r>
         <w:rPr>
           <w:rFonts w:hint="eastAsia"/>
@@ -27111,14 +27363,12 @@
       <w:pPr>
         <w:pStyle w:val="3"/>
       </w:pPr>
-      <w:proofErr w:type="gramStart"/>
       <w:r>
         <w:rPr>
           <w:rFonts w:hint="eastAsia"/>
         </w:rPr>
         <w:t>deinterlace</w:t>
       </w:r>
-      <w:proofErr w:type="gramEnd"/>
       <w:r>
         <w:rPr>
           <w:rFonts w:hint="eastAsia"/>
@@ -27360,7 +27610,6 @@
         <w:rPr>
           <w:rFonts w:hint="eastAsia"/>
         </w:rPr>
-        <w:lastRenderedPageBreak/>
         <w:t>ffmpeg</w:t>
       </w:r>
       <w:r>
@@ -27432,14 +27681,12 @@
       <w:pPr>
         <w:pStyle w:val="4"/>
       </w:pPr>
-      <w:proofErr w:type="gramStart"/>
       <w:r>
         <w:rPr>
           <w:rFonts w:hint="eastAsia"/>
         </w:rPr>
         <w:t>deintMode</w:t>
       </w:r>
-      <w:proofErr w:type="gramEnd"/>
     </w:p>
     <w:tbl>
       <w:tblPr>
@@ -27971,7 +28218,6 @@
       <w:pPr>
         <w:pStyle w:val="4"/>
       </w:pPr>
-      <w:proofErr w:type="gramStart"/>
       <w:r>
         <w:rPr>
           <w:rFonts w:hint="eastAsia"/>
@@ -27981,7 +28227,6 @@
       <w:r>
         <w:t>Algorithm</w:t>
       </w:r>
-      <w:proofErr w:type="gramEnd"/>
     </w:p>
     <w:p>
       <w:pPr>
@@ -28492,6 +28737,7 @@
         <w:rPr>
           <w:rFonts w:hint="eastAsia"/>
         </w:rPr>
+        <w:lastRenderedPageBreak/>
         <w:t>Mux</w:t>
       </w:r>
     </w:p>
@@ -28614,15 +28860,12 @@
         <w:pStyle w:val="2"/>
         <w:ind w:left="663" w:hanging="663"/>
       </w:pPr>
-      <w:proofErr w:type="gramStart"/>
       <w:r>
         <w:rPr>
           <w:rFonts w:hint="eastAsia"/>
         </w:rPr>
-        <w:lastRenderedPageBreak/>
         <w:t>segment</w:t>
       </w:r>
-      <w:proofErr w:type="gramEnd"/>
     </w:p>
     <w:tbl>
       <w:tblPr>
@@ -29188,22 +29431,7 @@
                 <w:szCs w:val="16"/>
               </w:rPr>
               <w:tab/>
-            </w:r>
-            <w:proofErr w:type="gramStart"/>
-            <w:r>
-              <w:rPr>
-                <w:sz w:val="16"/>
-                <w:szCs w:val="16"/>
-              </w:rPr>
-              <w:t>int</w:t>
-            </w:r>
-            <w:proofErr w:type="gramEnd"/>
-            <w:r>
-              <w:rPr>
-                <w:sz w:val="16"/>
-                <w:szCs w:val="16"/>
-              </w:rPr>
-              <w:t xml:space="preserve"> lastSegPercent;</w:t>
+              <w:t>int lastSegPercent;</w:t>
             </w:r>
             <w:r>
               <w:rPr>
@@ -29551,8 +29779,8 @@
                 <w:sz w:val="16"/>
               </w:rPr>
             </w:pPr>
-            <w:bookmarkStart w:id="69" w:name="OLE_LINK65"/>
-            <w:bookmarkStart w:id="70" w:name="OLE_LINK66"/>
+            <w:bookmarkStart w:id="70" w:name="OLE_LINK65"/>
+            <w:bookmarkStart w:id="71" w:name="OLE_LINK66"/>
             <w:r>
               <w:rPr>
                 <w:sz w:val="16"/>
@@ -29560,8 +29788,8 @@
               <w:t>bool CTransWorkerSeperate::parseSegmentConfig(CXMLPref* prefs)</w:t>
             </w:r>
           </w:p>
-          <w:bookmarkEnd w:id="69"/>
           <w:bookmarkEnd w:id="70"/>
+          <w:bookmarkEnd w:id="71"/>
           <w:p>
             <w:pPr>
               <w:spacing w:line="240" w:lineRule="exact"/>
@@ -29722,14 +29950,13 @@
         <w:pStyle w:val="2"/>
         <w:ind w:left="663" w:hanging="663"/>
       </w:pPr>
-      <w:proofErr w:type="gramStart"/>
       <w:r>
         <w:rPr>
           <w:rFonts w:hint="eastAsia"/>
         </w:rPr>
+        <w:lastRenderedPageBreak/>
         <w:t>hls</w:t>
       </w:r>
-      <w:proofErr w:type="gramEnd"/>
     </w:p>
     <w:tbl>
       <w:tblPr>
@@ -29948,7 +30175,6 @@
                 <w:sz w:val="16"/>
                 <w:szCs w:val="16"/>
               </w:rPr>
-              <w:lastRenderedPageBreak/>
               <w:tab/>
               <w:t>int dur;</w:t>
             </w:r>
@@ -30053,14 +30279,12 @@
         <w:pStyle w:val="2"/>
         <w:ind w:left="663" w:hanging="663"/>
       </w:pPr>
-      <w:proofErr w:type="gramStart"/>
       <w:r>
         <w:rPr>
           <w:rFonts w:hint="eastAsia"/>
         </w:rPr>
         <w:t>playlist</w:t>
       </w:r>
-      <w:proofErr w:type="gramEnd"/>
     </w:p>
     <w:tbl>
       <w:tblPr>
@@ -30343,14 +30567,12 @@
         <w:pStyle w:val="2"/>
         <w:ind w:left="663" w:hanging="663"/>
       </w:pPr>
-      <w:proofErr w:type="gramStart"/>
       <w:r>
         <w:rPr>
           <w:rFonts w:hint="eastAsia"/>
         </w:rPr>
         <w:t>subtitle</w:t>
       </w:r>
-      <w:proofErr w:type="gramEnd"/>
       <w:r>
         <w:rPr>
           <w:rFonts w:hint="eastAsia"/>
@@ -30515,8 +30737,8 @@
                 <w:szCs w:val="16"/>
               </w:rPr>
             </w:pPr>
-            <w:bookmarkStart w:id="71" w:name="OLE_LINK62"/>
-            <w:bookmarkStart w:id="72" w:name="OLE_LINK63"/>
+            <w:bookmarkStart w:id="72" w:name="OLE_LINK62"/>
+            <w:bookmarkStart w:id="73" w:name="OLE_LINK63"/>
             <w:r>
               <w:rPr>
                 <w:rFonts w:hint="eastAsia"/>
@@ -30856,7 +31078,7 @@
               </w:rPr>
               <w:t>"</w:t>
             </w:r>
-            <w:bookmarkStart w:id="73" w:name="OLE_LINK20"/>
+            <w:bookmarkStart w:id="74" w:name="OLE_LINK20"/>
             <w:r>
               <w:rPr>
                 <w:sz w:val="16"/>
@@ -30864,7 +31086,7 @@
               </w:rPr>
               <w:t>overall.subtitle.extract</w:t>
             </w:r>
-            <w:bookmarkEnd w:id="73"/>
+            <w:bookmarkEnd w:id="74"/>
             <w:r>
               <w:rPr>
                 <w:sz w:val="16"/>
@@ -30905,33 +31127,24 @@
                 <w:szCs w:val="16"/>
               </w:rPr>
             </w:pPr>
-            <w:bookmarkStart w:id="74" w:name="OLE_LINK19"/>
-            <w:r>
-              <w:rPr>
-                <w:sz w:val="16"/>
-                <w:szCs w:val="16"/>
-              </w:rPr>
+            <w:bookmarkStart w:id="75" w:name="OLE_LINK19"/>
+            <w:r>
+              <w:rPr>
+                <w:sz w:val="16"/>
+                <w:szCs w:val="16"/>
+              </w:rPr>
+              <w:lastRenderedPageBreak/>
               <w:t>"overall.subtitle.mode"</w:t>
             </w:r>
-            <w:bookmarkEnd w:id="74"/>
-            <w:r>
-              <w:rPr>
-                <w:rFonts w:hint="eastAsia"/>
-                <w:sz w:val="16"/>
-                <w:szCs w:val="16"/>
-              </w:rPr>
-              <w:t xml:space="preserve"> </w:t>
-            </w:r>
-            <w:proofErr w:type="gramStart"/>
-            <w:r>
-              <w:rPr>
-                <w:rFonts w:hint="eastAsia"/>
-                <w:sz w:val="16"/>
-                <w:szCs w:val="16"/>
-              </w:rPr>
-              <w:t>= ?</w:t>
-            </w:r>
-            <w:proofErr w:type="gramEnd"/>
+            <w:bookmarkEnd w:id="75"/>
+            <w:r>
+              <w:rPr>
+                <w:rFonts w:hint="eastAsia"/>
+                <w:sz w:val="16"/>
+                <w:szCs w:val="16"/>
+              </w:rPr>
+              <w:t xml:space="preserve"> = ?</w:t>
+            </w:r>
           </w:p>
           <w:p>
             <w:pPr>
@@ -31025,8 +31238,8 @@
               </w:rPr>
               <w:t>"videofilter.</w:t>
             </w:r>
-            <w:bookmarkStart w:id="75" w:name="OLE_LINK32"/>
-            <w:bookmarkStart w:id="76" w:name="OLE_LINK33"/>
+            <w:bookmarkStart w:id="76" w:name="OLE_LINK32"/>
+            <w:bookmarkStart w:id="77" w:name="OLE_LINK33"/>
             <w:r>
               <w:rPr>
                 <w:sz w:val="16"/>
@@ -31034,8 +31247,8 @@
               </w:rPr>
               <w:t>overlay</w:t>
             </w:r>
-            <w:bookmarkEnd w:id="75"/>
             <w:bookmarkEnd w:id="76"/>
+            <w:bookmarkEnd w:id="77"/>
             <w:r>
               <w:rPr>
                 <w:sz w:val="16"/>
@@ -31047,14 +31260,14 @@
         </w:tc>
       </w:tr>
     </w:tbl>
-    <w:bookmarkEnd w:id="71"/>
     <w:bookmarkEnd w:id="72"/>
+    <w:bookmarkEnd w:id="73"/>
     <w:p>
       <w:pPr>
         <w:pStyle w:val="3"/>
       </w:pPr>
-      <w:proofErr w:type="gramStart"/>
-      <w:r>
+      <w:r>
+        <w:lastRenderedPageBreak/>
         <w:t>subOption</w:t>
       </w:r>
       <w:r>
@@ -31063,7 +31276,6 @@
         </w:rPr>
         <w:t>/subType</w:t>
       </w:r>
-      <w:proofErr w:type="gramEnd"/>
     </w:p>
     <w:tbl>
       <w:tblPr>
@@ -31157,7 +31369,6 @@
                 <w:sz w:val="16"/>
                 <w:szCs w:val="16"/>
               </w:rPr>
-              <w:lastRenderedPageBreak/>
               <w:t xml:space="preserve">    int subTitleMode = m_pVideoPref-&gt;GetInt("overall.subtitle.mode");</w:t>
             </w:r>
           </w:p>
@@ -31847,9 +32058,7 @@
       <w:pPr>
         <w:pStyle w:val="3"/>
       </w:pPr>
-      <w:proofErr w:type="gramStart"/>
-      <w:r>
-        <w:lastRenderedPageBreak/>
+      <w:r>
         <w:t>adjustSubtitleAttrib</w:t>
       </w:r>
       <w:r>
@@ -31858,7 +32067,6 @@
         </w:rPr>
         <w:t>()</w:t>
       </w:r>
-      <w:proofErr w:type="gramEnd"/>
     </w:p>
     <w:tbl>
       <w:tblPr>
@@ -32034,6 +32242,7 @@
               <w:rPr>
                 <w:sz w:val="16"/>
               </w:rPr>
+              <w:lastRenderedPageBreak/>
               <w:tab/>
             </w:r>
             <w:r>
@@ -32161,7 +32370,6 @@
       <w:pPr>
         <w:pStyle w:val="3"/>
       </w:pPr>
-      <w:proofErr w:type="gramStart"/>
       <w:r>
         <w:rPr>
           <w:rFonts w:hint="eastAsia"/>
@@ -32169,7 +32377,6 @@
         <w:lastRenderedPageBreak/>
         <w:t>mode</w:t>
       </w:r>
-      <w:proofErr w:type="gramEnd"/>
     </w:p>
     <w:tbl>
       <w:tblPr>
@@ -32312,14 +32519,12 @@
       <w:pPr>
         <w:pStyle w:val="3"/>
       </w:pPr>
-      <w:proofErr w:type="gramStart"/>
       <w:r>
         <w:rPr>
           <w:rFonts w:hint="eastAsia"/>
         </w:rPr>
         <w:t>fuzziness</w:t>
       </w:r>
-      <w:proofErr w:type="gramEnd"/>
     </w:p>
     <w:tbl>
       <w:tblPr>
@@ -32682,14 +32887,12 @@
         <w:pStyle w:val="2"/>
         <w:ind w:left="663" w:hanging="663"/>
       </w:pPr>
-      <w:proofErr w:type="gramStart"/>
       <w:r>
         <w:rPr>
           <w:rFonts w:hint="eastAsia"/>
         </w:rPr>
         <w:t>thumbnail</w:t>
       </w:r>
-      <w:proofErr w:type="gramEnd"/>
       <w:r>
         <w:rPr>
           <w:rFonts w:hint="eastAsia"/>
@@ -33213,7 +33416,6 @@
                 <w:sz w:val="16"/>
                 <w:szCs w:val="16"/>
               </w:rPr>
-              <w:lastRenderedPageBreak/>
               <w:t xml:space="preserve">        &lt;!--count:thumbnail count--&gt;</w:t>
             </w:r>
           </w:p>
@@ -33303,7 +33505,6 @@
                 <w:sz w:val="16"/>
                 <w:szCs w:val="16"/>
               </w:rPr>
-              <w:lastRenderedPageBreak/>
               <w:t>config</w:t>
             </w:r>
           </w:p>
@@ -33628,13 +33829,8 @@
       </w:r>
     </w:p>
     <w:p>
-      <w:proofErr w:type="gramStart"/>
-      <w:r>
-        <w:t>bool</w:t>
-      </w:r>
-      <w:proofErr w:type="gramEnd"/>
-      <w:r>
-        <w:t xml:space="preserve"> CThumbnailFilter::StopThumbnail()</w:t>
+      <w:r>
+        <w:t>bool CThumbnailFilter::StopThumbnail()</w:t>
       </w:r>
       <w:r>
         <w:rPr>
@@ -33648,19 +33844,11 @@
         <w:pStyle w:val="2"/>
         <w:ind w:left="663" w:hanging="663"/>
       </w:pPr>
-      <w:proofErr w:type="gramStart"/>
       <w:r>
         <w:rPr>
           <w:rFonts w:hint="eastAsia"/>
         </w:rPr>
-        <w:t>imagetail</w:t>
-      </w:r>
-      <w:proofErr w:type="gramEnd"/>
-      <w:r>
-        <w:rPr>
-          <w:rFonts w:hint="eastAsia"/>
-        </w:rPr>
-        <w:t xml:space="preserve"> (transnode/TransWorkerSeperate.cpp)</w:t>
+        <w:t>imagetail (transnode/TransWorkerSeperate.cpp)</w:t>
       </w:r>
     </w:p>
     <w:p>
@@ -33677,25 +33865,7 @@
           <w:sz w:val="16"/>
           <w:szCs w:val="16"/>
         </w:rPr>
-        <w:t>将图片作为原始</w:t>
-      </w:r>
-      <w:proofErr w:type="gramStart"/>
-      <w:r>
-        <w:rPr>
-          <w:rFonts w:hint="eastAsia"/>
-          <w:sz w:val="16"/>
-          <w:szCs w:val="16"/>
-        </w:rPr>
-        <w:t>帧</w:t>
-      </w:r>
-      <w:proofErr w:type="gramEnd"/>
-      <w:r>
-        <w:rPr>
-          <w:rFonts w:hint="eastAsia"/>
-          <w:sz w:val="16"/>
-          <w:szCs w:val="16"/>
-        </w:rPr>
-        <w:t>数据，编码到视频末尾，分</w:t>
+        <w:t>将图片作为原始帧数据，编码到视频末尾，分</w:t>
       </w:r>
       <w:r>
         <w:rPr>
@@ -33784,7 +33954,6 @@
         </w:rPr>
         <w:t>duration</w:t>
       </w:r>
-      <w:proofErr w:type="gramStart"/>
       <w:r>
         <w:rPr>
           <w:rFonts w:hint="eastAsia"/>
@@ -33793,7 +33962,6 @@
         </w:rPr>
         <w:t>秒</w:t>
       </w:r>
-      <w:proofErr w:type="gramEnd"/>
     </w:p>
     <w:p>
       <w:pPr>
@@ -33989,23 +34157,13 @@
         </w:rPr>
         <w:t>cropmode:</w:t>
       </w:r>
-      <w:proofErr w:type="gramStart"/>
       <w:r>
         <w:rPr>
           <w:rFonts w:hint="eastAsia"/>
           <w:sz w:val="16"/>
           <w:szCs w:val="16"/>
         </w:rPr>
-        <w:t>当图片宽</w:t>
-      </w:r>
-      <w:proofErr w:type="gramEnd"/>
-      <w:r>
-        <w:rPr>
-          <w:rFonts w:hint="eastAsia"/>
-          <w:sz w:val="16"/>
-          <w:szCs w:val="16"/>
-        </w:rPr>
-        <w:t>高比和视频宽高比不同时，用</w:t>
+        <w:t>当图片宽高比和视频宽高比不同时，用</w:t>
       </w:r>
       <w:r>
         <w:rPr>
@@ -34105,7 +34263,7 @@
                 <w:szCs w:val="16"/>
               </w:rPr>
             </w:pPr>
-            <w:bookmarkStart w:id="77" w:name="OLE_LINK34"/>
+            <w:bookmarkStart w:id="78" w:name="OLE_LINK34"/>
             <w:r>
               <w:rPr>
                 <w:rFonts w:hint="eastAsia"/>
@@ -34479,7 +34637,7 @@
           </w:p>
         </w:tc>
       </w:tr>
-      <w:bookmarkEnd w:id="77"/>
+      <w:bookmarkEnd w:id="78"/>
       <w:tr>
         <w:tc>
           <w:tcPr>
@@ -34725,6 +34883,7 @@
                 <w:sz w:val="16"/>
                 <w:szCs w:val="16"/>
               </w:rPr>
+              <w:lastRenderedPageBreak/>
               <w:t>Class</w:t>
             </w:r>
           </w:p>
@@ -34859,12 +35018,9 @@
       <w:pPr>
         <w:pStyle w:val="3"/>
       </w:pPr>
-      <w:proofErr w:type="gramStart"/>
-      <w:r>
-        <w:lastRenderedPageBreak/>
+      <w:r>
         <w:t>cropmode</w:t>
       </w:r>
-      <w:proofErr w:type="gramEnd"/>
       <w:r>
         <w:rPr>
           <w:rFonts w:hint="eastAsia"/>
@@ -34879,19 +35035,11 @@
         </w:rPr>
         <w:t>cropmode:</w:t>
       </w:r>
-      <w:proofErr w:type="gramStart"/>
       <w:r>
         <w:rPr>
           <w:rFonts w:hint="eastAsia"/>
         </w:rPr>
-        <w:t>当图片宽</w:t>
-      </w:r>
-      <w:proofErr w:type="gramEnd"/>
-      <w:r>
-        <w:rPr>
-          <w:rFonts w:hint="eastAsia"/>
-        </w:rPr>
-        <w:t>高比和视频宽高比不同时，用</w:t>
+        <w:t>当图片宽高比和视频宽高比不同时，用</w:t>
       </w:r>
       <w:r>
         <w:rPr>
@@ -35420,14 +35568,12 @@
         <w:pStyle w:val="2"/>
         <w:ind w:left="663" w:hanging="663"/>
       </w:pPr>
-      <w:proofErr w:type="gramStart"/>
       <w:r>
         <w:rPr>
           <w:rFonts w:hint="eastAsia"/>
         </w:rPr>
         <w:t>avalign</w:t>
       </w:r>
-      <w:proofErr w:type="gramEnd"/>
       <w:r>
         <w:rPr>
           <w:rFonts w:hint="eastAsia"/>
@@ -35462,33 +35608,23 @@
         </w:rPr>
         <w:t>padding=</w:t>
       </w:r>
-      <w:proofErr w:type="gramStart"/>
       <w:r>
         <w:rPr>
           <w:rFonts w:hint="eastAsia"/>
         </w:rPr>
         <w:t>”</w:t>
       </w:r>
-      <w:proofErr w:type="gramEnd"/>
       <w:r>
         <w:rPr>
           <w:rFonts w:hint="eastAsia"/>
         </w:rPr>
         <w:t>true</w:t>
       </w:r>
-      <w:proofErr w:type="gramStart"/>
       <w:r>
         <w:rPr>
           <w:rFonts w:hint="eastAsia"/>
         </w:rPr>
-        <w:t>”</w:t>
-      </w:r>
-      <w:proofErr w:type="gramEnd"/>
-      <w:r>
-        <w:rPr>
-          <w:rFonts w:hint="eastAsia"/>
-        </w:rPr>
-        <w:t>时</w:t>
+        <w:t>”时</w:t>
       </w:r>
       <w:r>
         <w:rPr>
@@ -35807,7 +35943,6 @@
                 <w:szCs w:val="16"/>
               </w:rPr>
             </w:pPr>
-            <w:proofErr w:type="gramStart"/>
             <w:r>
               <w:rPr>
                 <w:rFonts w:hint="eastAsia"/>
@@ -35816,7 +35951,6 @@
               </w:rPr>
               <w:t>&lt;!---</w:t>
             </w:r>
-            <w:proofErr w:type="gramEnd"/>
             <w:r>
               <w:rPr>
                 <w:sz w:val="16"/>
@@ -36085,6 +36219,7 @@
                 <w:sz w:val="16"/>
                 <w:szCs w:val="16"/>
               </w:rPr>
+              <w:lastRenderedPageBreak/>
               <w:t>"overall.task.alignAVData"</w:t>
             </w:r>
             <w:r>
@@ -36125,6 +36260,7 @@
                 <w:sz w:val="16"/>
                 <w:szCs w:val="16"/>
               </w:rPr>
+              <w:lastRenderedPageBreak/>
               <w:t>Class</w:t>
             </w:r>
           </w:p>
@@ -36218,16 +36354,16 @@
               </w:rPr>
               <w:t>bool CTransWorkerSeperate::</w:t>
             </w:r>
-            <w:bookmarkStart w:id="78" w:name="OLE_LINK79"/>
-            <w:bookmarkStart w:id="79" w:name="OLE_LINK80"/>
+            <w:bookmarkStart w:id="79" w:name="OLE_LINK79"/>
+            <w:bookmarkStart w:id="80" w:name="OLE_LINK80"/>
             <w:r>
               <w:rPr>
                 <w:sz w:val="16"/>
               </w:rPr>
               <w:t>appendBlankAudio</w:t>
             </w:r>
-            <w:bookmarkEnd w:id="78"/>
             <w:bookmarkEnd w:id="79"/>
+            <w:bookmarkEnd w:id="80"/>
             <w:r>
               <w:rPr>
                 <w:sz w:val="16"/>
@@ -36322,19 +36458,16 @@
         <w:pStyle w:val="2"/>
         <w:ind w:left="663" w:hanging="663"/>
       </w:pPr>
-      <w:bookmarkStart w:id="80" w:name="OLE_LINK70"/>
-      <w:bookmarkStart w:id="81" w:name="OLE_LINK35"/>
-      <w:bookmarkStart w:id="82" w:name="OLE_LINK36"/>
-      <w:proofErr w:type="gramStart"/>
+      <w:bookmarkStart w:id="81" w:name="OLE_LINK70"/>
+      <w:bookmarkStart w:id="82" w:name="OLE_LINK35"/>
+      <w:bookmarkStart w:id="83" w:name="OLE_LINK36"/>
       <w:r>
         <w:rPr>
           <w:rFonts w:hint="eastAsia"/>
         </w:rPr>
-        <w:lastRenderedPageBreak/>
         <w:t>errorignore</w:t>
       </w:r>
-      <w:bookmarkEnd w:id="80"/>
-      <w:proofErr w:type="gramEnd"/>
+      <w:bookmarkEnd w:id="81"/>
     </w:p>
     <w:tbl>
       <w:tblPr>
@@ -36352,8 +36485,8 @@
             <w:tcW w:w="959" w:type="dxa"/>
             <w:vAlign w:val="center"/>
           </w:tcPr>
-          <w:bookmarkEnd w:id="81"/>
           <w:bookmarkEnd w:id="82"/>
+          <w:bookmarkEnd w:id="83"/>
           <w:p>
             <w:pPr>
               <w:spacing w:line="240" w:lineRule="exact"/>
@@ -36784,8 +36917,8 @@
               </w:rPr>
               <w:t>bool CTransWorker::</w:t>
             </w:r>
-            <w:bookmarkStart w:id="83" w:name="OLE_LINK71"/>
-            <w:bookmarkStart w:id="84" w:name="OLE_LINK72"/>
+            <w:bookmarkStart w:id="84" w:name="OLE_LINK71"/>
+            <w:bookmarkStart w:id="85" w:name="OLE_LINK72"/>
             <w:r>
               <w:rPr>
                 <w:b/>
@@ -36794,8 +36927,8 @@
               </w:rPr>
               <w:t>validateTranscode</w:t>
             </w:r>
-            <w:bookmarkEnd w:id="83"/>
             <w:bookmarkEnd w:id="84"/>
+            <w:bookmarkEnd w:id="85"/>
             <w:r>
               <w:rPr>
                 <w:sz w:val="16"/>
@@ -37127,33 +37260,21 @@
       <w:pPr>
         <w:pStyle w:val="3"/>
       </w:pPr>
-      <w:proofErr w:type="gramStart"/>
       <w:r>
         <w:rPr>
           <w:rFonts w:hint="eastAsia"/>
         </w:rPr>
         <w:t>exitcode</w:t>
       </w:r>
-      <w:proofErr w:type="gramEnd"/>
     </w:p>
     <w:p>
-      <w:proofErr w:type="gramStart"/>
-      <w:r>
-        <w:t>int</w:t>
-      </w:r>
-      <w:proofErr w:type="gramEnd"/>
-      <w:r>
-        <w:t xml:space="preserve"> CProcessWrapper::Wait(int timeout)</w:t>
+      <w:r>
+        <w:t>int CProcessWrapper::Wait(int timeout)</w:t>
       </w:r>
     </w:p>
     <w:p>
-      <w:proofErr w:type="gramStart"/>
-      <w:r>
-        <w:t>bool</w:t>
-      </w:r>
-      <w:proofErr w:type="gramEnd"/>
-      <w:r>
-        <w:t xml:space="preserve"> CProcessWrapper::IsProcessRunning(int* pexitcode)</w:t>
+      <w:r>
+        <w:t>bool CProcessWrapper::IsProcessRunning(int* pexitcode)</w:t>
       </w:r>
     </w:p>
     <w:p>
@@ -37161,15 +37282,13 @@
         <w:pStyle w:val="2"/>
         <w:ind w:left="663" w:hanging="663"/>
       </w:pPr>
-      <w:bookmarkStart w:id="85" w:name="OLE_LINK38"/>
-      <w:proofErr w:type="gramStart"/>
+      <w:bookmarkStart w:id="86" w:name="OLE_LINK38"/>
       <w:r>
         <w:rPr>
           <w:rFonts w:hint="eastAsia"/>
         </w:rPr>
         <w:t>ignorecode</w:t>
       </w:r>
-      <w:proofErr w:type="gramEnd"/>
     </w:p>
     <w:tbl>
       <w:tblPr>
@@ -37187,7 +37306,7 @@
             <w:tcW w:w="959" w:type="dxa"/>
             <w:vAlign w:val="center"/>
           </w:tcPr>
-          <w:bookmarkEnd w:id="85"/>
+          <w:bookmarkEnd w:id="86"/>
           <w:p>
             <w:pPr>
               <w:spacing w:line="240" w:lineRule="exact"/>
@@ -37219,8 +37338,8 @@
                 <w:szCs w:val="16"/>
               </w:rPr>
             </w:pPr>
-            <w:bookmarkStart w:id="86" w:name="OLE_LINK39"/>
-            <w:bookmarkStart w:id="87" w:name="OLE_LINK64"/>
+            <w:bookmarkStart w:id="87" w:name="OLE_LINK39"/>
+            <w:bookmarkStart w:id="88" w:name="OLE_LINK64"/>
             <w:r>
               <w:rPr>
                 <w:sz w:val="16"/>
@@ -37244,8 +37363,8 @@
               </w:rPr>
               <w:t xml:space="preserve">    &lt;!--Ignore error code--&gt;</w:t>
             </w:r>
-            <w:bookmarkEnd w:id="86"/>
             <w:bookmarkEnd w:id="87"/>
+            <w:bookmarkEnd w:id="88"/>
           </w:p>
         </w:tc>
       </w:tr>
@@ -37362,6 +37481,7 @@
                 <w:sz w:val="16"/>
                 <w:szCs w:val="16"/>
               </w:rPr>
+              <w:lastRenderedPageBreak/>
               <w:t>Class</w:t>
             </w:r>
           </w:p>
@@ -38964,6 +39084,7 @@
               <w:rPr>
                 <w:sz w:val="16"/>
               </w:rPr>
+              <w:lastRenderedPageBreak/>
               <w:tab/>
               <w:t>EC_NO_VIDEO_TRACK = 40,</w:t>
             </w:r>
@@ -39013,15 +39134,11 @@
     <w:p>
       <w:pPr>
         <w:pStyle w:val="2"/>
-        <w:rPr>
-          <w:rFonts w:hint="eastAsia"/>
-        </w:rPr>
       </w:pPr>
-      <w:proofErr w:type="gramStart"/>
-      <w:r>
+      <w:r>
+        <w:lastRenderedPageBreak/>
         <w:t>additon</w:t>
       </w:r>
-      <w:proofErr w:type="gramEnd"/>
     </w:p>
     <w:p>
       <w:r>
@@ -39034,37 +39151,25 @@
         <w:rPr>
           <w:rFonts w:hint="eastAsia"/>
         </w:rPr>
-        <w:t>x264</w:t>
+        <w:t>x264,x265</w:t>
       </w:r>
       <w:r>
         <w:rPr>
           <w:rFonts w:hint="eastAsia"/>
         </w:rPr>
-        <w:t>,x265</w:t>
+        <w:t>，</w:t>
       </w:r>
       <w:r>
         <w:rPr>
           <w:rFonts w:hint="eastAsia"/>
         </w:rPr>
-        <w:t>，</w:t>
+        <w:t>...</w:t>
       </w:r>
       <w:r>
         <w:rPr>
           <w:rFonts w:hint="eastAsia"/>
         </w:rPr>
-        <w:t>...</w:t>
-      </w:r>
-      <w:r>
-        <w:rPr>
-          <w:rFonts w:hint="eastAsia"/>
-        </w:rPr>
-        <w:t>的选项</w:t>
-      </w:r>
-      <w:r>
-        <w:rPr>
-          <w:rFonts w:hint="eastAsia"/>
-        </w:rPr>
-        <w:t>，不过并不是所有选项都可以直接设置。转码内核做了一层转接。详细代码在</w:t>
+        <w:t>的选项，不过并不是所有选项都可以直接设置。转码内核做了一层转接。详细代码在</w:t>
       </w:r>
       <w:r>
         <w:t>AdjustPreset</w:t>
@@ -39086,14 +39191,8 @@
       <w:pPr>
         <w:pStyle w:val="3"/>
       </w:pPr>
-      <w:proofErr w:type="gramStart"/>
-      <w:r>
-        <w:lastRenderedPageBreak/>
-        <w:t>x264</w:t>
-      </w:r>
-      <w:proofErr w:type="gramEnd"/>
-      <w:r>
-        <w:t xml:space="preserve"> option</w:t>
+      <w:r>
+        <w:t>x264 option</w:t>
       </w:r>
     </w:p>
     <w:tbl>
@@ -39342,21 +39441,16 @@
     <w:p>
       <w:pPr>
         <w:pStyle w:val="3"/>
+      </w:pPr>
+      <w:r>
+        <w:t>x26</w:t>
+      </w:r>
+      <w:r>
         <w:rPr>
           <w:rFonts w:hint="eastAsia"/>
         </w:rPr>
-      </w:pPr>
-      <w:proofErr w:type="gramStart"/>
-      <w:r>
-        <w:t>x26</w:t>
-      </w:r>
-      <w:r>
-        <w:rPr>
-          <w:rFonts w:hint="eastAsia"/>
-        </w:rPr>
         <w:t>5</w:t>
       </w:r>
-      <w:proofErr w:type="gramEnd"/>
       <w:r>
         <w:t xml:space="preserve"> option</w:t>
       </w:r>
@@ -39672,37 +39766,22 @@
               </w:rPr>
               <w:t xml:space="preserve">            "videoenc.x265.ctuIntra", "videoenc.x265.ctuInter", "videoenc.x265.bIntra", "videoenc.x265.pnsr", "videoenc.x265.ssim"};</w:t>
             </w:r>
-            <w:bookmarkStart w:id="88" w:name="_GoBack"/>
-            <w:bookmarkEnd w:id="88"/>
           </w:p>
         </w:tc>
       </w:tr>
     </w:tbl>
-    <w:p>
-      <w:pPr>
-        <w:rPr>
-          <w:rFonts w:hint="eastAsia"/>
-        </w:rPr>
-      </w:pPr>
-    </w:p>
+    <w:p/>
     <w:p>
       <w:pPr>
         <w:pStyle w:val="1"/>
         <w:ind w:left="576" w:hanging="576"/>
       </w:pPr>
-      <w:proofErr w:type="gramStart"/>
       <w:r>
         <w:rPr>
           <w:rFonts w:hint="eastAsia"/>
         </w:rPr>
-        <w:t>xml</w:t>
-      </w:r>
-      <w:proofErr w:type="gramEnd"/>
-      <w:r>
-        <w:rPr>
-          <w:rFonts w:hint="eastAsia"/>
-        </w:rPr>
-        <w:t xml:space="preserve"> template</w:t>
+        <w:lastRenderedPageBreak/>
+        <w:t>xml template</w:t>
       </w:r>
     </w:p>
     <w:p>
@@ -39718,38 +39797,22 @@
       <w:pPr>
         <w:pStyle w:val="3"/>
       </w:pPr>
-      <w:proofErr w:type="gramStart"/>
       <w:r>
         <w:rPr>
           <w:rFonts w:hint="eastAsia"/>
         </w:rPr>
-        <w:t>ffprobe</w:t>
-      </w:r>
-      <w:proofErr w:type="gramEnd"/>
-      <w:r>
-        <w:rPr>
-          <w:rFonts w:hint="eastAsia"/>
-        </w:rPr>
-        <w:t xml:space="preserve"> -of xml</w:t>
+        <w:t>ffprobe -of xml</w:t>
       </w:r>
     </w:p>
     <w:p>
       <w:pPr>
         <w:pStyle w:val="4"/>
       </w:pPr>
-      <w:proofErr w:type="gramStart"/>
       <w:r>
         <w:rPr>
           <w:rFonts w:hint="eastAsia"/>
         </w:rPr>
-        <w:t>sample-1</w:t>
-      </w:r>
-      <w:proofErr w:type="gramEnd"/>
-      <w:r>
-        <w:rPr>
-          <w:rFonts w:hint="eastAsia"/>
-        </w:rPr>
-        <w:t xml:space="preserve"> (single audio, no sub)</w:t>
+        <w:t>sample-1 (single audio, no sub)</w:t>
       </w:r>
     </w:p>
     <w:tbl>
@@ -39807,7 +39870,6 @@
                 <w:szCs w:val="16"/>
               </w:rPr>
             </w:pPr>
-            <w:proofErr w:type="gramStart"/>
             <w:r>
               <w:rPr>
                 <w:rFonts w:ascii="Courier New" w:eastAsia="宋体" w:hAnsi="Courier New" w:cs="Courier New"/>
@@ -39817,7 +39879,6 @@
                 <w:szCs w:val="16"/>
                 <w:shd w:val="clear" w:color="auto" w:fill="FFFF00"/>
               </w:rPr>
-              <w:lastRenderedPageBreak/>
               <w:t>&lt;?</w:t>
             </w:r>
             <w:r>
@@ -39830,7 +39891,6 @@
               </w:rPr>
               <w:t>xml</w:t>
             </w:r>
-            <w:proofErr w:type="gramEnd"/>
             <w:r>
               <w:rPr>
                 <w:rFonts w:ascii="Courier New" w:eastAsia="宋体" w:hAnsi="Courier New" w:cs="Courier New"/>
@@ -44029,20 +44089,13 @@
       <w:pPr>
         <w:pStyle w:val="3"/>
       </w:pPr>
-      <w:proofErr w:type="gramStart"/>
       <w:r>
         <w:t>GetMediaInfo()</w:t>
       </w:r>
-      <w:proofErr w:type="gramEnd"/>
     </w:p>
     <w:p>
-      <w:proofErr w:type="gramStart"/>
-      <w:r>
-        <w:t>probeDoc</w:t>
-      </w:r>
-      <w:proofErr w:type="gramEnd"/>
-      <w:r>
-        <w:t xml:space="preserve"> </w:t>
+      <w:r>
+        <w:t xml:space="preserve">probeDoc </w:t>
       </w:r>
       <w:r>
         <w:rPr>
@@ -44055,43 +44108,24 @@
       </w:r>
     </w:p>
     <w:p>
-      <w:proofErr w:type="gramStart"/>
-      <w:r>
-        <w:t>parseGeneralInfo(</w:t>
-      </w:r>
-      <w:proofErr w:type="gramEnd"/>
-      <w:r>
-        <w:t xml:space="preserve"> probeDoc )</w:t>
+      <w:r>
+        <w:t>parseGeneralInfo( probeDoc )</w:t>
       </w:r>
     </w:p>
     <w:p>
-      <w:proofErr w:type="gramStart"/>
-      <w:r>
-        <w:t>parseVideoInfo(</w:t>
-      </w:r>
-      <w:proofErr w:type="gramEnd"/>
-      <w:r>
-        <w:t xml:space="preserve"> probeDoc )</w:t>
+      <w:r>
+        <w:lastRenderedPageBreak/>
+        <w:t>parseVideoInfo( probeDoc )</w:t>
       </w:r>
     </w:p>
     <w:p>
-      <w:proofErr w:type="gramStart"/>
-      <w:r>
-        <w:t>parseAudioInfo(</w:t>
-      </w:r>
-      <w:proofErr w:type="gramEnd"/>
-      <w:r>
-        <w:t xml:space="preserve"> probeDoc )</w:t>
+      <w:r>
+        <w:t>parseAudioInfo( probeDoc )</w:t>
       </w:r>
     </w:p>
     <w:p>
-      <w:proofErr w:type="gramStart"/>
-      <w:r>
-        <w:t>parseSubtitleInfo(</w:t>
-      </w:r>
-      <w:proofErr w:type="gramEnd"/>
-      <w:r>
-        <w:t xml:space="preserve"> probeDoc )</w:t>
+      <w:r>
+        <w:t>parseSubtitleInfo( probeDoc )</w:t>
       </w:r>
     </w:p>
     <w:p/>
@@ -44100,23 +44134,14 @@
         <w:pStyle w:val="2"/>
         <w:ind w:left="663" w:hanging="663"/>
       </w:pPr>
-      <w:proofErr w:type="gramStart"/>
       <w:r>
         <w:rPr>
           <w:rFonts w:hint="eastAsia"/>
         </w:rPr>
-        <w:t>overall</w:t>
-      </w:r>
-      <w:proofErr w:type="gramEnd"/>
-      <w:r>
-        <w:rPr>
-          <w:rFonts w:hint="eastAsia"/>
-        </w:rPr>
-        <w:t xml:space="preserve"> (transcli/pplive.cpp)</w:t>
+        <w:t>overall (transcli/pplive.cpp)</w:t>
       </w:r>
     </w:p>
     <w:p>
-      <w:proofErr w:type="gramStart"/>
       <w:r>
         <w:t>prefsTemplate</w:t>
       </w:r>
@@ -44126,7 +44151,6 @@
         </w:rPr>
         <w:t>[]</w:t>
       </w:r>
-      <w:proofErr w:type="gramEnd"/>
     </w:p>
     <w:p>
       <w:pPr>
@@ -44137,7 +44161,6 @@
         <w:rPr>
           <w:rFonts w:hint="eastAsia"/>
         </w:rPr>
-        <w:lastRenderedPageBreak/>
         <w:t>MEvaluater.h (common/mcnt.xml)</w:t>
       </w:r>
     </w:p>
@@ -44148,15 +44171,7 @@
     </w:p>
     <w:p>
       <w:r>
-        <w:t>MEvaluater::</w:t>
-      </w:r>
-      <w:proofErr w:type="gramStart"/>
-      <w:r>
-        <w:t>GetDefaultNodeValueByKey(</w:t>
-      </w:r>
-      <w:proofErr w:type="gramEnd"/>
-      <w:r>
-        <w:t>const char* key)</w:t>
+        <w:t>MEvaluater::GetDefaultNodeValueByKey(const char* key)</w:t>
       </w:r>
     </w:p>
     <w:p/>
@@ -44231,7 +44246,7 @@
         <v:path o:extrusionok="f" gradientshapeok="t" o:connecttype="rect"/>
         <o:lock v:ext="edit" aspectratio="t"/>
       </v:shapetype>
-      <v:shape id="_x0000_i1027" type="#_x0000_t75" style="width:11.55pt;height:11.55pt" o:bullet="t">
+      <v:shape id="_x0000_i1040" type="#_x0000_t75" style="width:11.55pt;height:11.55pt" o:bullet="t">
         <v:imagedata r:id="rId1" o:title="msoDA7F"/>
       </v:shape>
     </w:pict>
@@ -49244,7 +49259,7 @@
 </file>
 
 <file path=customXml/itemProps1.xml><?xml version="1.0" encoding="utf-8"?>
-<ds:datastoreItem xmlns:ds="http://schemas.openxmlformats.org/officeDocument/2006/customXml" ds:itemID="{57BED4FA-AA16-4078-A901-F5EFC6B0C628}">
+<ds:datastoreItem xmlns:ds="http://schemas.openxmlformats.org/officeDocument/2006/customXml" ds:itemID="{01143A1C-A29D-4F46-B86C-B0A445FD8D1E}">
   <ds:schemaRefs>
     <ds:schemaRef ds:uri="http://schemas.openxmlformats.org/officeDocument/2006/bibliography"/>
   </ds:schemaRefs>

</xml_diff>

<commit_message>
转码内核xml设置总结修订(source.video.crop) urgent check in emailto: <yiqian@pptv.com>, <guanjunzhang@pptv.com>, <donglu@pptv.com>
git-svn-id: http://svn01/repositories/r02/Cloud/codecs/transcli@152686 653f6834-aab9-c84e-bf21-5865e8c89758
</commit_message>
<xml_diff>
--- a/doc/转码内核xml设置总结.docx
+++ b/doc/转码内核xml设置总结.docx
@@ -2182,9 +2182,6 @@
     <w:p>
       <w:pPr>
         <w:pStyle w:val="3"/>
-        <w:rPr>
-          <w:rFonts w:hint="eastAsia"/>
-        </w:rPr>
       </w:pPr>
       <w:r>
         <w:rPr>
@@ -2194,11 +2191,6 @@
       </w:r>
     </w:p>
     <w:p>
-      <w:pPr>
-        <w:rPr>
-          <w:rFonts w:hint="eastAsia"/>
-        </w:rPr>
-      </w:pPr>
       <w:r>
         <w:rPr>
           <w:rFonts w:hint="eastAsia"/>
@@ -2209,9 +2201,6 @@
     <w:p>
       <w:pPr>
         <w:pStyle w:val="3"/>
-        <w:rPr>
-          <w:rFonts w:hint="eastAsia"/>
-        </w:rPr>
       </w:pPr>
       <w:r>
         <w:rPr>
@@ -2226,8 +2215,6 @@
         </w:rPr>
         <w:t xml:space="preserve"> work around</w:t>
       </w:r>
-      <w:bookmarkStart w:id="11" w:name="_GoBack"/>
-      <w:bookmarkEnd w:id="11"/>
     </w:p>
     <w:tbl>
       <w:tblPr>
@@ -2964,9 +2951,6 @@
     <w:p>
       <w:pPr>
         <w:pStyle w:val="3"/>
-        <w:rPr>
-          <w:rFonts w:hint="eastAsia"/>
-        </w:rPr>
       </w:pPr>
       <w:r>
         <w:rPr>
@@ -2976,11 +2960,6 @@
       </w:r>
     </w:p>
     <w:p>
-      <w:pPr>
-        <w:rPr>
-          <w:rFonts w:hint="eastAsia"/>
-        </w:rPr>
-      </w:pPr>
       <w:r>
         <w:rPr>
           <w:rFonts w:hint="eastAsia"/>
@@ -3050,70 +3029,50 @@
     <w:p>
       <w:pPr>
         <w:pStyle w:val="3"/>
+      </w:pPr>
+      <w:r>
         <w:rPr>
           <w:rFonts w:hint="eastAsia"/>
         </w:rPr>
-      </w:pPr>
+        <w:t>降码率（</w:t>
+      </w:r>
       <w:r>
         <w:rPr>
           <w:rFonts w:hint="eastAsia"/>
         </w:rPr>
-        <w:t>降码率（</w:t>
+        <w:t>lowerbitrate</w:t>
       </w:r>
       <w:r>
         <w:rPr>
           <w:rFonts w:hint="eastAsia"/>
         </w:rPr>
-        <w:t>lowerbitrate</w:t>
-      </w:r>
+        <w:t>）</w:t>
+      </w:r>
+    </w:p>
+    <w:p>
       <w:r>
         <w:rPr>
           <w:rFonts w:hint="eastAsia"/>
         </w:rPr>
-        <w:t>）</w:t>
+        <w:t>降码率算法是在</w:t>
+      </w:r>
+      <w:r>
+        <w:rPr>
+          <w:rFonts w:hint="eastAsia"/>
+        </w:rPr>
+        <w:t>x264</w:t>
+      </w:r>
+      <w:r>
+        <w:rPr>
+          <w:rFonts w:hint="eastAsia"/>
+        </w:rPr>
+        <w:t>中实现的一个额外功能，由转码内核决定是否开启。其实现位于</w:t>
       </w:r>
     </w:p>
     <w:p>
       <w:pPr>
         <w:rPr>
-          <w:rFonts w:hint="eastAsia"/>
-        </w:rPr>
-      </w:pPr>
-      <w:r>
-        <w:rPr>
-          <w:rFonts w:hint="eastAsia"/>
-        </w:rPr>
-        <w:t>降码率算法是在</w:t>
-      </w:r>
-      <w:r>
-        <w:rPr>
-          <w:rFonts w:hint="eastAsia"/>
-        </w:rPr>
-        <w:t>x264</w:t>
-      </w:r>
-      <w:r>
-        <w:rPr>
-          <w:rFonts w:hint="eastAsia"/>
-        </w:rPr>
-        <w:t>中实现的一个额外功能</w:t>
-      </w:r>
-      <w:r>
-        <w:rPr>
-          <w:rFonts w:hint="eastAsia"/>
-        </w:rPr>
-        <w:t>，由转码内核决定是否开启。</w:t>
-      </w:r>
-      <w:r>
-        <w:rPr>
-          <w:rFonts w:hint="eastAsia"/>
-        </w:rPr>
-        <w:t>其实现位于</w:t>
-      </w:r>
-    </w:p>
-    <w:p>
-      <w:pPr>
-        <w:rPr>
-          <w:rFonts w:ascii="Lucida Console" w:hAnsi="Lucida Console" w:cs="Lucida Console" w:hint="eastAsia"/>
+          <w:rFonts w:ascii="Lucida Console" w:hAnsi="Lucida Console" w:cs="Lucida Console"/>
           <w:kern w:val="0"/>
           <w:sz w:val="20"/>
           <w:szCs w:val="20"/>
@@ -3168,16 +3127,7 @@
           <w:sz w:val="20"/>
           <w:szCs w:val="20"/>
         </w:rPr>
-        <w:t>函数中</w:t>
-      </w:r>
-      <w:r>
-        <w:rPr>
-          <w:rFonts w:ascii="Lucida Console" w:hAnsi="Lucida Console" w:cs="Lucida Console" w:hint="eastAsia"/>
-          <w:kern w:val="0"/>
-          <w:sz w:val="20"/>
-          <w:szCs w:val="20"/>
-        </w:rPr>
-        <w:t>。</w:t>
+        <w:t>函数中。</w:t>
       </w:r>
     </w:p>
     <w:p>
@@ -3566,6 +3516,7 @@
               <w:rPr>
                 <w:sz w:val="16"/>
               </w:rPr>
+              <w:lastRenderedPageBreak/>
               <w:tab/>
               <w:t>if(conf.source.type == 0) {</w:t>
             </w:r>
@@ -3615,7 +3566,6 @@
               <w:rPr>
                 <w:sz w:val="16"/>
               </w:rPr>
-              <w:lastRenderedPageBreak/>
               <w:tab/>
               <w:t>}</w:t>
             </w:r>
@@ -3627,9 +3577,9 @@
       <w:pPr>
         <w:pStyle w:val="3"/>
       </w:pPr>
-      <w:bookmarkStart w:id="12" w:name="_Demuxer_(deprecated)"/>
-      <w:bookmarkStart w:id="13" w:name="_Ref433211114"/>
-      <w:bookmarkEnd w:id="12"/>
+      <w:bookmarkStart w:id="11" w:name="_Demuxer_(deprecated)"/>
+      <w:bookmarkStart w:id="12" w:name="_Ref433211114"/>
+      <w:bookmarkEnd w:id="11"/>
       <w:r>
         <w:rPr>
           <w:rFonts w:hint="eastAsia"/>
@@ -3637,7 +3587,7 @@
         <w:lastRenderedPageBreak/>
         <w:t>Demuxer</w:t>
       </w:r>
-      <w:bookmarkEnd w:id="13"/>
+      <w:bookmarkEnd w:id="12"/>
     </w:p>
     <w:tbl>
       <w:tblPr>
@@ -3811,8 +3761,8 @@
       <w:pPr>
         <w:pStyle w:val="3"/>
       </w:pPr>
-      <w:bookmarkStart w:id="14" w:name="_Audio"/>
-      <w:bookmarkEnd w:id="14"/>
+      <w:bookmarkStart w:id="13" w:name="_Audio"/>
+      <w:bookmarkEnd w:id="13"/>
       <w:r>
         <w:rPr>
           <w:rFonts w:hint="eastAsia"/>
@@ -3885,7 +3835,19 @@
         <w:rPr>
           <w:rFonts w:hint="eastAsia"/>
         </w:rPr>
-        <w:t>这事不起作用</w:t>
+        <w:t>这</w:t>
+      </w:r>
+      <w:r>
+        <w:rPr>
+          <w:rFonts w:hint="eastAsia"/>
+        </w:rPr>
+        <w:t>时</w:t>
+      </w:r>
+      <w:r>
+        <w:rPr>
+          <w:rFonts w:hint="eastAsia"/>
+        </w:rPr>
+        <w:t>不起作用</w:t>
       </w:r>
     </w:p>
     <w:p>
@@ -4158,8 +4120,8 @@
               </w:rPr>
               <w:t>&lt;!</w:t>
             </w:r>
-            <w:bookmarkStart w:id="15" w:name="OLE_LINK11"/>
-            <w:bookmarkStart w:id="16" w:name="OLE_LINK12"/>
+            <w:bookmarkStart w:id="14" w:name="OLE_LINK11"/>
+            <w:bookmarkStart w:id="15" w:name="OLE_LINK12"/>
             <w:r>
               <w:rPr>
                 <w:sz w:val="16"/>
@@ -4167,8 +4129,8 @@
               </w:rPr>
               <w:t>--</w:t>
             </w:r>
+            <w:bookmarkEnd w:id="14"/>
             <w:bookmarkEnd w:id="15"/>
-            <w:bookmarkEnd w:id="16"/>
             <w:r>
               <w:rPr>
                 <w:rFonts w:hint="eastAsia"/>
@@ -4398,6 +4360,14 @@
                 <w:szCs w:val="16"/>
               </w:rPr>
               <w:t>“</w:t>
+            </w:r>
+            <w:r>
+              <w:rPr>
+                <w:rFonts w:hint="eastAsia"/>
+                <w:sz w:val="16"/>
+                <w:szCs w:val="16"/>
+              </w:rPr>
+              <w:t>e</w:t>
             </w:r>
             <w:r>
               <w:rPr>
@@ -4621,8 +4591,8 @@
                 <w:szCs w:val="16"/>
               </w:rPr>
             </w:pPr>
-            <w:bookmarkStart w:id="17" w:name="OLE_LINK27"/>
-            <w:bookmarkStart w:id="18" w:name="OLE_LINK28"/>
+            <w:bookmarkStart w:id="16" w:name="OLE_LINK27"/>
+            <w:bookmarkStart w:id="17" w:name="OLE_LINK28"/>
             <w:r>
               <w:rPr>
                 <w:rFonts w:hint="eastAsia"/>
@@ -4739,17 +4709,17 @@
                 <w:szCs w:val="16"/>
               </w:rPr>
             </w:pPr>
-            <w:bookmarkStart w:id="19" w:name="OLE_LINK25"/>
-            <w:bookmarkStart w:id="20" w:name="OLE_LINK26"/>
-            <w:r>
-              <w:rPr>
-                <w:sz w:val="16"/>
-                <w:szCs w:val="16"/>
-              </w:rPr>
-              <w:tab/>
-            </w:r>
+            <w:bookmarkStart w:id="18" w:name="OLE_LINK25"/>
+            <w:bookmarkStart w:id="19" w:name="OLE_LINK26"/>
+            <w:r>
+              <w:rPr>
+                <w:sz w:val="16"/>
+                <w:szCs w:val="16"/>
+              </w:rPr>
+              <w:tab/>
+            </w:r>
+            <w:bookmarkEnd w:id="18"/>
             <w:bookmarkEnd w:id="19"/>
-            <w:bookmarkEnd w:id="20"/>
             <w:r>
               <w:rPr>
                 <w:sz w:val="16"/>
@@ -5369,6 +5339,7 @@
               <w:rPr>
                 <w:sz w:val="16"/>
               </w:rPr>
+              <w:lastRenderedPageBreak/>
               <w:t xml:space="preserve">    calcDarWhenCropAndNormalizeCrop(pVideoEnc);</w:t>
             </w:r>
           </w:p>
@@ -5391,7 +5362,6 @@
               <w:rPr>
                 <w:sz w:val="16"/>
               </w:rPr>
-              <w:lastRenderedPageBreak/>
               <w:t xml:space="preserve">    startDecoder()-&gt;Start()-&gt;GetCmdString(</w:t>
             </w:r>
           </w:p>
@@ -5408,6 +5378,7 @@
               </w:rPr>
               <w:t xml:space="preserve">        </w:t>
             </w:r>
+            <w:bookmarkStart w:id="20" w:name="OLE_LINK82"/>
             <w:r>
               <w:rPr>
                 <w:sz w:val="16"/>
@@ -5415,6 +5386,7 @@
               </w:rPr>
               <w:t>AutoCropOrAddBand</w:t>
             </w:r>
+            <w:bookmarkEnd w:id="20"/>
             <w:r>
               <w:rPr>
                 <w:sz w:val="16"/>
@@ -5601,228 +5573,147 @@
         </w:rPr>
       </w:pPr>
       <w:bookmarkStart w:id="21" w:name="_decoder_1"/>
+      <w:bookmarkEnd w:id="16"/>
       <w:bookmarkEnd w:id="17"/>
-      <w:bookmarkEnd w:id="18"/>
       <w:bookmarkEnd w:id="21"/>
     </w:p>
     <w:p>
       <w:pPr>
         <w:pStyle w:val="4"/>
+        <w:rPr>
+          <w:rFonts w:hint="eastAsia"/>
+        </w:rPr>
       </w:pPr>
       <w:r>
         <w:rPr>
           <w:rFonts w:hint="eastAsia"/>
         </w:rPr>
-        <w:t>calc</w:t>
-      </w:r>
-      <w:r>
-        <w:rPr>
-          <w:rFonts w:hint="eastAsia"/>
-        </w:rPr>
-        <w:t xml:space="preserve"> (cropMode = 2)</w:t>
+        <w:t>cropmode</w:t>
       </w:r>
     </w:p>
     <w:p>
       <w:pPr>
-        <w:rPr>
-          <w:rFonts w:cs="Consolas"/>
-          <w:sz w:val="20"/>
-          <w:szCs w:val="20"/>
+        <w:pStyle w:val="ac"/>
+        <w:numPr>
+          <w:ilvl w:val="0"/>
+          <w:numId w:val="25"/>
+        </w:numPr>
+        <w:ind w:firstLineChars="0"/>
+        <w:rPr>
+          <w:rFonts w:hint="eastAsia"/>
         </w:rPr>
       </w:pPr>
       <w:r>
         <w:rPr>
-          <w:rFonts w:cs="Consolas"/>
-          <w:sz w:val="20"/>
-          <w:szCs w:val="20"/>
-        </w:rPr>
-        <w:t>Auto calculates</w:t>
-      </w:r>
-      <w:r>
-        <w:rPr>
-          <w:rFonts w:cs="Consolas" w:hint="eastAsia"/>
-          <w:sz w:val="20"/>
-          <w:szCs w:val="20"/>
-        </w:rPr>
-        <w:t xml:space="preserve"> crop area for display widthscream file on a 4:3 DAR screa. See</w:t>
-      </w:r>
-      <w:r>
-        <w:rPr>
-          <w:rFonts w:cs="Consolas"/>
-          <w:sz w:val="20"/>
-          <w:szCs w:val="20"/>
-        </w:rPr>
-        <w:t>:</w:t>
+          <w:rFonts w:hint="eastAsia"/>
+        </w:rPr>
+        <w:t>cropmode = 1</w:t>
+      </w:r>
+      <w:r>
+        <w:rPr>
+          <w:rFonts w:hint="eastAsia"/>
+        </w:rPr>
+        <w:t>（</w:t>
+      </w:r>
+      <w:r>
+        <w:t>manual</w:t>
+      </w:r>
+      <w:r>
+        <w:rPr>
+          <w:rFonts w:hint="eastAsia"/>
+        </w:rPr>
+        <w:t>）</w:t>
+      </w:r>
+      <w:r>
+        <w:rPr>
+          <w:rFonts w:hint="eastAsia"/>
+        </w:rPr>
+        <w:t>，根据</w:t>
+      </w:r>
+      <w:r>
+        <w:t>rectangle</w:t>
+      </w:r>
+      <w:r>
+        <w:rPr>
+          <w:rFonts w:hint="eastAsia"/>
+        </w:rPr>
+        <w:t>进行</w:t>
+      </w:r>
+      <w:r>
+        <w:rPr>
+          <w:rFonts w:hint="eastAsia"/>
+        </w:rPr>
+        <w:t>crop</w:t>
       </w:r>
     </w:p>
     <w:p>
       <w:pPr>
-        <w:rPr>
-          <w:rFonts w:cs="Consolas"/>
-          <w:sz w:val="18"/>
-          <w:szCs w:val="20"/>
+        <w:pStyle w:val="ac"/>
+        <w:numPr>
+          <w:ilvl w:val="0"/>
+          <w:numId w:val="25"/>
+        </w:numPr>
+        <w:ind w:firstLineChars="0"/>
+        <w:rPr>
+          <w:rFonts w:hint="eastAsia"/>
         </w:rPr>
       </w:pPr>
-      <w:hyperlink r:id="rId10" w:history="1">
-        <w:r>
-          <w:rPr>
-            <w:rStyle w:val="a7"/>
-            <w:rFonts w:cs="Consolas"/>
-            <w:sz w:val="18"/>
-            <w:szCs w:val="20"/>
-          </w:rPr>
-          <w:t>http://www.animemusicvideos.org/guides/avtech3/theory-videoaspectratios.html</w:t>
-        </w:r>
-      </w:hyperlink>
-    </w:p>
-    <w:p>
-      <w:pPr>
-        <w:rPr>
-          <w:rFonts w:cs="Consolas"/>
-          <w:sz w:val="18"/>
-          <w:szCs w:val="20"/>
-        </w:rPr>
-      </w:pPr>
-      <w:hyperlink r:id="rId11" w:history="1">
-        <w:r>
-          <w:rPr>
-            <w:rStyle w:val="a7"/>
-            <w:rFonts w:cs="Consolas"/>
-            <w:sz w:val="18"/>
-            <w:szCs w:val="20"/>
-          </w:rPr>
-          <w:t>https://en.wikipedia.org/wiki/Pan_and_scan</w:t>
-        </w:r>
-      </w:hyperlink>
-    </w:p>
-    <w:p>
-      <w:pPr>
-        <w:pStyle w:val="4"/>
-      </w:pPr>
-      <w:bookmarkStart w:id="22" w:name="_expand_after_scale"/>
-      <w:bookmarkEnd w:id="22"/>
+      <w:r>
+        <w:t>cropMode = 4</w:t>
+      </w:r>
       <w:r>
         <w:rPr>
           <w:rFonts w:hint="eastAsia"/>
         </w:rPr>
-        <w:t>expand after scale</w:t>
+        <w:t>（</w:t>
       </w:r>
       <w:r>
         <w:rPr>
           <w:rFonts w:hint="eastAsia"/>
         </w:rPr>
-        <w:t xml:space="preserve"> (cropMode = 3)</w:t>
-      </w:r>
-    </w:p>
-    <w:p>
-      <w:pPr>
-        <w:rPr>
-          <w:color w:val="FF0000"/>
-        </w:rPr>
-      </w:pPr>
+        <w:t>auto</w:t>
+      </w:r>
       <w:r>
         <w:rPr>
           <w:rFonts w:hint="eastAsia"/>
-          <w:color w:val="FF0000"/>
-        </w:rPr>
-        <w:t>I think it</w:t>
-      </w:r>
-      <w:r>
-        <w:rPr>
-          <w:color w:val="FF0000"/>
-        </w:rPr>
-        <w:t>’</w:t>
+        </w:rPr>
+        <w:t>）</w:t>
       </w:r>
       <w:r>
         <w:rPr>
           <w:rFonts w:hint="eastAsia"/>
-          <w:color w:val="FF0000"/>
-        </w:rPr>
-        <w:t xml:space="preserve">s not proper to use </w:t>
-      </w:r>
-      <w:r>
-        <w:rPr>
-          <w:color w:val="FF0000"/>
-        </w:rPr>
-        <w:t>“</w:t>
+        </w:rPr>
+        <w:t>，</w:t>
       </w:r>
       <w:r>
         <w:rPr>
           <w:rFonts w:hint="eastAsia"/>
-          <w:color w:val="FF0000"/>
-        </w:rPr>
-        <w:t>expand</w:t>
-      </w:r>
-      <w:r>
-        <w:rPr>
-          <w:color w:val="FF0000"/>
-        </w:rPr>
-        <w:t>”</w:t>
+        </w:rPr>
+        <w:t>根据</w:t>
       </w:r>
       <w:r>
         <w:rPr>
           <w:rFonts w:hint="eastAsia"/>
-          <w:color w:val="FF0000"/>
-        </w:rPr>
-        <w:t xml:space="preserve"> as source option. Use it as target option in the future version.</w:t>
-      </w:r>
-    </w:p>
-    <w:p>
-      <w:pPr>
-        <w:pStyle w:val="4"/>
-      </w:pPr>
+        </w:rPr>
+        <w:t>threshold</w:t>
+      </w:r>
       <w:r>
         <w:rPr>
           <w:rFonts w:hint="eastAsia"/>
         </w:rPr>
-        <w:t>autocrop</w:t>
-      </w:r>
-      <w:r>
+        <w:t>自动去探测黑边大小</w:t>
+      </w:r>
+      <w:r>
+        <w:t>(ffmpeg</w:t>
+      </w:r>
+      <w:r>
+        <w:rPr>
+          <w:rFonts w:hint="eastAsia"/>
+        </w:rPr>
         <w:t xml:space="preserve"> </w:t>
       </w:r>
       <w:r>
-        <w:rPr>
-          <w:rFonts w:hint="eastAsia"/>
-        </w:rPr>
-        <w:t>&amp;</w:t>
-      </w:r>
-      <w:r>
-        <w:t xml:space="preserve"> </w:t>
-      </w:r>
-      <w:r>
-        <w:t>threshold</w:t>
-      </w:r>
-      <w:r>
-        <w:rPr>
-          <w:rFonts w:hint="eastAsia"/>
-        </w:rPr>
-        <w:t xml:space="preserve"> (cropMode = 4)</w:t>
-      </w:r>
-    </w:p>
-    <w:p>
-      <w:r>
-        <w:rPr>
-          <w:rFonts w:hint="eastAsia"/>
-        </w:rPr>
-        <w:t xml:space="preserve">use </w:t>
-      </w:r>
-      <w:r>
-        <w:t>threshold</w:t>
-      </w:r>
-      <w:r>
-        <w:rPr>
-          <w:rFonts w:hint="eastAsia"/>
-        </w:rPr>
-        <w:t xml:space="preserve"> to </w:t>
-      </w:r>
-      <w:r>
-        <w:t>AutoDetectCrop</w:t>
-      </w:r>
-      <w:r>
-        <w:rPr>
-          <w:rFonts w:hint="eastAsia"/>
-        </w:rPr>
-        <w:t xml:space="preserve"> (ffmpeg -vf cropdetect) rectangle and then make crop</w:t>
+        <w:t>-vf cropdetect)</w:t>
       </w:r>
     </w:p>
     <w:tbl>
@@ -5951,6 +5842,190 @@
         </w:tc>
       </w:tr>
     </w:tbl>
+    <w:p>
+      <w:pPr>
+        <w:pStyle w:val="ac"/>
+        <w:numPr>
+          <w:ilvl w:val="0"/>
+          <w:numId w:val="25"/>
+        </w:numPr>
+        <w:ind w:firstLineChars="0"/>
+        <w:rPr>
+          <w:rFonts w:hint="eastAsia"/>
+        </w:rPr>
+      </w:pPr>
+      <w:r>
+        <w:rPr>
+          <w:rFonts w:hint="eastAsia"/>
+        </w:rPr>
+        <w:t xml:space="preserve">cropMode=2(calc)/3(expand), </w:t>
+      </w:r>
+      <w:r>
+        <w:rPr>
+          <w:rFonts w:hint="eastAsia"/>
+        </w:rPr>
+        <w:t>根据</w:t>
+      </w:r>
+      <w:r>
+        <w:rPr>
+          <w:rFonts w:hint="eastAsia"/>
+        </w:rPr>
+        <w:t>DAR/SAR</w:t>
+      </w:r>
+      <w:r>
+        <w:rPr>
+          <w:rFonts w:hint="eastAsia"/>
+        </w:rPr>
+        <w:t>适配宽高比（</w:t>
+      </w:r>
+      <w:r>
+        <w:rPr>
+          <w:rFonts w:hint="eastAsia"/>
+        </w:rPr>
+        <w:t>16:9 &lt;--&gt; 4:3</w:t>
+      </w:r>
+      <w:r>
+        <w:rPr>
+          <w:rFonts w:hint="eastAsia"/>
+        </w:rPr>
+        <w:t>）的一种情况。只不过</w:t>
+      </w:r>
+      <w:r>
+        <w:rPr>
+          <w:rFonts w:hint="eastAsia"/>
+        </w:rPr>
+        <w:t>calc</w:t>
+      </w:r>
+      <w:r>
+        <w:rPr>
+          <w:rFonts w:hint="eastAsia"/>
+        </w:rPr>
+        <w:t>在</w:t>
+      </w:r>
+      <w:r>
+        <w:rPr>
+          <w:rFonts w:hint="eastAsia"/>
+        </w:rPr>
+        <w:t>scale</w:t>
+      </w:r>
+      <w:r>
+        <w:rPr>
+          <w:rFonts w:hint="eastAsia"/>
+        </w:rPr>
+        <w:t>之前进行截取，</w:t>
+      </w:r>
+      <w:r>
+        <w:rPr>
+          <w:rFonts w:hint="eastAsia"/>
+        </w:rPr>
+        <w:t>expand</w:t>
+      </w:r>
+      <w:r>
+        <w:rPr>
+          <w:rFonts w:hint="eastAsia"/>
+        </w:rPr>
+        <w:t>是在</w:t>
+      </w:r>
+      <w:r>
+        <w:rPr>
+          <w:rFonts w:hint="eastAsia"/>
+        </w:rPr>
+        <w:t>scale</w:t>
+      </w:r>
+      <w:r>
+        <w:rPr>
+          <w:rFonts w:hint="eastAsia"/>
+        </w:rPr>
+        <w:t>之后加黑边。</w:t>
+      </w:r>
+    </w:p>
+    <w:p>
+      <w:pPr>
+        <w:pStyle w:val="ac"/>
+        <w:numPr>
+          <w:ilvl w:val="1"/>
+          <w:numId w:val="25"/>
+        </w:numPr>
+        <w:ind w:firstLineChars="0"/>
+        <w:rPr>
+          <w:rFonts w:hint="eastAsia"/>
+        </w:rPr>
+      </w:pPr>
+      <w:r>
+        <w:rPr>
+          <w:rFonts w:hint="eastAsia"/>
+        </w:rPr>
+        <w:t>参见</w:t>
+      </w:r>
+    </w:p>
+    <w:p>
+      <w:pPr>
+        <w:pStyle w:val="ac"/>
+        <w:ind w:leftChars="300" w:left="630" w:firstLineChars="0" w:firstLine="0"/>
+        <w:rPr>
+          <w:sz w:val="18"/>
+        </w:rPr>
+      </w:pPr>
+      <w:hyperlink r:id="rId10" w:history="1">
+        <w:r>
+          <w:rPr>
+            <w:rStyle w:val="a7"/>
+            <w:sz w:val="18"/>
+          </w:rPr>
+          <w:t>http://www.animemusicvideos.org/guides/avtech3/theory-videoaspectratios.html</w:t>
+        </w:r>
+      </w:hyperlink>
+    </w:p>
+    <w:p>
+      <w:pPr>
+        <w:pStyle w:val="ac"/>
+        <w:ind w:leftChars="300" w:left="630" w:firstLineChars="0" w:firstLine="0"/>
+        <w:rPr>
+          <w:rFonts w:hint="eastAsia"/>
+          <w:sz w:val="18"/>
+        </w:rPr>
+      </w:pPr>
+      <w:hyperlink r:id="rId11" w:history="1">
+        <w:r>
+          <w:rPr>
+            <w:rStyle w:val="a7"/>
+            <w:sz w:val="18"/>
+          </w:rPr>
+          <w:t>https://en.wikipedia.org/wiki/Pan_and_scan</w:t>
+        </w:r>
+      </w:hyperlink>
+    </w:p>
+    <w:p>
+      <w:pPr>
+        <w:pStyle w:val="ac"/>
+        <w:numPr>
+          <w:ilvl w:val="1"/>
+          <w:numId w:val="25"/>
+        </w:numPr>
+        <w:ind w:firstLineChars="0"/>
+        <w:rPr>
+          <w:rFonts w:hint="eastAsia"/>
+        </w:rPr>
+      </w:pPr>
+      <w:r>
+        <w:t>内部</w:t>
+      </w:r>
+      <w:r>
+        <w:rPr>
+          <w:rFonts w:hint="eastAsia"/>
+        </w:rPr>
+        <w:t>计算过程见</w:t>
+      </w:r>
+      <w:r>
+        <w:t>CDecoder::AutoCropOrAddBand</w:t>
+      </w:r>
+      <w:r>
+        <w:rPr>
+          <w:rFonts w:hint="eastAsia"/>
+        </w:rPr>
+        <w:t>()</w:t>
+      </w:r>
+    </w:p>
     <w:p>
       <w:pPr>
         <w:pStyle w:val="3"/>
@@ -6296,7 +6371,6 @@
                 <w:sz w:val="16"/>
                 <w:szCs w:val="16"/>
               </w:rPr>
-              <w:lastRenderedPageBreak/>
               <w:t>overall.clips.</w:t>
             </w:r>
             <w:r>
@@ -6608,8 +6682,8 @@
       <w:pPr>
         <w:pStyle w:val="3"/>
       </w:pPr>
-      <w:bookmarkStart w:id="23" w:name="_delogo_1"/>
-      <w:bookmarkEnd w:id="23"/>
+      <w:bookmarkStart w:id="22" w:name="_delogo_1"/>
+      <w:bookmarkEnd w:id="22"/>
       <w:r>
         <w:rPr>
           <w:rFonts w:hint="eastAsia"/>
@@ -6930,12 +7004,21 @@
                 <w:szCs w:val="16"/>
               </w:rPr>
             </w:pPr>
-            <w:r>
-              <w:rPr>
-                <w:sz w:val="16"/>
-                <w:szCs w:val="16"/>
-              </w:rPr>
-              <w:t>videofilter.delogo.pos%d</w:t>
+            <w:bookmarkStart w:id="23" w:name="OLE_LINK83"/>
+            <w:r>
+              <w:rPr>
+                <w:sz w:val="16"/>
+                <w:szCs w:val="16"/>
+              </w:rPr>
+              <w:t>videofilter.delogo</w:t>
+            </w:r>
+            <w:bookmarkEnd w:id="23"/>
+            <w:r>
+              <w:rPr>
+                <w:sz w:val="16"/>
+                <w:szCs w:val="16"/>
+              </w:rPr>
+              <w:t>.pos%d</w:t>
             </w:r>
           </w:p>
         </w:tc>
@@ -7602,21 +7685,21 @@
               <w:rPr>
                 <w:sz w:val="16"/>
               </w:rPr>
+              <w:t xml:space="preserve">    pTaskPref-&gt;SetInt("videoenc.x265.threads", threasNum);</w:t>
+            </w:r>
+          </w:p>
+          <w:p>
+            <w:pPr>
+              <w:spacing w:line="240" w:lineRule="exact"/>
+              <w:rPr>
+                <w:sz w:val="16"/>
+              </w:rPr>
+            </w:pPr>
+            <w:r>
+              <w:rPr>
+                <w:sz w:val="16"/>
+              </w:rPr>
               <w:lastRenderedPageBreak/>
-              <w:t xml:space="preserve">    pTaskPref-&gt;SetInt("videoenc.x265.threads", threasNum);</w:t>
-            </w:r>
-          </w:p>
-          <w:p>
-            <w:pPr>
-              <w:spacing w:line="240" w:lineRule="exact"/>
-              <w:rPr>
-                <w:sz w:val="16"/>
-              </w:rPr>
-            </w:pPr>
-            <w:r>
-              <w:rPr>
-                <w:sz w:val="16"/>
-              </w:rPr>
               <w:t>}</w:t>
             </w:r>
           </w:p>
@@ -9064,21 +9147,21 @@
               <w:rPr>
                 <w:sz w:val="16"/>
               </w:rPr>
+              <w:t>if(strcmp(conf.target.acodec.name, "disable") == 0) {   // disable audio</w:t>
+            </w:r>
+          </w:p>
+          <w:p>
+            <w:pPr>
+              <w:spacing w:line="240" w:lineRule="exact"/>
+              <w:rPr>
+                <w:sz w:val="16"/>
+              </w:rPr>
+            </w:pPr>
+            <w:r>
+              <w:rPr>
+                <w:sz w:val="16"/>
+              </w:rPr>
               <w:lastRenderedPageBreak/>
-              <w:t>if(strcmp(conf.target.acodec.name, "disable") == 0) {   // disable audio</w:t>
-            </w:r>
-          </w:p>
-          <w:p>
-            <w:pPr>
-              <w:spacing w:line="240" w:lineRule="exact"/>
-              <w:rPr>
-                <w:sz w:val="16"/>
-              </w:rPr>
-            </w:pPr>
-            <w:r>
-              <w:rPr>
-                <w:sz w:val="16"/>
-              </w:rPr>
               <w:t xml:space="preserve">    prefs.SetStreamPref("overall.audio.enabled", false, STAUDIO);</w:t>
             </w:r>
           </w:p>
@@ -9368,6 +9451,7 @@
         <w:rPr>
           <w:rFonts w:hint="eastAsia"/>
         </w:rPr>
+        <w:lastRenderedPageBreak/>
         <w:t>bitrate</w:t>
       </w:r>
     </w:p>
@@ -10113,6 +10197,9 @@
     <w:p>
       <w:pPr>
         <w:pStyle w:val="4"/>
+        <w:rPr>
+          <w:rFonts w:hint="eastAsia"/>
+        </w:rPr>
       </w:pPr>
       <w:r>
         <w:rPr>
@@ -10121,6 +10208,28 @@
         <w:lastRenderedPageBreak/>
         <w:t>timeshift</w:t>
       </w:r>
+    </w:p>
+    <w:p>
+      <w:r>
+        <w:rPr>
+          <w:rFonts w:hint="eastAsia"/>
+        </w:rPr>
+        <w:t>在</w:t>
+      </w:r>
+      <w:r>
+        <w:rPr>
+          <w:rFonts w:hint="eastAsia"/>
+        </w:rPr>
+        <w:t>ffmpeg</w:t>
+      </w:r>
+      <w:r>
+        <w:rPr>
+          <w:rFonts w:hint="eastAsia"/>
+        </w:rPr>
+        <w:t>里应该没有用到</w:t>
+      </w:r>
+      <w:bookmarkStart w:id="25" w:name="_GoBack"/>
+      <w:bookmarkEnd w:id="25"/>
     </w:p>
     <w:tbl>
       <w:tblPr>
@@ -11326,8 +11435,8 @@
       <w:pPr>
         <w:pStyle w:val="4"/>
       </w:pPr>
-      <w:bookmarkStart w:id="25" w:name="_delogo"/>
-      <w:bookmarkEnd w:id="25"/>
+      <w:bookmarkStart w:id="26" w:name="_delogo"/>
+      <w:bookmarkEnd w:id="26"/>
       <w:r>
         <w:rPr>
           <w:rFonts w:hint="eastAsia"/>
@@ -11374,6 +11483,7 @@
         <w:rPr>
           <w:rFonts w:hint="eastAsia"/>
         </w:rPr>
+        <w:lastRenderedPageBreak/>
         <w:t xml:space="preserve">target </w:t>
       </w:r>
       <w:r>
@@ -11474,7 +11584,6 @@
                 <w:sz w:val="16"/>
                 <w:szCs w:val="16"/>
               </w:rPr>
-              <w:lastRenderedPageBreak/>
               <w:t>default</w:t>
             </w:r>
           </w:p>
@@ -12391,8 +12500,8 @@
                 <w:szCs w:val="16"/>
               </w:rPr>
             </w:pPr>
-            <w:bookmarkStart w:id="26" w:name="OLE_LINK30"/>
-            <w:bookmarkStart w:id="27" w:name="OLE_LINK31"/>
+            <w:bookmarkStart w:id="27" w:name="OLE_LINK30"/>
+            <w:bookmarkStart w:id="28" w:name="OLE_LINK31"/>
             <w:r>
               <w:rPr>
                 <w:rFonts w:hint="eastAsia"/>
@@ -12613,8 +12722,8 @@
                 <w:szCs w:val="16"/>
               </w:rPr>
             </w:pPr>
-            <w:bookmarkStart w:id="28" w:name="OLE_LINK13"/>
-            <w:bookmarkStart w:id="29" w:name="OLE_LINK16"/>
+            <w:bookmarkStart w:id="29" w:name="OLE_LINK13"/>
+            <w:bookmarkStart w:id="30" w:name="OLE_LINK16"/>
             <w:r>
               <w:rPr>
                 <w:sz w:val="16"/>
@@ -12661,6 +12770,7 @@
                 <w:sz w:val="16"/>
                 <w:szCs w:val="16"/>
               </w:rPr>
+              <w:lastRenderedPageBreak/>
               <w:tab/>
             </w:r>
             <w:r>
@@ -12757,7 +12867,6 @@
                 <w:sz w:val="16"/>
                 <w:szCs w:val="16"/>
               </w:rPr>
-              <w:lastRenderedPageBreak/>
               <w:tab/>
               <w:t>} video_map[] = {</w:t>
             </w:r>
@@ -13025,8 +13134,8 @@
               <w:tab/>
               <w:t>};</w:t>
             </w:r>
-            <w:bookmarkEnd w:id="28"/>
             <w:bookmarkEnd w:id="29"/>
+            <w:bookmarkEnd w:id="30"/>
           </w:p>
         </w:tc>
       </w:tr>
@@ -13394,8 +13503,8 @@
         </w:tc>
       </w:tr>
     </w:tbl>
-    <w:bookmarkEnd w:id="26"/>
     <w:bookmarkEnd w:id="27"/>
+    <w:bookmarkEnd w:id="28"/>
     <w:p>
       <w:pPr>
         <w:pStyle w:val="4"/>
@@ -14118,6 +14227,7 @@
               <w:rPr>
                 <w:sz w:val="16"/>
               </w:rPr>
+              <w:lastRenderedPageBreak/>
               <w:tab/>
             </w:r>
             <w:r>
@@ -14256,7 +14366,6 @@
               <w:rPr>
                 <w:sz w:val="16"/>
               </w:rPr>
-              <w:lastRenderedPageBreak/>
               <w:tab/>
             </w:r>
             <w:r>
@@ -14509,26 +14618,26 @@
       <w:pPr>
         <w:pStyle w:val="4"/>
       </w:pPr>
-      <w:bookmarkStart w:id="30" w:name="OLE_LINK68"/>
-      <w:bookmarkStart w:id="31" w:name="OLE_LINK69"/>
-      <w:bookmarkStart w:id="32" w:name="OLE_LINK21"/>
-      <w:bookmarkStart w:id="33" w:name="OLE_LINK22"/>
+      <w:bookmarkStart w:id="31" w:name="OLE_LINK68"/>
+      <w:bookmarkStart w:id="32" w:name="OLE_LINK69"/>
+      <w:bookmarkStart w:id="33" w:name="OLE_LINK21"/>
+      <w:bookmarkStart w:id="34" w:name="OLE_LINK22"/>
       <w:r>
         <w:rPr>
           <w:rFonts w:hint="eastAsia"/>
         </w:rPr>
         <w:t>rectangle</w:t>
       </w:r>
-      <w:bookmarkEnd w:id="30"/>
       <w:bookmarkEnd w:id="31"/>
+      <w:bookmarkEnd w:id="32"/>
       <w:r>
         <w:rPr>
           <w:rFonts w:hint="eastAsia"/>
         </w:rPr>
         <w:t xml:space="preserve"> </w:t>
       </w:r>
-      <w:bookmarkEnd w:id="32"/>
       <w:bookmarkEnd w:id="33"/>
+      <w:bookmarkEnd w:id="34"/>
       <w:r>
         <w:rPr>
           <w:rFonts w:hint="eastAsia"/>
@@ -14851,7 +14960,7 @@
         </w:numPr>
         <w:ind w:firstLineChars="0"/>
       </w:pPr>
-      <w:bookmarkStart w:id="34" w:name="OLE_LINK67"/>
+      <w:bookmarkStart w:id="35" w:name="OLE_LINK67"/>
       <w:r>
         <w:rPr>
           <w:rFonts w:asciiTheme="minorEastAsia" w:hAnsiTheme="minorEastAsia" w:hint="eastAsia"/>
@@ -14860,7 +14969,7 @@
         </w:rPr>
         <w:t>position</w:t>
       </w:r>
-      <w:bookmarkEnd w:id="34"/>
+      <w:bookmarkEnd w:id="35"/>
       <w:r>
         <w:rPr>
           <w:rFonts w:asciiTheme="minorEastAsia" w:hAnsiTheme="minorEastAsia" w:hint="eastAsia"/>
@@ -14946,8 +15055,8 @@
                 <w:szCs w:val="16"/>
               </w:rPr>
             </w:pPr>
-            <w:bookmarkStart w:id="35" w:name="OLE_LINK50"/>
-            <w:bookmarkStart w:id="36" w:name="OLE_LINK51"/>
+            <w:bookmarkStart w:id="36" w:name="OLE_LINK50"/>
+            <w:bookmarkStart w:id="37" w:name="OLE_LINK51"/>
             <w:r>
               <w:rPr>
                 <w:rFonts w:hint="eastAsia"/>
@@ -15191,16 +15300,16 @@
               </w:rPr>
               <w:t>"</w:t>
             </w:r>
-            <w:bookmarkStart w:id="37" w:name="OLE_LINK40"/>
-            <w:bookmarkStart w:id="38" w:name="OLE_LINK41"/>
+            <w:bookmarkStart w:id="38" w:name="OLE_LINK40"/>
+            <w:bookmarkStart w:id="39" w:name="OLE_LINK41"/>
             <w:r>
               <w:rPr>
                 <w:sz w:val="16"/>
               </w:rPr>
               <w:t>videofilter.scale.width</w:t>
             </w:r>
-            <w:bookmarkEnd w:id="37"/>
             <w:bookmarkEnd w:id="38"/>
+            <w:bookmarkEnd w:id="39"/>
             <w:r>
               <w:rPr>
                 <w:sz w:val="16"/>
@@ -15513,6 +15622,7 @@
                 <w:rFonts w:hint="eastAsia"/>
                 <w:sz w:val="16"/>
               </w:rPr>
+              <w:lastRenderedPageBreak/>
               <w:t>...</w:t>
             </w:r>
           </w:p>
@@ -15549,8 +15659,8 @@
         </w:tc>
       </w:tr>
     </w:tbl>
-    <w:bookmarkEnd w:id="35"/>
     <w:bookmarkEnd w:id="36"/>
+    <w:bookmarkEnd w:id="37"/>
     <w:p>
       <w:pPr>
         <w:pStyle w:val="4"/>
@@ -15588,8 +15698,8 @@
                 <w:szCs w:val="16"/>
               </w:rPr>
             </w:pPr>
-            <w:bookmarkStart w:id="39" w:name="OLE_LINK9"/>
-            <w:bookmarkStart w:id="40" w:name="OLE_LINK10"/>
+            <w:bookmarkStart w:id="40" w:name="OLE_LINK9"/>
+            <w:bookmarkStart w:id="41" w:name="OLE_LINK10"/>
             <w:r>
               <w:rPr>
                 <w:rFonts w:hint="eastAsia"/>
@@ -16219,8 +16329,8 @@
           </w:p>
         </w:tc>
       </w:tr>
-      <w:bookmarkEnd w:id="39"/>
       <w:bookmarkEnd w:id="40"/>
+      <w:bookmarkEnd w:id="41"/>
     </w:tbl>
     <w:p/>
     <w:p>
@@ -16738,6 +16848,7 @@
               <w:rPr>
                 <w:sz w:val="16"/>
               </w:rPr>
+              <w:lastRenderedPageBreak/>
               <w:t>{</w:t>
             </w:r>
           </w:p>
@@ -16809,7 +16920,6 @@
               <w:rPr>
                 <w:sz w:val="16"/>
               </w:rPr>
-              <w:lastRenderedPageBreak/>
               <w:tab/>
             </w:r>
             <w:r>
@@ -17680,8 +17790,8 @@
                 <w:szCs w:val="16"/>
               </w:rPr>
             </w:pPr>
-            <w:bookmarkStart w:id="41" w:name="OLE_LINK52"/>
-            <w:bookmarkStart w:id="42" w:name="OLE_LINK53"/>
+            <w:bookmarkStart w:id="42" w:name="OLE_LINK52"/>
+            <w:bookmarkStart w:id="43" w:name="OLE_LINK53"/>
             <w:r>
               <w:rPr>
                 <w:rFonts w:cs="Consolas"/>
@@ -18049,8 +18159,8 @@
         </w:tc>
       </w:tr>
     </w:tbl>
-    <w:bookmarkEnd w:id="41"/>
     <w:bookmarkEnd w:id="42"/>
+    <w:bookmarkEnd w:id="43"/>
     <w:p>
       <w:pPr>
         <w:pStyle w:val="3"/>
@@ -18086,8 +18196,8 @@
                 <w:szCs w:val="16"/>
               </w:rPr>
             </w:pPr>
-            <w:bookmarkStart w:id="43" w:name="OLE_LINK42"/>
-            <w:bookmarkStart w:id="44" w:name="OLE_LINK43"/>
+            <w:bookmarkStart w:id="44" w:name="OLE_LINK42"/>
+            <w:bookmarkStart w:id="45" w:name="OLE_LINK43"/>
             <w:r>
               <w:rPr>
                 <w:rFonts w:hint="eastAsia"/>
@@ -18277,21 +18387,20 @@
           </w:p>
         </w:tc>
       </w:tr>
-      <w:bookmarkEnd w:id="43"/>
       <w:bookmarkEnd w:id="44"/>
+      <w:bookmarkEnd w:id="45"/>
     </w:tbl>
     <w:p/>
     <w:p>
       <w:pPr>
         <w:pStyle w:val="3"/>
       </w:pPr>
-      <w:bookmarkStart w:id="45" w:name="OLE_LINK44"/>
-      <w:bookmarkStart w:id="46" w:name="OLE_LINK45"/>
+      <w:bookmarkStart w:id="46" w:name="OLE_LINK44"/>
+      <w:bookmarkStart w:id="47" w:name="OLE_LINK45"/>
       <w:r>
         <w:rPr>
           <w:rFonts w:hint="eastAsia"/>
         </w:rPr>
-        <w:lastRenderedPageBreak/>
         <w:t>lowerbitrate</w:t>
       </w:r>
       <w:r>
@@ -18903,10 +19012,10 @@
       <w:pPr>
         <w:pStyle w:val="3"/>
       </w:pPr>
-      <w:bookmarkStart w:id="47" w:name="OLE_LINK46"/>
-      <w:bookmarkStart w:id="48" w:name="OLE_LINK47"/>
-      <w:bookmarkEnd w:id="45"/>
+      <w:bookmarkStart w:id="48" w:name="OLE_LINK46"/>
+      <w:bookmarkStart w:id="49" w:name="OLE_LINK47"/>
       <w:bookmarkEnd w:id="46"/>
+      <w:bookmarkEnd w:id="47"/>
       <w:r>
         <w:rPr>
           <w:rFonts w:hint="eastAsia"/>
@@ -19594,6 +19703,7 @@
               <w:rPr>
                 <w:sz w:val="16"/>
               </w:rPr>
+              <w:lastRenderedPageBreak/>
               <w:tab/>
             </w:r>
             <w:r>
@@ -19662,7 +19772,6 @@
               <w:rPr>
                 <w:sz w:val="16"/>
               </w:rPr>
-              <w:lastRenderedPageBreak/>
               <w:tab/>
             </w:r>
             <w:r>
@@ -19921,8 +20030,8 @@
         </w:tc>
       </w:tr>
     </w:tbl>
-    <w:bookmarkEnd w:id="47"/>
     <w:bookmarkEnd w:id="48"/>
+    <w:bookmarkEnd w:id="49"/>
     <w:p>
       <w:pPr>
         <w:pStyle w:val="3"/>
@@ -20035,7 +20144,7 @@
                 <w:szCs w:val="16"/>
               </w:rPr>
             </w:pPr>
-            <w:bookmarkStart w:id="49" w:name="OLE_LINK37"/>
+            <w:bookmarkStart w:id="50" w:name="OLE_LINK37"/>
             <w:r>
               <w:rPr>
                 <w:rFonts w:hint="eastAsia"/>
@@ -20072,7 +20181,7 @@
               </w:rPr>
               <w:t>"</w:t>
             </w:r>
-            <w:bookmarkStart w:id="50" w:name="OLE_LINK73"/>
+            <w:bookmarkStart w:id="51" w:name="OLE_LINK73"/>
             <w:r>
               <w:rPr>
                 <w:sz w:val="16"/>
@@ -20087,7 +20196,7 @@
               </w:rPr>
               <w:t>verall.video.mode</w:t>
             </w:r>
-            <w:bookmarkEnd w:id="50"/>
+            <w:bookmarkEnd w:id="51"/>
             <w:r>
               <w:rPr>
                 <w:sz w:val="16"/>
@@ -20565,7 +20674,7 @@
         </w:tc>
       </w:tr>
     </w:tbl>
-    <w:bookmarkEnd w:id="49"/>
+    <w:bookmarkEnd w:id="50"/>
     <w:p>
       <w:pPr>
         <w:pStyle w:val="4"/>
@@ -20616,8 +20725,8 @@
               </w:rPr>
               <w:t>bool CX264Encode::</w:t>
             </w:r>
-            <w:bookmarkStart w:id="51" w:name="OLE_LINK3"/>
-            <w:bookmarkStart w:id="52" w:name="OLE_LINK7"/>
+            <w:bookmarkStart w:id="52" w:name="OLE_LINK3"/>
+            <w:bookmarkStart w:id="53" w:name="OLE_LINK7"/>
             <w:r>
               <w:rPr>
                 <w:sz w:val="16"/>
@@ -20625,8 +20734,8 @@
               </w:rPr>
               <w:t>Initialize</w:t>
             </w:r>
-            <w:bookmarkEnd w:id="51"/>
             <w:bookmarkEnd w:id="52"/>
+            <w:bookmarkEnd w:id="53"/>
             <w:r>
               <w:rPr>
                 <w:sz w:val="16"/>
@@ -20800,6 +20909,7 @@
         <w:rPr>
           <w:sz w:val="16"/>
         </w:rPr>
+        <w:lastRenderedPageBreak/>
         <w:t>{</w:t>
       </w:r>
     </w:p>
@@ -20844,7 +20954,6 @@
         <w:rPr>
           <w:sz w:val="16"/>
         </w:rPr>
-        <w:lastRenderedPageBreak/>
         <w:tab/>
         <w:t>tmpStr&lt;&lt;m_tempDir&lt;&lt;"x264stat_"&lt;&lt;m_curProcessId&lt;&lt;"_"&lt;&lt;curTime&lt;&lt;"_"&lt;&lt;m_workerId&lt;&lt;"_"&lt;&lt;videoStreamId&lt;&lt;".log";</w:t>
       </w:r>
@@ -20994,8 +21103,8 @@
                 <w:szCs w:val="16"/>
               </w:rPr>
             </w:pPr>
-            <w:bookmarkStart w:id="53" w:name="OLE_LINK54"/>
-            <w:bookmarkStart w:id="54" w:name="OLE_LINK55"/>
+            <w:bookmarkStart w:id="54" w:name="OLE_LINK54"/>
+            <w:bookmarkStart w:id="55" w:name="OLE_LINK55"/>
             <w:r>
               <w:rPr>
                 <w:rFonts w:hint="eastAsia"/>
@@ -21625,8 +21734,8 @@
         </w:tc>
       </w:tr>
     </w:tbl>
-    <w:bookmarkEnd w:id="53"/>
     <w:bookmarkEnd w:id="54"/>
+    <w:bookmarkEnd w:id="55"/>
     <w:p>
       <w:pPr>
         <w:pStyle w:val="3"/>
@@ -21671,8 +21780,8 @@
                 <w:szCs w:val="16"/>
               </w:rPr>
             </w:pPr>
-            <w:bookmarkStart w:id="55" w:name="OLE_LINK56"/>
-            <w:bookmarkStart w:id="56" w:name="OLE_LINK57"/>
+            <w:bookmarkStart w:id="56" w:name="OLE_LINK56"/>
+            <w:bookmarkStart w:id="57" w:name="OLE_LINK57"/>
             <w:r>
               <w:rPr>
                 <w:rFonts w:hint="eastAsia"/>
@@ -21818,6 +21927,7 @@
                 <w:sz w:val="16"/>
                 <w:szCs w:val="16"/>
               </w:rPr>
+              <w:lastRenderedPageBreak/>
               <w:t>config-&gt;target.vcodec.darDen = darDen;</w:t>
             </w:r>
           </w:p>
@@ -21844,6 +21954,7 @@
                 <w:sz w:val="16"/>
                 <w:szCs w:val="16"/>
               </w:rPr>
+              <w:lastRenderedPageBreak/>
               <w:t>Internal</w:t>
             </w:r>
           </w:p>
@@ -21883,9 +21994,9 @@
               </w:rPr>
               <w:t xml:space="preserve">    prefs.SetStreamPref("</w:t>
             </w:r>
-            <w:bookmarkStart w:id="57" w:name="OLE_LINK77"/>
-            <w:bookmarkStart w:id="58" w:name="OLE_LINK78"/>
-            <w:bookmarkStart w:id="59" w:name="OLE_LINK81"/>
+            <w:bookmarkStart w:id="58" w:name="OLE_LINK77"/>
+            <w:bookmarkStart w:id="59" w:name="OLE_LINK78"/>
+            <w:bookmarkStart w:id="60" w:name="OLE_LINK81"/>
             <w:r>
               <w:rPr>
                 <w:sz w:val="16"/>
@@ -21893,9 +22004,9 @@
               </w:rPr>
               <w:t>overall.video.ar</w:t>
             </w:r>
-            <w:bookmarkEnd w:id="57"/>
             <w:bookmarkEnd w:id="58"/>
             <w:bookmarkEnd w:id="59"/>
+            <w:bookmarkEnd w:id="60"/>
             <w:r>
               <w:rPr>
                 <w:sz w:val="16"/>
@@ -21932,7 +22043,6 @@
                 <w:sz w:val="16"/>
                 <w:szCs w:val="16"/>
               </w:rPr>
-              <w:lastRenderedPageBreak/>
               <w:t xml:space="preserve">    prefs.SetStreamPref("overall.video.arNum", conf.target.vcodec.darNum, STVIDEO);</w:t>
             </w:r>
           </w:p>
@@ -22200,7 +22310,6 @@
                 <w:sz w:val="16"/>
                 <w:szCs w:val="16"/>
               </w:rPr>
-              <w:lastRenderedPageBreak/>
               <w:t>Class</w:t>
             </w:r>
           </w:p>
@@ -22361,8 +22470,8 @@
           </w:p>
         </w:tc>
       </w:tr>
-      <w:bookmarkEnd w:id="55"/>
       <w:bookmarkEnd w:id="56"/>
+      <w:bookmarkEnd w:id="57"/>
     </w:tbl>
     <w:p/>
     <w:p>
@@ -22397,8 +22506,8 @@
                 <w:szCs w:val="16"/>
               </w:rPr>
             </w:pPr>
-            <w:bookmarkStart w:id="60" w:name="OLE_LINK48"/>
-            <w:bookmarkStart w:id="61" w:name="OLE_LINK49"/>
+            <w:bookmarkStart w:id="61" w:name="OLE_LINK48"/>
+            <w:bookmarkStart w:id="62" w:name="OLE_LINK49"/>
             <w:r>
               <w:rPr>
                 <w:rFonts w:hint="eastAsia"/>
@@ -22619,8 +22728,8 @@
         </w:tc>
       </w:tr>
     </w:tbl>
-    <w:bookmarkEnd w:id="60"/>
     <w:bookmarkEnd w:id="61"/>
+    <w:bookmarkEnd w:id="62"/>
     <w:p>
       <w:pPr>
         <w:pStyle w:val="3"/>
@@ -22656,8 +22765,8 @@
                 <w:szCs w:val="16"/>
               </w:rPr>
             </w:pPr>
-            <w:bookmarkStart w:id="62" w:name="OLE_LINK58"/>
-            <w:bookmarkStart w:id="63" w:name="OLE_LINK59"/>
+            <w:bookmarkStart w:id="63" w:name="OLE_LINK58"/>
+            <w:bookmarkStart w:id="64" w:name="OLE_LINK59"/>
             <w:r>
               <w:rPr>
                 <w:rFonts w:hint="eastAsia"/>
@@ -22846,8 +22955,8 @@
           </w:p>
         </w:tc>
       </w:tr>
-      <w:bookmarkEnd w:id="62"/>
       <w:bookmarkEnd w:id="63"/>
+      <w:bookmarkEnd w:id="64"/>
     </w:tbl>
     <w:p/>
     <w:p>
@@ -22885,8 +22994,8 @@
                 <w:szCs w:val="16"/>
               </w:rPr>
             </w:pPr>
-            <w:bookmarkStart w:id="64" w:name="OLE_LINK60"/>
-            <w:bookmarkStart w:id="65" w:name="OLE_LINK61"/>
+            <w:bookmarkStart w:id="65" w:name="OLE_LINK60"/>
+            <w:bookmarkStart w:id="66" w:name="OLE_LINK61"/>
             <w:r>
               <w:rPr>
                 <w:rFonts w:hint="eastAsia"/>
@@ -23086,13 +23195,14 @@
                 <w:sz w:val="16"/>
                 <w:szCs w:val="16"/>
               </w:rPr>
+              <w:lastRenderedPageBreak/>
               <w:t>"videoenc.x265.bframes"</w:t>
             </w:r>
           </w:p>
         </w:tc>
       </w:tr>
-      <w:bookmarkEnd w:id="64"/>
       <w:bookmarkEnd w:id="65"/>
+      <w:bookmarkEnd w:id="66"/>
     </w:tbl>
     <w:p/>
     <w:p>
@@ -23104,7 +23214,6 @@
         <w:rPr>
           <w:rFonts w:hint="eastAsia"/>
         </w:rPr>
-        <w:lastRenderedPageBreak/>
         <w:t>delogo</w:t>
       </w:r>
       <w:r>
@@ -23319,8 +23428,8 @@
                 <w:szCs w:val="16"/>
               </w:rPr>
             </w:pPr>
-            <w:bookmarkStart w:id="66" w:name="OLE_LINK14"/>
-            <w:bookmarkStart w:id="67" w:name="OLE_LINK15"/>
+            <w:bookmarkStart w:id="67" w:name="OLE_LINK14"/>
+            <w:bookmarkStart w:id="68" w:name="OLE_LINK15"/>
             <w:r>
               <w:rPr>
                 <w:sz w:val="16"/>
@@ -23336,8 +23445,8 @@
               </w:rPr>
               <w:t>.rect</w:t>
             </w:r>
-            <w:bookmarkEnd w:id="66"/>
             <w:bookmarkEnd w:id="67"/>
+            <w:bookmarkEnd w:id="68"/>
           </w:p>
           <w:p>
             <w:pPr>
@@ -24650,6 +24759,7 @@
               <w:rPr>
                 <w:sz w:val="16"/>
               </w:rPr>
+              <w:lastRenderedPageBreak/>
               <w:tab/>
             </w:r>
             <w:r>
@@ -24795,7 +24905,6 @@
               <w:rPr>
                 <w:sz w:val="16"/>
               </w:rPr>
-              <w:lastRenderedPageBreak/>
               <w:tab/>
             </w:r>
             <w:r>
@@ -26103,8 +26212,8 @@
               </w:rPr>
               <w:t>config-&gt;target.logo.</w:t>
             </w:r>
-            <w:bookmarkStart w:id="68" w:name="OLE_LINK75"/>
-            <w:bookmarkStart w:id="69" w:name="OLE_LINK76"/>
+            <w:bookmarkStart w:id="69" w:name="OLE_LINK75"/>
+            <w:bookmarkStart w:id="70" w:name="OLE_LINK76"/>
             <w:r>
               <w:rPr>
                 <w:sz w:val="16"/>
@@ -26112,8 +26221,8 @@
               </w:rPr>
               <w:t>logo_pos_num</w:t>
             </w:r>
-            <w:bookmarkEnd w:id="68"/>
             <w:bookmarkEnd w:id="69"/>
+            <w:bookmarkEnd w:id="70"/>
             <w:r>
               <w:rPr>
                 <w:sz w:val="16"/>
@@ -26175,6 +26284,7 @@
                 <w:sz w:val="16"/>
                 <w:szCs w:val="16"/>
               </w:rPr>
+              <w:lastRenderedPageBreak/>
               <w:t>config-&gt;target.logo.offsety</w:t>
             </w:r>
           </w:p>
@@ -26239,7 +26349,6 @@
                 <w:sz w:val="16"/>
                 <w:szCs w:val="16"/>
               </w:rPr>
-              <w:lastRenderedPageBreak/>
               <w:t>config-&gt;target.logo.speed</w:t>
             </w:r>
           </w:p>
@@ -27469,6 +27578,7 @@
                 <w:sz w:val="16"/>
                 <w:szCs w:val="16"/>
               </w:rPr>
+              <w:lastRenderedPageBreak/>
               <w:t>User</w:t>
             </w:r>
           </w:p>
@@ -29779,8 +29889,8 @@
                 <w:sz w:val="16"/>
               </w:rPr>
             </w:pPr>
-            <w:bookmarkStart w:id="70" w:name="OLE_LINK65"/>
-            <w:bookmarkStart w:id="71" w:name="OLE_LINK66"/>
+            <w:bookmarkStart w:id="71" w:name="OLE_LINK65"/>
+            <w:bookmarkStart w:id="72" w:name="OLE_LINK66"/>
             <w:r>
               <w:rPr>
                 <w:sz w:val="16"/>
@@ -29788,8 +29898,8 @@
               <w:t>bool CTransWorkerSeperate::parseSegmentConfig(CXMLPref* prefs)</w:t>
             </w:r>
           </w:p>
-          <w:bookmarkEnd w:id="70"/>
           <w:bookmarkEnd w:id="71"/>
+          <w:bookmarkEnd w:id="72"/>
           <w:p>
             <w:pPr>
               <w:spacing w:line="240" w:lineRule="exact"/>
@@ -30737,8 +30847,8 @@
                 <w:szCs w:val="16"/>
               </w:rPr>
             </w:pPr>
-            <w:bookmarkStart w:id="72" w:name="OLE_LINK62"/>
-            <w:bookmarkStart w:id="73" w:name="OLE_LINK63"/>
+            <w:bookmarkStart w:id="73" w:name="OLE_LINK62"/>
+            <w:bookmarkStart w:id="74" w:name="OLE_LINK63"/>
             <w:r>
               <w:rPr>
                 <w:rFonts w:hint="eastAsia"/>
@@ -31078,7 +31188,7 @@
               </w:rPr>
               <w:t>"</w:t>
             </w:r>
-            <w:bookmarkStart w:id="74" w:name="OLE_LINK20"/>
+            <w:bookmarkStart w:id="75" w:name="OLE_LINK20"/>
             <w:r>
               <w:rPr>
                 <w:sz w:val="16"/>
@@ -31086,7 +31196,7 @@
               </w:rPr>
               <w:t>overall.subtitle.extract</w:t>
             </w:r>
-            <w:bookmarkEnd w:id="74"/>
+            <w:bookmarkEnd w:id="75"/>
             <w:r>
               <w:rPr>
                 <w:sz w:val="16"/>
@@ -31127,7 +31237,7 @@
                 <w:szCs w:val="16"/>
               </w:rPr>
             </w:pPr>
-            <w:bookmarkStart w:id="75" w:name="OLE_LINK19"/>
+            <w:bookmarkStart w:id="76" w:name="OLE_LINK19"/>
             <w:r>
               <w:rPr>
                 <w:sz w:val="16"/>
@@ -31136,7 +31246,7 @@
               <w:lastRenderedPageBreak/>
               <w:t>"overall.subtitle.mode"</w:t>
             </w:r>
-            <w:bookmarkEnd w:id="75"/>
+            <w:bookmarkEnd w:id="76"/>
             <w:r>
               <w:rPr>
                 <w:rFonts w:hint="eastAsia"/>
@@ -31238,8 +31348,8 @@
               </w:rPr>
               <w:t>"videofilter.</w:t>
             </w:r>
-            <w:bookmarkStart w:id="76" w:name="OLE_LINK32"/>
-            <w:bookmarkStart w:id="77" w:name="OLE_LINK33"/>
+            <w:bookmarkStart w:id="77" w:name="OLE_LINK32"/>
+            <w:bookmarkStart w:id="78" w:name="OLE_LINK33"/>
             <w:r>
               <w:rPr>
                 <w:sz w:val="16"/>
@@ -31247,8 +31357,8 @@
               </w:rPr>
               <w:t>overlay</w:t>
             </w:r>
-            <w:bookmarkEnd w:id="76"/>
             <w:bookmarkEnd w:id="77"/>
+            <w:bookmarkEnd w:id="78"/>
             <w:r>
               <w:rPr>
                 <w:sz w:val="16"/>
@@ -31260,8 +31370,8 @@
         </w:tc>
       </w:tr>
     </w:tbl>
-    <w:bookmarkEnd w:id="72"/>
     <w:bookmarkEnd w:id="73"/>
+    <w:bookmarkEnd w:id="74"/>
     <w:p>
       <w:pPr>
         <w:pStyle w:val="3"/>
@@ -34263,7 +34373,7 @@
                 <w:szCs w:val="16"/>
               </w:rPr>
             </w:pPr>
-            <w:bookmarkStart w:id="78" w:name="OLE_LINK34"/>
+            <w:bookmarkStart w:id="79" w:name="OLE_LINK34"/>
             <w:r>
               <w:rPr>
                 <w:rFonts w:hint="eastAsia"/>
@@ -34637,7 +34747,7 @@
           </w:p>
         </w:tc>
       </w:tr>
-      <w:bookmarkEnd w:id="78"/>
+      <w:bookmarkEnd w:id="79"/>
       <w:tr>
         <w:tc>
           <w:tcPr>
@@ -36354,16 +36464,16 @@
               </w:rPr>
               <w:t>bool CTransWorkerSeperate::</w:t>
             </w:r>
-            <w:bookmarkStart w:id="79" w:name="OLE_LINK79"/>
-            <w:bookmarkStart w:id="80" w:name="OLE_LINK80"/>
+            <w:bookmarkStart w:id="80" w:name="OLE_LINK79"/>
+            <w:bookmarkStart w:id="81" w:name="OLE_LINK80"/>
             <w:r>
               <w:rPr>
                 <w:sz w:val="16"/>
               </w:rPr>
               <w:t>appendBlankAudio</w:t>
             </w:r>
-            <w:bookmarkEnd w:id="79"/>
             <w:bookmarkEnd w:id="80"/>
+            <w:bookmarkEnd w:id="81"/>
             <w:r>
               <w:rPr>
                 <w:sz w:val="16"/>
@@ -36458,16 +36568,16 @@
         <w:pStyle w:val="2"/>
         <w:ind w:left="663" w:hanging="663"/>
       </w:pPr>
-      <w:bookmarkStart w:id="81" w:name="OLE_LINK70"/>
-      <w:bookmarkStart w:id="82" w:name="OLE_LINK35"/>
-      <w:bookmarkStart w:id="83" w:name="OLE_LINK36"/>
+      <w:bookmarkStart w:id="82" w:name="OLE_LINK70"/>
+      <w:bookmarkStart w:id="83" w:name="OLE_LINK35"/>
+      <w:bookmarkStart w:id="84" w:name="OLE_LINK36"/>
       <w:r>
         <w:rPr>
           <w:rFonts w:hint="eastAsia"/>
         </w:rPr>
         <w:t>errorignore</w:t>
       </w:r>
-      <w:bookmarkEnd w:id="81"/>
+      <w:bookmarkEnd w:id="82"/>
     </w:p>
     <w:tbl>
       <w:tblPr>
@@ -36485,8 +36595,8 @@
             <w:tcW w:w="959" w:type="dxa"/>
             <w:vAlign w:val="center"/>
           </w:tcPr>
-          <w:bookmarkEnd w:id="82"/>
           <w:bookmarkEnd w:id="83"/>
+          <w:bookmarkEnd w:id="84"/>
           <w:p>
             <w:pPr>
               <w:spacing w:line="240" w:lineRule="exact"/>
@@ -36917,8 +37027,8 @@
               </w:rPr>
               <w:t>bool CTransWorker::</w:t>
             </w:r>
-            <w:bookmarkStart w:id="84" w:name="OLE_LINK71"/>
-            <w:bookmarkStart w:id="85" w:name="OLE_LINK72"/>
+            <w:bookmarkStart w:id="85" w:name="OLE_LINK71"/>
+            <w:bookmarkStart w:id="86" w:name="OLE_LINK72"/>
             <w:r>
               <w:rPr>
                 <w:b/>
@@ -36927,8 +37037,8 @@
               </w:rPr>
               <w:t>validateTranscode</w:t>
             </w:r>
-            <w:bookmarkEnd w:id="84"/>
             <w:bookmarkEnd w:id="85"/>
+            <w:bookmarkEnd w:id="86"/>
             <w:r>
               <w:rPr>
                 <w:sz w:val="16"/>
@@ -37282,7 +37392,7 @@
         <w:pStyle w:val="2"/>
         <w:ind w:left="663" w:hanging="663"/>
       </w:pPr>
-      <w:bookmarkStart w:id="86" w:name="OLE_LINK38"/>
+      <w:bookmarkStart w:id="87" w:name="OLE_LINK38"/>
       <w:r>
         <w:rPr>
           <w:rFonts w:hint="eastAsia"/>
@@ -37306,7 +37416,7 @@
             <w:tcW w:w="959" w:type="dxa"/>
             <w:vAlign w:val="center"/>
           </w:tcPr>
-          <w:bookmarkEnd w:id="86"/>
+          <w:bookmarkEnd w:id="87"/>
           <w:p>
             <w:pPr>
               <w:spacing w:line="240" w:lineRule="exact"/>
@@ -37338,8 +37448,8 @@
                 <w:szCs w:val="16"/>
               </w:rPr>
             </w:pPr>
-            <w:bookmarkStart w:id="87" w:name="OLE_LINK39"/>
-            <w:bookmarkStart w:id="88" w:name="OLE_LINK64"/>
+            <w:bookmarkStart w:id="88" w:name="OLE_LINK39"/>
+            <w:bookmarkStart w:id="89" w:name="OLE_LINK64"/>
             <w:r>
               <w:rPr>
                 <w:sz w:val="16"/>
@@ -37363,8 +37473,8 @@
               </w:rPr>
               <w:t xml:space="preserve">    &lt;!--Ignore error code--&gt;</w:t>
             </w:r>
-            <w:bookmarkEnd w:id="87"/>
             <w:bookmarkEnd w:id="88"/>
+            <w:bookmarkEnd w:id="89"/>
           </w:p>
         </w:tc>
       </w:tr>
@@ -38469,7 +38579,20 @@
                 <w:sz w:val="16"/>
               </w:rPr>
               <w:tab/>
-              <w:t xml:space="preserve">EC_MUXER_ERROR = 21, </w:t>
+            </w:r>
+            <w:bookmarkStart w:id="90" w:name="OLE_LINK74"/>
+            <w:r>
+              <w:rPr>
+                <w:sz w:val="16"/>
+              </w:rPr>
+              <w:t>EC_MUXER_ERROR</w:t>
+            </w:r>
+            <w:bookmarkEnd w:id="90"/>
+            <w:r>
+              <w:rPr>
+                <w:sz w:val="16"/>
+              </w:rPr>
+              <w:t xml:space="preserve"> = 21, </w:t>
             </w:r>
             <w:r>
               <w:rPr>
@@ -44246,7 +44369,7 @@
         <v:path o:extrusionok="f" gradientshapeok="t" o:connecttype="rect"/>
         <o:lock v:ext="edit" aspectratio="t"/>
       </v:shapetype>
-      <v:shape id="_x0000_i1040" type="#_x0000_t75" style="width:11.55pt;height:11.55pt" o:bullet="t">
+      <v:shape id="_x0000_i1048" type="#_x0000_t75" style="width:11.55pt;height:11.55pt" o:bullet="t">
         <v:imagedata r:id="rId1" o:title="msoDA7F"/>
       </v:shape>
     </w:pict>
@@ -44592,6 +44715,119 @@
     </w:lvl>
   </w:abstractNum>
   <w:abstractNum w:abstractNumId="3">
+    <w:nsid w:val="14386B40"/>
+    <w:multiLevelType w:val="hybridMultilevel"/>
+    <w:tmpl w:val="8EEEE762"/>
+    <w:lvl w:ilvl="0" w:tplc="04090001">
+      <w:start w:val="1"/>
+      <w:numFmt w:val="bullet"/>
+      <w:lvlText w:val=""/>
+      <w:lvlJc w:val="left"/>
+      <w:pPr>
+        <w:ind w:left="420" w:hanging="420"/>
+      </w:pPr>
+      <w:rPr>
+        <w:rFonts w:ascii="Wingdings" w:hAnsi="Wingdings" w:hint="default"/>
+      </w:rPr>
+    </w:lvl>
+    <w:lvl w:ilvl="1" w:tplc="04090003">
+      <w:start w:val="1"/>
+      <w:numFmt w:val="bullet"/>
+      <w:lvlText w:val=""/>
+      <w:lvlJc w:val="left"/>
+      <w:pPr>
+        <w:ind w:left="840" w:hanging="420"/>
+      </w:pPr>
+      <w:rPr>
+        <w:rFonts w:ascii="Wingdings" w:hAnsi="Wingdings" w:hint="default"/>
+      </w:rPr>
+    </w:lvl>
+    <w:lvl w:ilvl="2" w:tplc="04090005" w:tentative="1">
+      <w:start w:val="1"/>
+      <w:numFmt w:val="bullet"/>
+      <w:lvlText w:val=""/>
+      <w:lvlJc w:val="left"/>
+      <w:pPr>
+        <w:ind w:left="1260" w:hanging="420"/>
+      </w:pPr>
+      <w:rPr>
+        <w:rFonts w:ascii="Wingdings" w:hAnsi="Wingdings" w:hint="default"/>
+      </w:rPr>
+    </w:lvl>
+    <w:lvl w:ilvl="3" w:tplc="04090001" w:tentative="1">
+      <w:start w:val="1"/>
+      <w:numFmt w:val="bullet"/>
+      <w:lvlText w:val=""/>
+      <w:lvlJc w:val="left"/>
+      <w:pPr>
+        <w:ind w:left="1680" w:hanging="420"/>
+      </w:pPr>
+      <w:rPr>
+        <w:rFonts w:ascii="Wingdings" w:hAnsi="Wingdings" w:hint="default"/>
+      </w:rPr>
+    </w:lvl>
+    <w:lvl w:ilvl="4" w:tplc="04090003" w:tentative="1">
+      <w:start w:val="1"/>
+      <w:numFmt w:val="bullet"/>
+      <w:lvlText w:val=""/>
+      <w:lvlJc w:val="left"/>
+      <w:pPr>
+        <w:ind w:left="2100" w:hanging="420"/>
+      </w:pPr>
+      <w:rPr>
+        <w:rFonts w:ascii="Wingdings" w:hAnsi="Wingdings" w:hint="default"/>
+      </w:rPr>
+    </w:lvl>
+    <w:lvl w:ilvl="5" w:tplc="04090005" w:tentative="1">
+      <w:start w:val="1"/>
+      <w:numFmt w:val="bullet"/>
+      <w:lvlText w:val=""/>
+      <w:lvlJc w:val="left"/>
+      <w:pPr>
+        <w:ind w:left="2520" w:hanging="420"/>
+      </w:pPr>
+      <w:rPr>
+        <w:rFonts w:ascii="Wingdings" w:hAnsi="Wingdings" w:hint="default"/>
+      </w:rPr>
+    </w:lvl>
+    <w:lvl w:ilvl="6" w:tplc="04090001" w:tentative="1">
+      <w:start w:val="1"/>
+      <w:numFmt w:val="bullet"/>
+      <w:lvlText w:val=""/>
+      <w:lvlJc w:val="left"/>
+      <w:pPr>
+        <w:ind w:left="2940" w:hanging="420"/>
+      </w:pPr>
+      <w:rPr>
+        <w:rFonts w:ascii="Wingdings" w:hAnsi="Wingdings" w:hint="default"/>
+      </w:rPr>
+    </w:lvl>
+    <w:lvl w:ilvl="7" w:tplc="04090003" w:tentative="1">
+      <w:start w:val="1"/>
+      <w:numFmt w:val="bullet"/>
+      <w:lvlText w:val=""/>
+      <w:lvlJc w:val="left"/>
+      <w:pPr>
+        <w:ind w:left="3360" w:hanging="420"/>
+      </w:pPr>
+      <w:rPr>
+        <w:rFonts w:ascii="Wingdings" w:hAnsi="Wingdings" w:hint="default"/>
+      </w:rPr>
+    </w:lvl>
+    <w:lvl w:ilvl="8" w:tplc="04090005" w:tentative="1">
+      <w:start w:val="1"/>
+      <w:numFmt w:val="bullet"/>
+      <w:lvlText w:val=""/>
+      <w:lvlJc w:val="left"/>
+      <w:pPr>
+        <w:ind w:left="3780" w:hanging="420"/>
+      </w:pPr>
+      <w:rPr>
+        <w:rFonts w:ascii="Wingdings" w:hAnsi="Wingdings" w:hint="default"/>
+      </w:rPr>
+    </w:lvl>
+  </w:abstractNum>
+  <w:abstractNum w:abstractNumId="4">
     <w:nsid w:val="15800741"/>
     <w:multiLevelType w:val="hybridMultilevel"/>
     <w:tmpl w:val="137A7D44"/>
@@ -44704,7 +44940,7 @@
       </w:rPr>
     </w:lvl>
   </w:abstractNum>
-  <w:abstractNum w:abstractNumId="4">
+  <w:abstractNum w:abstractNumId="5">
     <w:nsid w:val="16945075"/>
     <w:multiLevelType w:val="hybridMultilevel"/>
     <w:tmpl w:val="E03CE11E"/>
@@ -44817,7 +45053,7 @@
       </w:rPr>
     </w:lvl>
   </w:abstractNum>
-  <w:abstractNum w:abstractNumId="5">
+  <w:abstractNum w:abstractNumId="6">
     <w:nsid w:val="230943E3"/>
     <w:multiLevelType w:val="hybridMultilevel"/>
     <w:tmpl w:val="57282168"/>
@@ -44930,7 +45166,7 @@
       </w:rPr>
     </w:lvl>
   </w:abstractNum>
-  <w:abstractNum w:abstractNumId="6">
+  <w:abstractNum w:abstractNumId="7">
     <w:nsid w:val="26D029E3"/>
     <w:multiLevelType w:val="hybridMultilevel"/>
     <w:tmpl w:val="66E6FD4C"/>
@@ -45016,7 +45252,7 @@
       </w:pPr>
     </w:lvl>
   </w:abstractNum>
-  <w:abstractNum w:abstractNumId="7">
+  <w:abstractNum w:abstractNumId="8">
     <w:nsid w:val="36452B23"/>
     <w:multiLevelType w:val="hybridMultilevel"/>
     <w:tmpl w:val="C4FC960A"/>
@@ -45128,7 +45364,7 @@
       </w:rPr>
     </w:lvl>
   </w:abstractNum>
-  <w:abstractNum w:abstractNumId="8">
+  <w:abstractNum w:abstractNumId="9">
     <w:nsid w:val="3AB857B3"/>
     <w:multiLevelType w:val="hybridMultilevel"/>
     <w:tmpl w:val="5BF8B150"/>
@@ -45241,7 +45477,7 @@
       </w:rPr>
     </w:lvl>
   </w:abstractNum>
-  <w:abstractNum w:abstractNumId="9">
+  <w:abstractNum w:abstractNumId="10">
     <w:nsid w:val="3FA26F88"/>
     <w:multiLevelType w:val="hybridMultilevel"/>
     <w:tmpl w:val="17EE6400"/>
@@ -45354,7 +45590,7 @@
       </w:rPr>
     </w:lvl>
   </w:abstractNum>
-  <w:abstractNum w:abstractNumId="10">
+  <w:abstractNum w:abstractNumId="11">
     <w:nsid w:val="4A637542"/>
     <w:multiLevelType w:val="multilevel"/>
     <w:tmpl w:val="8EC82A92"/>
@@ -45503,7 +45739,7 @@
       </w:rPr>
     </w:lvl>
   </w:abstractNum>
-  <w:abstractNum w:abstractNumId="11">
+  <w:abstractNum w:abstractNumId="12">
     <w:nsid w:val="4C57584F"/>
     <w:multiLevelType w:val="hybridMultilevel"/>
     <w:tmpl w:val="21A89FA6"/>
@@ -45616,7 +45852,233 @@
       </w:rPr>
     </w:lvl>
   </w:abstractNum>
-  <w:abstractNum w:abstractNumId="12">
+  <w:abstractNum w:abstractNumId="13">
+    <w:nsid w:val="4E706B12"/>
+    <w:multiLevelType w:val="hybridMultilevel"/>
+    <w:tmpl w:val="C9A2D75A"/>
+    <w:lvl w:ilvl="0" w:tplc="04090001">
+      <w:start w:val="1"/>
+      <w:numFmt w:val="bullet"/>
+      <w:lvlText w:val=""/>
+      <w:lvlJc w:val="left"/>
+      <w:pPr>
+        <w:ind w:left="420" w:hanging="420"/>
+      </w:pPr>
+      <w:rPr>
+        <w:rFonts w:ascii="Wingdings" w:hAnsi="Wingdings" w:hint="default"/>
+      </w:rPr>
+    </w:lvl>
+    <w:lvl w:ilvl="1" w:tplc="04090003" w:tentative="1">
+      <w:start w:val="1"/>
+      <w:numFmt w:val="bullet"/>
+      <w:lvlText w:val=""/>
+      <w:lvlJc w:val="left"/>
+      <w:pPr>
+        <w:ind w:left="840" w:hanging="420"/>
+      </w:pPr>
+      <w:rPr>
+        <w:rFonts w:ascii="Wingdings" w:hAnsi="Wingdings" w:hint="default"/>
+      </w:rPr>
+    </w:lvl>
+    <w:lvl w:ilvl="2" w:tplc="04090005" w:tentative="1">
+      <w:start w:val="1"/>
+      <w:numFmt w:val="bullet"/>
+      <w:lvlText w:val=""/>
+      <w:lvlJc w:val="left"/>
+      <w:pPr>
+        <w:ind w:left="1260" w:hanging="420"/>
+      </w:pPr>
+      <w:rPr>
+        <w:rFonts w:ascii="Wingdings" w:hAnsi="Wingdings" w:hint="default"/>
+      </w:rPr>
+    </w:lvl>
+    <w:lvl w:ilvl="3" w:tplc="04090001" w:tentative="1">
+      <w:start w:val="1"/>
+      <w:numFmt w:val="bullet"/>
+      <w:lvlText w:val=""/>
+      <w:lvlJc w:val="left"/>
+      <w:pPr>
+        <w:ind w:left="1680" w:hanging="420"/>
+      </w:pPr>
+      <w:rPr>
+        <w:rFonts w:ascii="Wingdings" w:hAnsi="Wingdings" w:hint="default"/>
+      </w:rPr>
+    </w:lvl>
+    <w:lvl w:ilvl="4" w:tplc="04090003" w:tentative="1">
+      <w:start w:val="1"/>
+      <w:numFmt w:val="bullet"/>
+      <w:lvlText w:val=""/>
+      <w:lvlJc w:val="left"/>
+      <w:pPr>
+        <w:ind w:left="2100" w:hanging="420"/>
+      </w:pPr>
+      <w:rPr>
+        <w:rFonts w:ascii="Wingdings" w:hAnsi="Wingdings" w:hint="default"/>
+      </w:rPr>
+    </w:lvl>
+    <w:lvl w:ilvl="5" w:tplc="04090005" w:tentative="1">
+      <w:start w:val="1"/>
+      <w:numFmt w:val="bullet"/>
+      <w:lvlText w:val=""/>
+      <w:lvlJc w:val="left"/>
+      <w:pPr>
+        <w:ind w:left="2520" w:hanging="420"/>
+      </w:pPr>
+      <w:rPr>
+        <w:rFonts w:ascii="Wingdings" w:hAnsi="Wingdings" w:hint="default"/>
+      </w:rPr>
+    </w:lvl>
+    <w:lvl w:ilvl="6" w:tplc="04090001" w:tentative="1">
+      <w:start w:val="1"/>
+      <w:numFmt w:val="bullet"/>
+      <w:lvlText w:val=""/>
+      <w:lvlJc w:val="left"/>
+      <w:pPr>
+        <w:ind w:left="2940" w:hanging="420"/>
+      </w:pPr>
+      <w:rPr>
+        <w:rFonts w:ascii="Wingdings" w:hAnsi="Wingdings" w:hint="default"/>
+      </w:rPr>
+    </w:lvl>
+    <w:lvl w:ilvl="7" w:tplc="04090003" w:tentative="1">
+      <w:start w:val="1"/>
+      <w:numFmt w:val="bullet"/>
+      <w:lvlText w:val=""/>
+      <w:lvlJc w:val="left"/>
+      <w:pPr>
+        <w:ind w:left="3360" w:hanging="420"/>
+      </w:pPr>
+      <w:rPr>
+        <w:rFonts w:ascii="Wingdings" w:hAnsi="Wingdings" w:hint="default"/>
+      </w:rPr>
+    </w:lvl>
+    <w:lvl w:ilvl="8" w:tplc="04090005" w:tentative="1">
+      <w:start w:val="1"/>
+      <w:numFmt w:val="bullet"/>
+      <w:lvlText w:val=""/>
+      <w:lvlJc w:val="left"/>
+      <w:pPr>
+        <w:ind w:left="3780" w:hanging="420"/>
+      </w:pPr>
+      <w:rPr>
+        <w:rFonts w:ascii="Wingdings" w:hAnsi="Wingdings" w:hint="default"/>
+      </w:rPr>
+    </w:lvl>
+  </w:abstractNum>
+  <w:abstractNum w:abstractNumId="14">
+    <w:nsid w:val="50157FFB"/>
+    <w:multiLevelType w:val="hybridMultilevel"/>
+    <w:tmpl w:val="40EAA76A"/>
+    <w:lvl w:ilvl="0" w:tplc="04090001">
+      <w:start w:val="1"/>
+      <w:numFmt w:val="bullet"/>
+      <w:lvlText w:val=""/>
+      <w:lvlJc w:val="left"/>
+      <w:pPr>
+        <w:ind w:left="420" w:hanging="420"/>
+      </w:pPr>
+      <w:rPr>
+        <w:rFonts w:ascii="Wingdings" w:hAnsi="Wingdings" w:hint="default"/>
+      </w:rPr>
+    </w:lvl>
+    <w:lvl w:ilvl="1" w:tplc="04090003" w:tentative="1">
+      <w:start w:val="1"/>
+      <w:numFmt w:val="bullet"/>
+      <w:lvlText w:val=""/>
+      <w:lvlJc w:val="left"/>
+      <w:pPr>
+        <w:ind w:left="840" w:hanging="420"/>
+      </w:pPr>
+      <w:rPr>
+        <w:rFonts w:ascii="Wingdings" w:hAnsi="Wingdings" w:hint="default"/>
+      </w:rPr>
+    </w:lvl>
+    <w:lvl w:ilvl="2" w:tplc="04090005" w:tentative="1">
+      <w:start w:val="1"/>
+      <w:numFmt w:val="bullet"/>
+      <w:lvlText w:val=""/>
+      <w:lvlJc w:val="left"/>
+      <w:pPr>
+        <w:ind w:left="1260" w:hanging="420"/>
+      </w:pPr>
+      <w:rPr>
+        <w:rFonts w:ascii="Wingdings" w:hAnsi="Wingdings" w:hint="default"/>
+      </w:rPr>
+    </w:lvl>
+    <w:lvl w:ilvl="3" w:tplc="04090001" w:tentative="1">
+      <w:start w:val="1"/>
+      <w:numFmt w:val="bullet"/>
+      <w:lvlText w:val=""/>
+      <w:lvlJc w:val="left"/>
+      <w:pPr>
+        <w:ind w:left="1680" w:hanging="420"/>
+      </w:pPr>
+      <w:rPr>
+        <w:rFonts w:ascii="Wingdings" w:hAnsi="Wingdings" w:hint="default"/>
+      </w:rPr>
+    </w:lvl>
+    <w:lvl w:ilvl="4" w:tplc="04090003" w:tentative="1">
+      <w:start w:val="1"/>
+      <w:numFmt w:val="bullet"/>
+      <w:lvlText w:val=""/>
+      <w:lvlJc w:val="left"/>
+      <w:pPr>
+        <w:ind w:left="2100" w:hanging="420"/>
+      </w:pPr>
+      <w:rPr>
+        <w:rFonts w:ascii="Wingdings" w:hAnsi="Wingdings" w:hint="default"/>
+      </w:rPr>
+    </w:lvl>
+    <w:lvl w:ilvl="5" w:tplc="04090005" w:tentative="1">
+      <w:start w:val="1"/>
+      <w:numFmt w:val="bullet"/>
+      <w:lvlText w:val=""/>
+      <w:lvlJc w:val="left"/>
+      <w:pPr>
+        <w:ind w:left="2520" w:hanging="420"/>
+      </w:pPr>
+      <w:rPr>
+        <w:rFonts w:ascii="Wingdings" w:hAnsi="Wingdings" w:hint="default"/>
+      </w:rPr>
+    </w:lvl>
+    <w:lvl w:ilvl="6" w:tplc="04090001" w:tentative="1">
+      <w:start w:val="1"/>
+      <w:numFmt w:val="bullet"/>
+      <w:lvlText w:val=""/>
+      <w:lvlJc w:val="left"/>
+      <w:pPr>
+        <w:ind w:left="2940" w:hanging="420"/>
+      </w:pPr>
+      <w:rPr>
+        <w:rFonts w:ascii="Wingdings" w:hAnsi="Wingdings" w:hint="default"/>
+      </w:rPr>
+    </w:lvl>
+    <w:lvl w:ilvl="7" w:tplc="04090003" w:tentative="1">
+      <w:start w:val="1"/>
+      <w:numFmt w:val="bullet"/>
+      <w:lvlText w:val=""/>
+      <w:lvlJc w:val="left"/>
+      <w:pPr>
+        <w:ind w:left="3360" w:hanging="420"/>
+      </w:pPr>
+      <w:rPr>
+        <w:rFonts w:ascii="Wingdings" w:hAnsi="Wingdings" w:hint="default"/>
+      </w:rPr>
+    </w:lvl>
+    <w:lvl w:ilvl="8" w:tplc="04090005" w:tentative="1">
+      <w:start w:val="1"/>
+      <w:numFmt w:val="bullet"/>
+      <w:lvlText w:val=""/>
+      <w:lvlJc w:val="left"/>
+      <w:pPr>
+        <w:ind w:left="3780" w:hanging="420"/>
+      </w:pPr>
+      <w:rPr>
+        <w:rFonts w:ascii="Wingdings" w:hAnsi="Wingdings" w:hint="default"/>
+      </w:rPr>
+    </w:lvl>
+  </w:abstractNum>
+  <w:abstractNum w:abstractNumId="15">
     <w:nsid w:val="50FE5C3C"/>
     <w:multiLevelType w:val="hybridMultilevel"/>
     <w:tmpl w:val="E4E029E0"/>
@@ -45729,7 +46191,7 @@
       </w:rPr>
     </w:lvl>
   </w:abstractNum>
-  <w:abstractNum w:abstractNumId="13">
+  <w:abstractNum w:abstractNumId="16">
     <w:nsid w:val="640605CF"/>
     <w:multiLevelType w:val="multilevel"/>
     <w:tmpl w:val="0E1A5A26"/>
@@ -45878,7 +46340,7 @@
       </w:rPr>
     </w:lvl>
   </w:abstractNum>
-  <w:abstractNum w:abstractNumId="14">
+  <w:abstractNum w:abstractNumId="17">
     <w:nsid w:val="688C0C63"/>
     <w:multiLevelType w:val="hybridMultilevel"/>
     <w:tmpl w:val="A8EE2C7C"/>
@@ -45964,7 +46426,7 @@
       </w:pPr>
     </w:lvl>
   </w:abstractNum>
-  <w:abstractNum w:abstractNumId="15">
+  <w:abstractNum w:abstractNumId="18">
     <w:nsid w:val="6C34570B"/>
     <w:multiLevelType w:val="hybridMultilevel"/>
     <w:tmpl w:val="251617FE"/>
@@ -46077,7 +46539,7 @@
       </w:rPr>
     </w:lvl>
   </w:abstractNum>
-  <w:abstractNum w:abstractNumId="16">
+  <w:abstractNum w:abstractNumId="19">
     <w:nsid w:val="710F2770"/>
     <w:multiLevelType w:val="hybridMultilevel"/>
     <w:tmpl w:val="7FFEB0CA"/>
@@ -46190,7 +46652,7 @@
       </w:rPr>
     </w:lvl>
   </w:abstractNum>
-  <w:abstractNum w:abstractNumId="17">
+  <w:abstractNum w:abstractNumId="20">
     <w:nsid w:val="730C527B"/>
     <w:multiLevelType w:val="hybridMultilevel"/>
     <w:tmpl w:val="10BEBAE0"/>
@@ -46276,7 +46738,7 @@
       </w:pPr>
     </w:lvl>
   </w:abstractNum>
-  <w:abstractNum w:abstractNumId="18">
+  <w:abstractNum w:abstractNumId="21">
     <w:nsid w:val="779907C3"/>
     <w:multiLevelType w:val="multilevel"/>
     <w:tmpl w:val="F4E207EE"/>
@@ -46425,7 +46887,7 @@
       </w:rPr>
     </w:lvl>
   </w:abstractNum>
-  <w:abstractNum w:abstractNumId="19">
+  <w:abstractNum w:abstractNumId="22">
     <w:nsid w:val="7B0A0704"/>
     <w:multiLevelType w:val="hybridMultilevel"/>
     <w:tmpl w:val="964E9354"/>
@@ -46538,7 +47000,7 @@
       </w:rPr>
     </w:lvl>
   </w:abstractNum>
-  <w:abstractNum w:abstractNumId="20">
+  <w:abstractNum w:abstractNumId="23">
     <w:nsid w:val="7BF82645"/>
     <w:multiLevelType w:val="multilevel"/>
     <w:tmpl w:val="4552ED12"/>
@@ -46634,64 +47096,64 @@
     </w:lvl>
   </w:abstractNum>
   <w:num w:numId="1">
+    <w:abstractNumId w:val="23"/>
+  </w:num>
+  <w:num w:numId="2">
+    <w:abstractNumId w:val="16"/>
+  </w:num>
+  <w:num w:numId="3">
+    <w:abstractNumId w:val="21"/>
+  </w:num>
+  <w:num w:numId="4">
+    <w:abstractNumId w:val="11"/>
+  </w:num>
+  <w:num w:numId="5">
     <w:abstractNumId w:val="20"/>
   </w:num>
-  <w:num w:numId="2">
-    <w:abstractNumId w:val="13"/>
+  <w:num w:numId="6">
+    <w:abstractNumId w:val="17"/>
   </w:num>
-  <w:num w:numId="3">
+  <w:num w:numId="7">
+    <w:abstractNumId w:val="8"/>
+  </w:num>
+  <w:num w:numId="8">
+    <w:abstractNumId w:val="23"/>
+  </w:num>
+  <w:num w:numId="9">
+    <w:abstractNumId w:val="23"/>
+  </w:num>
+  <w:num w:numId="10">
+    <w:abstractNumId w:val="10"/>
+  </w:num>
+  <w:num w:numId="11">
+    <w:abstractNumId w:val="22"/>
+  </w:num>
+  <w:num w:numId="12">
     <w:abstractNumId w:val="18"/>
   </w:num>
-  <w:num w:numId="4">
-    <w:abstractNumId w:val="10"/>
-  </w:num>
-  <w:num w:numId="5">
-    <w:abstractNumId w:val="17"/>
-  </w:num>
-  <w:num w:numId="6">
-    <w:abstractNumId w:val="14"/>
-  </w:num>
-  <w:num w:numId="7">
-    <w:abstractNumId w:val="7"/>
-  </w:num>
-  <w:num w:numId="8">
-    <w:abstractNumId w:val="20"/>
-  </w:num>
-  <w:num w:numId="9">
-    <w:abstractNumId w:val="20"/>
-  </w:num>
-  <w:num w:numId="10">
-    <w:abstractNumId w:val="9"/>
-  </w:num>
-  <w:num w:numId="11">
+  <w:num w:numId="13">
     <w:abstractNumId w:val="19"/>
   </w:num>
-  <w:num w:numId="12">
+  <w:num w:numId="14">
     <w:abstractNumId w:val="15"/>
-  </w:num>
-  <w:num w:numId="13">
-    <w:abstractNumId w:val="16"/>
-  </w:num>
-  <w:num w:numId="14">
-    <w:abstractNumId w:val="12"/>
   </w:num>
   <w:num w:numId="15">
     <w:abstractNumId w:val="0"/>
   </w:num>
   <w:num w:numId="16">
-    <w:abstractNumId w:val="8"/>
+    <w:abstractNumId w:val="9"/>
   </w:num>
   <w:num w:numId="17">
+    <w:abstractNumId w:val="5"/>
+  </w:num>
+  <w:num w:numId="18">
     <w:abstractNumId w:val="4"/>
   </w:num>
-  <w:num w:numId="18">
-    <w:abstractNumId w:val="3"/>
-  </w:num>
   <w:num w:numId="19">
-    <w:abstractNumId w:val="6"/>
+    <w:abstractNumId w:val="7"/>
   </w:num>
   <w:num w:numId="20">
-    <w:abstractNumId w:val="5"/>
+    <w:abstractNumId w:val="6"/>
   </w:num>
   <w:num w:numId="21">
     <w:abstractNumId w:val="1"/>
@@ -46700,7 +47162,16 @@
     <w:abstractNumId w:val="2"/>
   </w:num>
   <w:num w:numId="23">
-    <w:abstractNumId w:val="11"/>
+    <w:abstractNumId w:val="12"/>
+  </w:num>
+  <w:num w:numId="24">
+    <w:abstractNumId w:val="13"/>
+  </w:num>
+  <w:num w:numId="25">
+    <w:abstractNumId w:val="3"/>
+  </w:num>
+  <w:num w:numId="26">
+    <w:abstractNumId w:val="14"/>
   </w:num>
 </w:numbering>
 </file>
@@ -49259,7 +49730,7 @@
 </file>
 
 <file path=customXml/itemProps1.xml><?xml version="1.0" encoding="utf-8"?>
-<ds:datastoreItem xmlns:ds="http://schemas.openxmlformats.org/officeDocument/2006/customXml" ds:itemID="{01143A1C-A29D-4F46-B86C-B0A445FD8D1E}">
+<ds:datastoreItem xmlns:ds="http://schemas.openxmlformats.org/officeDocument/2006/customXml" ds:itemID="{9F641B94-8E60-48BB-9C08-E857964164E2}">
   <ds:schemaRefs>
     <ds:schemaRef ds:uri="http://schemas.openxmlformats.org/officeDocument/2006/bibliography"/>
   </ds:schemaRefs>

</xml_diff>

<commit_message>
《转码内核xml设置总结》：修订target.avalign的注释错误 urgent check in emailto: <yiqian@pptv.com>, <guanjunzhang@pptv.com>, <donglu@pptv.com>
git-svn-id: http://svn01/repositories/r02/Cloud/codecs/transcli@153278 653f6834-aab9-c84e-bf21-5865e8c89758
</commit_message>
<xml_diff>
--- a/doc/转码内核xml设置总结.docx
+++ b/doc/转码内核xml设置总结.docx
@@ -28,7 +28,21 @@
         <w:rPr>
           <w:rFonts w:hint="eastAsia"/>
         </w:rPr>
-        <w:t xml:space="preserve"> &lt;jianfengzheng@pptv.com&gt;</w:t>
+        <w:t xml:space="preserve"> &lt;jianfengzheng@pptv.</w:t>
+      </w:r>
+      <w:proofErr w:type="gramStart"/>
+      <w:r>
+        <w:rPr>
+          <w:rFonts w:hint="eastAsia"/>
+        </w:rPr>
+        <w:t>com</w:t>
+      </w:r>
+      <w:proofErr w:type="gramEnd"/>
+      <w:r>
+        <w:rPr>
+          <w:rFonts w:hint="eastAsia"/>
+        </w:rPr>
+        <w:t>&gt;</w:t>
       </w:r>
     </w:p>
     <w:p>
@@ -848,13 +862,23 @@
                 <w:szCs w:val="21"/>
               </w:rPr>
             </w:pPr>
+            <w:proofErr w:type="gramStart"/>
             <w:r>
               <w:rPr>
                 <w:rFonts w:eastAsia="宋体" w:cs="Consolas" w:hint="eastAsia"/>
                 <w:kern w:val="0"/>
                 <w:szCs w:val="21"/>
               </w:rPr>
-              <w:t>external?</w:t>
+              <w:t>external</w:t>
+            </w:r>
+            <w:proofErr w:type="gramEnd"/>
+            <w:r>
+              <w:rPr>
+                <w:rFonts w:eastAsia="宋体" w:cs="Consolas" w:hint="eastAsia"/>
+                <w:kern w:val="0"/>
+                <w:szCs w:val="21"/>
+              </w:rPr>
+              <w:t>?</w:t>
             </w:r>
           </w:p>
         </w:tc>
@@ -1418,12 +1442,20 @@
         <w:pStyle w:val="2"/>
         <w:ind w:left="663" w:hanging="663"/>
       </w:pPr>
+      <w:proofErr w:type="gramStart"/>
       <w:r>
         <w:rPr>
           <w:rFonts w:hint="eastAsia"/>
         </w:rPr>
         <w:lastRenderedPageBreak/>
-        <w:t xml:space="preserve">ffmpeg </w:t>
+        <w:t>ffmpeg</w:t>
+      </w:r>
+      <w:proofErr w:type="gramEnd"/>
+      <w:r>
+        <w:rPr>
+          <w:rFonts w:hint="eastAsia"/>
+        </w:rPr>
+        <w:t xml:space="preserve"> </w:t>
       </w:r>
       <w:r>
         <w:rPr>
@@ -1436,14 +1468,17 @@
       <w:pPr>
         <w:pStyle w:val="3"/>
       </w:pPr>
+      <w:proofErr w:type="gramStart"/>
       <w:r>
         <w:rPr>
           <w:rFonts w:hint="eastAsia"/>
         </w:rPr>
         <w:t>decoding</w:t>
       </w:r>
+      <w:proofErr w:type="gramEnd"/>
     </w:p>
     <w:p>
+      <w:proofErr w:type="gramStart"/>
       <w:r>
         <w:t>GetCmdString</w:t>
       </w:r>
@@ -1453,6 +1488,7 @@
         </w:rPr>
         <w:t>()</w:t>
       </w:r>
+      <w:proofErr w:type="gramEnd"/>
     </w:p>
     <w:p>
       <w:pPr>
@@ -1469,6 +1505,7 @@
       </w:r>
     </w:p>
     <w:p>
+      <w:proofErr w:type="gramStart"/>
       <w:r>
         <w:t>GenAudioFilterOptions</w:t>
       </w:r>
@@ -1478,6 +1515,7 @@
         </w:rPr>
         <w:t>()</w:t>
       </w:r>
+      <w:proofErr w:type="gramEnd"/>
     </w:p>
     <w:p/>
     <w:tbl>
@@ -1586,13 +1624,28 @@
         <w:rPr>
           <w:rFonts w:hint="eastAsia"/>
         </w:rPr>
-        <w:t xml:space="preserve"> (ffmpeg -af pan)</w:t>
+        <w:t xml:space="preserve"> (ffmpeg -</w:t>
+      </w:r>
+      <w:proofErr w:type="gramStart"/>
+      <w:r>
+        <w:rPr>
+          <w:rFonts w:hint="eastAsia"/>
+        </w:rPr>
+        <w:t>af</w:t>
+      </w:r>
+      <w:proofErr w:type="gramEnd"/>
+      <w:r>
+        <w:rPr>
+          <w:rFonts w:hint="eastAsia"/>
+        </w:rPr>
+        <w:t xml:space="preserve"> pan)</w:t>
       </w:r>
     </w:p>
     <w:p>
       <w:pPr>
         <w:pStyle w:val="4"/>
       </w:pPr>
+      <w:proofErr w:type="gramStart"/>
       <w:r>
         <w:t>vol</w:t>
       </w:r>
@@ -1600,7 +1653,14 @@
         <w:rPr>
           <w:rFonts w:hint="eastAsia"/>
         </w:rPr>
-        <w:t>Gain (ffmpeg -af volumn)</w:t>
+        <w:t>Gain</w:t>
+      </w:r>
+      <w:proofErr w:type="gramEnd"/>
+      <w:r>
+        <w:rPr>
+          <w:rFonts w:hint="eastAsia"/>
+        </w:rPr>
+        <w:t xml:space="preserve"> (ffmpeg -af volumn)</w:t>
       </w:r>
     </w:p>
     <w:p>
@@ -1614,6 +1674,7 @@
     <w:p>
       <w:bookmarkStart w:id="6" w:name="OLE_LINK23"/>
       <w:bookmarkStart w:id="7" w:name="OLE_LINK24"/>
+      <w:proofErr w:type="gramStart"/>
       <w:r>
         <w:t>GenVideoFilterOptions</w:t>
       </w:r>
@@ -1625,6 +1686,7 @@
         </w:rPr>
         <w:t>()</w:t>
       </w:r>
+      <w:proofErr w:type="gramEnd"/>
     </w:p>
     <w:p/>
     <w:tbl>
@@ -2088,7 +2150,21 @@
         <w:rPr>
           <w:rFonts w:hint="eastAsia"/>
         </w:rPr>
-        <w:t xml:space="preserve">-vf </w:t>
+        <w:t>-</w:t>
+      </w:r>
+      <w:proofErr w:type="gramStart"/>
+      <w:r>
+        <w:rPr>
+          <w:rFonts w:hint="eastAsia"/>
+        </w:rPr>
+        <w:t>vf</w:t>
+      </w:r>
+      <w:proofErr w:type="gramEnd"/>
+      <w:r>
+        <w:rPr>
+          <w:rFonts w:hint="eastAsia"/>
+        </w:rPr>
+        <w:t xml:space="preserve"> </w:t>
       </w:r>
       <w:r>
         <w:rPr>
@@ -2132,7 +2208,21 @@
           <w:rFonts w:hint="eastAsia"/>
         </w:rPr>
         <w:lastRenderedPageBreak/>
-        <w:t xml:space="preserve">-vf </w:t>
+        <w:t>-</w:t>
+      </w:r>
+      <w:proofErr w:type="gramStart"/>
+      <w:r>
+        <w:rPr>
+          <w:rFonts w:hint="eastAsia"/>
+        </w:rPr>
+        <w:t>vf</w:t>
+      </w:r>
+      <w:proofErr w:type="gramEnd"/>
+      <w:r>
+        <w:rPr>
+          <w:rFonts w:hint="eastAsia"/>
+        </w:rPr>
+        <w:t xml:space="preserve"> </w:t>
       </w:r>
       <w:r>
         <w:rPr>
@@ -2176,8 +2266,16 @@
         <w:rPr>
           <w:rFonts w:hint="eastAsia"/>
         </w:rPr>
-        <w:t>}/codecs/fonts/fonts.conf</w:t>
-      </w:r>
+        <w:t>}/codecs/fonts/fonts.</w:t>
+      </w:r>
+      <w:proofErr w:type="gramStart"/>
+      <w:r>
+        <w:rPr>
+          <w:rFonts w:hint="eastAsia"/>
+        </w:rPr>
+        <w:t>conf</w:t>
+      </w:r>
+      <w:proofErr w:type="gramEnd"/>
     </w:p>
     <w:p>
       <w:pPr>
@@ -2187,7 +2285,21 @@
         <w:rPr>
           <w:rFonts w:hint="eastAsia"/>
         </w:rPr>
-        <w:t>-vf sclae</w:t>
+        <w:t>-</w:t>
+      </w:r>
+      <w:proofErr w:type="gramStart"/>
+      <w:r>
+        <w:rPr>
+          <w:rFonts w:hint="eastAsia"/>
+        </w:rPr>
+        <w:t>vf</w:t>
+      </w:r>
+      <w:proofErr w:type="gramEnd"/>
+      <w:r>
+        <w:rPr>
+          <w:rFonts w:hint="eastAsia"/>
+        </w:rPr>
+        <w:t xml:space="preserve"> sclae</w:t>
       </w:r>
     </w:p>
     <w:p>
@@ -2202,12 +2314,14 @@
       <w:pPr>
         <w:pStyle w:val="3"/>
       </w:pPr>
+      <w:proofErr w:type="gramStart"/>
       <w:r>
         <w:rPr>
           <w:sz w:val="18"/>
         </w:rPr>
         <w:t>timestamp</w:t>
       </w:r>
+      <w:proofErr w:type="gramEnd"/>
       <w:r>
         <w:rPr>
           <w:rFonts w:hint="eastAsia"/>
@@ -2966,34 +3080,65 @@
         </w:rPr>
         <w:t>设置参数：</w:t>
       </w:r>
-      <w:r>
-        <w:t>bool CX264Encode::Initialize()</w:t>
+      <w:proofErr w:type="gramStart"/>
+      <w:r>
+        <w:t>bool</w:t>
+      </w:r>
+      <w:proofErr w:type="gramEnd"/>
+      <w:r>
+        <w:t xml:space="preserve"> CX264Encode::Initialize()</w:t>
       </w:r>
     </w:p>
     <w:p>
       <w:pPr>
         <w:pStyle w:val="3"/>
       </w:pPr>
-      <w:r>
-        <w:rPr>
-          <w:rFonts w:hint="eastAsia"/>
-        </w:rPr>
-        <w:t>帧编码</w:t>
+      <w:proofErr w:type="gramStart"/>
+      <w:r>
+        <w:rPr>
+          <w:rFonts w:hint="eastAsia"/>
+        </w:rPr>
+        <w:t>帧</w:t>
+      </w:r>
+      <w:proofErr w:type="gramEnd"/>
+      <w:r>
+        <w:rPr>
+          <w:rFonts w:hint="eastAsia"/>
+        </w:rPr>
+        <w:t>编码</w:t>
       </w:r>
     </w:p>
     <w:p>
       <w:r>
-        <w:t>CTransWorkerSeperate::transcodeSingleVideo()</w:t>
-      </w:r>
+        <w:t>CTransWorkerSeperate::</w:t>
+      </w:r>
+      <w:proofErr w:type="gramStart"/>
+      <w:r>
+        <w:t>transcodeSingleVideo()</w:t>
+      </w:r>
+      <w:proofErr w:type="gramEnd"/>
     </w:p>
     <w:p>
       <w:r>
-        <w:t>CTransWorkerSeperate::transcodeSingleVideoComplex()</w:t>
-      </w:r>
+        <w:t>CTransWorkerSeperate::</w:t>
+      </w:r>
+      <w:proofErr w:type="gramStart"/>
+      <w:r>
+        <w:t>transcodeSingleVideoComplex()</w:t>
+      </w:r>
+      <w:proofErr w:type="gramEnd"/>
     </w:p>
     <w:p>
       <w:r>
-        <w:t>CTransWorkerSeperate::encodeVideo(size_t videoIdx)</w:t>
+        <w:t>CTransWorkerSeperate::</w:t>
+      </w:r>
+      <w:proofErr w:type="gramStart"/>
+      <w:r>
+        <w:t>encodeVideo(</w:t>
+      </w:r>
+      <w:proofErr w:type="gramEnd"/>
+      <w:r>
+        <w:t>size_t videoIdx)</w:t>
       </w:r>
     </w:p>
     <w:p>
@@ -3014,8 +3159,13 @@
       <w:r>
         <w:t xml:space="preserve">--&gt; </w:t>
       </w:r>
-      <w:r>
-        <w:t>pVideoEncode-&gt;EncodeFrame(pFrameBuf, -1 /*TODO:BufSize*/);</w:t>
+      <w:proofErr w:type="gramStart"/>
+      <w:r>
+        <w:t>pVideoEncode</w:t>
+      </w:r>
+      <w:proofErr w:type="gramEnd"/>
+      <w:r>
+        <w:t>-&gt;EncodeFrame(pFrameBuf, -1 /*TODO:BufSize*/);</w:t>
       </w:r>
     </w:p>
     <w:p>
@@ -3869,7 +4019,21 @@
         <w:rPr>
           <w:rFonts w:hint="eastAsia"/>
         </w:rPr>
-        <w:t>表示把一条源轨的左右</w:t>
+        <w:t>表示把</w:t>
+      </w:r>
+      <w:proofErr w:type="gramStart"/>
+      <w:r>
+        <w:rPr>
+          <w:rFonts w:hint="eastAsia"/>
+        </w:rPr>
+        <w:t>一条源轨</w:t>
+      </w:r>
+      <w:proofErr w:type="gramEnd"/>
+      <w:r>
+        <w:rPr>
+          <w:rFonts w:hint="eastAsia"/>
+        </w:rPr>
+        <w:t>的左右</w:t>
       </w:r>
       <w:r>
         <w:rPr>
@@ -3977,6 +4141,7 @@
               </w:rPr>
               <w:t>0</w:t>
             </w:r>
+            <w:proofErr w:type="gramStart"/>
             <w:r>
               <w:rPr>
                 <w:sz w:val="16"/>
@@ -3984,6 +4149,7 @@
               </w:rPr>
               <w:t>:single</w:t>
             </w:r>
+            <w:proofErr w:type="gramEnd"/>
             <w:r>
               <w:rPr>
                 <w:rFonts w:hint="eastAsia"/>
@@ -5580,16 +5746,15 @@
     <w:p>
       <w:pPr>
         <w:pStyle w:val="4"/>
-        <w:rPr>
-          <w:rFonts w:hint="eastAsia"/>
-        </w:rPr>
       </w:pPr>
+      <w:proofErr w:type="gramStart"/>
       <w:r>
         <w:rPr>
           <w:rFonts w:hint="eastAsia"/>
         </w:rPr>
         <w:t>cropmode</w:t>
       </w:r>
+      <w:proofErr w:type="gramEnd"/>
     </w:p>
     <w:p>
       <w:pPr>
@@ -5599,9 +5764,6 @@
           <w:numId w:val="25"/>
         </w:numPr>
         <w:ind w:firstLineChars="0"/>
-        <w:rPr>
-          <w:rFonts w:hint="eastAsia"/>
-        </w:rPr>
       </w:pPr>
       <w:r>
         <w:rPr>
@@ -5654,9 +5816,6 @@
           <w:numId w:val="25"/>
         </w:numPr>
         <w:ind w:firstLineChars="0"/>
-        <w:rPr>
-          <w:rFonts w:hint="eastAsia"/>
-        </w:rPr>
       </w:pPr>
       <w:r>
         <w:t>cropMode = 4</w:t>
@@ -5850,9 +6009,6 @@
           <w:numId w:val="25"/>
         </w:numPr>
         <w:ind w:firstLineChars="0"/>
-        <w:rPr>
-          <w:rFonts w:hint="eastAsia"/>
-        </w:rPr>
       </w:pPr>
       <w:r>
         <w:rPr>
@@ -5947,9 +6103,6 @@
           <w:numId w:val="25"/>
         </w:numPr>
         <w:ind w:firstLineChars="0"/>
-        <w:rPr>
-          <w:rFonts w:hint="eastAsia"/>
-        </w:rPr>
       </w:pPr>
       <w:r>
         <w:rPr>
@@ -5981,7 +6134,6 @@
         <w:pStyle w:val="ac"/>
         <w:ind w:leftChars="300" w:left="630" w:firstLineChars="0" w:firstLine="0"/>
         <w:rPr>
-          <w:rFonts w:hint="eastAsia"/>
           <w:sz w:val="18"/>
         </w:rPr>
       </w:pPr>
@@ -6003,9 +6155,6 @@
           <w:numId w:val="25"/>
         </w:numPr>
         <w:ind w:firstLineChars="0"/>
-        <w:rPr>
-          <w:rFonts w:hint="eastAsia"/>
-        </w:rPr>
       </w:pPr>
       <w:r>
         <w:t>内部</w:t>
@@ -6684,12 +6833,14 @@
       </w:pPr>
       <w:bookmarkStart w:id="22" w:name="_delogo_1"/>
       <w:bookmarkEnd w:id="22"/>
+      <w:proofErr w:type="gramStart"/>
       <w:r>
         <w:rPr>
           <w:rFonts w:hint="eastAsia"/>
         </w:rPr>
         <w:t>delogo</w:t>
       </w:r>
+      <w:proofErr w:type="gramEnd"/>
     </w:p>
     <w:p>
       <w:r>
@@ -6704,35 +6855,52 @@
         </w:rPr>
         <w:t>使用了</w:t>
       </w:r>
+      <w:proofErr w:type="gramStart"/>
       <w:r>
         <w:t>”</w:t>
       </w:r>
-      <w:hyperlink w:anchor="_delogo_(ffmpeg_-vf" w:history="1">
-        <w:r>
-          <w:rPr>
-            <w:rStyle w:val="a7"/>
-            <w:rFonts w:hint="eastAsia"/>
-          </w:rPr>
-          <w:t>ffmpeg</w:t>
-        </w:r>
-        <w:r>
-          <w:rPr>
-            <w:rStyle w:val="a7"/>
-            <w:rFonts w:hint="eastAsia"/>
-          </w:rPr>
-          <w:t xml:space="preserve"> </w:t>
-        </w:r>
-        <w:r>
-          <w:rPr>
-            <w:rStyle w:val="a7"/>
-            <w:rFonts w:hint="eastAsia"/>
-          </w:rPr>
-          <w:t>-vf delogo</w:t>
-        </w:r>
-      </w:hyperlink>
+      <w:proofErr w:type="gramEnd"/>
+      <w:r>
+        <w:fldChar w:fldCharType="begin"/>
+      </w:r>
+      <w:r>
+        <w:instrText xml:space="preserve"> HYPERLINK \l "_delogo_(ffmpeg_-vf" </w:instrText>
+      </w:r>
+      <w:r>
+        <w:fldChar w:fldCharType="separate"/>
+      </w:r>
+      <w:r>
+        <w:rPr>
+          <w:rStyle w:val="a7"/>
+          <w:rFonts w:hint="eastAsia"/>
+        </w:rPr>
+        <w:t>ffmpeg</w:t>
+      </w:r>
+      <w:r>
+        <w:rPr>
+          <w:rStyle w:val="a7"/>
+          <w:rFonts w:hint="eastAsia"/>
+        </w:rPr>
+        <w:t xml:space="preserve"> </w:t>
+      </w:r>
+      <w:r>
+        <w:rPr>
+          <w:rStyle w:val="a7"/>
+          <w:rFonts w:hint="eastAsia"/>
+        </w:rPr>
+        <w:t>-vf delogo</w:t>
+      </w:r>
+      <w:r>
+        <w:rPr>
+          <w:rStyle w:val="a7"/>
+        </w:rPr>
+        <w:fldChar w:fldCharType="end"/>
+      </w:r>
+      <w:proofErr w:type="gramStart"/>
       <w:r>
         <w:t>”</w:t>
       </w:r>
+      <w:proofErr w:type="gramEnd"/>
       <w:r>
         <w:rPr>
           <w:rFonts w:hint="eastAsia"/>
@@ -6917,12 +7085,21 @@
                 <w:szCs w:val="16"/>
               </w:rPr>
             </w:pPr>
-            <w:r>
-              <w:rPr>
-                <w:sz w:val="16"/>
-                <w:szCs w:val="16"/>
-              </w:rPr>
-              <w:t>config-&gt;source.delogo_pos</w:t>
+            <w:proofErr w:type="gramStart"/>
+            <w:r>
+              <w:rPr>
+                <w:sz w:val="16"/>
+                <w:szCs w:val="16"/>
+              </w:rPr>
+              <w:t>config</w:t>
+            </w:r>
+            <w:proofErr w:type="gramEnd"/>
+            <w:r>
+              <w:rPr>
+                <w:sz w:val="16"/>
+                <w:szCs w:val="16"/>
+              </w:rPr>
+              <w:t>-&gt;source.delogo_pos</w:t>
             </w:r>
             <w:r>
               <w:rPr>
@@ -7200,11 +7377,19 @@
         <w:pStyle w:val="2"/>
         <w:ind w:left="663" w:hanging="663"/>
       </w:pPr>
-      <w:r>
-        <w:rPr>
-          <w:rFonts w:hint="eastAsia"/>
-        </w:rPr>
-        <w:t xml:space="preserve">target </w:t>
+      <w:proofErr w:type="gramStart"/>
+      <w:r>
+        <w:rPr>
+          <w:rFonts w:hint="eastAsia"/>
+        </w:rPr>
+        <w:t>target</w:t>
+      </w:r>
+      <w:proofErr w:type="gramEnd"/>
+      <w:r>
+        <w:rPr>
+          <w:rFonts w:hint="eastAsia"/>
+        </w:rPr>
+        <w:t xml:space="preserve"> </w:t>
       </w:r>
       <w:r>
         <w:rPr>
@@ -7711,12 +7896,20 @@
         <w:pStyle w:val="2"/>
         <w:ind w:left="663" w:hanging="663"/>
       </w:pPr>
+      <w:proofErr w:type="gramStart"/>
       <w:r>
         <w:rPr>
           <w:rFonts w:hint="eastAsia"/>
         </w:rPr>
         <w:lastRenderedPageBreak/>
-        <w:t xml:space="preserve">target </w:t>
+        <w:t>target</w:t>
+      </w:r>
+      <w:proofErr w:type="gramEnd"/>
+      <w:r>
+        <w:rPr>
+          <w:rFonts w:hint="eastAsia"/>
+        </w:rPr>
+        <w:t xml:space="preserve"> </w:t>
       </w:r>
       <w:r>
         <w:rPr>
@@ -8071,12 +8264,14 @@
       <w:pPr>
         <w:pStyle w:val="3"/>
       </w:pPr>
+      <w:proofErr w:type="gramStart"/>
       <w:r>
         <w:rPr>
           <w:rFonts w:hint="eastAsia"/>
         </w:rPr>
         <w:t>codec</w:t>
       </w:r>
+      <w:proofErr w:type="gramEnd"/>
     </w:p>
     <w:tbl>
       <w:tblPr>
@@ -8251,11 +8446,19 @@
       <w:pPr>
         <w:pStyle w:val="4"/>
       </w:pPr>
-      <w:r>
-        <w:rPr>
-          <w:rFonts w:hint="eastAsia"/>
-        </w:rPr>
-        <w:t>format (codec-</w:t>
+      <w:proofErr w:type="gramStart"/>
+      <w:r>
+        <w:rPr>
+          <w:rFonts w:hint="eastAsia"/>
+        </w:rPr>
+        <w:t>format</w:t>
+      </w:r>
+      <w:proofErr w:type="gramEnd"/>
+      <w:r>
+        <w:rPr>
+          <w:rFonts w:hint="eastAsia"/>
+        </w:rPr>
+        <w:t xml:space="preserve"> (codec-</w:t>
       </w:r>
       <w:bookmarkStart w:id="24" w:name="OLE_LINK29"/>
       <w:r>
@@ -9447,6 +9650,7 @@
       <w:pPr>
         <w:pStyle w:val="4"/>
       </w:pPr>
+      <w:proofErr w:type="gramStart"/>
       <w:r>
         <w:rPr>
           <w:rFonts w:hint="eastAsia"/>
@@ -9454,6 +9658,7 @@
         <w:lastRenderedPageBreak/>
         <w:t>bitrate</w:t>
       </w:r>
+      <w:proofErr w:type="gramEnd"/>
     </w:p>
     <w:tbl>
       <w:tblPr>
@@ -9842,8 +10047,16 @@
               <w:rPr>
                 <w:sz w:val="16"/>
               </w:rPr>
-              <w:t xml:space="preserve">    if</w:t>
-            </w:r>
+              <w:t xml:space="preserve">    </w:t>
+            </w:r>
+            <w:proofErr w:type="gramStart"/>
+            <w:r>
+              <w:rPr>
+                <w:sz w:val="16"/>
+              </w:rPr>
+              <w:t>if</w:t>
+            </w:r>
+            <w:proofErr w:type="gramEnd"/>
             <w:r>
               <w:rPr>
                 <w:rFonts w:hint="eastAsia"/>
@@ -9975,12 +10188,14 @@
       <w:pPr>
         <w:pStyle w:val="4"/>
       </w:pPr>
+      <w:proofErr w:type="gramStart"/>
       <w:r>
         <w:rPr>
           <w:rFonts w:hint="eastAsia"/>
         </w:rPr>
         <w:t>samplerate</w:t>
       </w:r>
+      <w:proofErr w:type="gramEnd"/>
     </w:p>
     <w:tbl>
       <w:tblPr>
@@ -10197,10 +10412,8 @@
     <w:p>
       <w:pPr>
         <w:pStyle w:val="4"/>
-        <w:rPr>
-          <w:rFonts w:hint="eastAsia"/>
-        </w:rPr>
       </w:pPr>
+      <w:proofErr w:type="gramStart"/>
       <w:r>
         <w:rPr>
           <w:rFonts w:hint="eastAsia"/>
@@ -10208,6 +10421,7 @@
         <w:lastRenderedPageBreak/>
         <w:t>timeshift</w:t>
       </w:r>
+      <w:proofErr w:type="gramEnd"/>
     </w:p>
     <w:p>
       <w:r>
@@ -10228,8 +10442,6 @@
         </w:rPr>
         <w:t>里应该没有用到</w:t>
       </w:r>
-      <w:bookmarkStart w:id="25" w:name="_GoBack"/>
-      <w:bookmarkEnd w:id="25"/>
     </w:p>
     <w:tbl>
       <w:tblPr>
@@ -10426,9 +10638,11 @@
       <w:pPr>
         <w:pStyle w:val="4"/>
       </w:pPr>
+      <w:proofErr w:type="gramStart"/>
       <w:r>
         <w:t>brdown</w:t>
       </w:r>
+      <w:proofErr w:type="gramEnd"/>
     </w:p>
     <w:tbl>
       <w:tblPr>
@@ -11088,12 +11302,14 @@
       <w:pPr>
         <w:pStyle w:val="3"/>
       </w:pPr>
+      <w:proofErr w:type="gramStart"/>
       <w:r>
         <w:rPr>
           <w:rFonts w:hint="eastAsia"/>
         </w:rPr>
         <w:t>volgain</w:t>
       </w:r>
+      <w:proofErr w:type="gramEnd"/>
     </w:p>
     <w:tbl>
       <w:tblPr>
@@ -11238,7 +11454,23 @@
                 <w:sz w:val="16"/>
                 <w:szCs w:val="16"/>
               </w:rPr>
-              <w:t>&lt;!--mode:auto/manual,default is auto. value range:-200~60--&gt;</w:t>
+              <w:t>&lt;!--mode</w:t>
+            </w:r>
+            <w:proofErr w:type="gramStart"/>
+            <w:r>
+              <w:rPr>
+                <w:sz w:val="16"/>
+                <w:szCs w:val="16"/>
+              </w:rPr>
+              <w:t>:auto</w:t>
+            </w:r>
+            <w:proofErr w:type="gramEnd"/>
+            <w:r>
+              <w:rPr>
+                <w:sz w:val="16"/>
+                <w:szCs w:val="16"/>
+              </w:rPr>
+              <w:t>/manual,default is auto. value range:-200~60--&gt;</w:t>
             </w:r>
           </w:p>
         </w:tc>
@@ -11435,16 +11667,25 @@
       <w:pPr>
         <w:pStyle w:val="4"/>
       </w:pPr>
-      <w:bookmarkStart w:id="26" w:name="_delogo"/>
-      <w:bookmarkEnd w:id="26"/>
-      <w:r>
-        <w:rPr>
-          <w:rFonts w:hint="eastAsia"/>
-        </w:rPr>
-        <w:t>autoGain (common/zml_gain_analysis.c)</w:t>
+      <w:bookmarkStart w:id="25" w:name="_delogo"/>
+      <w:bookmarkEnd w:id="25"/>
+      <w:proofErr w:type="gramStart"/>
+      <w:r>
+        <w:rPr>
+          <w:rFonts w:hint="eastAsia"/>
+        </w:rPr>
+        <w:t>autoGain</w:t>
+      </w:r>
+      <w:proofErr w:type="gramEnd"/>
+      <w:r>
+        <w:rPr>
+          <w:rFonts w:hint="eastAsia"/>
+        </w:rPr>
+        <w:t xml:space="preserve"> (common/zml_gain_analysis.c)</w:t>
       </w:r>
     </w:p>
     <w:p>
+      <w:proofErr w:type="gramStart"/>
       <w:r>
         <w:t>analyseMainAudioTrack</w:t>
       </w:r>
@@ -11454,8 +11695,10 @@
         </w:rPr>
         <w:t>()</w:t>
       </w:r>
+      <w:proofErr w:type="gramEnd"/>
     </w:p>
     <w:p>
+      <w:proofErr w:type="gramStart"/>
       <w:r>
         <w:t>auxAudioAnalyseEntry</w:t>
       </w:r>
@@ -11465,26 +11708,37 @@
         </w:rPr>
         <w:t>()</w:t>
       </w:r>
+      <w:proofErr w:type="gramEnd"/>
     </w:p>
     <w:p>
+      <w:proofErr w:type="gramStart"/>
       <w:r>
         <w:rPr>
           <w:rFonts w:hint="eastAsia"/>
         </w:rPr>
         <w:t>common/zml_gain_analysis.c</w:t>
       </w:r>
+      <w:proofErr w:type="gramEnd"/>
     </w:p>
     <w:p>
       <w:pPr>
         <w:pStyle w:val="2"/>
         <w:ind w:left="663" w:hanging="663"/>
       </w:pPr>
+      <w:proofErr w:type="gramStart"/>
       <w:r>
         <w:rPr>
           <w:rFonts w:hint="eastAsia"/>
         </w:rPr>
         <w:lastRenderedPageBreak/>
-        <w:t xml:space="preserve">target </w:t>
+        <w:t>target</w:t>
+      </w:r>
+      <w:proofErr w:type="gramEnd"/>
+      <w:r>
+        <w:rPr>
+          <w:rFonts w:hint="eastAsia"/>
+        </w:rPr>
+        <w:t xml:space="preserve"> </w:t>
       </w:r>
       <w:r>
         <w:rPr>
@@ -12017,7 +12271,23 @@
                 <w:sz w:val="16"/>
                 <w:szCs w:val="16"/>
               </w:rPr>
-              <w:t xml:space="preserve">    &lt;!--nobigger:true(?), false(?)--&gt;</w:t>
+              <w:t xml:space="preserve">    &lt;!--nobigger</w:t>
+            </w:r>
+            <w:proofErr w:type="gramStart"/>
+            <w:r>
+              <w:rPr>
+                <w:sz w:val="16"/>
+                <w:szCs w:val="16"/>
+              </w:rPr>
+              <w:t>:true</w:t>
+            </w:r>
+            <w:proofErr w:type="gramEnd"/>
+            <w:r>
+              <w:rPr>
+                <w:sz w:val="16"/>
+                <w:szCs w:val="16"/>
+              </w:rPr>
+              <w:t>(?), false(?)--&gt;</w:t>
             </w:r>
           </w:p>
           <w:p>
@@ -12129,7 +12399,23 @@
                 <w:sz w:val="16"/>
                 <w:szCs w:val="16"/>
               </w:rPr>
-              <w:t xml:space="preserve">    &lt;!--B frames num. Range:[0,16], default is 4.--&gt;</w:t>
+              <w:t xml:space="preserve">    &lt;!--B frames num. Range</w:t>
+            </w:r>
+            <w:proofErr w:type="gramStart"/>
+            <w:r>
+              <w:rPr>
+                <w:sz w:val="16"/>
+                <w:szCs w:val="16"/>
+              </w:rPr>
+              <w:t>:[</w:t>
+            </w:r>
+            <w:proofErr w:type="gramEnd"/>
+            <w:r>
+              <w:rPr>
+                <w:sz w:val="16"/>
+                <w:szCs w:val="16"/>
+              </w:rPr>
+              <w:t>0,16], default is 4.--&gt;</w:t>
             </w:r>
           </w:p>
           <w:p>
@@ -12364,12 +12650,14 @@
       <w:pPr>
         <w:pStyle w:val="3"/>
       </w:pPr>
+      <w:proofErr w:type="gramStart"/>
       <w:r>
         <w:rPr>
           <w:rFonts w:hint="eastAsia"/>
         </w:rPr>
         <w:t>codec</w:t>
       </w:r>
+      <w:proofErr w:type="gramEnd"/>
     </w:p>
     <w:tbl>
       <w:tblPr>
@@ -12468,11 +12756,19 @@
       <w:pPr>
         <w:pStyle w:val="4"/>
       </w:pPr>
-      <w:r>
-        <w:rPr>
-          <w:rFonts w:hint="eastAsia"/>
-        </w:rPr>
-        <w:t>format (codec-type)</w:t>
+      <w:proofErr w:type="gramStart"/>
+      <w:r>
+        <w:rPr>
+          <w:rFonts w:hint="eastAsia"/>
+        </w:rPr>
+        <w:t>format</w:t>
+      </w:r>
+      <w:proofErr w:type="gramEnd"/>
+      <w:r>
+        <w:rPr>
+          <w:rFonts w:hint="eastAsia"/>
+        </w:rPr>
+        <w:t xml:space="preserve"> (codec-type)</w:t>
       </w:r>
     </w:p>
     <w:tbl>
@@ -12500,8 +12796,8 @@
                 <w:szCs w:val="16"/>
               </w:rPr>
             </w:pPr>
-            <w:bookmarkStart w:id="27" w:name="OLE_LINK30"/>
-            <w:bookmarkStart w:id="28" w:name="OLE_LINK31"/>
+            <w:bookmarkStart w:id="26" w:name="OLE_LINK30"/>
+            <w:bookmarkStart w:id="27" w:name="OLE_LINK31"/>
             <w:r>
               <w:rPr>
                 <w:rFonts w:hint="eastAsia"/>
@@ -12675,6 +12971,7 @@
               </w:rPr>
               <w:t>”</w:t>
             </w:r>
+            <w:proofErr w:type="gramStart"/>
             <w:r>
               <w:rPr>
                 <w:rFonts w:hint="eastAsia"/>
@@ -12683,6 +12980,7 @@
               </w:rPr>
               <w:t>,...</w:t>
             </w:r>
+            <w:proofErr w:type="gramEnd"/>
             <w:r>
               <w:rPr>
                 <w:sz w:val="16"/>
@@ -12722,8 +13020,8 @@
                 <w:szCs w:val="16"/>
               </w:rPr>
             </w:pPr>
-            <w:bookmarkStart w:id="29" w:name="OLE_LINK13"/>
-            <w:bookmarkStart w:id="30" w:name="OLE_LINK16"/>
+            <w:bookmarkStart w:id="28" w:name="OLE_LINK13"/>
+            <w:bookmarkStart w:id="29" w:name="OLE_LINK16"/>
             <w:r>
               <w:rPr>
                 <w:sz w:val="16"/>
@@ -13134,8 +13432,8 @@
               <w:tab/>
               <w:t>};</w:t>
             </w:r>
+            <w:bookmarkEnd w:id="28"/>
             <w:bookmarkEnd w:id="29"/>
-            <w:bookmarkEnd w:id="30"/>
           </w:p>
         </w:tc>
       </w:tr>
@@ -13503,18 +13801,20 @@
         </w:tc>
       </w:tr>
     </w:tbl>
+    <w:bookmarkEnd w:id="26"/>
     <w:bookmarkEnd w:id="27"/>
-    <w:bookmarkEnd w:id="28"/>
     <w:p>
       <w:pPr>
         <w:pStyle w:val="4"/>
       </w:pPr>
+      <w:proofErr w:type="gramStart"/>
       <w:r>
         <w:rPr>
           <w:rFonts w:hint="eastAsia"/>
         </w:rPr>
         <w:t>bitrate</w:t>
       </w:r>
+      <w:proofErr w:type="gramEnd"/>
     </w:p>
     <w:tbl>
       <w:tblPr>
@@ -13846,12 +14146,14 @@
       <w:pPr>
         <w:pStyle w:val="5"/>
       </w:pPr>
+      <w:proofErr w:type="gramStart"/>
       <w:r>
         <w:rPr>
           <w:rFonts w:hint="eastAsia"/>
         </w:rPr>
         <w:t>presetLevel</w:t>
       </w:r>
+      <w:proofErr w:type="gramEnd"/>
     </w:p>
     <w:tbl>
       <w:tblPr>
@@ -14618,26 +14920,28 @@
       <w:pPr>
         <w:pStyle w:val="4"/>
       </w:pPr>
-      <w:bookmarkStart w:id="31" w:name="OLE_LINK68"/>
-      <w:bookmarkStart w:id="32" w:name="OLE_LINK69"/>
-      <w:bookmarkStart w:id="33" w:name="OLE_LINK21"/>
-      <w:bookmarkStart w:id="34" w:name="OLE_LINK22"/>
+      <w:bookmarkStart w:id="30" w:name="OLE_LINK68"/>
+      <w:bookmarkStart w:id="31" w:name="OLE_LINK69"/>
+      <w:bookmarkStart w:id="32" w:name="OLE_LINK21"/>
+      <w:bookmarkStart w:id="33" w:name="OLE_LINK22"/>
+      <w:proofErr w:type="gramStart"/>
       <w:r>
         <w:rPr>
           <w:rFonts w:hint="eastAsia"/>
         </w:rPr>
         <w:t>rectangle</w:t>
       </w:r>
+      <w:bookmarkEnd w:id="30"/>
       <w:bookmarkEnd w:id="31"/>
+      <w:proofErr w:type="gramEnd"/>
+      <w:r>
+        <w:rPr>
+          <w:rFonts w:hint="eastAsia"/>
+        </w:rPr>
+        <w:t xml:space="preserve"> </w:t>
+      </w:r>
       <w:bookmarkEnd w:id="32"/>
-      <w:r>
-        <w:rPr>
-          <w:rFonts w:hint="eastAsia"/>
-        </w:rPr>
-        <w:t xml:space="preserve"> </w:t>
-      </w:r>
       <w:bookmarkEnd w:id="33"/>
-      <w:bookmarkEnd w:id="34"/>
       <w:r>
         <w:rPr>
           <w:rFonts w:hint="eastAsia"/>
@@ -14960,7 +15264,7 @@
         </w:numPr>
         <w:ind w:firstLineChars="0"/>
       </w:pPr>
-      <w:bookmarkStart w:id="35" w:name="OLE_LINK67"/>
+      <w:bookmarkStart w:id="34" w:name="OLE_LINK67"/>
       <w:r>
         <w:rPr>
           <w:rFonts w:asciiTheme="minorEastAsia" w:hAnsiTheme="minorEastAsia" w:hint="eastAsia"/>
@@ -14969,7 +15273,7 @@
         </w:rPr>
         <w:t>position</w:t>
       </w:r>
-      <w:bookmarkEnd w:id="35"/>
+      <w:bookmarkEnd w:id="34"/>
       <w:r>
         <w:rPr>
           <w:rFonts w:asciiTheme="minorEastAsia" w:hAnsiTheme="minorEastAsia" w:hint="eastAsia"/>
@@ -15055,8 +15359,8 @@
                 <w:szCs w:val="16"/>
               </w:rPr>
             </w:pPr>
-            <w:bookmarkStart w:id="36" w:name="OLE_LINK50"/>
-            <w:bookmarkStart w:id="37" w:name="OLE_LINK51"/>
+            <w:bookmarkStart w:id="35" w:name="OLE_LINK50"/>
+            <w:bookmarkStart w:id="36" w:name="OLE_LINK51"/>
             <w:r>
               <w:rPr>
                 <w:rFonts w:hint="eastAsia"/>
@@ -15300,16 +15604,16 @@
               </w:rPr>
               <w:t>"</w:t>
             </w:r>
-            <w:bookmarkStart w:id="38" w:name="OLE_LINK40"/>
-            <w:bookmarkStart w:id="39" w:name="OLE_LINK41"/>
+            <w:bookmarkStart w:id="37" w:name="OLE_LINK40"/>
+            <w:bookmarkStart w:id="38" w:name="OLE_LINK41"/>
             <w:r>
               <w:rPr>
                 <w:sz w:val="16"/>
               </w:rPr>
               <w:t>videofilter.scale.width</w:t>
             </w:r>
+            <w:bookmarkEnd w:id="37"/>
             <w:bookmarkEnd w:id="38"/>
-            <w:bookmarkEnd w:id="39"/>
             <w:r>
               <w:rPr>
                 <w:sz w:val="16"/>
@@ -15659,12 +15963,13 @@
         </w:tc>
       </w:tr>
     </w:tbl>
+    <w:bookmarkEnd w:id="35"/>
     <w:bookmarkEnd w:id="36"/>
-    <w:bookmarkEnd w:id="37"/>
     <w:p>
       <w:pPr>
         <w:pStyle w:val="4"/>
       </w:pPr>
+      <w:proofErr w:type="gramStart"/>
       <w:r>
         <w:rPr>
           <w:rFonts w:hint="eastAsia"/>
@@ -15672,6 +15977,7 @@
         <w:lastRenderedPageBreak/>
         <w:t>nobigger</w:t>
       </w:r>
+      <w:proofErr w:type="gramEnd"/>
     </w:p>
     <w:tbl>
       <w:tblPr>
@@ -15698,8 +16004,8 @@
                 <w:szCs w:val="16"/>
               </w:rPr>
             </w:pPr>
-            <w:bookmarkStart w:id="40" w:name="OLE_LINK9"/>
-            <w:bookmarkStart w:id="41" w:name="OLE_LINK10"/>
+            <w:bookmarkStart w:id="39" w:name="OLE_LINK9"/>
+            <w:bookmarkStart w:id="40" w:name="OLE_LINK10"/>
             <w:r>
               <w:rPr>
                 <w:rFonts w:hint="eastAsia"/>
@@ -16329,20 +16635,22 @@
           </w:p>
         </w:tc>
       </w:tr>
+      <w:bookmarkEnd w:id="39"/>
       <w:bookmarkEnd w:id="40"/>
-      <w:bookmarkEnd w:id="41"/>
     </w:tbl>
     <w:p/>
     <w:p>
       <w:pPr>
         <w:pStyle w:val="4"/>
       </w:pPr>
+      <w:proofErr w:type="gramStart"/>
       <w:r>
         <w:rPr>
           <w:rFonts w:hint="eastAsia"/>
         </w:rPr>
         <w:t>brdown</w:t>
       </w:r>
+      <w:proofErr w:type="gramEnd"/>
     </w:p>
     <w:p>
       <w:r>
@@ -17712,6 +18020,7 @@
       <w:pPr>
         <w:pStyle w:val="4"/>
       </w:pPr>
+      <w:proofErr w:type="gramStart"/>
       <w:r>
         <w:rPr>
           <w:rFonts w:hint="eastAsia"/>
@@ -17719,6 +18028,7 @@
         <w:lastRenderedPageBreak/>
         <w:t>encode</w:t>
       </w:r>
+      <w:proofErr w:type="gramEnd"/>
     </w:p>
     <w:p>
       <w:r>
@@ -17790,8 +18100,8 @@
                 <w:szCs w:val="16"/>
               </w:rPr>
             </w:pPr>
-            <w:bookmarkStart w:id="42" w:name="OLE_LINK52"/>
-            <w:bookmarkStart w:id="43" w:name="OLE_LINK53"/>
+            <w:bookmarkStart w:id="41" w:name="OLE_LINK52"/>
+            <w:bookmarkStart w:id="42" w:name="OLE_LINK53"/>
             <w:r>
               <w:rPr>
                 <w:rFonts w:cs="Consolas"/>
@@ -18159,18 +18469,20 @@
         </w:tc>
       </w:tr>
     </w:tbl>
+    <w:bookmarkEnd w:id="41"/>
     <w:bookmarkEnd w:id="42"/>
-    <w:bookmarkEnd w:id="43"/>
     <w:p>
       <w:pPr>
         <w:pStyle w:val="3"/>
       </w:pPr>
+      <w:proofErr w:type="gramStart"/>
       <w:r>
         <w:rPr>
           <w:rFonts w:hint="eastAsia"/>
         </w:rPr>
         <w:t>profile</w:t>
       </w:r>
+      <w:proofErr w:type="gramEnd"/>
     </w:p>
     <w:tbl>
       <w:tblPr>
@@ -18196,8 +18508,8 @@
                 <w:szCs w:val="16"/>
               </w:rPr>
             </w:pPr>
-            <w:bookmarkStart w:id="44" w:name="OLE_LINK42"/>
-            <w:bookmarkStart w:id="45" w:name="OLE_LINK43"/>
+            <w:bookmarkStart w:id="43" w:name="OLE_LINK42"/>
+            <w:bookmarkStart w:id="44" w:name="OLE_LINK43"/>
             <w:r>
               <w:rPr>
                 <w:rFonts w:hint="eastAsia"/>
@@ -18387,22 +18699,24 @@
           </w:p>
         </w:tc>
       </w:tr>
+      <w:bookmarkEnd w:id="43"/>
       <w:bookmarkEnd w:id="44"/>
-      <w:bookmarkEnd w:id="45"/>
     </w:tbl>
     <w:p/>
     <w:p>
       <w:pPr>
         <w:pStyle w:val="3"/>
       </w:pPr>
-      <w:bookmarkStart w:id="46" w:name="OLE_LINK44"/>
-      <w:bookmarkStart w:id="47" w:name="OLE_LINK45"/>
+      <w:bookmarkStart w:id="45" w:name="OLE_LINK44"/>
+      <w:bookmarkStart w:id="46" w:name="OLE_LINK45"/>
+      <w:proofErr w:type="gramStart"/>
       <w:r>
         <w:rPr>
           <w:rFonts w:hint="eastAsia"/>
         </w:rPr>
         <w:t>lowerbitrate</w:t>
       </w:r>
+      <w:proofErr w:type="gramEnd"/>
       <w:r>
         <w:rPr>
           <w:rFonts w:hint="eastAsia"/>
@@ -18470,18 +18784,28 @@
         </w:rPr>
         <w:t>起作用，具体如何参见</w:t>
       </w:r>
+      <w:proofErr w:type="gramStart"/>
       <w:r>
         <w:rPr>
           <w:rFonts w:hint="eastAsia"/>
         </w:rPr>
         <w:t>见</w:t>
       </w:r>
-      <w:r>
-        <w:rPr>
-          <w:rFonts w:hint="eastAsia"/>
-        </w:rPr>
-        <w:t xml:space="preserve"> x264_mod:init_pass2()</w:t>
-      </w:r>
+      <w:proofErr w:type="gramEnd"/>
+      <w:r>
+        <w:rPr>
+          <w:rFonts w:hint="eastAsia"/>
+        </w:rPr>
+        <w:t xml:space="preserve"> x264_mod:init_</w:t>
+      </w:r>
+      <w:proofErr w:type="gramStart"/>
+      <w:r>
+        <w:rPr>
+          <w:rFonts w:hint="eastAsia"/>
+        </w:rPr>
+        <w:t>pass2()</w:t>
+      </w:r>
+      <w:proofErr w:type="gramEnd"/>
     </w:p>
     <w:p>
       <w:r>
@@ -19012,10 +19336,10 @@
       <w:pPr>
         <w:pStyle w:val="3"/>
       </w:pPr>
-      <w:bookmarkStart w:id="48" w:name="OLE_LINK46"/>
-      <w:bookmarkStart w:id="49" w:name="OLE_LINK47"/>
+      <w:bookmarkStart w:id="47" w:name="OLE_LINK46"/>
+      <w:bookmarkStart w:id="48" w:name="OLE_LINK47"/>
+      <w:bookmarkEnd w:id="45"/>
       <w:bookmarkEnd w:id="46"/>
-      <w:bookmarkEnd w:id="47"/>
       <w:r>
         <w:rPr>
           <w:rFonts w:hint="eastAsia"/>
@@ -20030,15 +20354,17 @@
         </w:tc>
       </w:tr>
     </w:tbl>
+    <w:bookmarkEnd w:id="47"/>
     <w:bookmarkEnd w:id="48"/>
-    <w:bookmarkEnd w:id="49"/>
     <w:p>
       <w:pPr>
         <w:pStyle w:val="3"/>
       </w:pPr>
+      <w:proofErr w:type="gramStart"/>
       <w:r>
         <w:t>rcmode</w:t>
       </w:r>
+      <w:proofErr w:type="gramEnd"/>
       <w:r>
         <w:rPr>
           <w:rFonts w:hint="eastAsia"/>
@@ -20144,7 +20470,7 @@
                 <w:szCs w:val="16"/>
               </w:rPr>
             </w:pPr>
-            <w:bookmarkStart w:id="50" w:name="OLE_LINK37"/>
+            <w:bookmarkStart w:id="49" w:name="OLE_LINK37"/>
             <w:r>
               <w:rPr>
                 <w:rFonts w:hint="eastAsia"/>
@@ -20181,7 +20507,7 @@
               </w:rPr>
               <w:t>"</w:t>
             </w:r>
-            <w:bookmarkStart w:id="51" w:name="OLE_LINK73"/>
+            <w:bookmarkStart w:id="50" w:name="OLE_LINK73"/>
             <w:r>
               <w:rPr>
                 <w:sz w:val="16"/>
@@ -20196,7 +20522,7 @@
               </w:rPr>
               <w:t>verall.video.mode</w:t>
             </w:r>
-            <w:bookmarkEnd w:id="51"/>
+            <w:bookmarkEnd w:id="50"/>
             <w:r>
               <w:rPr>
                 <w:sz w:val="16"/>
@@ -20674,17 +21000,19 @@
         </w:tc>
       </w:tr>
     </w:tbl>
-    <w:bookmarkEnd w:id="50"/>
+    <w:bookmarkEnd w:id="49"/>
     <w:p>
       <w:pPr>
         <w:pStyle w:val="4"/>
       </w:pPr>
+      <w:proofErr w:type="gramStart"/>
       <w:r>
         <w:rPr>
           <w:rFonts w:hint="eastAsia"/>
         </w:rPr>
         <w:t>x264</w:t>
       </w:r>
+      <w:proofErr w:type="gramEnd"/>
       <w:r>
         <w:rPr>
           <w:rFonts w:hint="eastAsia"/>
@@ -20725,8 +21053,8 @@
               </w:rPr>
               <w:t>bool CX264Encode::</w:t>
             </w:r>
-            <w:bookmarkStart w:id="52" w:name="OLE_LINK3"/>
-            <w:bookmarkStart w:id="53" w:name="OLE_LINK7"/>
+            <w:bookmarkStart w:id="51" w:name="OLE_LINK3"/>
+            <w:bookmarkStart w:id="52" w:name="OLE_LINK7"/>
             <w:r>
               <w:rPr>
                 <w:sz w:val="16"/>
@@ -20734,8 +21062,8 @@
               </w:rPr>
               <w:t>Initialize</w:t>
             </w:r>
+            <w:bookmarkEnd w:id="51"/>
             <w:bookmarkEnd w:id="52"/>
-            <w:bookmarkEnd w:id="53"/>
             <w:r>
               <w:rPr>
                 <w:sz w:val="16"/>
@@ -20786,11 +21114,19 @@
       <w:pPr>
         <w:pStyle w:val="4"/>
       </w:pPr>
-      <w:r>
-        <w:rPr>
-          <w:rFonts w:hint="eastAsia"/>
-        </w:rPr>
-        <w:t>x264 mbtree</w:t>
+      <w:proofErr w:type="gramStart"/>
+      <w:r>
+        <w:rPr>
+          <w:rFonts w:hint="eastAsia"/>
+        </w:rPr>
+        <w:t>x264</w:t>
+      </w:r>
+      <w:proofErr w:type="gramEnd"/>
+      <w:r>
+        <w:rPr>
+          <w:rFonts w:hint="eastAsia"/>
+        </w:rPr>
+        <w:t xml:space="preserve"> mbtree</w:t>
       </w:r>
     </w:p>
     <w:p>
@@ -20814,11 +21150,19 @@
           <w:sz w:val="16"/>
         </w:rPr>
       </w:pPr>
+      <w:proofErr w:type="gramStart"/>
       <w:r>
         <w:rPr>
           <w:sz w:val="16"/>
         </w:rPr>
-        <w:t>if(m_encoderPass &gt; 1 &amp;&amp; !pVideoEnc-&gt;GetIsMultiPass()) {</w:t>
+        <w:t>if(</w:t>
+      </w:r>
+      <w:proofErr w:type="gramEnd"/>
+      <w:r>
+        <w:rPr>
+          <w:sz w:val="16"/>
+        </w:rPr>
+        <w:t>m_encoderPass &gt; 1 &amp;&amp; !pVideoEnc-&gt;GetIsMultiPass()) {</w:t>
       </w:r>
     </w:p>
     <w:p>
@@ -20832,7 +21176,21 @@
         <w:rPr>
           <w:sz w:val="16"/>
         </w:rPr>
-        <w:t xml:space="preserve">    pVideoEnc-&gt;SetEncodePass(m_encoderPass);</w:t>
+        <w:t xml:space="preserve">    </w:t>
+      </w:r>
+      <w:proofErr w:type="gramStart"/>
+      <w:r>
+        <w:rPr>
+          <w:sz w:val="16"/>
+        </w:rPr>
+        <w:t>pVideoEnc</w:t>
+      </w:r>
+      <w:proofErr w:type="gramEnd"/>
+      <w:r>
+        <w:rPr>
+          <w:sz w:val="16"/>
+        </w:rPr>
+        <w:t>-&gt;SetEncodePass(m_encoderPass);</w:t>
       </w:r>
     </w:p>
     <w:p>
@@ -20846,7 +21204,21 @@
         <w:rPr>
           <w:sz w:val="16"/>
         </w:rPr>
-        <w:t xml:space="preserve">    pVideoEnc-&gt;SetPassLogFile(m_streamFiles.GetEncoderStatFile(i));</w:t>
+        <w:t xml:space="preserve">    </w:t>
+      </w:r>
+      <w:proofErr w:type="gramStart"/>
+      <w:r>
+        <w:rPr>
+          <w:sz w:val="16"/>
+        </w:rPr>
+        <w:t>pVideoEnc</w:t>
+      </w:r>
+      <w:proofErr w:type="gramEnd"/>
+      <w:r>
+        <w:rPr>
+          <w:sz w:val="16"/>
+        </w:rPr>
+        <w:t>-&gt;SetPassLogFile(m_streamFiles.GetEncoderStatFile(i));</w:t>
       </w:r>
     </w:p>
     <w:p>
@@ -20884,6 +21256,7 @@
         </w:rPr>
         <w:t>std::string CFileQueue::</w:t>
       </w:r>
+      <w:proofErr w:type="gramStart"/>
       <w:r>
         <w:rPr>
           <w:sz w:val="16"/>
@@ -20895,7 +21268,14 @@
         <w:rPr>
           <w:sz w:val="16"/>
         </w:rPr>
-        <w:t>(int videoStreamId)</w:t>
+        <w:t>(</w:t>
+      </w:r>
+      <w:proofErr w:type="gramEnd"/>
+      <w:r>
+        <w:rPr>
+          <w:sz w:val="16"/>
+        </w:rPr>
+        <w:t>int videoStreamId)</w:t>
       </w:r>
     </w:p>
     <w:p>
@@ -20925,7 +21305,21 @@
           <w:sz w:val="16"/>
         </w:rPr>
         <w:tab/>
-        <w:t>__int64 curTime = GetTickCount();</w:t>
+        <w:t xml:space="preserve">__int64 curTime = </w:t>
+      </w:r>
+      <w:proofErr w:type="gramStart"/>
+      <w:r>
+        <w:rPr>
+          <w:sz w:val="16"/>
+        </w:rPr>
+        <w:t>GetTickCount(</w:t>
+      </w:r>
+      <w:proofErr w:type="gramEnd"/>
+      <w:r>
+        <w:rPr>
+          <w:sz w:val="16"/>
+        </w:rPr>
+        <w:t>);</w:t>
       </w:r>
     </w:p>
     <w:p>
@@ -20940,7 +21334,20 @@
           <w:sz w:val="16"/>
         </w:rPr>
         <w:tab/>
-        <w:t>std::stringstream tmpStr;</w:t>
+      </w:r>
+      <w:proofErr w:type="gramStart"/>
+      <w:r>
+        <w:rPr>
+          <w:sz w:val="16"/>
+        </w:rPr>
+        <w:t>std::stringstream</w:t>
+      </w:r>
+      <w:proofErr w:type="gramEnd"/>
+      <w:r>
+        <w:rPr>
+          <w:sz w:val="16"/>
+        </w:rPr>
+        <w:t xml:space="preserve"> tmpStr;</w:t>
       </w:r>
     </w:p>
     <w:p>
@@ -20955,7 +21362,20 @@
           <w:sz w:val="16"/>
         </w:rPr>
         <w:tab/>
-        <w:t>tmpStr&lt;&lt;m_tempDir&lt;&lt;"x264stat_"&lt;&lt;m_curProcessId&lt;&lt;"_"&lt;&lt;curTime&lt;&lt;"_"&lt;&lt;m_workerId&lt;&lt;"_"&lt;&lt;videoStreamId&lt;&lt;".log";</w:t>
+      </w:r>
+      <w:proofErr w:type="gramStart"/>
+      <w:r>
+        <w:rPr>
+          <w:sz w:val="16"/>
+        </w:rPr>
+        <w:t>tmpStr</w:t>
+      </w:r>
+      <w:proofErr w:type="gramEnd"/>
+      <w:r>
+        <w:rPr>
+          <w:sz w:val="16"/>
+        </w:rPr>
+        <w:t>&lt;&lt;m_tempDir&lt;&lt;"x264stat_"&lt;&lt;m_curProcessId&lt;&lt;"_"&lt;&lt;curTime&lt;&lt;"_"&lt;&lt;m_workerId&lt;&lt;"_"&lt;&lt;videoStreamId&lt;&lt;".log";</w:t>
       </w:r>
     </w:p>
     <w:p>
@@ -20970,7 +21390,20 @@
           <w:sz w:val="16"/>
         </w:rPr>
         <w:tab/>
-        <w:t>std::string retStr = tmpStr.str();</w:t>
+      </w:r>
+      <w:proofErr w:type="gramStart"/>
+      <w:r>
+        <w:rPr>
+          <w:sz w:val="16"/>
+        </w:rPr>
+        <w:t>std::string</w:t>
+      </w:r>
+      <w:proofErr w:type="gramEnd"/>
+      <w:r>
+        <w:rPr>
+          <w:sz w:val="16"/>
+        </w:rPr>
+        <w:t xml:space="preserve"> retStr = tmpStr.str();</w:t>
       </w:r>
     </w:p>
     <w:p>
@@ -20985,7 +21418,21 @@
           <w:sz w:val="16"/>
         </w:rPr>
         <w:tab/>
-        <w:t>m_encoderStatFiles.push_back(retStr);</w:t>
+        <w:t>m_encoderStatFiles.push_</w:t>
+      </w:r>
+      <w:proofErr w:type="gramStart"/>
+      <w:r>
+        <w:rPr>
+          <w:sz w:val="16"/>
+        </w:rPr>
+        <w:t>back(</w:t>
+      </w:r>
+      <w:proofErr w:type="gramEnd"/>
+      <w:r>
+        <w:rPr>
+          <w:sz w:val="16"/>
+        </w:rPr>
+        <w:t>retStr);</w:t>
       </w:r>
     </w:p>
     <w:p>
@@ -21000,7 +21447,21 @@
           <w:sz w:val="16"/>
         </w:rPr>
         <w:tab/>
-        <w:t>m_encoderStatFiles.push_back(retStr+".mbtree");</w:t>
+        <w:t>m_encoderStatFiles.push_</w:t>
+      </w:r>
+      <w:proofErr w:type="gramStart"/>
+      <w:r>
+        <w:rPr>
+          <w:sz w:val="16"/>
+        </w:rPr>
+        <w:t>back(</w:t>
+      </w:r>
+      <w:proofErr w:type="gramEnd"/>
+      <w:r>
+        <w:rPr>
+          <w:sz w:val="16"/>
+        </w:rPr>
+        <w:t>retStr+".mbtree");</w:t>
       </w:r>
     </w:p>
     <w:p>
@@ -21015,7 +21476,20 @@
           <w:sz w:val="16"/>
         </w:rPr>
         <w:tab/>
-        <w:t>return retStr;</w:t>
+      </w:r>
+      <w:proofErr w:type="gramStart"/>
+      <w:r>
+        <w:rPr>
+          <w:sz w:val="16"/>
+        </w:rPr>
+        <w:t>return</w:t>
+      </w:r>
+      <w:proofErr w:type="gramEnd"/>
+      <w:r>
+        <w:rPr>
+          <w:sz w:val="16"/>
+        </w:rPr>
+        <w:t xml:space="preserve"> retStr;</w:t>
       </w:r>
     </w:p>
     <w:p>
@@ -21040,7 +21514,15 @@
     </w:p>
     <w:p>
       <w:r>
-        <w:t>$ ls -1</w:t>
+        <w:t xml:space="preserve">$ </w:t>
+      </w:r>
+      <w:proofErr w:type="gramStart"/>
+      <w:r>
+        <w:t>ls</w:t>
+      </w:r>
+      <w:proofErr w:type="gramEnd"/>
+      <w:r>
+        <w:t xml:space="preserve"> -1</w:t>
       </w:r>
       <w:r>
         <w:rPr>
@@ -21066,12 +21548,14 @@
       <w:pPr>
         <w:pStyle w:val="3"/>
       </w:pPr>
+      <w:proofErr w:type="gramStart"/>
       <w:r>
         <w:rPr>
           <w:rFonts w:hint="eastAsia"/>
         </w:rPr>
         <w:t>fps</w:t>
       </w:r>
+      <w:proofErr w:type="gramEnd"/>
       <w:r>
         <w:rPr>
           <w:rFonts w:hint="eastAsia"/>
@@ -21103,8 +21587,8 @@
                 <w:szCs w:val="16"/>
               </w:rPr>
             </w:pPr>
-            <w:bookmarkStart w:id="54" w:name="OLE_LINK54"/>
-            <w:bookmarkStart w:id="55" w:name="OLE_LINK55"/>
+            <w:bookmarkStart w:id="53" w:name="OLE_LINK54"/>
+            <w:bookmarkStart w:id="54" w:name="OLE_LINK55"/>
             <w:r>
               <w:rPr>
                 <w:rFonts w:hint="eastAsia"/>
@@ -21734,18 +22218,20 @@
         </w:tc>
       </w:tr>
     </w:tbl>
+    <w:bookmarkEnd w:id="53"/>
     <w:bookmarkEnd w:id="54"/>
-    <w:bookmarkEnd w:id="55"/>
     <w:p>
       <w:pPr>
         <w:pStyle w:val="3"/>
       </w:pPr>
+      <w:proofErr w:type="gramStart"/>
       <w:r>
         <w:rPr>
           <w:rFonts w:hint="eastAsia"/>
         </w:rPr>
         <w:t>dar</w:t>
       </w:r>
+      <w:proofErr w:type="gramEnd"/>
     </w:p>
     <w:p>
       <w:r>
@@ -21780,8 +22266,8 @@
                 <w:szCs w:val="16"/>
               </w:rPr>
             </w:pPr>
-            <w:bookmarkStart w:id="56" w:name="OLE_LINK56"/>
-            <w:bookmarkStart w:id="57" w:name="OLE_LINK57"/>
+            <w:bookmarkStart w:id="55" w:name="OLE_LINK56"/>
+            <w:bookmarkStart w:id="56" w:name="OLE_LINK57"/>
             <w:r>
               <w:rPr>
                 <w:rFonts w:hint="eastAsia"/>
@@ -21994,9 +22480,9 @@
               </w:rPr>
               <w:t xml:space="preserve">    prefs.SetStreamPref("</w:t>
             </w:r>
-            <w:bookmarkStart w:id="58" w:name="OLE_LINK77"/>
-            <w:bookmarkStart w:id="59" w:name="OLE_LINK78"/>
-            <w:bookmarkStart w:id="60" w:name="OLE_LINK81"/>
+            <w:bookmarkStart w:id="57" w:name="OLE_LINK77"/>
+            <w:bookmarkStart w:id="58" w:name="OLE_LINK78"/>
+            <w:bookmarkStart w:id="59" w:name="OLE_LINK81"/>
             <w:r>
               <w:rPr>
                 <w:sz w:val="16"/>
@@ -22004,9 +22490,9 @@
               </w:rPr>
               <w:t>overall.video.ar</w:t>
             </w:r>
+            <w:bookmarkEnd w:id="57"/>
             <w:bookmarkEnd w:id="58"/>
             <w:bookmarkEnd w:id="59"/>
-            <w:bookmarkEnd w:id="60"/>
             <w:r>
               <w:rPr>
                 <w:sz w:val="16"/>
@@ -22470,17 +22956,19 @@
           </w:p>
         </w:tc>
       </w:tr>
+      <w:bookmarkEnd w:id="55"/>
       <w:bookmarkEnd w:id="56"/>
-      <w:bookmarkEnd w:id="57"/>
     </w:tbl>
     <w:p/>
     <w:p>
       <w:pPr>
         <w:pStyle w:val="3"/>
       </w:pPr>
+      <w:proofErr w:type="gramStart"/>
       <w:r>
         <w:t>ref</w:t>
       </w:r>
+      <w:proofErr w:type="gramEnd"/>
     </w:p>
     <w:tbl>
       <w:tblPr>
@@ -22506,8 +22994,8 @@
                 <w:szCs w:val="16"/>
               </w:rPr>
             </w:pPr>
-            <w:bookmarkStart w:id="61" w:name="OLE_LINK48"/>
-            <w:bookmarkStart w:id="62" w:name="OLE_LINK49"/>
+            <w:bookmarkStart w:id="60" w:name="OLE_LINK48"/>
+            <w:bookmarkStart w:id="61" w:name="OLE_LINK49"/>
             <w:r>
               <w:rPr>
                 <w:rFonts w:hint="eastAsia"/>
@@ -22728,18 +23216,20 @@
         </w:tc>
       </w:tr>
     </w:tbl>
+    <w:bookmarkEnd w:id="60"/>
     <w:bookmarkEnd w:id="61"/>
-    <w:bookmarkEnd w:id="62"/>
     <w:p>
       <w:pPr>
         <w:pStyle w:val="3"/>
       </w:pPr>
+      <w:proofErr w:type="gramStart"/>
       <w:r>
         <w:rPr>
           <w:rFonts w:hint="eastAsia"/>
         </w:rPr>
         <w:t>keyint</w:t>
       </w:r>
+      <w:proofErr w:type="gramEnd"/>
     </w:p>
     <w:tbl>
       <w:tblPr>
@@ -22765,8 +23255,8 @@
                 <w:szCs w:val="16"/>
               </w:rPr>
             </w:pPr>
-            <w:bookmarkStart w:id="63" w:name="OLE_LINK58"/>
-            <w:bookmarkStart w:id="64" w:name="OLE_LINK59"/>
+            <w:bookmarkStart w:id="62" w:name="OLE_LINK58"/>
+            <w:bookmarkStart w:id="63" w:name="OLE_LINK59"/>
             <w:r>
               <w:rPr>
                 <w:rFonts w:hint="eastAsia"/>
@@ -22955,20 +23445,22 @@
           </w:p>
         </w:tc>
       </w:tr>
+      <w:bookmarkEnd w:id="62"/>
       <w:bookmarkEnd w:id="63"/>
-      <w:bookmarkEnd w:id="64"/>
     </w:tbl>
     <w:p/>
     <w:p>
       <w:pPr>
         <w:pStyle w:val="3"/>
       </w:pPr>
+      <w:proofErr w:type="gramStart"/>
       <w:r>
         <w:rPr>
           <w:rFonts w:hint="eastAsia"/>
         </w:rPr>
         <w:t>bframes</w:t>
       </w:r>
+      <w:proofErr w:type="gramEnd"/>
     </w:p>
     <w:tbl>
       <w:tblPr>
@@ -22994,8 +23486,8 @@
                 <w:szCs w:val="16"/>
               </w:rPr>
             </w:pPr>
-            <w:bookmarkStart w:id="65" w:name="OLE_LINK60"/>
-            <w:bookmarkStart w:id="66" w:name="OLE_LINK61"/>
+            <w:bookmarkStart w:id="64" w:name="OLE_LINK60"/>
+            <w:bookmarkStart w:id="65" w:name="OLE_LINK61"/>
             <w:r>
               <w:rPr>
                 <w:rFonts w:hint="eastAsia"/>
@@ -23086,7 +23578,23 @@
                 <w:sz w:val="16"/>
                 <w:szCs w:val="16"/>
               </w:rPr>
-              <w:t>&lt;!--B frames num. Range:[0,16], default is 4.--&gt;</w:t>
+              <w:t>&lt;!--B frames num. Range</w:t>
+            </w:r>
+            <w:proofErr w:type="gramStart"/>
+            <w:r>
+              <w:rPr>
+                <w:sz w:val="16"/>
+                <w:szCs w:val="16"/>
+              </w:rPr>
+              <w:t>:[</w:t>
+            </w:r>
+            <w:proofErr w:type="gramEnd"/>
+            <w:r>
+              <w:rPr>
+                <w:sz w:val="16"/>
+                <w:szCs w:val="16"/>
+              </w:rPr>
+              <w:t>0,16], default is 4.--&gt;</w:t>
             </w:r>
           </w:p>
         </w:tc>
@@ -23201,8 +23709,8 @@
           </w:p>
         </w:tc>
       </w:tr>
+      <w:bookmarkEnd w:id="64"/>
       <w:bookmarkEnd w:id="65"/>
-      <w:bookmarkEnd w:id="66"/>
     </w:tbl>
     <w:p/>
     <w:p>
@@ -23210,12 +23718,14 @@
         <w:pStyle w:val="2"/>
         <w:ind w:left="663" w:hanging="663"/>
       </w:pPr>
+      <w:proofErr w:type="gramStart"/>
       <w:r>
         <w:rPr>
           <w:rFonts w:hint="eastAsia"/>
         </w:rPr>
         <w:t>delogo</w:t>
       </w:r>
+      <w:proofErr w:type="gramEnd"/>
       <w:r>
         <w:rPr>
           <w:rFonts w:hint="eastAsia"/>
@@ -23428,8 +23938,8 @@
                 <w:szCs w:val="16"/>
               </w:rPr>
             </w:pPr>
-            <w:bookmarkStart w:id="67" w:name="OLE_LINK14"/>
-            <w:bookmarkStart w:id="68" w:name="OLE_LINK15"/>
+            <w:bookmarkStart w:id="66" w:name="OLE_LINK14"/>
+            <w:bookmarkStart w:id="67" w:name="OLE_LINK15"/>
             <w:r>
               <w:rPr>
                 <w:sz w:val="16"/>
@@ -23445,8 +23955,8 @@
               </w:rPr>
               <w:t>.rect</w:t>
             </w:r>
+            <w:bookmarkEnd w:id="66"/>
             <w:bookmarkEnd w:id="67"/>
-            <w:bookmarkEnd w:id="68"/>
           </w:p>
           <w:p>
             <w:pPr>
@@ -24978,12 +25488,14 @@
         <w:pStyle w:val="2"/>
         <w:ind w:left="663" w:hanging="663"/>
       </w:pPr>
+      <w:proofErr w:type="gramStart"/>
       <w:r>
         <w:rPr>
           <w:rFonts w:hint="eastAsia"/>
         </w:rPr>
         <w:t>logo</w:t>
       </w:r>
+      <w:proofErr w:type="gramEnd"/>
       <w:r>
         <w:rPr>
           <w:rFonts w:hint="eastAsia"/>
@@ -25004,6 +25516,7 @@
       </w:r>
     </w:p>
     <w:p>
+      <w:proofErr w:type="gramStart"/>
       <w:r>
         <w:t>InitWaterMark</w:t>
       </w:r>
@@ -25011,7 +25524,14 @@
         <w:rPr>
           <w:rFonts w:hint="eastAsia"/>
         </w:rPr>
-        <w:t>()-&gt;</w:t>
+        <w:t>(</w:t>
+      </w:r>
+      <w:proofErr w:type="gramEnd"/>
+      <w:r>
+        <w:rPr>
+          <w:rFonts w:hint="eastAsia"/>
+        </w:rPr>
+        <w:t>)-&gt;</w:t>
       </w:r>
       <w:r>
         <w:t>parseWaterMarkInfo</w:t>
@@ -25065,6 +25585,7 @@
         </w:rPr>
         <w:t>file=</w:t>
       </w:r>
+      <w:proofErr w:type="gramStart"/>
       <w:r>
         <w:t>”</w:t>
       </w:r>
@@ -25072,7 +25593,14 @@
         <w:rPr>
           <w:rFonts w:hint="eastAsia"/>
         </w:rPr>
-        <w:t>{logo1_path},{logo2_path},...</w:t>
+        <w:t>{</w:t>
+      </w:r>
+      <w:proofErr w:type="gramEnd"/>
+      <w:r>
+        <w:rPr>
+          <w:rFonts w:hint="eastAsia"/>
+        </w:rPr>
+        <w:t>logo1_path},{logo2_path},...</w:t>
       </w:r>
       <w:r>
         <w:t>”</w:t>
@@ -25449,18 +25977,22 @@
         </w:rPr>
         <w:t>可以任意组合，用逗号</w:t>
       </w:r>
+      <w:proofErr w:type="gramStart"/>
       <w:r>
         <w:t>’</w:t>
       </w:r>
+      <w:proofErr w:type="gramEnd"/>
       <w:r>
         <w:rPr>
           <w:rFonts w:hint="eastAsia"/>
         </w:rPr>
         <w:t>,</w:t>
       </w:r>
+      <w:proofErr w:type="gramStart"/>
       <w:r>
         <w:t>’</w:t>
       </w:r>
+      <w:proofErr w:type="gramEnd"/>
       <w:r>
         <w:rPr>
           <w:rFonts w:hint="eastAsia"/>
@@ -26028,12 +26560,14 @@
       <w:pPr>
         <w:pStyle w:val="3"/>
       </w:pPr>
+      <w:proofErr w:type="gramStart"/>
       <w:r>
         <w:rPr>
           <w:rFonts w:hint="eastAsia"/>
         </w:rPr>
         <w:t>relativepos</w:t>
       </w:r>
+      <w:proofErr w:type="gramEnd"/>
     </w:p>
     <w:tbl>
       <w:tblPr>
@@ -26212,8 +26746,8 @@
               </w:rPr>
               <w:t>config-&gt;target.logo.</w:t>
             </w:r>
-            <w:bookmarkStart w:id="69" w:name="OLE_LINK75"/>
-            <w:bookmarkStart w:id="70" w:name="OLE_LINK76"/>
+            <w:bookmarkStart w:id="68" w:name="OLE_LINK75"/>
+            <w:bookmarkStart w:id="69" w:name="OLE_LINK76"/>
             <w:r>
               <w:rPr>
                 <w:sz w:val="16"/>
@@ -26221,8 +26755,8 @@
               </w:rPr>
               <w:t>logo_pos_num</w:t>
             </w:r>
+            <w:bookmarkEnd w:id="68"/>
             <w:bookmarkEnd w:id="69"/>
-            <w:bookmarkEnd w:id="70"/>
             <w:r>
               <w:rPr>
                 <w:sz w:val="16"/>
@@ -26725,12 +27259,14 @@
       <w:pPr>
         <w:pStyle w:val="3"/>
       </w:pPr>
+      <w:proofErr w:type="gramStart"/>
       <w:r>
         <w:rPr>
           <w:rFonts w:hint="eastAsia"/>
         </w:rPr>
         <w:t>pos</w:t>
       </w:r>
+      <w:proofErr w:type="gramEnd"/>
     </w:p>
     <w:tbl>
       <w:tblPr>
@@ -27126,23 +27662,27 @@
         <w:pStyle w:val="2"/>
         <w:ind w:left="663" w:hanging="663"/>
       </w:pPr>
+      <w:proofErr w:type="gramStart"/>
       <w:r>
         <w:rPr>
           <w:rFonts w:hint="eastAsia"/>
         </w:rPr>
         <w:t>filter</w:t>
       </w:r>
+      <w:proofErr w:type="gramEnd"/>
     </w:p>
     <w:p>
       <w:pPr>
         <w:pStyle w:val="3"/>
       </w:pPr>
+      <w:proofErr w:type="gramStart"/>
       <w:r>
         <w:rPr>
           <w:rFonts w:hint="eastAsia"/>
         </w:rPr>
         <w:t>denoise</w:t>
       </w:r>
+      <w:proofErr w:type="gramEnd"/>
       <w:r>
         <w:rPr>
           <w:rFonts w:hint="eastAsia"/>
@@ -27151,9 +27691,11 @@
       </w:r>
     </w:p>
     <w:p>
+      <w:proofErr w:type="gramStart"/>
       <w:r>
         <w:t>denoise.temporal</w:t>
       </w:r>
+      <w:proofErr w:type="gramEnd"/>
       <w:r>
         <w:rPr>
           <w:rFonts w:hint="eastAsia"/>
@@ -27472,12 +28014,14 @@
       <w:pPr>
         <w:pStyle w:val="3"/>
       </w:pPr>
+      <w:proofErr w:type="gramStart"/>
       <w:r>
         <w:rPr>
           <w:rFonts w:hint="eastAsia"/>
         </w:rPr>
         <w:t>deinterlace</w:t>
       </w:r>
+      <w:proofErr w:type="gramEnd"/>
       <w:r>
         <w:rPr>
           <w:rFonts w:hint="eastAsia"/>
@@ -27791,12 +28335,14 @@
       <w:pPr>
         <w:pStyle w:val="4"/>
       </w:pPr>
+      <w:proofErr w:type="gramStart"/>
       <w:r>
         <w:rPr>
           <w:rFonts w:hint="eastAsia"/>
         </w:rPr>
         <w:t>deintMode</w:t>
       </w:r>
+      <w:proofErr w:type="gramEnd"/>
     </w:p>
     <w:tbl>
       <w:tblPr>
@@ -28328,6 +28874,7 @@
       <w:pPr>
         <w:pStyle w:val="4"/>
       </w:pPr>
+      <w:proofErr w:type="gramStart"/>
       <w:r>
         <w:rPr>
           <w:rFonts w:hint="eastAsia"/>
@@ -28337,6 +28884,7 @@
       <w:r>
         <w:t>Algorithm</w:t>
       </w:r>
+      <w:proofErr w:type="gramEnd"/>
     </w:p>
     <w:p>
       <w:pPr>
@@ -28970,12 +29518,14 @@
         <w:pStyle w:val="2"/>
         <w:ind w:left="663" w:hanging="663"/>
       </w:pPr>
+      <w:proofErr w:type="gramStart"/>
       <w:r>
         <w:rPr>
           <w:rFonts w:hint="eastAsia"/>
         </w:rPr>
         <w:t>segment</w:t>
       </w:r>
+      <w:proofErr w:type="gramEnd"/>
     </w:p>
     <w:tbl>
       <w:tblPr>
@@ -29541,7 +30091,22 @@
                 <w:szCs w:val="16"/>
               </w:rPr>
               <w:tab/>
-              <w:t>int lastSegPercent;</w:t>
+            </w:r>
+            <w:proofErr w:type="gramStart"/>
+            <w:r>
+              <w:rPr>
+                <w:sz w:val="16"/>
+                <w:szCs w:val="16"/>
+              </w:rPr>
+              <w:t>int</w:t>
+            </w:r>
+            <w:proofErr w:type="gramEnd"/>
+            <w:r>
+              <w:rPr>
+                <w:sz w:val="16"/>
+                <w:szCs w:val="16"/>
+              </w:rPr>
+              <w:t xml:space="preserve"> lastSegPercent;</w:t>
             </w:r>
             <w:r>
               <w:rPr>
@@ -29889,8 +30454,8 @@
                 <w:sz w:val="16"/>
               </w:rPr>
             </w:pPr>
-            <w:bookmarkStart w:id="71" w:name="OLE_LINK65"/>
-            <w:bookmarkStart w:id="72" w:name="OLE_LINK66"/>
+            <w:bookmarkStart w:id="70" w:name="OLE_LINK65"/>
+            <w:bookmarkStart w:id="71" w:name="OLE_LINK66"/>
             <w:r>
               <w:rPr>
                 <w:sz w:val="16"/>
@@ -29898,8 +30463,8 @@
               <w:t>bool CTransWorkerSeperate::parseSegmentConfig(CXMLPref* prefs)</w:t>
             </w:r>
           </w:p>
+          <w:bookmarkEnd w:id="70"/>
           <w:bookmarkEnd w:id="71"/>
-          <w:bookmarkEnd w:id="72"/>
           <w:p>
             <w:pPr>
               <w:spacing w:line="240" w:lineRule="exact"/>
@@ -30060,6 +30625,7 @@
         <w:pStyle w:val="2"/>
         <w:ind w:left="663" w:hanging="663"/>
       </w:pPr>
+      <w:proofErr w:type="gramStart"/>
       <w:r>
         <w:rPr>
           <w:rFonts w:hint="eastAsia"/>
@@ -30067,6 +30633,7 @@
         <w:lastRenderedPageBreak/>
         <w:t>hls</w:t>
       </w:r>
+      <w:proofErr w:type="gramEnd"/>
     </w:p>
     <w:tbl>
       <w:tblPr>
@@ -30389,12 +30956,14 @@
         <w:pStyle w:val="2"/>
         <w:ind w:left="663" w:hanging="663"/>
       </w:pPr>
+      <w:proofErr w:type="gramStart"/>
       <w:r>
         <w:rPr>
           <w:rFonts w:hint="eastAsia"/>
         </w:rPr>
         <w:t>playlist</w:t>
       </w:r>
+      <w:proofErr w:type="gramEnd"/>
     </w:p>
     <w:tbl>
       <w:tblPr>
@@ -30677,12 +31246,14 @@
         <w:pStyle w:val="2"/>
         <w:ind w:left="663" w:hanging="663"/>
       </w:pPr>
+      <w:proofErr w:type="gramStart"/>
       <w:r>
         <w:rPr>
           <w:rFonts w:hint="eastAsia"/>
         </w:rPr>
         <w:t>subtitle</w:t>
       </w:r>
+      <w:proofErr w:type="gramEnd"/>
       <w:r>
         <w:rPr>
           <w:rFonts w:hint="eastAsia"/>
@@ -30847,8 +31418,8 @@
                 <w:szCs w:val="16"/>
               </w:rPr>
             </w:pPr>
-            <w:bookmarkStart w:id="73" w:name="OLE_LINK62"/>
-            <w:bookmarkStart w:id="74" w:name="OLE_LINK63"/>
+            <w:bookmarkStart w:id="72" w:name="OLE_LINK62"/>
+            <w:bookmarkStart w:id="73" w:name="OLE_LINK63"/>
             <w:r>
               <w:rPr>
                 <w:rFonts w:hint="eastAsia"/>
@@ -31188,7 +31759,7 @@
               </w:rPr>
               <w:t>"</w:t>
             </w:r>
-            <w:bookmarkStart w:id="75" w:name="OLE_LINK20"/>
+            <w:bookmarkStart w:id="74" w:name="OLE_LINK20"/>
             <w:r>
               <w:rPr>
                 <w:sz w:val="16"/>
@@ -31196,7 +31767,7 @@
               </w:rPr>
               <w:t>overall.subtitle.extract</w:t>
             </w:r>
-            <w:bookmarkEnd w:id="75"/>
+            <w:bookmarkEnd w:id="74"/>
             <w:r>
               <w:rPr>
                 <w:sz w:val="16"/>
@@ -31237,7 +31808,7 @@
                 <w:szCs w:val="16"/>
               </w:rPr>
             </w:pPr>
-            <w:bookmarkStart w:id="76" w:name="OLE_LINK19"/>
+            <w:bookmarkStart w:id="75" w:name="OLE_LINK19"/>
             <w:r>
               <w:rPr>
                 <w:sz w:val="16"/>
@@ -31246,119 +31817,129 @@
               <w:lastRenderedPageBreak/>
               <w:t>"overall.subtitle.mode"</w:t>
             </w:r>
+            <w:bookmarkEnd w:id="75"/>
+            <w:r>
+              <w:rPr>
+                <w:rFonts w:hint="eastAsia"/>
+                <w:sz w:val="16"/>
+                <w:szCs w:val="16"/>
+              </w:rPr>
+              <w:t xml:space="preserve"> </w:t>
+            </w:r>
+            <w:proofErr w:type="gramStart"/>
+            <w:r>
+              <w:rPr>
+                <w:rFonts w:hint="eastAsia"/>
+                <w:sz w:val="16"/>
+                <w:szCs w:val="16"/>
+              </w:rPr>
+              <w:t>= ?</w:t>
+            </w:r>
+            <w:proofErr w:type="gramEnd"/>
+          </w:p>
+          <w:p>
+            <w:pPr>
+              <w:spacing w:line="240" w:lineRule="exact"/>
+              <w:rPr>
+                <w:sz w:val="16"/>
+                <w:szCs w:val="16"/>
+              </w:rPr>
+            </w:pPr>
+            <w:r>
+              <w:rPr>
+                <w:sz w:val="16"/>
+                <w:szCs w:val="16"/>
+              </w:rPr>
+              <w:t>"overall.subtitle.embedType"</w:t>
+            </w:r>
+            <w:r>
+              <w:rPr>
+                <w:rFonts w:hint="eastAsia"/>
+                <w:sz w:val="16"/>
+                <w:szCs w:val="16"/>
+              </w:rPr>
+              <w:t xml:space="preserve"> = </w:t>
+            </w:r>
+            <w:r>
+              <w:rPr>
+                <w:sz w:val="16"/>
+                <w:szCs w:val="16"/>
+              </w:rPr>
+              <w:t>“</w:t>
+            </w:r>
+            <w:r>
+              <w:rPr>
+                <w:sz w:val="16"/>
+                <w:szCs w:val="16"/>
+              </w:rPr>
+              <w:t>pgssub</w:t>
+            </w:r>
+            <w:r>
+              <w:rPr>
+                <w:rFonts w:hint="eastAsia"/>
+                <w:sz w:val="16"/>
+                <w:szCs w:val="16"/>
+              </w:rPr>
+              <w:t>/dbdsub/subrip/ssa</w:t>
+            </w:r>
+            <w:r>
+              <w:rPr>
+                <w:sz w:val="16"/>
+                <w:szCs w:val="16"/>
+              </w:rPr>
+              <w:t>”</w:t>
+            </w:r>
+            <w:r>
+              <w:rPr>
+                <w:rFonts w:hint="eastAsia"/>
+                <w:sz w:val="16"/>
+                <w:szCs w:val="16"/>
+              </w:rPr>
+              <w:t xml:space="preserve"> (`ffprobe result`)</w:t>
+            </w:r>
+          </w:p>
+          <w:p>
+            <w:pPr>
+              <w:spacing w:line="240" w:lineRule="exact"/>
+              <w:rPr>
+                <w:sz w:val="16"/>
+                <w:szCs w:val="16"/>
+              </w:rPr>
+            </w:pPr>
+            <w:r>
+              <w:rPr>
+                <w:sz w:val="16"/>
+                <w:szCs w:val="16"/>
+              </w:rPr>
+              <w:t>"overall.subtitle.fuzziness"</w:t>
+            </w:r>
+          </w:p>
+          <w:p>
+            <w:pPr>
+              <w:spacing w:line="240" w:lineRule="exact"/>
+              <w:rPr>
+                <w:sz w:val="16"/>
+                <w:szCs w:val="16"/>
+              </w:rPr>
+            </w:pPr>
+            <w:r>
+              <w:rPr>
+                <w:sz w:val="16"/>
+                <w:szCs w:val="16"/>
+              </w:rPr>
+              <w:t>"videofilter.</w:t>
+            </w:r>
+            <w:bookmarkStart w:id="76" w:name="OLE_LINK32"/>
+            <w:bookmarkStart w:id="77" w:name="OLE_LINK33"/>
+            <w:r>
+              <w:rPr>
+                <w:sz w:val="16"/>
+                <w:szCs w:val="16"/>
+              </w:rPr>
+              <w:t>overlay</w:t>
+            </w:r>
             <w:bookmarkEnd w:id="76"/>
-            <w:r>
-              <w:rPr>
-                <w:rFonts w:hint="eastAsia"/>
-                <w:sz w:val="16"/>
-                <w:szCs w:val="16"/>
-              </w:rPr>
-              <w:t xml:space="preserve"> = ?</w:t>
-            </w:r>
-          </w:p>
-          <w:p>
-            <w:pPr>
-              <w:spacing w:line="240" w:lineRule="exact"/>
-              <w:rPr>
-                <w:sz w:val="16"/>
-                <w:szCs w:val="16"/>
-              </w:rPr>
-            </w:pPr>
-            <w:r>
-              <w:rPr>
-                <w:sz w:val="16"/>
-                <w:szCs w:val="16"/>
-              </w:rPr>
-              <w:t>"overall.subtitle.embedType"</w:t>
-            </w:r>
-            <w:r>
-              <w:rPr>
-                <w:rFonts w:hint="eastAsia"/>
-                <w:sz w:val="16"/>
-                <w:szCs w:val="16"/>
-              </w:rPr>
-              <w:t xml:space="preserve"> = </w:t>
-            </w:r>
-            <w:r>
-              <w:rPr>
-                <w:sz w:val="16"/>
-                <w:szCs w:val="16"/>
-              </w:rPr>
-              <w:t>“</w:t>
-            </w:r>
-            <w:r>
-              <w:rPr>
-                <w:sz w:val="16"/>
-                <w:szCs w:val="16"/>
-              </w:rPr>
-              <w:t>pgssub</w:t>
-            </w:r>
-            <w:r>
-              <w:rPr>
-                <w:rFonts w:hint="eastAsia"/>
-                <w:sz w:val="16"/>
-                <w:szCs w:val="16"/>
-              </w:rPr>
-              <w:t>/dbdsub/subrip/ssa</w:t>
-            </w:r>
-            <w:r>
-              <w:rPr>
-                <w:sz w:val="16"/>
-                <w:szCs w:val="16"/>
-              </w:rPr>
-              <w:t>”</w:t>
-            </w:r>
-            <w:r>
-              <w:rPr>
-                <w:rFonts w:hint="eastAsia"/>
-                <w:sz w:val="16"/>
-                <w:szCs w:val="16"/>
-              </w:rPr>
-              <w:t xml:space="preserve"> (`ffprobe result`)</w:t>
-            </w:r>
-          </w:p>
-          <w:p>
-            <w:pPr>
-              <w:spacing w:line="240" w:lineRule="exact"/>
-              <w:rPr>
-                <w:sz w:val="16"/>
-                <w:szCs w:val="16"/>
-              </w:rPr>
-            </w:pPr>
-            <w:r>
-              <w:rPr>
-                <w:sz w:val="16"/>
-                <w:szCs w:val="16"/>
-              </w:rPr>
-              <w:t>"overall.subtitle.fuzziness"</w:t>
-            </w:r>
-          </w:p>
-          <w:p>
-            <w:pPr>
-              <w:spacing w:line="240" w:lineRule="exact"/>
-              <w:rPr>
-                <w:sz w:val="16"/>
-                <w:szCs w:val="16"/>
-              </w:rPr>
-            </w:pPr>
-            <w:r>
-              <w:rPr>
-                <w:sz w:val="16"/>
-                <w:szCs w:val="16"/>
-              </w:rPr>
-              <w:t>"videofilter.</w:t>
-            </w:r>
-            <w:bookmarkStart w:id="77" w:name="OLE_LINK32"/>
-            <w:bookmarkStart w:id="78" w:name="OLE_LINK33"/>
-            <w:r>
-              <w:rPr>
-                <w:sz w:val="16"/>
-                <w:szCs w:val="16"/>
-              </w:rPr>
-              <w:t>overlay</w:t>
-            </w:r>
             <w:bookmarkEnd w:id="77"/>
-            <w:bookmarkEnd w:id="78"/>
             <w:r>
               <w:rPr>
                 <w:sz w:val="16"/>
@@ -31370,12 +31951,13 @@
         </w:tc>
       </w:tr>
     </w:tbl>
+    <w:bookmarkEnd w:id="72"/>
     <w:bookmarkEnd w:id="73"/>
-    <w:bookmarkEnd w:id="74"/>
     <w:p>
       <w:pPr>
         <w:pStyle w:val="3"/>
       </w:pPr>
+      <w:proofErr w:type="gramStart"/>
       <w:r>
         <w:lastRenderedPageBreak/>
         <w:t>subOption</w:t>
@@ -31386,6 +31968,7 @@
         </w:rPr>
         <w:t>/subType</w:t>
       </w:r>
+      <w:proofErr w:type="gramEnd"/>
     </w:p>
     <w:tbl>
       <w:tblPr>
@@ -32168,6 +32751,7 @@
       <w:pPr>
         <w:pStyle w:val="3"/>
       </w:pPr>
+      <w:proofErr w:type="gramStart"/>
       <w:r>
         <w:t>adjustSubtitleAttrib</w:t>
       </w:r>
@@ -32177,6 +32761,7 @@
         </w:rPr>
         <w:t>()</w:t>
       </w:r>
+      <w:proofErr w:type="gramEnd"/>
     </w:p>
     <w:tbl>
       <w:tblPr>
@@ -32480,6 +33065,7 @@
       <w:pPr>
         <w:pStyle w:val="3"/>
       </w:pPr>
+      <w:proofErr w:type="gramStart"/>
       <w:r>
         <w:rPr>
           <w:rFonts w:hint="eastAsia"/>
@@ -32487,6 +33073,7 @@
         <w:lastRenderedPageBreak/>
         <w:t>mode</w:t>
       </w:r>
+      <w:proofErr w:type="gramEnd"/>
     </w:p>
     <w:tbl>
       <w:tblPr>
@@ -32629,12 +33216,14 @@
       <w:pPr>
         <w:pStyle w:val="3"/>
       </w:pPr>
+      <w:proofErr w:type="gramStart"/>
       <w:r>
         <w:rPr>
           <w:rFonts w:hint="eastAsia"/>
         </w:rPr>
         <w:t>fuzziness</w:t>
       </w:r>
+      <w:proofErr w:type="gramEnd"/>
     </w:p>
     <w:tbl>
       <w:tblPr>
@@ -32997,12 +33586,14 @@
         <w:pStyle w:val="2"/>
         <w:ind w:left="663" w:hanging="663"/>
       </w:pPr>
+      <w:proofErr w:type="gramStart"/>
       <w:r>
         <w:rPr>
           <w:rFonts w:hint="eastAsia"/>
         </w:rPr>
         <w:t>thumbnail</w:t>
       </w:r>
+      <w:proofErr w:type="gramEnd"/>
       <w:r>
         <w:rPr>
           <w:rFonts w:hint="eastAsia"/>
@@ -33939,8 +34530,13 @@
       </w:r>
     </w:p>
     <w:p>
-      <w:r>
-        <w:t>bool CThumbnailFilter::StopThumbnail()</w:t>
+      <w:proofErr w:type="gramStart"/>
+      <w:r>
+        <w:t>bool</w:t>
+      </w:r>
+      <w:proofErr w:type="gramEnd"/>
+      <w:r>
+        <w:t xml:space="preserve"> CThumbnailFilter::StopThumbnail()</w:t>
       </w:r>
       <w:r>
         <w:rPr>
@@ -33954,11 +34550,19 @@
         <w:pStyle w:val="2"/>
         <w:ind w:left="663" w:hanging="663"/>
       </w:pPr>
-      <w:r>
-        <w:rPr>
-          <w:rFonts w:hint="eastAsia"/>
-        </w:rPr>
-        <w:t>imagetail (transnode/TransWorkerSeperate.cpp)</w:t>
+      <w:proofErr w:type="gramStart"/>
+      <w:r>
+        <w:rPr>
+          <w:rFonts w:hint="eastAsia"/>
+        </w:rPr>
+        <w:t>imagetail</w:t>
+      </w:r>
+      <w:proofErr w:type="gramEnd"/>
+      <w:r>
+        <w:rPr>
+          <w:rFonts w:hint="eastAsia"/>
+        </w:rPr>
+        <w:t xml:space="preserve"> (transnode/TransWorkerSeperate.cpp)</w:t>
       </w:r>
     </w:p>
     <w:p>
@@ -33975,7 +34579,25 @@
           <w:sz w:val="16"/>
           <w:szCs w:val="16"/>
         </w:rPr>
-        <w:t>将图片作为原始帧数据，编码到视频末尾，分</w:t>
+        <w:t>将图片作为原始</w:t>
+      </w:r>
+      <w:proofErr w:type="gramStart"/>
+      <w:r>
+        <w:rPr>
+          <w:rFonts w:hint="eastAsia"/>
+          <w:sz w:val="16"/>
+          <w:szCs w:val="16"/>
+        </w:rPr>
+        <w:t>帧</w:t>
+      </w:r>
+      <w:proofErr w:type="gramEnd"/>
+      <w:r>
+        <w:rPr>
+          <w:rFonts w:hint="eastAsia"/>
+          <w:sz w:val="16"/>
+          <w:szCs w:val="16"/>
+        </w:rPr>
+        <w:t>数据，编码到视频末尾，分</w:t>
       </w:r>
       <w:r>
         <w:rPr>
@@ -34064,6 +34686,7 @@
         </w:rPr>
         <w:t>duration</w:t>
       </w:r>
+      <w:proofErr w:type="gramStart"/>
       <w:r>
         <w:rPr>
           <w:rFonts w:hint="eastAsia"/>
@@ -34072,6 +34695,7 @@
         </w:rPr>
         <w:t>秒</w:t>
       </w:r>
+      <w:proofErr w:type="gramEnd"/>
     </w:p>
     <w:p>
       <w:pPr>
@@ -34267,13 +34891,23 @@
         </w:rPr>
         <w:t>cropmode:</w:t>
       </w:r>
+      <w:proofErr w:type="gramStart"/>
       <w:r>
         <w:rPr>
           <w:rFonts w:hint="eastAsia"/>
           <w:sz w:val="16"/>
           <w:szCs w:val="16"/>
         </w:rPr>
-        <w:t>当图片宽高比和视频宽高比不同时，用</w:t>
+        <w:t>当图片宽</w:t>
+      </w:r>
+      <w:proofErr w:type="gramEnd"/>
+      <w:r>
+        <w:rPr>
+          <w:rFonts w:hint="eastAsia"/>
+          <w:sz w:val="16"/>
+          <w:szCs w:val="16"/>
+        </w:rPr>
+        <w:t>高比和视频宽高比不同时，用</w:t>
       </w:r>
       <w:r>
         <w:rPr>
@@ -34373,7 +35007,7 @@
                 <w:szCs w:val="16"/>
               </w:rPr>
             </w:pPr>
-            <w:bookmarkStart w:id="79" w:name="OLE_LINK34"/>
+            <w:bookmarkStart w:id="78" w:name="OLE_LINK34"/>
             <w:r>
               <w:rPr>
                 <w:rFonts w:hint="eastAsia"/>
@@ -34747,7 +35381,7 @@
           </w:p>
         </w:tc>
       </w:tr>
-      <w:bookmarkEnd w:id="79"/>
+      <w:bookmarkEnd w:id="78"/>
       <w:tr>
         <w:tc>
           <w:tcPr>
@@ -35128,9 +35762,11 @@
       <w:pPr>
         <w:pStyle w:val="3"/>
       </w:pPr>
+      <w:proofErr w:type="gramStart"/>
       <w:r>
         <w:t>cropmode</w:t>
       </w:r>
+      <w:proofErr w:type="gramEnd"/>
       <w:r>
         <w:rPr>
           <w:rFonts w:hint="eastAsia"/>
@@ -35145,11 +35781,19 @@
         </w:rPr>
         <w:t>cropmode:</w:t>
       </w:r>
-      <w:r>
-        <w:rPr>
-          <w:rFonts w:hint="eastAsia"/>
-        </w:rPr>
-        <w:t>当图片宽高比和视频宽高比不同时，用</w:t>
+      <w:proofErr w:type="gramStart"/>
+      <w:r>
+        <w:rPr>
+          <w:rFonts w:hint="eastAsia"/>
+        </w:rPr>
+        <w:t>当图片宽</w:t>
+      </w:r>
+      <w:proofErr w:type="gramEnd"/>
+      <w:r>
+        <w:rPr>
+          <w:rFonts w:hint="eastAsia"/>
+        </w:rPr>
+        <w:t>高比和视频宽高比不同时，用</w:t>
       </w:r>
       <w:r>
         <w:rPr>
@@ -35678,12 +36322,14 @@
         <w:pStyle w:val="2"/>
         <w:ind w:left="663" w:hanging="663"/>
       </w:pPr>
+      <w:proofErr w:type="gramStart"/>
       <w:r>
         <w:rPr>
           <w:rFonts w:hint="eastAsia"/>
         </w:rPr>
         <w:t>avalign</w:t>
       </w:r>
+      <w:proofErr w:type="gramEnd"/>
       <w:r>
         <w:rPr>
           <w:rFonts w:hint="eastAsia"/>
@@ -35692,73 +36338,140 @@
       </w:r>
     </w:p>
     <w:p>
-      <w:r>
-        <w:rPr>
-          <w:rFonts w:hint="eastAsia"/>
-        </w:rPr>
-        <w:t>音视频时长不一样的时候，补空白的音视或者全黑的视频</w:t>
+      <w:pPr>
+        <w:rPr>
+          <w:rFonts w:hint="eastAsia"/>
+        </w:rPr>
+      </w:pPr>
+      <w:r>
+        <w:t>blankaudio</w:t>
+      </w:r>
+      <w:r>
+        <w:rPr>
+          <w:rFonts w:hint="eastAsia"/>
+        </w:rPr>
+        <w:t>:</w:t>
+      </w:r>
+      <w:proofErr w:type="gramStart"/>
+      <w:r>
+        <w:rPr>
+          <w:rFonts w:hint="eastAsia"/>
+        </w:rPr>
+        <w:t>源片没有</w:t>
+      </w:r>
+      <w:proofErr w:type="gramEnd"/>
+      <w:r>
+        <w:rPr>
+          <w:rFonts w:hint="eastAsia"/>
+        </w:rPr>
+        <w:t>音频时插入空白音轨</w:t>
       </w:r>
     </w:p>
     <w:p>
-      <w:r>
-        <w:rPr>
-          <w:rFonts w:hint="eastAsia"/>
-        </w:rPr>
-        <w:t>padding</w:t>
-      </w:r>
-      <w:r>
-        <w:rPr>
-          <w:rFonts w:hint="eastAsia"/>
-        </w:rPr>
-        <w:t>是总开关，只有</w:t>
-      </w:r>
-      <w:r>
-        <w:rPr>
-          <w:rFonts w:hint="eastAsia"/>
-        </w:rPr>
-        <w:t>padding=</w:t>
-      </w:r>
-      <w:r>
-        <w:rPr>
-          <w:rFonts w:hint="eastAsia"/>
-        </w:rPr>
-        <w:t>”</w:t>
-      </w:r>
-      <w:r>
-        <w:rPr>
-          <w:rFonts w:hint="eastAsia"/>
-        </w:rPr>
-        <w:t>true</w:t>
-      </w:r>
-      <w:r>
-        <w:rPr>
-          <w:rFonts w:hint="eastAsia"/>
-        </w:rPr>
-        <w:t>”时</w:t>
-      </w:r>
-      <w:r>
-        <w:rPr>
-          <w:rFonts w:hint="eastAsia"/>
-        </w:rPr>
-        <w:t>blankaudio</w:t>
-      </w:r>
-      <w:r>
-        <w:rPr>
-          <w:rFonts w:hint="eastAsia"/>
-        </w:rPr>
-        <w:t>和</w:t>
-      </w:r>
-      <w:r>
-        <w:rPr>
-          <w:rFonts w:hint="eastAsia"/>
-        </w:rPr>
-        <w:t>blankvideo</w:t>
-      </w:r>
-      <w:r>
-        <w:rPr>
-          <w:rFonts w:hint="eastAsia"/>
-        </w:rPr>
-        <w:t>起作用</w:t>
+      <w:pPr>
+        <w:rPr>
+          <w:rFonts w:hint="eastAsia"/>
+        </w:rPr>
+      </w:pPr>
+      <w:r>
+        <w:rPr>
+          <w:rFonts w:hint="eastAsia"/>
+        </w:rPr>
+        <w:t>blankvideo:</w:t>
+      </w:r>
+      <w:proofErr w:type="gramStart"/>
+      <w:r>
+        <w:rPr>
+          <w:rFonts w:hint="eastAsia"/>
+        </w:rPr>
+        <w:t>源片没有</w:t>
+      </w:r>
+      <w:proofErr w:type="gramEnd"/>
+      <w:r>
+        <w:rPr>
+          <w:rFonts w:hint="eastAsia"/>
+        </w:rPr>
+        <w:t>视频</w:t>
+      </w:r>
+      <w:r>
+        <w:rPr>
+          <w:rFonts w:hint="eastAsia"/>
+        </w:rPr>
+        <w:t>时插入空白</w:t>
+      </w:r>
+      <w:r>
+        <w:rPr>
+          <w:rFonts w:hint="eastAsia"/>
+        </w:rPr>
+        <w:t>视频</w:t>
+      </w:r>
+    </w:p>
+    <w:p>
+      <w:pPr>
+        <w:rPr>
+          <w:rFonts w:hint="eastAsia"/>
+        </w:rPr>
+      </w:pPr>
+      <w:r>
+        <w:rPr>
+          <w:rFonts w:hint="eastAsia"/>
+        </w:rPr>
+        <w:t>padding:</w:t>
+      </w:r>
+      <w:r>
+        <w:rPr>
+          <w:rFonts w:hint="eastAsia"/>
+        </w:rPr>
+        <w:tab/>
+      </w:r>
+      <w:r>
+        <w:rPr>
+          <w:rFonts w:hint="eastAsia"/>
+        </w:rPr>
+        <w:t>音视频长度不一致时在</w:t>
+      </w:r>
+      <w:proofErr w:type="gramStart"/>
+      <w:r>
+        <w:rPr>
+          <w:rFonts w:hint="eastAsia"/>
+        </w:rPr>
+        <w:t>音频末补音频</w:t>
+      </w:r>
+      <w:proofErr w:type="gramEnd"/>
+      <w:r>
+        <w:rPr>
+          <w:rFonts w:hint="eastAsia"/>
+        </w:rPr>
+        <w:t>或在</w:t>
+      </w:r>
+      <w:proofErr w:type="gramStart"/>
+      <w:r>
+        <w:rPr>
+          <w:rFonts w:hint="eastAsia"/>
+        </w:rPr>
+        <w:t>视频末补视频</w:t>
+      </w:r>
+      <w:proofErr w:type="gramEnd"/>
+      <w:r>
+        <w:rPr>
+          <w:rFonts w:hint="eastAsia"/>
+        </w:rPr>
+        <w:t>。如果音视频长度差别太大需要设置</w:t>
+      </w:r>
+      <w:r>
+        <w:t>errorignore</w:t>
+      </w:r>
+      <w:r>
+        <w:rPr>
+          <w:rFonts w:hint="eastAsia"/>
+        </w:rPr>
+        <w:t>为</w:t>
+      </w:r>
+      <w:r>
+        <w:rPr>
+          <w:rFonts w:hint="eastAsia"/>
+        </w:rPr>
+        <w:t>2.</w:t>
       </w:r>
     </w:p>
     <w:p/>
@@ -35931,59 +36644,151 @@
             <w:pPr>
               <w:spacing w:line="240" w:lineRule="exact"/>
               <w:rPr>
-                <w:sz w:val="16"/>
-                <w:szCs w:val="16"/>
-              </w:rPr>
-            </w:pPr>
-            <w:r>
-              <w:rPr>
-                <w:rFonts w:hint="eastAsia"/>
-                <w:sz w:val="16"/>
-                <w:szCs w:val="16"/>
-              </w:rPr>
-              <w:t>&lt;</w:t>
-            </w:r>
-            <w:r>
-              <w:rPr>
-                <w:sz w:val="16"/>
-                <w:szCs w:val="16"/>
-              </w:rPr>
-              <w:t>!---</w:t>
-            </w:r>
-            <w:r>
-              <w:rPr>
-                <w:rFonts w:hint="eastAsia"/>
-                <w:sz w:val="16"/>
-                <w:szCs w:val="16"/>
-              </w:rPr>
-              <w:t>padding</w:t>
-            </w:r>
-            <w:r>
-              <w:rPr>
-                <w:rFonts w:hint="eastAsia"/>
-                <w:sz w:val="16"/>
-                <w:szCs w:val="16"/>
-              </w:rPr>
-              <w:t>是总开关，只有</w:t>
-            </w:r>
-            <w:r>
-              <w:rPr>
-                <w:rFonts w:hint="eastAsia"/>
-                <w:sz w:val="16"/>
-                <w:szCs w:val="16"/>
-              </w:rPr>
-              <w:t>padding=</w:t>
-            </w:r>
-            <w:r>
-              <w:rPr>
-                <w:sz w:val="16"/>
-                <w:szCs w:val="16"/>
-              </w:rPr>
-              <w:t>”</w:t>
-            </w:r>
-            <w:r>
-              <w:rPr>
-                <w:rFonts w:hint="eastAsia"/>
+                <w:rFonts w:hint="eastAsia"/>
+                <w:sz w:val="16"/>
+                <w:szCs w:val="16"/>
+              </w:rPr>
+            </w:pPr>
+            <w:proofErr w:type="gramStart"/>
+            <w:r>
+              <w:rPr>
+                <w:sz w:val="16"/>
+                <w:szCs w:val="16"/>
+              </w:rPr>
+              <w:t>&lt;!---</w:t>
+            </w:r>
+            <w:proofErr w:type="gramEnd"/>
+            <w:r>
+              <w:rPr>
+                <w:sz w:val="16"/>
+                <w:szCs w:val="16"/>
+              </w:rPr>
+              <w:t xml:space="preserve">blankaudio:true/false, whehter </w:t>
+            </w:r>
+            <w:r>
+              <w:rPr>
+                <w:sz w:val="16"/>
+                <w:szCs w:val="16"/>
+              </w:rPr>
+              <w:t>insert blank audio track when there are no audio tracks in source file).--&gt;</w:t>
+            </w:r>
+          </w:p>
+          <w:p>
+            <w:pPr>
+              <w:spacing w:line="240" w:lineRule="exact"/>
+              <w:rPr>
+                <w:sz w:val="16"/>
+                <w:szCs w:val="16"/>
+              </w:rPr>
+            </w:pPr>
+            <w:proofErr w:type="gramStart"/>
+            <w:r>
+              <w:rPr>
+                <w:sz w:val="16"/>
+                <w:szCs w:val="16"/>
+              </w:rPr>
+              <w:t>&lt;!---</w:t>
+            </w:r>
+            <w:proofErr w:type="gramEnd"/>
+            <w:r>
+              <w:rPr>
+                <w:sz w:val="16"/>
+                <w:szCs w:val="16"/>
+              </w:rPr>
+              <w:t>blankvideo</w:t>
+            </w:r>
+            <w:r>
+              <w:rPr>
+                <w:sz w:val="16"/>
+                <w:szCs w:val="16"/>
+              </w:rPr>
+              <w:t xml:space="preserve">:true/false, </w:t>
+            </w:r>
+            <w:r>
+              <w:rPr>
+                <w:rFonts w:hint="eastAsia"/>
+                <w:sz w:val="16"/>
+                <w:szCs w:val="16"/>
+              </w:rPr>
+              <w:t>whether</w:t>
+            </w:r>
+            <w:r>
+              <w:rPr>
+                <w:sz w:val="16"/>
+                <w:szCs w:val="16"/>
+              </w:rPr>
+              <w:t xml:space="preserve"> </w:t>
+            </w:r>
+            <w:r>
+              <w:rPr>
+                <w:sz w:val="16"/>
+                <w:szCs w:val="16"/>
+              </w:rPr>
+              <w:t xml:space="preserve">insert blank </w:t>
+            </w:r>
+            <w:r>
+              <w:rPr>
+                <w:rFonts w:hint="eastAsia"/>
+                <w:sz w:val="16"/>
+                <w:szCs w:val="16"/>
+              </w:rPr>
+              <w:t>video</w:t>
+            </w:r>
+            <w:r>
+              <w:rPr>
+                <w:sz w:val="16"/>
+                <w:szCs w:val="16"/>
+              </w:rPr>
+              <w:t xml:space="preserve"> track when there are no </w:t>
+            </w:r>
+            <w:r>
+              <w:rPr>
+                <w:rFonts w:hint="eastAsia"/>
+                <w:sz w:val="16"/>
+                <w:szCs w:val="16"/>
+              </w:rPr>
+              <w:t>video</w:t>
+            </w:r>
+            <w:r>
+              <w:rPr>
+                <w:sz w:val="16"/>
+                <w:szCs w:val="16"/>
+              </w:rPr>
+              <w:t xml:space="preserve"> tracks in so</w:t>
+            </w:r>
+            <w:r>
+              <w:rPr>
+                <w:sz w:val="16"/>
+                <w:szCs w:val="16"/>
+              </w:rPr>
+              <w:t>urce file).--&gt;</w:t>
+            </w:r>
+          </w:p>
+          <w:p>
+            <w:pPr>
+              <w:spacing w:line="240" w:lineRule="exact"/>
+              <w:rPr>
+                <w:sz w:val="16"/>
+                <w:szCs w:val="16"/>
+              </w:rPr>
+            </w:pPr>
+            <w:r>
+              <w:rPr>
+                <w:sz w:val="16"/>
+                <w:szCs w:val="16"/>
+              </w:rPr>
+              <w:t>&lt;!---padding:</w:t>
+            </w:r>
+            <w:r>
+              <w:rPr>
+                <w:rFonts w:hint="eastAsia"/>
+                <w:sz w:val="16"/>
+                <w:szCs w:val="16"/>
+              </w:rPr>
+              <w:t xml:space="preserve">   </w:t>
+            </w:r>
+            <w:r>
+              <w:rPr>
                 <w:sz w:val="16"/>
                 <w:szCs w:val="16"/>
               </w:rPr>
@@ -35991,166 +36796,18 @@
             </w:r>
             <w:r>
               <w:rPr>
-                <w:sz w:val="16"/>
-                <w:szCs w:val="16"/>
-              </w:rPr>
-              <w:t>”</w:t>
-            </w:r>
-            <w:r>
-              <w:rPr>
-                <w:rFonts w:hint="eastAsia"/>
-                <w:sz w:val="16"/>
-                <w:szCs w:val="16"/>
-              </w:rPr>
-              <w:t>时</w:t>
-            </w:r>
-            <w:r>
-              <w:rPr>
-                <w:rFonts w:hint="eastAsia"/>
-                <w:sz w:val="16"/>
-                <w:szCs w:val="16"/>
-              </w:rPr>
-              <w:t>blankaudio</w:t>
-            </w:r>
-            <w:r>
-              <w:rPr>
-                <w:rFonts w:hint="eastAsia"/>
-                <w:sz w:val="16"/>
-                <w:szCs w:val="16"/>
-              </w:rPr>
-              <w:t>和</w:t>
-            </w:r>
-            <w:r>
-              <w:rPr>
-                <w:rFonts w:hint="eastAsia"/>
-                <w:sz w:val="16"/>
-                <w:szCs w:val="16"/>
-              </w:rPr>
-              <w:t>blankvideo</w:t>
-            </w:r>
-            <w:r>
-              <w:rPr>
-                <w:rFonts w:hint="eastAsia"/>
-                <w:sz w:val="16"/>
-                <w:szCs w:val="16"/>
-              </w:rPr>
-              <w:t>起作用</w:t>
-            </w:r>
-            <w:r>
-              <w:rPr>
-                <w:rFonts w:hint="eastAsia"/>
-                <w:sz w:val="16"/>
-                <w:szCs w:val="16"/>
-              </w:rPr>
-              <w:t>--&gt;</w:t>
-            </w:r>
-          </w:p>
-          <w:p>
-            <w:pPr>
-              <w:spacing w:line="240" w:lineRule="exact"/>
-              <w:rPr>
-                <w:sz w:val="16"/>
-                <w:szCs w:val="16"/>
-              </w:rPr>
-            </w:pPr>
-            <w:r>
-              <w:rPr>
-                <w:rFonts w:hint="eastAsia"/>
-                <w:sz w:val="16"/>
-                <w:szCs w:val="16"/>
-              </w:rPr>
-              <w:t>&lt;!---</w:t>
-            </w:r>
-            <w:r>
-              <w:rPr>
-                <w:sz w:val="16"/>
-                <w:szCs w:val="16"/>
-              </w:rPr>
-              <w:t>blankaudio:true</w:t>
-            </w:r>
-            <w:r>
-              <w:rPr>
-                <w:rFonts w:hint="eastAsia"/>
-                <w:sz w:val="16"/>
-                <w:szCs w:val="16"/>
-              </w:rPr>
-              <w:t>/false. I</w:t>
-            </w:r>
-            <w:r>
-              <w:rPr>
-                <w:sz w:val="16"/>
-                <w:szCs w:val="16"/>
-              </w:rPr>
-              <w:t xml:space="preserve">nsert blank audio track when there are no audio tracks in source file). </w:t>
-            </w:r>
-            <w:r>
-              <w:rPr>
-                <w:rFonts w:hint="eastAsia"/>
-                <w:sz w:val="16"/>
-                <w:szCs w:val="16"/>
-              </w:rPr>
-              <w:t>---&gt;</w:t>
-            </w:r>
-          </w:p>
-          <w:p>
-            <w:pPr>
-              <w:spacing w:line="240" w:lineRule="exact"/>
-              <w:rPr>
-                <w:sz w:val="16"/>
-                <w:szCs w:val="16"/>
-              </w:rPr>
-            </w:pPr>
-            <w:r>
-              <w:rPr>
-                <w:rFonts w:hint="eastAsia"/>
-                <w:sz w:val="16"/>
-                <w:szCs w:val="16"/>
-              </w:rPr>
-              <w:t>&lt;!---</w:t>
-            </w:r>
-            <w:r>
-              <w:rPr>
-                <w:sz w:val="16"/>
-                <w:szCs w:val="16"/>
-              </w:rPr>
-              <w:t>blankvideo:</w:t>
-            </w:r>
-            <w:r>
-              <w:rPr>
-                <w:sz w:val="16"/>
-                <w:szCs w:val="16"/>
-              </w:rPr>
-              <w:t xml:space="preserve"> true</w:t>
-            </w:r>
-            <w:r>
-              <w:rPr>
-                <w:rFonts w:hint="eastAsia"/>
-                <w:sz w:val="16"/>
-                <w:szCs w:val="16"/>
-              </w:rPr>
-              <w:t>/</w:t>
-            </w:r>
-            <w:r>
-              <w:rPr>
-                <w:sz w:val="16"/>
-                <w:szCs w:val="16"/>
-              </w:rPr>
-              <w:t>false</w:t>
-            </w:r>
-            <w:r>
-              <w:rPr>
-                <w:rFonts w:hint="eastAsia"/>
-                <w:sz w:val="16"/>
-                <w:szCs w:val="16"/>
-              </w:rPr>
-              <w:t>.</w:t>
-            </w:r>
-            <w:r>
-              <w:rPr>
-                <w:sz w:val="16"/>
-                <w:szCs w:val="16"/>
-              </w:rPr>
-              <w:t>--&gt;</w:t>
+                <w:rFonts w:hint="eastAsia"/>
+                <w:sz w:val="16"/>
+                <w:szCs w:val="16"/>
+              </w:rPr>
+              <w:t xml:space="preserve">/false, whether </w:t>
+            </w:r>
+            <w:r>
+              <w:rPr>
+                <w:sz w:val="16"/>
+                <w:szCs w:val="16"/>
+              </w:rPr>
+              <w:t>padding audio with silence or padding video with black frame to align a/v time)--&gt;</w:t>
             </w:r>
           </w:p>
         </w:tc>
@@ -36212,6 +36869,7 @@
                 <w:sz w:val="16"/>
                 <w:szCs w:val="16"/>
               </w:rPr>
+              <w:lastRenderedPageBreak/>
               <w:t>config-&gt;target.enable_insert_blank_video</w:t>
             </w:r>
           </w:p>
@@ -36254,6 +36912,7 @@
                 <w:sz w:val="16"/>
                 <w:szCs w:val="16"/>
               </w:rPr>
+              <w:lastRenderedPageBreak/>
               <w:t>Internal</w:t>
             </w:r>
           </w:p>
@@ -36329,7 +36988,6 @@
                 <w:sz w:val="16"/>
                 <w:szCs w:val="16"/>
               </w:rPr>
-              <w:lastRenderedPageBreak/>
               <w:t>"overall.task.alignAVData"</w:t>
             </w:r>
             <w:r>
@@ -36370,7 +37028,6 @@
                 <w:sz w:val="16"/>
                 <w:szCs w:val="16"/>
               </w:rPr>
-              <w:lastRenderedPageBreak/>
               <w:t>Class</w:t>
             </w:r>
           </w:p>
@@ -36464,16 +37121,16 @@
               </w:rPr>
               <w:t>bool CTransWorkerSeperate::</w:t>
             </w:r>
-            <w:bookmarkStart w:id="80" w:name="OLE_LINK79"/>
-            <w:bookmarkStart w:id="81" w:name="OLE_LINK80"/>
+            <w:bookmarkStart w:id="79" w:name="OLE_LINK79"/>
+            <w:bookmarkStart w:id="80" w:name="OLE_LINK80"/>
             <w:r>
               <w:rPr>
                 <w:sz w:val="16"/>
               </w:rPr>
               <w:t>appendBlankAudio</w:t>
             </w:r>
+            <w:bookmarkEnd w:id="79"/>
             <w:bookmarkEnd w:id="80"/>
-            <w:bookmarkEnd w:id="81"/>
             <w:r>
               <w:rPr>
                 <w:sz w:val="16"/>
@@ -36568,16 +37225,18 @@
         <w:pStyle w:val="2"/>
         <w:ind w:left="663" w:hanging="663"/>
       </w:pPr>
-      <w:bookmarkStart w:id="82" w:name="OLE_LINK70"/>
-      <w:bookmarkStart w:id="83" w:name="OLE_LINK35"/>
-      <w:bookmarkStart w:id="84" w:name="OLE_LINK36"/>
+      <w:bookmarkStart w:id="81" w:name="OLE_LINK70"/>
+      <w:bookmarkStart w:id="82" w:name="OLE_LINK35"/>
+      <w:bookmarkStart w:id="83" w:name="OLE_LINK36"/>
+      <w:proofErr w:type="gramStart"/>
       <w:r>
         <w:rPr>
           <w:rFonts w:hint="eastAsia"/>
         </w:rPr>
         <w:t>errorignore</w:t>
       </w:r>
-      <w:bookmarkEnd w:id="82"/>
+      <w:bookmarkEnd w:id="81"/>
+      <w:proofErr w:type="gramEnd"/>
     </w:p>
     <w:tbl>
       <w:tblPr>
@@ -36595,8 +37254,8 @@
             <w:tcW w:w="959" w:type="dxa"/>
             <w:vAlign w:val="center"/>
           </w:tcPr>
+          <w:bookmarkEnd w:id="82"/>
           <w:bookmarkEnd w:id="83"/>
-          <w:bookmarkEnd w:id="84"/>
           <w:p>
             <w:pPr>
               <w:spacing w:line="240" w:lineRule="exact"/>
@@ -37027,8 +37686,8 @@
               </w:rPr>
               <w:t>bool CTransWorker::</w:t>
             </w:r>
-            <w:bookmarkStart w:id="85" w:name="OLE_LINK71"/>
-            <w:bookmarkStart w:id="86" w:name="OLE_LINK72"/>
+            <w:bookmarkStart w:id="84" w:name="OLE_LINK71"/>
+            <w:bookmarkStart w:id="85" w:name="OLE_LINK72"/>
             <w:r>
               <w:rPr>
                 <w:b/>
@@ -37037,8 +37696,8 @@
               </w:rPr>
               <w:t>validateTranscode</w:t>
             </w:r>
+            <w:bookmarkEnd w:id="84"/>
             <w:bookmarkEnd w:id="85"/>
-            <w:bookmarkEnd w:id="86"/>
             <w:r>
               <w:rPr>
                 <w:sz w:val="16"/>
@@ -37370,21 +38029,33 @@
       <w:pPr>
         <w:pStyle w:val="3"/>
       </w:pPr>
+      <w:proofErr w:type="gramStart"/>
       <w:r>
         <w:rPr>
           <w:rFonts w:hint="eastAsia"/>
         </w:rPr>
         <w:t>exitcode</w:t>
       </w:r>
+      <w:proofErr w:type="gramEnd"/>
     </w:p>
     <w:p>
-      <w:r>
-        <w:t>int CProcessWrapper::Wait(int timeout)</w:t>
+      <w:proofErr w:type="gramStart"/>
+      <w:r>
+        <w:t>int</w:t>
+      </w:r>
+      <w:proofErr w:type="gramEnd"/>
+      <w:r>
+        <w:t xml:space="preserve"> CProcessWrapper::Wait(int timeout)</w:t>
       </w:r>
     </w:p>
     <w:p>
-      <w:r>
-        <w:t>bool CProcessWrapper::IsProcessRunning(int* pexitcode)</w:t>
+      <w:proofErr w:type="gramStart"/>
+      <w:r>
+        <w:t>bool</w:t>
+      </w:r>
+      <w:proofErr w:type="gramEnd"/>
+      <w:r>
+        <w:t xml:space="preserve"> CProcessWrapper::IsProcessRunning(int* pexitcode)</w:t>
       </w:r>
     </w:p>
     <w:p>
@@ -37392,13 +38063,16 @@
         <w:pStyle w:val="2"/>
         <w:ind w:left="663" w:hanging="663"/>
       </w:pPr>
-      <w:bookmarkStart w:id="87" w:name="OLE_LINK38"/>
-      <w:r>
-        <w:rPr>
-          <w:rFonts w:hint="eastAsia"/>
-        </w:rPr>
+      <w:bookmarkStart w:id="86" w:name="OLE_LINK38"/>
+      <w:proofErr w:type="gramStart"/>
+      <w:r>
+        <w:rPr>
+          <w:rFonts w:hint="eastAsia"/>
+        </w:rPr>
+        <w:lastRenderedPageBreak/>
         <w:t>ignorecode</w:t>
       </w:r>
+      <w:proofErr w:type="gramEnd"/>
     </w:p>
     <w:tbl>
       <w:tblPr>
@@ -37416,7 +38090,7 @@
             <w:tcW w:w="959" w:type="dxa"/>
             <w:vAlign w:val="center"/>
           </w:tcPr>
-          <w:bookmarkEnd w:id="87"/>
+          <w:bookmarkEnd w:id="86"/>
           <w:p>
             <w:pPr>
               <w:spacing w:line="240" w:lineRule="exact"/>
@@ -37448,8 +38122,8 @@
                 <w:szCs w:val="16"/>
               </w:rPr>
             </w:pPr>
-            <w:bookmarkStart w:id="88" w:name="OLE_LINK39"/>
-            <w:bookmarkStart w:id="89" w:name="OLE_LINK64"/>
+            <w:bookmarkStart w:id="87" w:name="OLE_LINK39"/>
+            <w:bookmarkStart w:id="88" w:name="OLE_LINK64"/>
             <w:r>
               <w:rPr>
                 <w:sz w:val="16"/>
@@ -37473,8 +38147,8 @@
               </w:rPr>
               <w:t xml:space="preserve">    &lt;!--Ignore error code--&gt;</w:t>
             </w:r>
+            <w:bookmarkEnd w:id="87"/>
             <w:bookmarkEnd w:id="88"/>
-            <w:bookmarkEnd w:id="89"/>
           </w:p>
         </w:tc>
       </w:tr>
@@ -37591,7 +38265,6 @@
                 <w:sz w:val="16"/>
                 <w:szCs w:val="16"/>
               </w:rPr>
-              <w:lastRenderedPageBreak/>
               <w:t>Class</w:t>
             </w:r>
           </w:p>
@@ -38580,14 +39253,14 @@
               </w:rPr>
               <w:tab/>
             </w:r>
-            <w:bookmarkStart w:id="90" w:name="OLE_LINK74"/>
+            <w:bookmarkStart w:id="89" w:name="OLE_LINK74"/>
             <w:r>
               <w:rPr>
                 <w:sz w:val="16"/>
               </w:rPr>
               <w:t>EC_MUXER_ERROR</w:t>
             </w:r>
-            <w:bookmarkEnd w:id="90"/>
+            <w:bookmarkEnd w:id="89"/>
             <w:r>
               <w:rPr>
                 <w:sz w:val="16"/>
@@ -38981,6 +39654,7 @@
               <w:rPr>
                 <w:sz w:val="16"/>
               </w:rPr>
+              <w:lastRenderedPageBreak/>
               <w:tab/>
               <w:t>EC_AV_DURATION_BIG_DIFF = 33,</w:t>
             </w:r>
@@ -39207,7 +39881,6 @@
               <w:rPr>
                 <w:sz w:val="16"/>
               </w:rPr>
-              <w:lastRenderedPageBreak/>
               <w:tab/>
               <w:t>EC_NO_VIDEO_TRACK = 40,</w:t>
             </w:r>
@@ -39258,12 +39931,19 @@
       <w:pPr>
         <w:pStyle w:val="2"/>
       </w:pPr>
+      <w:proofErr w:type="gramStart"/>
       <w:r>
         <w:lastRenderedPageBreak/>
         <w:t>additon</w:t>
       </w:r>
+      <w:proofErr w:type="gramEnd"/>
     </w:p>
     <w:p>
+      <w:pPr>
+        <w:rPr>
+          <w:rFonts w:hint="eastAsia"/>
+        </w:rPr>
+      </w:pPr>
       <w:r>
         <w:rPr>
           <w:rFonts w:hint="eastAsia"/>
@@ -39308,14 +39988,104 @@
           <w:rFonts w:hint="eastAsia"/>
         </w:rPr>
         <w:t>中。</w:t>
+      </w:r>
+    </w:p>
+    <w:p>
+      <w:pPr>
+        <w:rPr>
+          <w:rFonts w:hint="eastAsia"/>
+        </w:rPr>
+      </w:pPr>
+      <w:proofErr w:type="gramStart"/>
+      <w:r>
+        <w:rPr>
+          <w:rFonts w:hint="eastAsia"/>
+        </w:rPr>
+        <w:t>config</w:t>
+      </w:r>
+      <w:proofErr w:type="gramEnd"/>
+      <w:r>
+        <w:rPr>
+          <w:rFonts w:hint="eastAsia"/>
+        </w:rPr>
+        <w:t>-&gt;</w:t>
+      </w:r>
+      <w:r>
+        <w:t>target.codecConfig[</w:t>
+      </w:r>
+      <w:r>
+        <w:rPr>
+          <w:rFonts w:hint="eastAsia"/>
+        </w:rPr>
+        <w:t>X264</w:t>
+      </w:r>
+      <w:r>
+        <w:t>_ADDITION_OPTION].option</w:t>
+      </w:r>
+    </w:p>
+    <w:p>
+      <w:pPr>
+        <w:rPr>
+          <w:rFonts w:hint="eastAsia"/>
+        </w:rPr>
+      </w:pPr>
+      <w:proofErr w:type="gramStart"/>
+      <w:r>
+        <w:rPr>
+          <w:rFonts w:hint="eastAsia"/>
+        </w:rPr>
+        <w:t>config</w:t>
+      </w:r>
+      <w:proofErr w:type="gramEnd"/>
+      <w:r>
+        <w:rPr>
+          <w:rFonts w:hint="eastAsia"/>
+        </w:rPr>
+        <w:t>-&gt;</w:t>
+      </w:r>
+      <w:r>
+        <w:t>target.codecConfig[</w:t>
+      </w:r>
+      <w:r>
+        <w:rPr>
+          <w:rFonts w:hint="eastAsia"/>
+        </w:rPr>
+        <w:t>X265</w:t>
+      </w:r>
+      <w:r>
+        <w:t>_ADDITION_OPTION].option</w:t>
+      </w:r>
+    </w:p>
+    <w:p>
+      <w:proofErr w:type="gramStart"/>
+      <w:r>
+        <w:rPr>
+          <w:rFonts w:hint="eastAsia"/>
+        </w:rPr>
+        <w:t>config</w:t>
+      </w:r>
+      <w:proofErr w:type="gramEnd"/>
+      <w:r>
+        <w:rPr>
+          <w:rFonts w:hint="eastAsia"/>
+        </w:rPr>
+        <w:t>-&gt;</w:t>
+      </w:r>
+      <w:r>
+        <w:t>target.codecConfig[MP4BOX_ADDITION_OPTION].option</w:t>
       </w:r>
     </w:p>
     <w:p>
       <w:pPr>
         <w:pStyle w:val="3"/>
       </w:pPr>
-      <w:r>
-        <w:t>x264 option</w:t>
+      <w:proofErr w:type="gramStart"/>
+      <w:r>
+        <w:t>x264</w:t>
+      </w:r>
+      <w:proofErr w:type="gramEnd"/>
+      <w:r>
+        <w:t xml:space="preserve"> option</w:t>
       </w:r>
     </w:p>
     <w:tbl>
@@ -39565,6 +40335,7 @@
       <w:pPr>
         <w:pStyle w:val="3"/>
       </w:pPr>
+      <w:proofErr w:type="gramStart"/>
       <w:r>
         <w:t>x26</w:t>
       </w:r>
@@ -39574,6 +40345,7 @@
         </w:rPr>
         <w:t>5</w:t>
       </w:r>
+      <w:proofErr w:type="gramEnd"/>
       <w:r>
         <w:t xml:space="preserve"> option</w:t>
       </w:r>
@@ -39868,6 +40640,7 @@
                 <w:szCs w:val="16"/>
                 <w:shd w:val="clear" w:color="auto" w:fill="FFFF00"/>
               </w:rPr>
+              <w:lastRenderedPageBreak/>
               <w:t xml:space="preserve">            "videoenc.x265.psnr", "videoenc.x265.ssim","videoenc.x265.maxMerge", "videoenc.x265.lookahead",</w:t>
             </w:r>
           </w:p>
@@ -39893,49 +40666,33 @@
         </w:tc>
       </w:tr>
     </w:tbl>
-    <w:p/>
-    <w:p>
-      <w:pPr>
-        <w:pStyle w:val="1"/>
-        <w:ind w:left="576" w:hanging="576"/>
-      </w:pPr>
-      <w:r>
-        <w:rPr>
-          <w:rFonts w:hint="eastAsia"/>
-        </w:rPr>
-        <w:lastRenderedPageBreak/>
-        <w:t>xml template</w:t>
-      </w:r>
-    </w:p>
-    <w:p>
-      <w:pPr>
-        <w:pStyle w:val="2"/>
-        <w:ind w:left="663" w:hanging="663"/>
-      </w:pPr>
-      <w:r>
-        <w:t>m_pMainMediaInfo</w:t>
-      </w:r>
-    </w:p>
     <w:p>
       <w:pPr>
         <w:pStyle w:val="3"/>
+        <w:rPr>
+          <w:rFonts w:hint="eastAsia"/>
+        </w:rPr>
       </w:pPr>
-      <w:r>
-        <w:rPr>
-          <w:rFonts w:hint="eastAsia"/>
-        </w:rPr>
-        <w:t>ffprobe -of xml</w:t>
-      </w:r>
-    </w:p>
-    <w:p>
-      <w:pPr>
-        <w:pStyle w:val="4"/>
-      </w:pPr>
-      <w:r>
-        <w:rPr>
-          <w:rFonts w:hint="eastAsia"/>
-        </w:rPr>
-        <w:t>sample-1 (single audio, no sub)</w:t>
+      <w:proofErr w:type="gramStart"/>
+      <w:r>
+        <w:rPr>
+          <w:rFonts w:hint="eastAsia"/>
+        </w:rPr>
+        <w:lastRenderedPageBreak/>
+        <w:t>mp4</w:t>
+      </w:r>
+      <w:r>
+        <w:rPr>
+          <w:rFonts w:hint="eastAsia"/>
+        </w:rPr>
+        <w:t>box</w:t>
+      </w:r>
+      <w:proofErr w:type="gramEnd"/>
+      <w:r>
+        <w:rPr>
+          <w:rFonts w:hint="eastAsia"/>
+        </w:rPr>
+        <w:t xml:space="preserve"> option</w:t>
       </w:r>
     </w:p>
     <w:tbl>
@@ -39951,6 +40708,569 @@
         <w:tc>
           <w:tcPr>
             <w:tcW w:w="8522" w:type="dxa"/>
+          </w:tcPr>
+          <w:p>
+            <w:pPr>
+              <w:spacing w:line="240" w:lineRule="exact"/>
+              <w:rPr>
+                <w:sz w:val="16"/>
+              </w:rPr>
+            </w:pPr>
+            <w:r>
+              <w:rPr>
+                <w:sz w:val="16"/>
+              </w:rPr>
+              <w:t xml:space="preserve">    firstSegSize = 20;</w:t>
+            </w:r>
+          </w:p>
+          <w:p>
+            <w:pPr>
+              <w:spacing w:line="240" w:lineRule="exact"/>
+              <w:rPr>
+                <w:sz w:val="16"/>
+              </w:rPr>
+            </w:pPr>
+            <w:r>
+              <w:rPr>
+                <w:sz w:val="16"/>
+              </w:rPr>
+              <w:t xml:space="preserve">    commonSegSize = 20;</w:t>
+            </w:r>
+          </w:p>
+          <w:p>
+            <w:pPr>
+              <w:spacing w:line="240" w:lineRule="exact"/>
+              <w:rPr>
+                <w:sz w:val="16"/>
+              </w:rPr>
+            </w:pPr>
+            <w:r>
+              <w:rPr>
+                <w:sz w:val="16"/>
+              </w:rPr>
+              <w:t xml:space="preserve">    // Temporally set segsize = 20M, use old segment method</w:t>
+            </w:r>
+          </w:p>
+          <w:p>
+            <w:pPr>
+              <w:spacing w:line="240" w:lineRule="exact"/>
+              <w:rPr>
+                <w:sz w:val="16"/>
+              </w:rPr>
+            </w:pPr>
+            <w:r>
+              <w:rPr>
+                <w:sz w:val="16"/>
+              </w:rPr>
+              <w:t xml:space="preserve">    </w:t>
+            </w:r>
+            <w:proofErr w:type="gramStart"/>
+            <w:r>
+              <w:rPr>
+                <w:sz w:val="16"/>
+              </w:rPr>
+              <w:t>sprintf(</w:t>
+            </w:r>
+            <w:proofErr w:type="gramEnd"/>
+            <w:r>
+              <w:rPr>
+                <w:sz w:val="16"/>
+              </w:rPr>
+              <w:t>cprtStr, "PPTV-"TS_MAJOR_VERSION"."TS_MINOR_VERSION"."SVN_REVISION"(%d,%d)[1]",</w:t>
+            </w:r>
+          </w:p>
+          <w:p>
+            <w:pPr>
+              <w:spacing w:line="240" w:lineRule="exact"/>
+              <w:rPr>
+                <w:sz w:val="16"/>
+              </w:rPr>
+            </w:pPr>
+            <w:r>
+              <w:rPr>
+                <w:sz w:val="16"/>
+              </w:rPr>
+              <w:t xml:space="preserve">        firstSegSize, commonSegSize);</w:t>
+            </w:r>
+          </w:p>
+          <w:p>
+            <w:pPr>
+              <w:spacing w:line="240" w:lineRule="exact"/>
+              <w:rPr>
+                <w:sz w:val="16"/>
+              </w:rPr>
+            </w:pPr>
+            <w:r>
+              <w:rPr>
+                <w:sz w:val="16"/>
+              </w:rPr>
+              <w:t xml:space="preserve">    prefs.SetStreamPref("overall.tagging.copyright", cprtStr, STMUXER);</w:t>
+            </w:r>
+          </w:p>
+          <w:p>
+            <w:pPr>
+              <w:spacing w:line="240" w:lineRule="exact"/>
+              <w:rPr>
+                <w:sz w:val="16"/>
+              </w:rPr>
+            </w:pPr>
+            <w:r>
+              <w:rPr>
+                <w:sz w:val="16"/>
+              </w:rPr>
+              <w:t xml:space="preserve">    const char* mp4Option = conf.target.codecConfig[MP4BOX_ADDITION_OPTION].option;</w:t>
+            </w:r>
+          </w:p>
+          <w:p>
+            <w:pPr>
+              <w:spacing w:line="240" w:lineRule="exact"/>
+              <w:rPr>
+                <w:sz w:val="16"/>
+              </w:rPr>
+            </w:pPr>
+            <w:r>
+              <w:rPr>
+                <w:sz w:val="16"/>
+              </w:rPr>
+              <w:t xml:space="preserve">    if(mp4Option &amp;&amp; *mp4Option) {</w:t>
+            </w:r>
+          </w:p>
+          <w:p>
+            <w:pPr>
+              <w:spacing w:line="240" w:lineRule="exact"/>
+              <w:rPr>
+                <w:sz w:val="16"/>
+              </w:rPr>
+            </w:pPr>
+            <w:r>
+              <w:rPr>
+                <w:sz w:val="16"/>
+              </w:rPr>
+              <w:t xml:space="preserve">        const char* pCh = NULL;</w:t>
+            </w:r>
+          </w:p>
+          <w:p>
+            <w:pPr>
+              <w:spacing w:line="240" w:lineRule="exact"/>
+              <w:rPr>
+                <w:sz w:val="16"/>
+              </w:rPr>
+            </w:pPr>
+            <w:r>
+              <w:rPr>
+                <w:sz w:val="16"/>
+              </w:rPr>
+              <w:t xml:space="preserve">        if(pCh = strstr(mp4Option, "-hint")) {</w:t>
+            </w:r>
+            <w:r>
+              <w:rPr>
+                <w:sz w:val="16"/>
+              </w:rPr>
+              <w:tab/>
+              <w:t>// hint</w:t>
+            </w:r>
+          </w:p>
+          <w:p>
+            <w:pPr>
+              <w:spacing w:line="240" w:lineRule="exact"/>
+              <w:rPr>
+                <w:sz w:val="16"/>
+              </w:rPr>
+            </w:pPr>
+            <w:r>
+              <w:rPr>
+                <w:sz w:val="16"/>
+              </w:rPr>
+              <w:t xml:space="preserve">            std::string hintStr = GetStringBetweenDelims(pCh, "=", ",");</w:t>
+            </w:r>
+          </w:p>
+          <w:p>
+            <w:pPr>
+              <w:spacing w:line="240" w:lineRule="exact"/>
+              <w:rPr>
+                <w:sz w:val="16"/>
+              </w:rPr>
+            </w:pPr>
+            <w:r>
+              <w:rPr>
+                <w:sz w:val="16"/>
+              </w:rPr>
+              <w:t xml:space="preserve">            if(hintStr.compare("true") == 0) {</w:t>
+            </w:r>
+          </w:p>
+          <w:p>
+            <w:pPr>
+              <w:spacing w:line="240" w:lineRule="exact"/>
+              <w:rPr>
+                <w:sz w:val="16"/>
+              </w:rPr>
+            </w:pPr>
+            <w:r>
+              <w:rPr>
+                <w:sz w:val="16"/>
+              </w:rPr>
+              <w:t xml:space="preserve">                prefs.SetStreamPref("muxer.mp4box.hint", true, STMUXER);</w:t>
+            </w:r>
+          </w:p>
+          <w:p>
+            <w:pPr>
+              <w:spacing w:line="240" w:lineRule="exact"/>
+              <w:rPr>
+                <w:sz w:val="16"/>
+              </w:rPr>
+            </w:pPr>
+            <w:r>
+              <w:rPr>
+                <w:sz w:val="16"/>
+              </w:rPr>
+              <w:t xml:space="preserve">            }</w:t>
+            </w:r>
+            <w:bookmarkStart w:id="90" w:name="_GoBack"/>
+            <w:bookmarkEnd w:id="90"/>
+          </w:p>
+          <w:p>
+            <w:pPr>
+              <w:spacing w:line="240" w:lineRule="exact"/>
+              <w:rPr>
+                <w:sz w:val="16"/>
+              </w:rPr>
+            </w:pPr>
+            <w:r>
+              <w:rPr>
+                <w:sz w:val="16"/>
+              </w:rPr>
+              <w:t xml:space="preserve">        }</w:t>
+            </w:r>
+          </w:p>
+          <w:p>
+            <w:pPr>
+              <w:spacing w:line="240" w:lineRule="exact"/>
+              <w:rPr>
+                <w:sz w:val="16"/>
+              </w:rPr>
+            </w:pPr>
+            <w:r>
+              <w:rPr>
+                <w:sz w:val="16"/>
+              </w:rPr>
+              <w:t xml:space="preserve">        if(pCh = strstr(mp4Option, "-sbr")) {</w:t>
+            </w:r>
+            <w:r>
+              <w:rPr>
+                <w:sz w:val="16"/>
+              </w:rPr>
+              <w:tab/>
+              <w:t>// sbr</w:t>
+            </w:r>
+          </w:p>
+          <w:p>
+            <w:pPr>
+              <w:spacing w:line="240" w:lineRule="exact"/>
+              <w:rPr>
+                <w:sz w:val="16"/>
+              </w:rPr>
+            </w:pPr>
+            <w:r>
+              <w:rPr>
+                <w:sz w:val="16"/>
+              </w:rPr>
+              <w:t xml:space="preserve">            std::string hintStr = GetStringBetweenDelims(pCh, "=", ",");</w:t>
+            </w:r>
+          </w:p>
+          <w:p>
+            <w:pPr>
+              <w:spacing w:line="240" w:lineRule="exact"/>
+              <w:rPr>
+                <w:sz w:val="16"/>
+              </w:rPr>
+            </w:pPr>
+            <w:r>
+              <w:rPr>
+                <w:sz w:val="16"/>
+              </w:rPr>
+              <w:t xml:space="preserve">            int sbrNum = atoi(hintStr.c_str());</w:t>
+            </w:r>
+          </w:p>
+          <w:p>
+            <w:pPr>
+              <w:spacing w:line="240" w:lineRule="exact"/>
+              <w:rPr>
+                <w:sz w:val="16"/>
+              </w:rPr>
+            </w:pPr>
+            <w:r>
+              <w:rPr>
+                <w:sz w:val="16"/>
+              </w:rPr>
+              <w:t xml:space="preserve">            prefs.SetStreamPref("muxer.mp4box.sbr", sbrNum, STMUXER);</w:t>
+            </w:r>
+          </w:p>
+          <w:p>
+            <w:pPr>
+              <w:spacing w:line="240" w:lineRule="exact"/>
+              <w:rPr>
+                <w:sz w:val="16"/>
+              </w:rPr>
+            </w:pPr>
+            <w:r>
+              <w:rPr>
+                <w:sz w:val="16"/>
+              </w:rPr>
+              <w:t xml:space="preserve">        }</w:t>
+            </w:r>
+          </w:p>
+          <w:p>
+            <w:pPr>
+              <w:spacing w:line="240" w:lineRule="exact"/>
+              <w:rPr>
+                <w:sz w:val="16"/>
+              </w:rPr>
+            </w:pPr>
+          </w:p>
+          <w:p>
+            <w:pPr>
+              <w:spacing w:line="240" w:lineRule="exact"/>
+              <w:rPr>
+                <w:sz w:val="16"/>
+              </w:rPr>
+            </w:pPr>
+            <w:r>
+              <w:rPr>
+                <w:sz w:val="16"/>
+              </w:rPr>
+              <w:t xml:space="preserve">        if(pCh = strstr(mp4Option, "-brand")) {</w:t>
+            </w:r>
+            <w:r>
+              <w:rPr>
+                <w:sz w:val="16"/>
+              </w:rPr>
+              <w:tab/>
+              <w:t>// brand</w:t>
+            </w:r>
+          </w:p>
+          <w:p>
+            <w:pPr>
+              <w:spacing w:line="240" w:lineRule="exact"/>
+              <w:rPr>
+                <w:sz w:val="16"/>
+              </w:rPr>
+            </w:pPr>
+            <w:r>
+              <w:rPr>
+                <w:sz w:val="16"/>
+              </w:rPr>
+              <w:t xml:space="preserve">            std::string brandStr = GetStringBetweenDelims(pCh, "=", ",");</w:t>
+            </w:r>
+          </w:p>
+          <w:p>
+            <w:pPr>
+              <w:spacing w:line="240" w:lineRule="exact"/>
+              <w:rPr>
+                <w:sz w:val="16"/>
+              </w:rPr>
+            </w:pPr>
+            <w:r>
+              <w:rPr>
+                <w:sz w:val="16"/>
+              </w:rPr>
+              <w:t xml:space="preserve">            prefs.SetStreamPref("muxer.mp4box.brand", brandStr.c_str(), STMUXER);</w:t>
+            </w:r>
+          </w:p>
+          <w:p>
+            <w:pPr>
+              <w:spacing w:line="240" w:lineRule="exact"/>
+              <w:rPr>
+                <w:sz w:val="16"/>
+              </w:rPr>
+            </w:pPr>
+            <w:r>
+              <w:rPr>
+                <w:sz w:val="16"/>
+              </w:rPr>
+              <w:t xml:space="preserve">        }</w:t>
+            </w:r>
+          </w:p>
+          <w:p>
+            <w:pPr>
+              <w:spacing w:line="240" w:lineRule="exact"/>
+              <w:rPr>
+                <w:sz w:val="16"/>
+              </w:rPr>
+            </w:pPr>
+            <w:r>
+              <w:rPr>
+                <w:sz w:val="16"/>
+              </w:rPr>
+              <w:t xml:space="preserve">        if(pCh = strstr(mp4Option, "-version")) {</w:t>
+            </w:r>
+            <w:r>
+              <w:rPr>
+                <w:sz w:val="16"/>
+              </w:rPr>
+              <w:tab/>
+              <w:t>// version number</w:t>
+            </w:r>
+          </w:p>
+          <w:p>
+            <w:pPr>
+              <w:spacing w:line="240" w:lineRule="exact"/>
+              <w:rPr>
+                <w:sz w:val="16"/>
+              </w:rPr>
+            </w:pPr>
+            <w:r>
+              <w:rPr>
+                <w:sz w:val="16"/>
+              </w:rPr>
+              <w:t xml:space="preserve">            std::string verStr = GetStringBetweenDelims(pCh, "=", ",");</w:t>
+            </w:r>
+          </w:p>
+          <w:p>
+            <w:pPr>
+              <w:spacing w:line="240" w:lineRule="exact"/>
+              <w:rPr>
+                <w:sz w:val="16"/>
+              </w:rPr>
+            </w:pPr>
+            <w:r>
+              <w:rPr>
+                <w:sz w:val="16"/>
+              </w:rPr>
+              <w:t xml:space="preserve">            int verNum = atoi(verStr.c_str());</w:t>
+            </w:r>
+          </w:p>
+          <w:p>
+            <w:pPr>
+              <w:spacing w:line="240" w:lineRule="exact"/>
+              <w:rPr>
+                <w:sz w:val="16"/>
+              </w:rPr>
+            </w:pPr>
+            <w:r>
+              <w:rPr>
+                <w:sz w:val="16"/>
+              </w:rPr>
+              <w:t xml:space="preserve">            prefs.SetStreamPref("muxer.mp4box.version", verNum, STMUXER);</w:t>
+            </w:r>
+          </w:p>
+          <w:p>
+            <w:pPr>
+              <w:spacing w:line="240" w:lineRule="exact"/>
+              <w:rPr>
+                <w:sz w:val="16"/>
+              </w:rPr>
+            </w:pPr>
+            <w:r>
+              <w:rPr>
+                <w:sz w:val="16"/>
+              </w:rPr>
+              <w:t xml:space="preserve">        }</w:t>
+            </w:r>
+          </w:p>
+          <w:p>
+            <w:pPr>
+              <w:spacing w:line="240" w:lineRule="exact"/>
+              <w:rPr>
+                <w:rFonts w:hint="eastAsia"/>
+              </w:rPr>
+            </w:pPr>
+            <w:r>
+              <w:rPr>
+                <w:sz w:val="16"/>
+              </w:rPr>
+              <w:t xml:space="preserve">    }</w:t>
+            </w:r>
+          </w:p>
+        </w:tc>
+      </w:tr>
+    </w:tbl>
+    <w:p>
+      <w:pPr>
+        <w:rPr>
+          <w:rFonts w:hint="eastAsia"/>
+        </w:rPr>
+      </w:pPr>
+    </w:p>
+    <w:p>
+      <w:pPr>
+        <w:pStyle w:val="1"/>
+        <w:ind w:left="576" w:hanging="576"/>
+      </w:pPr>
+      <w:proofErr w:type="gramStart"/>
+      <w:r>
+        <w:rPr>
+          <w:rFonts w:hint="eastAsia"/>
+        </w:rPr>
+        <w:t>xml</w:t>
+      </w:r>
+      <w:proofErr w:type="gramEnd"/>
+      <w:r>
+        <w:rPr>
+          <w:rFonts w:hint="eastAsia"/>
+        </w:rPr>
+        <w:t xml:space="preserve"> template</w:t>
+      </w:r>
+    </w:p>
+    <w:p>
+      <w:pPr>
+        <w:pStyle w:val="2"/>
+        <w:ind w:left="663" w:hanging="663"/>
+      </w:pPr>
+      <w:r>
+        <w:t>m_pMainMediaInfo</w:t>
+      </w:r>
+    </w:p>
+    <w:p>
+      <w:pPr>
+        <w:pStyle w:val="3"/>
+      </w:pPr>
+      <w:proofErr w:type="gramStart"/>
+      <w:r>
+        <w:rPr>
+          <w:rFonts w:hint="eastAsia"/>
+        </w:rPr>
+        <w:t>ffprobe</w:t>
+      </w:r>
+      <w:proofErr w:type="gramEnd"/>
+      <w:r>
+        <w:rPr>
+          <w:rFonts w:hint="eastAsia"/>
+        </w:rPr>
+        <w:t xml:space="preserve"> -of xml</w:t>
+      </w:r>
+    </w:p>
+    <w:p>
+      <w:pPr>
+        <w:pStyle w:val="4"/>
+      </w:pPr>
+      <w:proofErr w:type="gramStart"/>
+      <w:r>
+        <w:rPr>
+          <w:rFonts w:hint="eastAsia"/>
+        </w:rPr>
+        <w:t>sample-1</w:t>
+      </w:r>
+      <w:proofErr w:type="gramEnd"/>
+      <w:r>
+        <w:rPr>
+          <w:rFonts w:hint="eastAsia"/>
+        </w:rPr>
+        <w:t xml:space="preserve"> (single audio, no sub)</w:t>
+      </w:r>
+    </w:p>
+    <w:tbl>
+      <w:tblPr>
+        <w:tblStyle w:val="a3"/>
+        <w:tblW w:w="0" w:type="auto"/>
+        <w:tblLook w:val="04A0" w:firstRow="1" w:lastRow="0" w:firstColumn="1" w:lastColumn="0" w:noHBand="0" w:noVBand="1"/>
+      </w:tblPr>
+      <w:tblGrid>
+        <w:gridCol w:w="8522"/>
+      </w:tblGrid>
+      <w:tr>
+        <w:tc>
+          <w:tcPr>
+            <w:tcW w:w="8522" w:type="dxa"/>
             <w:shd w:val="clear" w:color="auto" w:fill="BFBFBF" w:themeFill="background1" w:themeFillShade="BF"/>
             <w:vAlign w:val="center"/>
           </w:tcPr>
@@ -39993,6 +41313,7 @@
                 <w:szCs w:val="16"/>
               </w:rPr>
             </w:pPr>
+            <w:proofErr w:type="gramStart"/>
             <w:r>
               <w:rPr>
                 <w:rFonts w:ascii="Courier New" w:eastAsia="宋体" w:hAnsi="Courier New" w:cs="Courier New"/>
@@ -40014,6 +41335,7 @@
               </w:rPr>
               <w:t>xml</w:t>
             </w:r>
+            <w:proofErr w:type="gramEnd"/>
             <w:r>
               <w:rPr>
                 <w:rFonts w:ascii="Courier New" w:eastAsia="宋体" w:hAnsi="Courier New" w:cs="Courier New"/>
@@ -40133,6 +41455,7 @@
                 <w:sz w:val="16"/>
                 <w:szCs w:val="16"/>
               </w:rPr>
+              <w:lastRenderedPageBreak/>
               <w:t>&lt;ffprobe&gt;</w:t>
             </w:r>
           </w:p>
@@ -44212,13 +45535,21 @@
       <w:pPr>
         <w:pStyle w:val="3"/>
       </w:pPr>
-      <w:r>
+      <w:proofErr w:type="gramStart"/>
+      <w:r>
+        <w:lastRenderedPageBreak/>
         <w:t>GetMediaInfo()</w:t>
       </w:r>
+      <w:proofErr w:type="gramEnd"/>
     </w:p>
     <w:p>
-      <w:r>
-        <w:t xml:space="preserve">probeDoc </w:t>
+      <w:proofErr w:type="gramStart"/>
+      <w:r>
+        <w:t>probeDoc</w:t>
+      </w:r>
+      <w:proofErr w:type="gramEnd"/>
+      <w:r>
+        <w:t xml:space="preserve"> </w:t>
       </w:r>
       <w:r>
         <w:rPr>
@@ -44231,24 +45562,43 @@
       </w:r>
     </w:p>
     <w:p>
-      <w:r>
-        <w:t>parseGeneralInfo( probeDoc )</w:t>
+      <w:proofErr w:type="gramStart"/>
+      <w:r>
+        <w:t>parseGeneralInfo(</w:t>
+      </w:r>
+      <w:proofErr w:type="gramEnd"/>
+      <w:r>
+        <w:t xml:space="preserve"> probeDoc )</w:t>
       </w:r>
     </w:p>
     <w:p>
-      <w:r>
-        <w:lastRenderedPageBreak/>
-        <w:t>parseVideoInfo( probeDoc )</w:t>
+      <w:proofErr w:type="gramStart"/>
+      <w:r>
+        <w:t>parseVideoInfo(</w:t>
+      </w:r>
+      <w:proofErr w:type="gramEnd"/>
+      <w:r>
+        <w:t xml:space="preserve"> probeDoc )</w:t>
       </w:r>
     </w:p>
     <w:p>
-      <w:r>
-        <w:t>parseAudioInfo( probeDoc )</w:t>
+      <w:proofErr w:type="gramStart"/>
+      <w:r>
+        <w:t>parseAudioInfo(</w:t>
+      </w:r>
+      <w:proofErr w:type="gramEnd"/>
+      <w:r>
+        <w:t xml:space="preserve"> probeDoc )</w:t>
       </w:r>
     </w:p>
     <w:p>
-      <w:r>
-        <w:t>parseSubtitleInfo( probeDoc )</w:t>
+      <w:proofErr w:type="gramStart"/>
+      <w:r>
+        <w:t>parseSubtitleInfo(</w:t>
+      </w:r>
+      <w:proofErr w:type="gramEnd"/>
+      <w:r>
+        <w:t xml:space="preserve"> probeDoc )</w:t>
       </w:r>
     </w:p>
     <w:p/>
@@ -44257,14 +45607,23 @@
         <w:pStyle w:val="2"/>
         <w:ind w:left="663" w:hanging="663"/>
       </w:pPr>
-      <w:r>
-        <w:rPr>
-          <w:rFonts w:hint="eastAsia"/>
-        </w:rPr>
-        <w:t>overall (transcli/pplive.cpp)</w:t>
+      <w:proofErr w:type="gramStart"/>
+      <w:r>
+        <w:rPr>
+          <w:rFonts w:hint="eastAsia"/>
+        </w:rPr>
+        <w:t>overall</w:t>
+      </w:r>
+      <w:proofErr w:type="gramEnd"/>
+      <w:r>
+        <w:rPr>
+          <w:rFonts w:hint="eastAsia"/>
+        </w:rPr>
+        <w:t xml:space="preserve"> (transcli/pplive.cpp)</w:t>
       </w:r>
     </w:p>
     <w:p>
+      <w:proofErr w:type="gramStart"/>
       <w:r>
         <w:t>prefsTemplate</w:t>
       </w:r>
@@ -44274,6 +45633,7 @@
         </w:rPr>
         <w:t>[]</w:t>
       </w:r>
+      <w:proofErr w:type="gramEnd"/>
     </w:p>
     <w:p>
       <w:pPr>
@@ -44294,7 +45654,16 @@
     </w:p>
     <w:p>
       <w:r>
-        <w:t>MEvaluater::GetDefaultNodeValueByKey(const char* key)</w:t>
+        <w:lastRenderedPageBreak/>
+        <w:t>MEvaluater::</w:t>
+      </w:r>
+      <w:proofErr w:type="gramStart"/>
+      <w:r>
+        <w:t>GetDefaultNodeValueByKey(</w:t>
+      </w:r>
+      <w:proofErr w:type="gramEnd"/>
+      <w:r>
+        <w:t>const char* key)</w:t>
       </w:r>
     </w:p>
     <w:p/>
@@ -44369,7 +45738,7 @@
         <v:path o:extrusionok="f" gradientshapeok="t" o:connecttype="rect"/>
         <o:lock v:ext="edit" aspectratio="t"/>
       </v:shapetype>
-      <v:shape id="_x0000_i1048" type="#_x0000_t75" style="width:11.55pt;height:11.55pt" o:bullet="t">
+      <v:shape id="_x0000_i1042" type="#_x0000_t75" style="width:11.55pt;height:11.55pt" o:bullet="t">
         <v:imagedata r:id="rId1" o:title="msoDA7F"/>
       </v:shape>
     </w:pict>
@@ -49730,7 +51099,7 @@
 </file>
 
 <file path=customXml/itemProps1.xml><?xml version="1.0" encoding="utf-8"?>
-<ds:datastoreItem xmlns:ds="http://schemas.openxmlformats.org/officeDocument/2006/customXml" ds:itemID="{9F641B94-8E60-48BB-9C08-E857964164E2}">
+<ds:datastoreItem xmlns:ds="http://schemas.openxmlformats.org/officeDocument/2006/customXml" ds:itemID="{DBB75D3E-7001-4177-8C6D-8B17EB127893}">
   <ds:schemaRefs>
     <ds:schemaRef ds:uri="http://schemas.openxmlformats.org/officeDocument/2006/bibliography"/>
   </ds:schemaRefs>

</xml_diff>